<commit_message>
petite correction Unil + journal
</commit_message>
<xml_diff>
--- a/Semaine 4/GRP-3-SEM-4-Rapport.docx
+++ b/Semaine 4/GRP-3-SEM-4-Rapport.docx
@@ -203,108 +203,70 @@
           <w:r>
             <w:fldChar w:fldCharType="separate"/>
           </w:r>
-          <w:bookmarkStart w:id="0" w:name="_GoBack"/>
-          <w:bookmarkEnd w:id="0"/>
-          <w:r>
-            <w:rPr>
-              <w:rStyle w:val="Lienhypertexte"/>
-            </w:rPr>
-            <w:fldChar w:fldCharType="begin"/>
-          </w:r>
-          <w:r>
-            <w:rPr>
-              <w:rStyle w:val="Lienhypertexte"/>
-            </w:rPr>
-            <w:instrText xml:space="preserve"> </w:instrText>
-          </w:r>
-          <w:r>
-            <w:instrText>HYPERLINK \l "_Toc525916650"</w:instrText>
-          </w:r>
-          <w:r>
-            <w:rPr>
-              <w:rStyle w:val="Lienhypertexte"/>
-            </w:rPr>
-            <w:instrText xml:space="preserve"> </w:instrText>
-          </w:r>
-          <w:r>
-            <w:rPr>
-              <w:rStyle w:val="Lienhypertexte"/>
-            </w:rPr>
-          </w:r>
-          <w:r>
-            <w:rPr>
-              <w:rStyle w:val="Lienhypertexte"/>
-            </w:rPr>
-            <w:fldChar w:fldCharType="separate"/>
-          </w:r>
-          <w:r>
-            <w:rPr>
-              <w:rStyle w:val="Lienhypertexte"/>
-            </w:rPr>
-            <w:t>1</w:t>
-          </w:r>
-          <w:r>
-            <w:rPr>
-              <w:rFonts w:asciiTheme="minorHAnsi" w:eastAsiaTheme="minorEastAsia" w:hAnsiTheme="minorHAnsi" w:cstheme="minorBidi"/>
-              <w:b w:val="0"/>
-              <w:shd w:val="clear" w:color="auto" w:fill="auto"/>
-              <w:lang w:val="fr-FR" w:eastAsia="fr-FR"/>
-            </w:rPr>
-            <w:tab/>
-          </w:r>
-          <w:r>
-            <w:rPr>
-              <w:rStyle w:val="Lienhypertexte"/>
-            </w:rPr>
-            <w:t>Partie 1</w:t>
-          </w:r>
-          <w:r>
-            <w:rPr>
-              <w:webHidden/>
-            </w:rPr>
-            <w:tab/>
-          </w:r>
-          <w:r>
-            <w:rPr>
-              <w:webHidden/>
-            </w:rPr>
-            <w:fldChar w:fldCharType="begin"/>
-          </w:r>
-          <w:r>
-            <w:rPr>
-              <w:webHidden/>
-            </w:rPr>
-            <w:instrText xml:space="preserve"> PAGEREF _Toc525916650 \h </w:instrText>
-          </w:r>
-          <w:r>
-            <w:rPr>
-              <w:webHidden/>
-            </w:rPr>
-          </w:r>
-          <w:r>
-            <w:rPr>
-              <w:webHidden/>
-            </w:rPr>
-            <w:fldChar w:fldCharType="separate"/>
-          </w:r>
-          <w:r>
-            <w:rPr>
-              <w:webHidden/>
-            </w:rPr>
-            <w:t>5</w:t>
-          </w:r>
-          <w:r>
-            <w:rPr>
-              <w:webHidden/>
-            </w:rPr>
-            <w:fldChar w:fldCharType="end"/>
-          </w:r>
-          <w:r>
-            <w:rPr>
-              <w:rStyle w:val="Lienhypertexte"/>
-            </w:rPr>
-            <w:fldChar w:fldCharType="end"/>
-          </w:r>
+          <w:hyperlink w:anchor="_Toc525916650" w:history="1">
+            <w:r>
+              <w:rPr>
+                <w:rStyle w:val="Lienhypertexte"/>
+              </w:rPr>
+              <w:t>1</w:t>
+            </w:r>
+            <w:r>
+              <w:rPr>
+                <w:rFonts w:asciiTheme="minorHAnsi" w:eastAsiaTheme="minorEastAsia" w:hAnsiTheme="minorHAnsi" w:cstheme="minorBidi"/>
+                <w:b w:val="0"/>
+                <w:shd w:val="clear" w:color="auto" w:fill="auto"/>
+                <w:lang w:val="fr-FR" w:eastAsia="fr-FR"/>
+              </w:rPr>
+              <w:tab/>
+            </w:r>
+            <w:r>
+              <w:rPr>
+                <w:rStyle w:val="Lienhypertexte"/>
+              </w:rPr>
+              <w:t>Partie 1</w:t>
+            </w:r>
+            <w:r>
+              <w:rPr>
+                <w:webHidden/>
+              </w:rPr>
+              <w:tab/>
+            </w:r>
+            <w:r>
+              <w:rPr>
+                <w:webHidden/>
+              </w:rPr>
+              <w:fldChar w:fldCharType="begin"/>
+            </w:r>
+            <w:r>
+              <w:rPr>
+                <w:webHidden/>
+              </w:rPr>
+              <w:instrText xml:space="preserve"> PAGEREF _Toc525916650 \h </w:instrText>
+            </w:r>
+            <w:r>
+              <w:rPr>
+                <w:webHidden/>
+              </w:rPr>
+            </w:r>
+            <w:r>
+              <w:rPr>
+                <w:webHidden/>
+              </w:rPr>
+              <w:fldChar w:fldCharType="separate"/>
+            </w:r>
+            <w:r>
+              <w:rPr>
+                <w:webHidden/>
+              </w:rPr>
+              <w:t>5</w:t>
+            </w:r>
+            <w:r>
+              <w:rPr>
+                <w:webHidden/>
+              </w:rPr>
+              <w:fldChar w:fldCharType="end"/>
+            </w:r>
+          </w:hyperlink>
         </w:p>
         <w:p>
           <w:pPr>
@@ -4355,38 +4317,38 @@
         <w:pStyle w:val="Titre1"/>
         <w:pageBreakBefore/>
       </w:pPr>
-      <w:bookmarkStart w:id="1" w:name="_Toc525916650"/>
+      <w:bookmarkStart w:id="0" w:name="_Toc525916650"/>
       <w:r>
         <w:lastRenderedPageBreak/>
         <w:t>Partie 1</w:t>
       </w:r>
+      <w:bookmarkEnd w:id="0"/>
+    </w:p>
+    <w:p>
+      <w:pPr>
+        <w:pStyle w:val="Titre2"/>
+      </w:pPr>
+      <w:bookmarkStart w:id="1" w:name="_Toc525916651"/>
+      <w:r>
+        <w:t>Casino de Montreux</w:t>
+      </w:r>
+      <w:r>
+        <w:rPr>
+          <w:rStyle w:val="Appelnotedebasdep"/>
+        </w:rPr>
+        <w:footnoteReference w:id="1"/>
+      </w:r>
       <w:bookmarkEnd w:id="1"/>
     </w:p>
     <w:p>
       <w:pPr>
-        <w:pStyle w:val="Titre2"/>
-      </w:pPr>
-      <w:bookmarkStart w:id="2" w:name="_Toc525916651"/>
-      <w:r>
-        <w:t>Casino de Montreux</w:t>
-      </w:r>
-      <w:r>
-        <w:rPr>
-          <w:rStyle w:val="Appelnotedebasdep"/>
-        </w:rPr>
-        <w:footnoteReference w:id="1"/>
+        <w:pStyle w:val="Titre3"/>
+      </w:pPr>
+      <w:bookmarkStart w:id="2" w:name="_Toc525916652"/>
+      <w:r>
+        <w:t>Introduction</w:t>
       </w:r>
       <w:bookmarkEnd w:id="2"/>
-    </w:p>
-    <w:p>
-      <w:pPr>
-        <w:pStyle w:val="Titre3"/>
-      </w:pPr>
-      <w:bookmarkStart w:id="3" w:name="_Toc525916652"/>
-      <w:r>
-        <w:t>Introduction</w:t>
-      </w:r>
-      <w:bookmarkEnd w:id="3"/>
     </w:p>
     <w:p>
       <w:r>
@@ -4520,7 +4482,7 @@
       <w:pPr>
         <w:pStyle w:val="Titre2"/>
       </w:pPr>
-      <w:bookmarkStart w:id="4" w:name="_Toc525916653"/>
+      <w:bookmarkStart w:id="3" w:name="_Toc525916653"/>
       <w:r>
         <w:lastRenderedPageBreak/>
         <w:t>La Loterie Romande</w:t>
@@ -4531,58 +4493,58 @@
         </w:rPr>
         <w:footnoteReference w:id="2"/>
       </w:r>
+      <w:bookmarkEnd w:id="3"/>
+    </w:p>
+    <w:p>
+      <w:pPr>
+        <w:pStyle w:val="Titre3"/>
+      </w:pPr>
+      <w:bookmarkStart w:id="4" w:name="_Toc525916654"/>
+      <w:r>
+        <w:t>Introduction</w:t>
+      </w:r>
       <w:bookmarkEnd w:id="4"/>
     </w:p>
     <w:p>
+      <w:r>
+        <w:t>Le but de la Loterie Romande est d’organiser et exploiter, avec les autorisations prescrites par la loi, des loteries et paris comportant des lots en espèces ou en nature et d’en destiner le bénéfice net à des institutions d’utilité publique – sociale, culturelle, de recherche ou sportive – profitant aux cantons romands.</w:t>
+      </w:r>
+    </w:p>
+    <w:p>
       <w:pPr>
         <w:pStyle w:val="Titre3"/>
       </w:pPr>
-      <w:bookmarkStart w:id="5" w:name="_Toc525916654"/>
-      <w:r>
-        <w:t>Introduction</w:t>
+      <w:bookmarkStart w:id="5" w:name="_Toc525916655"/>
+      <w:r>
+        <w:t xml:space="preserve">Les données </w:t>
+      </w:r>
+      <w:r>
+        <w:t>au sein</w:t>
+      </w:r>
+      <w:r>
+        <w:t xml:space="preserve"> de la Loterie Romande</w:t>
       </w:r>
       <w:bookmarkEnd w:id="5"/>
     </w:p>
     <w:p>
       <w:r>
-        <w:t>Le but de la Loterie Romande est d’organiser et exploiter, avec les autorisations prescrites par la loi, des loteries et paris comportant des lots en espèces ou en nature et d’en destiner le bénéfice net à des institutions d’utilité publique – sociale, culturelle, de recherche ou sportive – profitant aux cantons romands.</w:t>
+        <w:t>La Loterie Romande traite un grand nombre de données, majoritairement en raison des jeux d’argents et des données clients que cela importe d’avoir. La société doit se plier à LPD et au RGPD car des clients Suisses ou étrangers à la Suisse peuvent aussi jouer aux jeux d’argent de la société. Toutes ces données doivent donc être gérer très sérieusement car cela représente beaucoup de données sensibles.</w:t>
+      </w:r>
+    </w:p>
+    <w:p>
+      <w:r>
+        <w:t>Nos normes standards concernant ces lois au point de vu sécurité sont toutes issues de l’ISO 27001.</w:t>
       </w:r>
     </w:p>
     <w:p>
       <w:pPr>
         <w:pStyle w:val="Titre3"/>
       </w:pPr>
-      <w:bookmarkStart w:id="6" w:name="_Toc525916655"/>
-      <w:r>
-        <w:t xml:space="preserve">Les données </w:t>
-      </w:r>
-      <w:r>
-        <w:t>au sein</w:t>
-      </w:r>
-      <w:r>
-        <w:t xml:space="preserve"> de la Loterie Romande</w:t>
+      <w:bookmarkStart w:id="6" w:name="_Toc525916656"/>
+      <w:r>
+        <w:t>Actions et mesures</w:t>
       </w:r>
       <w:bookmarkEnd w:id="6"/>
-    </w:p>
-    <w:p>
-      <w:r>
-        <w:t>La Loterie Romande traite un grand nombre de données, majoritairement en raison des jeux d’argents et des données clients que cela importe d’avoir. La société doit se plier à LPD et au RGPD car des clients Suisses ou étrangers à la Suisse peuvent aussi jouer aux jeux d’argent de la société. Toutes ces données doivent donc être gérer très sérieusement car cela représente beaucoup de données sensibles.</w:t>
-      </w:r>
-    </w:p>
-    <w:p>
-      <w:r>
-        <w:t>Nos normes standards concernant ces lois au point de vu sécurité sont toutes issues de l’ISO 27001.</w:t>
-      </w:r>
-    </w:p>
-    <w:p>
-      <w:pPr>
-        <w:pStyle w:val="Titre3"/>
-      </w:pPr>
-      <w:bookmarkStart w:id="7" w:name="_Toc525916656"/>
-      <w:r>
-        <w:t>Actions et mesures</w:t>
-      </w:r>
-      <w:bookmarkEnd w:id="7"/>
     </w:p>
     <w:p>
       <w:pPr>
@@ -4662,12 +4624,12 @@
       <w:pPr>
         <w:pStyle w:val="Titre3"/>
       </w:pPr>
-      <w:bookmarkStart w:id="8" w:name="_Toc525916657"/>
+      <w:bookmarkStart w:id="7" w:name="_Toc525916657"/>
       <w:r>
         <w:lastRenderedPageBreak/>
         <w:t>Stratégies de sauvegardes</w:t>
       </w:r>
-      <w:bookmarkEnd w:id="8"/>
+      <w:bookmarkEnd w:id="7"/>
     </w:p>
     <w:p>
       <w:pPr>
@@ -5071,7 +5033,7 @@
                 <wp:docPr id="54" name="Rectangle 53">
                   <a:extLst xmlns:a="http://schemas.openxmlformats.org/drawingml/2006/main">
                     <a:ext uri="{FF2B5EF4-FFF2-40B4-BE49-F238E27FC236}">
-                      <a16:creationId xmlns="" xmlns:cx="http://schemas.microsoft.com/office/drawing/2014/chartex" xmlns:cx1="http://schemas.microsoft.com/office/drawing/2015/9/8/chartex" xmlns:cx2="http://schemas.microsoft.com/office/drawing/2015/10/21/chartex" xmlns:cx3="http://schemas.microsoft.com/office/drawing/2016/5/9/chartex" xmlns:cx4="http://schemas.microsoft.com/office/drawing/2016/5/10/chartex" xmlns:cx5="http://schemas.microsoft.com/office/drawing/2016/5/11/chartex" xmlns:cx6="http://schemas.microsoft.com/office/drawing/2016/5/12/chartex" xmlns:cx7="http://schemas.microsoft.com/office/drawing/2016/5/13/chartex" xmlns:cx8="http://schemas.microsoft.com/office/drawing/2016/5/14/chartex" xmlns:aink="http://schemas.microsoft.com/office/drawing/2016/ink" xmlns:am3d="http://schemas.microsoft.com/office/drawing/2017/model3d" xmlns:o="urn:schemas-microsoft-com:office:office" xmlns:v="urn:schemas-microsoft-com:vml" xmlns:w10="urn:schemas-microsoft-com:office:word" xmlns:w="http://schemas.openxmlformats.org/wordprocessingml/2006/main" xmlns:w16cid="http://schemas.microsoft.com/office/word/2016/wordml/cid" xmlns:w16se="http://schemas.microsoft.com/office/word/2015/wordml/symex" xmlns:a16="http://schemas.microsoft.com/office/drawing/2014/main" id="{ED09C124-5FD7-4F20-A078-85E6E2580B64}"/>
+                      <a16:creationId xmlns:a16="http://schemas.microsoft.com/office/drawing/2014/main" xmlns:w16se="http://schemas.microsoft.com/office/word/2015/wordml/symex" xmlns:w16cid="http://schemas.microsoft.com/office/word/2016/wordml/cid" xmlns:w="http://schemas.openxmlformats.org/wordprocessingml/2006/main" xmlns:w10="urn:schemas-microsoft-com:office:word" xmlns:v="urn:schemas-microsoft-com:vml" xmlns:o="urn:schemas-microsoft-com:office:office" xmlns:am3d="http://schemas.microsoft.com/office/drawing/2017/model3d" xmlns:aink="http://schemas.microsoft.com/office/drawing/2016/ink" xmlns:cx8="http://schemas.microsoft.com/office/drawing/2016/5/14/chartex" xmlns:cx7="http://schemas.microsoft.com/office/drawing/2016/5/13/chartex" xmlns:cx6="http://schemas.microsoft.com/office/drawing/2016/5/12/chartex" xmlns:cx5="http://schemas.microsoft.com/office/drawing/2016/5/11/chartex" xmlns:cx4="http://schemas.microsoft.com/office/drawing/2016/5/10/chartex" xmlns:cx3="http://schemas.microsoft.com/office/drawing/2016/5/9/chartex" xmlns:cx2="http://schemas.microsoft.com/office/drawing/2015/10/21/chartex" xmlns:cx1="http://schemas.microsoft.com/office/drawing/2015/9/8/chartex" xmlns:cx="http://schemas.microsoft.com/office/drawing/2014/chartex" xmlns="" id="{ED09C124-5FD7-4F20-A078-85E6E2580B64}"/>
                     </a:ext>
                   </a:extLst>
                 </wp:docPr>
@@ -5134,7 +5096,7 @@
               </wp:anchor>
             </w:drawing>
           </mc:Choice>
-          <mc:Fallback xmlns:cx="http://schemas.microsoft.com/office/drawing/2014/chartex" xmlns:cx1="http://schemas.microsoft.com/office/drawing/2015/9/8/chartex" xmlns:cx2="http://schemas.microsoft.com/office/drawing/2015/10/21/chartex" xmlns:cx3="http://schemas.microsoft.com/office/drawing/2016/5/9/chartex" xmlns:cx4="http://schemas.microsoft.com/office/drawing/2016/5/10/chartex" xmlns:cx5="http://schemas.microsoft.com/office/drawing/2016/5/11/chartex" xmlns:cx6="http://schemas.microsoft.com/office/drawing/2016/5/12/chartex" xmlns:cx7="http://schemas.microsoft.com/office/drawing/2016/5/13/chartex" xmlns:cx8="http://schemas.microsoft.com/office/drawing/2016/5/14/chartex" xmlns:aink="http://schemas.microsoft.com/office/drawing/2016/ink" xmlns:am3d="http://schemas.microsoft.com/office/drawing/2017/model3d" xmlns:w16cid="http://schemas.microsoft.com/office/word/2016/wordml/cid" xmlns:w16se="http://schemas.microsoft.com/office/word/2015/wordml/symex">
+          <mc:Fallback xmlns:w16se="http://schemas.microsoft.com/office/word/2015/wordml/symex" xmlns:w16cid="http://schemas.microsoft.com/office/word/2016/wordml/cid" xmlns:am3d="http://schemas.microsoft.com/office/drawing/2017/model3d" xmlns:aink="http://schemas.microsoft.com/office/drawing/2016/ink" xmlns:cx8="http://schemas.microsoft.com/office/drawing/2016/5/14/chartex" xmlns:cx7="http://schemas.microsoft.com/office/drawing/2016/5/13/chartex" xmlns:cx6="http://schemas.microsoft.com/office/drawing/2016/5/12/chartex" xmlns:cx5="http://schemas.microsoft.com/office/drawing/2016/5/11/chartex" xmlns:cx4="http://schemas.microsoft.com/office/drawing/2016/5/10/chartex" xmlns:cx3="http://schemas.microsoft.com/office/drawing/2016/5/9/chartex" xmlns:cx2="http://schemas.microsoft.com/office/drawing/2015/10/21/chartex" xmlns:cx1="http://schemas.microsoft.com/office/drawing/2015/9/8/chartex" xmlns:cx="http://schemas.microsoft.com/office/drawing/2014/chartex">
             <w:pict>
               <v:rect w14:anchorId="5363E972" id="Rectangle 53" o:spid="_x0000_s1026" style="position:absolute;margin-left:231.25pt;margin-top:3.95pt;width:258.5pt;height:105.6pt;z-index:251665408;visibility:visible;mso-wrap-style:square;mso-width-percent:0;mso-height-percent:0;mso-wrap-distance-left:9pt;mso-wrap-distance-top:0;mso-wrap-distance-right:9pt;mso-wrap-distance-bottom:0;mso-position-horizontal:absolute;mso-position-horizontal-relative:text;mso-position-vertical:absolute;mso-position-vertical-relative:text;mso-width-percent:0;mso-height-percent:0;mso-width-relative:margin;mso-height-relative:margin;v-text-anchor:middle" o:gfxdata="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" filled="f" strokecolor="white [3212]" strokeweight="1.5pt">
                 <v:shadow on="t" color="black" opacity="22937f" origin=",.5" offset=".67103mm,.21803mm"/>
@@ -5519,7 +5481,7 @@
               </wp:anchor>
             </w:drawing>
           </mc:Choice>
-          <mc:Fallback xmlns:cx="http://schemas.microsoft.com/office/drawing/2014/chartex" xmlns:cx1="http://schemas.microsoft.com/office/drawing/2015/9/8/chartex" xmlns:cx2="http://schemas.microsoft.com/office/drawing/2015/10/21/chartex" xmlns:cx3="http://schemas.microsoft.com/office/drawing/2016/5/9/chartex" xmlns:cx4="http://schemas.microsoft.com/office/drawing/2016/5/10/chartex" xmlns:cx5="http://schemas.microsoft.com/office/drawing/2016/5/11/chartex" xmlns:cx6="http://schemas.microsoft.com/office/drawing/2016/5/12/chartex" xmlns:cx7="http://schemas.microsoft.com/office/drawing/2016/5/13/chartex" xmlns:cx8="http://schemas.microsoft.com/office/drawing/2016/5/14/chartex" xmlns:aink="http://schemas.microsoft.com/office/drawing/2016/ink" xmlns:am3d="http://schemas.microsoft.com/office/drawing/2017/model3d" xmlns:w16cid="http://schemas.microsoft.com/office/word/2016/wordml/cid" xmlns:w16se="http://schemas.microsoft.com/office/word/2015/wordml/symex">
+          <mc:Fallback xmlns:w16se="http://schemas.microsoft.com/office/word/2015/wordml/symex" xmlns:w16cid="http://schemas.microsoft.com/office/word/2016/wordml/cid" xmlns:am3d="http://schemas.microsoft.com/office/drawing/2017/model3d" xmlns:aink="http://schemas.microsoft.com/office/drawing/2016/ink" xmlns:cx8="http://schemas.microsoft.com/office/drawing/2016/5/14/chartex" xmlns:cx7="http://schemas.microsoft.com/office/drawing/2016/5/13/chartex" xmlns:cx6="http://schemas.microsoft.com/office/drawing/2016/5/12/chartex" xmlns:cx5="http://schemas.microsoft.com/office/drawing/2016/5/11/chartex" xmlns:cx4="http://schemas.microsoft.com/office/drawing/2016/5/10/chartex" xmlns:cx3="http://schemas.microsoft.com/office/drawing/2016/5/9/chartex" xmlns:cx2="http://schemas.microsoft.com/office/drawing/2015/10/21/chartex" xmlns:cx1="http://schemas.microsoft.com/office/drawing/2015/9/8/chartex" xmlns:cx="http://schemas.microsoft.com/office/drawing/2014/chartex">
             <w:pict>
               <v:rect w14:anchorId="2AF23008" id="Rectangle 22" o:spid="_x0000_s1026" style="position:absolute;margin-left:231.45pt;margin-top:86.65pt;width:258.5pt;height:105.6pt;z-index:251670528;visibility:visible;mso-wrap-style:square;mso-wrap-distance-left:9pt;mso-wrap-distance-top:0;mso-wrap-distance-right:9pt;mso-wrap-distance-bottom:0;mso-position-horizontal:absolute;mso-position-horizontal-relative:text;mso-position-vertical:absolute;mso-position-vertical-relative:text;v-text-anchor:middle" o:gfxdata="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" filled="f" strokecolor="white [3212]" strokeweight="1.5pt">
                 <v:shadow on="t" color="black" opacity="22937f" origin=",.5" offset=".67103mm,.21803mm"/>
@@ -5552,7 +5514,7 @@
                 <wp:docPr id="59" name="ZoneTexte 58">
                   <a:extLst xmlns:a="http://schemas.openxmlformats.org/drawingml/2006/main">
                     <a:ext uri="{FF2B5EF4-FFF2-40B4-BE49-F238E27FC236}">
-                      <a16:creationId xmlns="" xmlns:cx="http://schemas.microsoft.com/office/drawing/2014/chartex" xmlns:cx1="http://schemas.microsoft.com/office/drawing/2015/9/8/chartex" xmlns:cx2="http://schemas.microsoft.com/office/drawing/2015/10/21/chartex" xmlns:cx3="http://schemas.microsoft.com/office/drawing/2016/5/9/chartex" xmlns:cx4="http://schemas.microsoft.com/office/drawing/2016/5/10/chartex" xmlns:cx5="http://schemas.microsoft.com/office/drawing/2016/5/11/chartex" xmlns:cx6="http://schemas.microsoft.com/office/drawing/2016/5/12/chartex" xmlns:cx7="http://schemas.microsoft.com/office/drawing/2016/5/13/chartex" xmlns:cx8="http://schemas.microsoft.com/office/drawing/2016/5/14/chartex" xmlns:aink="http://schemas.microsoft.com/office/drawing/2016/ink" xmlns:am3d="http://schemas.microsoft.com/office/drawing/2017/model3d" xmlns:o="urn:schemas-microsoft-com:office:office" xmlns:v="urn:schemas-microsoft-com:vml" xmlns:w10="urn:schemas-microsoft-com:office:word" xmlns:w="http://schemas.openxmlformats.org/wordprocessingml/2006/main" xmlns:w16cid="http://schemas.microsoft.com/office/word/2016/wordml/cid" xmlns:w16se="http://schemas.microsoft.com/office/word/2015/wordml/symex" xmlns:a16="http://schemas.microsoft.com/office/drawing/2014/main" id="{CFDEC8A3-A2E6-4446-8160-36327B1E9360}"/>
+                      <a16:creationId xmlns:a16="http://schemas.microsoft.com/office/drawing/2014/main" xmlns:w16se="http://schemas.microsoft.com/office/word/2015/wordml/symex" xmlns:w16cid="http://schemas.microsoft.com/office/word/2016/wordml/cid" xmlns:w="http://schemas.openxmlformats.org/wordprocessingml/2006/main" xmlns:w10="urn:schemas-microsoft-com:office:word" xmlns:v="urn:schemas-microsoft-com:vml" xmlns:o="urn:schemas-microsoft-com:office:office" xmlns:am3d="http://schemas.microsoft.com/office/drawing/2017/model3d" xmlns:aink="http://schemas.microsoft.com/office/drawing/2016/ink" xmlns:cx8="http://schemas.microsoft.com/office/drawing/2016/5/14/chartex" xmlns:cx7="http://schemas.microsoft.com/office/drawing/2016/5/13/chartex" xmlns:cx6="http://schemas.microsoft.com/office/drawing/2016/5/12/chartex" xmlns:cx5="http://schemas.microsoft.com/office/drawing/2016/5/11/chartex" xmlns:cx4="http://schemas.microsoft.com/office/drawing/2016/5/10/chartex" xmlns:cx3="http://schemas.microsoft.com/office/drawing/2016/5/9/chartex" xmlns:cx2="http://schemas.microsoft.com/office/drawing/2015/10/21/chartex" xmlns:cx1="http://schemas.microsoft.com/office/drawing/2015/9/8/chartex" xmlns:cx="http://schemas.microsoft.com/office/drawing/2014/chartex" xmlns="" id="{CFDEC8A3-A2E6-4446-8160-36327B1E9360}"/>
                     </a:ext>
                   </a:extLst>
                 </wp:docPr>
@@ -6195,7 +6157,7 @@
           <v:shape id="_x0000_i1025" type="#_x0000_t75" style="width:360.7pt;height:243.15pt" o:ole="">
             <v:imagedata r:id="rId17" o:title=""/>
           </v:shape>
-          <o:OLEObject Type="Embed" ProgID="Visio.Drawing.15" ShapeID="_x0000_i1025" DrawAspect="Content" ObjectID="_1599658508" r:id="rId18"/>
+          <o:OLEObject Type="Embed" ProgID="Visio.Drawing.15" ShapeID="_x0000_i1025" DrawAspect="Content" ObjectID="_1599658578" r:id="rId18"/>
         </w:object>
       </w:r>
     </w:p>
@@ -6327,7 +6289,7 @@
         <w:pStyle w:val="Titre2"/>
         <w:pageBreakBefore/>
       </w:pPr>
-      <w:bookmarkStart w:id="9" w:name="_Toc525916658"/>
+      <w:bookmarkStart w:id="8" w:name="_Toc525916658"/>
       <w:r>
         <w:lastRenderedPageBreak/>
         <w:t>VTX</w:t>
@@ -6338,17 +6300,17 @@
         </w:rPr>
         <w:footnoteReference w:id="3"/>
       </w:r>
+      <w:bookmarkEnd w:id="8"/>
+    </w:p>
+    <w:p>
+      <w:pPr>
+        <w:pStyle w:val="Titre3"/>
+      </w:pPr>
+      <w:bookmarkStart w:id="9" w:name="_Toc525916659"/>
+      <w:r>
+        <w:t>Introduction</w:t>
+      </w:r>
       <w:bookmarkEnd w:id="9"/>
-    </w:p>
-    <w:p>
-      <w:pPr>
-        <w:pStyle w:val="Titre3"/>
-      </w:pPr>
-      <w:bookmarkStart w:id="10" w:name="_Toc525916659"/>
-      <w:r>
-        <w:t>Introduction</w:t>
-      </w:r>
-      <w:bookmarkEnd w:id="10"/>
     </w:p>
     <w:p>
       <w:r>
@@ -6478,11 +6440,11 @@
       <w:pPr>
         <w:pStyle w:val="Titre3"/>
       </w:pPr>
-      <w:bookmarkStart w:id="11" w:name="_Toc525916660"/>
+      <w:bookmarkStart w:id="10" w:name="_Toc525916660"/>
       <w:r>
         <w:t>Les techniques utilisées</w:t>
       </w:r>
-      <w:bookmarkEnd w:id="11"/>
+      <w:bookmarkEnd w:id="10"/>
     </w:p>
     <w:p>
       <w:r>
@@ -6660,7 +6622,7 @@
       <w:pPr>
         <w:pStyle w:val="Titre2"/>
       </w:pPr>
-      <w:bookmarkStart w:id="12" w:name="_Toc525916661"/>
+      <w:bookmarkStart w:id="11" w:name="_Toc525916661"/>
       <w:r>
         <w:lastRenderedPageBreak/>
         <w:t>Université de Lausanne</w:t>
@@ -6671,227 +6633,227 @@
         </w:rPr>
         <w:footnoteReference w:id="4"/>
       </w:r>
+      <w:bookmarkEnd w:id="11"/>
+    </w:p>
+    <w:p>
+      <w:pPr>
+        <w:pStyle w:val="Titre3"/>
+      </w:pPr>
+      <w:bookmarkStart w:id="12" w:name="_Toc525916662"/>
+      <w:r>
+        <w:t>Présentation entreprise</w:t>
+      </w:r>
       <w:bookmarkEnd w:id="12"/>
     </w:p>
     <w:p>
       <w:pPr>
+        <w:rPr>
+          <w:color w:val="538135" w:themeColor="accent6" w:themeShade="BF"/>
+        </w:rPr>
+      </w:pPr>
+      <w:r>
+        <w:t>L’Université de Lausanne, bâtiment dédié aux étudiants, professeurs et chercheurs universitaires, est un bâtiment qui regroupes pas moins de 15'000 étudiants et 5'000 employés situés sur les bords du Lac Léman, et il est composé de 7 facultés : médecine-biologie / sciences sociales / lettre / théologie / géosciences / droit / commerciales (HEC). Ce bâtiment a eu ses débuts en 1537 et l’un des plus vieilles sociétés de Suisse.</w:t>
+      </w:r>
+      <w:r>
+        <w:rPr>
+          <w:color w:val="538135" w:themeColor="accent6" w:themeShade="BF"/>
+        </w:rPr>
+        <w:t xml:space="preserve"> </w:t>
+      </w:r>
+      <w:r>
+        <w:rPr>
+          <w:color w:val="538135" w:themeColor="accent6" w:themeShade="BF"/>
+        </w:rPr>
+        <w:t>Nous respectons la LPD et la GDPR car nous avons des employés qui habitent sur le territoire européen (hors suisse).</w:t>
+      </w:r>
+    </w:p>
+    <w:p>
+      <w:pPr>
         <w:pStyle w:val="Titre3"/>
       </w:pPr>
-      <w:bookmarkStart w:id="13" w:name="_Toc525916662"/>
-      <w:r>
-        <w:t>Présentation entreprise</w:t>
+      <w:bookmarkStart w:id="13" w:name="_Toc525916663"/>
+      <w:r>
+        <w:t>Présentation du système</w:t>
       </w:r>
       <w:bookmarkEnd w:id="13"/>
-    </w:p>
-    <w:p>
-      <w:pPr>
-        <w:rPr>
-          <w:color w:val="538135" w:themeColor="accent6" w:themeShade="BF"/>
-        </w:rPr>
-      </w:pPr>
-      <w:r>
-        <w:t>L’Université de Lausanne, bâtiment dédié aux étudiants, professeurs et chercheurs universitaires, est un bâtiment qui regroupes pas moins de 15'000 étudiants et 5'000 employés situés sur les bords du Lac Léman, et il est composé de 7 facultés : médecine-biologie / sciences sociales / lettre / théologie / géosciences / droit / commerciales (HEC). Ce bâtiment a eu ses débuts en 1537 et l’un des plus vieilles sociétés de Suisse.</w:t>
-      </w:r>
-      <w:r>
-        <w:rPr>
-          <w:color w:val="538135" w:themeColor="accent6" w:themeShade="BF"/>
-        </w:rPr>
+      <w:r>
         <w:t xml:space="preserve"> </w:t>
       </w:r>
-      <w:r>
-        <w:rPr>
-          <w:color w:val="538135" w:themeColor="accent6" w:themeShade="BF"/>
-        </w:rPr>
-        <w:t>Nous respectons la LPD et la GDPR car nous avons des employés qui habitent sur le territoire européen (hors suisse).</w:t>
-      </w:r>
+    </w:p>
+    <w:p>
+      <w:pPr>
+        <w:spacing w:after="0" w:line="240" w:lineRule="auto"/>
+      </w:pPr>
+      <w:r>
+        <w:t>Les systèmes sont distribués sur trois centres de calculs répartis sur le campus</w:t>
+      </w:r>
+      <w:r>
+        <w:t xml:space="preserve"> </w:t>
+      </w:r>
+      <w:r>
+        <w:t>de l’Université de Lausanne.</w:t>
+      </w:r>
+    </w:p>
+    <w:p>
+      <w:pPr>
+        <w:spacing w:after="0" w:line="240" w:lineRule="auto"/>
+        <w:rPr>
+          <w:color w:val="ED7D31" w:themeColor="accent2"/>
+        </w:rPr>
+      </w:pPr>
+      <w:r>
+        <w:t xml:space="preserve">Ils sont constitués de deux SAN et de 28 serveurs physiques qui hébergent 550 serveurs virtuels, cela représente 180Tb de données pour les SAN et pour les serveurs 112Tb de données. </w:t>
+      </w:r>
+      <w:r>
+        <w:rPr>
+          <w:color w:val="ED7D31" w:themeColor="accent2"/>
+        </w:rPr>
+        <w:t xml:space="preserve"> Les fichiers sont stockés sur deux NAS qui font un total de 1.28 Pb.</w:t>
+      </w:r>
+    </w:p>
+    <w:p>
+      <w:pPr>
+        <w:spacing w:after="0" w:line="240" w:lineRule="auto"/>
+        <w:rPr>
+          <w:color w:val="ED7D31" w:themeColor="accent2"/>
+        </w:rPr>
+      </w:pPr>
+      <w:r>
+        <w:rPr>
+          <w:color w:val="ED7D31" w:themeColor="accent2"/>
+        </w:rPr>
+        <w:t xml:space="preserve">Il y a environ 5'000 postes de travail à travers le campus. </w:t>
+      </w:r>
+    </w:p>
+    <w:p>
+      <w:pPr>
+        <w:spacing w:after="0" w:line="240" w:lineRule="auto"/>
+        <w:rPr>
+          <w:color w:val="ED7D31" w:themeColor="accent2"/>
+        </w:rPr>
+      </w:pPr>
     </w:p>
     <w:p>
       <w:pPr>
         <w:pStyle w:val="Titre3"/>
       </w:pPr>
-      <w:bookmarkStart w:id="14" w:name="_Toc525916663"/>
-      <w:r>
-        <w:t>Présentation du système</w:t>
+      <w:bookmarkStart w:id="14" w:name="_Toc525916664"/>
+      <w:r>
+        <w:t>Les techniques et technologies utilisés</w:t>
       </w:r>
       <w:bookmarkEnd w:id="14"/>
+    </w:p>
+    <w:p>
+      <w:r>
+        <w:t>L’UNIL possède plusieurs technologies pour effectuer les sauvegardes des différentes machines (poste de travail, serveur, serveur virtualisé). Pour régler les différents problèmes de sauvegarde,  les techniques</w:t>
+      </w:r>
+      <w:r>
+        <w:t>, technologies</w:t>
+      </w:r>
+      <w:r>
+        <w:t xml:space="preserve"> et les logiciels utilisés sont les suivan</w:t>
+      </w:r>
+      <w:r>
+        <w:t xml:space="preserve">tes : Raid, Networker, Avamar, </w:t>
+      </w:r>
+      <w:r>
+        <w:t>point</w:t>
+      </w:r>
+      <w:r>
+        <w:t xml:space="preserve"> de restauration, Crash Plan, cluster, déduplication.</w:t>
+      </w:r>
+    </w:p>
+    <w:p>
+      <w:pPr>
+        <w:pStyle w:val="Titre3"/>
+      </w:pPr>
+      <w:bookmarkStart w:id="15" w:name="_Toc525916665"/>
+      <w:r>
+        <w:t>Raid</w:t>
+      </w:r>
+      <w:bookmarkEnd w:id="15"/>
       <w:r>
         <w:t xml:space="preserve"> </w:t>
       </w:r>
     </w:p>
     <w:p>
       <w:pPr>
-        <w:spacing w:after="0" w:line="240" w:lineRule="auto"/>
-      </w:pPr>
-      <w:r>
-        <w:t>Les systèmes sont distribués sur trois centres de calculs répartis sur le campus</w:t>
-      </w:r>
-      <w:r>
-        <w:t xml:space="preserve"> </w:t>
-      </w:r>
-      <w:r>
-        <w:t>de l’Université de Lausanne.</w:t>
-      </w:r>
-    </w:p>
-    <w:p>
-      <w:pPr>
-        <w:spacing w:after="0" w:line="240" w:lineRule="auto"/>
         <w:rPr>
           <w:color w:val="ED7D31" w:themeColor="accent2"/>
         </w:rPr>
       </w:pPr>
       <w:r>
-        <w:t xml:space="preserve">Ils sont constitués de deux SAN et de 28 serveurs physiques qui hébergent 550 serveurs virtuels, cela représente 180Tb de données pour les SAN et pour les serveurs 112Tb de données. </w:t>
-      </w:r>
-      <w:r>
         <w:rPr>
           <w:color w:val="ED7D31" w:themeColor="accent2"/>
         </w:rPr>
-        <w:t xml:space="preserve"> Les fichiers sont stockés sur deux NAS qui font un total de 1.28 Pb.</w:t>
-      </w:r>
-    </w:p>
-    <w:p>
-      <w:pPr>
-        <w:spacing w:after="0" w:line="240" w:lineRule="auto"/>
+        <w:t xml:space="preserve">Pour éviter les défaillances hardware, l’UNIL utilise </w:t>
+      </w:r>
+      <w:r>
         <w:rPr>
           <w:color w:val="ED7D31" w:themeColor="accent2"/>
         </w:rPr>
-      </w:pPr>
+        <w:t>la technologie R</w:t>
+      </w:r>
       <w:r>
         <w:rPr>
           <w:color w:val="ED7D31" w:themeColor="accent2"/>
         </w:rPr>
-        <w:t xml:space="preserve">Il y a environ 5'000 postes de travail à travers le campus. </w:t>
-      </w:r>
-    </w:p>
-    <w:p>
-      <w:pPr>
-        <w:spacing w:after="0" w:line="240" w:lineRule="auto"/>
+        <w:t>aid. Il permet de se prémunir de la perte de données si l</w:t>
+      </w:r>
+      <w:r>
         <w:rPr>
           <w:color w:val="ED7D31" w:themeColor="accent2"/>
         </w:rPr>
-      </w:pPr>
+        <w:t>’un des équipements connaissait une avarie</w:t>
+      </w:r>
+      <w:r>
+        <w:rPr>
+          <w:color w:val="ED7D31" w:themeColor="accent2"/>
+        </w:rPr>
+        <w:t xml:space="preserve">. </w:t>
+      </w:r>
+      <w:r>
+        <w:rPr>
+          <w:color w:val="ED7D31" w:themeColor="accent2"/>
+        </w:rPr>
+        <w:t xml:space="preserve">Ce point sera plus détaillé dans la partie de sécurité des données. </w:t>
+      </w:r>
     </w:p>
     <w:p>
       <w:pPr>
         <w:pStyle w:val="Titre3"/>
       </w:pPr>
-      <w:bookmarkStart w:id="15" w:name="_Toc525916664"/>
-      <w:r>
-        <w:t>Les techniques et technologies utilisés</w:t>
-      </w:r>
-      <w:bookmarkEnd w:id="15"/>
-    </w:p>
-    <w:p>
-      <w:r>
-        <w:t>L’UNIL possède plusieurs technologies pour effectuer les sauvegardes des différentes machines (poste de travail, serveur, serveur virtualisé). Pour régler les différents problèmes de sauvegarde,  les techniques</w:t>
-      </w:r>
-      <w:r>
-        <w:t>, technologies</w:t>
-      </w:r>
-      <w:r>
-        <w:t xml:space="preserve"> et les logiciels utilisés sont les suivan</w:t>
-      </w:r>
-      <w:r>
-        <w:t xml:space="preserve">tes : Raid, Networker, Avamar, </w:t>
-      </w:r>
-      <w:r>
-        <w:t>point</w:t>
-      </w:r>
-      <w:r>
-        <w:t xml:space="preserve"> de restauration, Crash Plan, cluster, déduplication.</w:t>
+      <w:bookmarkStart w:id="16" w:name="_Toc525916666"/>
+      <w:r>
+        <w:t>Avamar</w:t>
+      </w:r>
+      <w:bookmarkEnd w:id="16"/>
+    </w:p>
+    <w:p>
+      <w:pPr>
+        <w:rPr>
+          <w:color w:val="ED7D31" w:themeColor="accent2"/>
+        </w:rPr>
+      </w:pPr>
+      <w:r>
+        <w:t xml:space="preserve">Pour permettre une restauration extrêmement rapide d’un serveur, le logiciel Avamar est utilisé pour les sauvegardes ponctuelles des images des machines virtualisés. Il sauvegarde 150 machines critiques. Il effectue une image de chaque VMs de manière quotidienne, sauf le samedi. La rétention des sauvegardes est de 7 jours et </w:t>
+      </w:r>
+      <w:r>
+        <w:rPr>
+          <w:color w:val="ED7D31" w:themeColor="accent2"/>
+        </w:rPr>
+        <w:t>Le RPO maximum est de 24 heures.</w:t>
       </w:r>
     </w:p>
     <w:p>
       <w:pPr>
         <w:pStyle w:val="Titre3"/>
       </w:pPr>
-      <w:bookmarkStart w:id="16" w:name="_Toc525916665"/>
-      <w:r>
-        <w:t>Raid</w:t>
-      </w:r>
-      <w:bookmarkEnd w:id="16"/>
-      <w:r>
-        <w:t xml:space="preserve"> </w:t>
-      </w:r>
-    </w:p>
-    <w:p>
-      <w:pPr>
-        <w:rPr>
-          <w:color w:val="ED7D31" w:themeColor="accent2"/>
-        </w:rPr>
-      </w:pPr>
-      <w:r>
-        <w:rPr>
-          <w:color w:val="ED7D31" w:themeColor="accent2"/>
-        </w:rPr>
-        <w:t xml:space="preserve">Pour éviter les défaillances hardware, l’UNIL utilise </w:t>
-      </w:r>
-      <w:r>
-        <w:rPr>
-          <w:color w:val="ED7D31" w:themeColor="accent2"/>
-        </w:rPr>
-        <w:t>la technologie R</w:t>
-      </w:r>
-      <w:r>
-        <w:rPr>
-          <w:color w:val="ED7D31" w:themeColor="accent2"/>
-        </w:rPr>
-        <w:t>aid. Il permet de se prémunir de la perte de données si l</w:t>
-      </w:r>
-      <w:r>
-        <w:rPr>
-          <w:color w:val="ED7D31" w:themeColor="accent2"/>
-        </w:rPr>
-        <w:t>’un des équipements connaissait une avarie</w:t>
-      </w:r>
-      <w:r>
-        <w:rPr>
-          <w:color w:val="ED7D31" w:themeColor="accent2"/>
-        </w:rPr>
-        <w:t xml:space="preserve">. </w:t>
-      </w:r>
-      <w:r>
-        <w:rPr>
-          <w:color w:val="ED7D31" w:themeColor="accent2"/>
-        </w:rPr>
-        <w:t xml:space="preserve">Ce point sera plus détaillé dans la partie de sécurité des données. </w:t>
-      </w:r>
-    </w:p>
-    <w:p>
-      <w:pPr>
-        <w:pStyle w:val="Titre3"/>
-      </w:pPr>
-      <w:bookmarkStart w:id="17" w:name="_Toc525916666"/>
-      <w:r>
-        <w:t>Avamar</w:t>
+      <w:bookmarkStart w:id="17" w:name="_Toc525916667"/>
+      <w:r>
+        <w:t>Networker</w:t>
       </w:r>
       <w:bookmarkEnd w:id="17"/>
-    </w:p>
-    <w:p>
-      <w:pPr>
-        <w:rPr>
-          <w:color w:val="ED7D31" w:themeColor="accent2"/>
-        </w:rPr>
-      </w:pPr>
-      <w:r>
-        <w:t xml:space="preserve">Pour permettre une restauration extrêmement rapide d’un serveur, le logiciel Avamar est utilisé pour les sauvegardes ponctuelles des images des machines virtualisés. Il sauvegarde 150 machines critiques. Il effectue une image de chaque VMs de manière quotidienne, sauf le samedi. La rétention des sauvegardes est de 7 jours et </w:t>
-      </w:r>
-      <w:r>
-        <w:rPr>
-          <w:color w:val="ED7D31" w:themeColor="accent2"/>
-        </w:rPr>
-        <w:t>Le RPO maximum est de 24 heures.</w:t>
-      </w:r>
-    </w:p>
-    <w:p>
-      <w:pPr>
-        <w:pStyle w:val="Titre3"/>
-      </w:pPr>
-      <w:bookmarkStart w:id="18" w:name="_Toc525916667"/>
-      <w:r>
-        <w:t>Networker</w:t>
-      </w:r>
-      <w:bookmarkEnd w:id="18"/>
     </w:p>
     <w:p>
       <w:r>
@@ -6918,10 +6880,57 @@
       <w:pPr>
         <w:pStyle w:val="Titre3"/>
       </w:pPr>
-      <w:bookmarkStart w:id="19" w:name="_Toc525916668"/>
+      <w:bookmarkStart w:id="18" w:name="_Toc525916668"/>
       <w:r>
         <w:t>Point de restauration ou historique des fichiers</w:t>
       </w:r>
+      <w:bookmarkEnd w:id="18"/>
+    </w:p>
+    <w:p>
+      <w:pPr>
+        <w:rPr>
+          <w:color w:val="538135" w:themeColor="accent6" w:themeShade="BF"/>
+        </w:rPr>
+      </w:pPr>
+      <w:r>
+        <w:rPr>
+          <w:color w:val="538135" w:themeColor="accent6" w:themeShade="BF"/>
+        </w:rPr>
+        <w:t xml:space="preserve">Sur les </w:t>
+      </w:r>
+      <w:r>
+        <w:rPr>
+          <w:color w:val="538135" w:themeColor="accent6" w:themeShade="BF"/>
+        </w:rPr>
+        <w:t>NAS</w:t>
+      </w:r>
+      <w:r>
+        <w:rPr>
+          <w:color w:val="538135" w:themeColor="accent6" w:themeShade="BF"/>
+        </w:rPr>
+        <w:t>, il y a une sauvegarde de chaque fichier effectué avec le point de restauration Windows. 2 copies par jour sont effectuées et son</w:t>
+      </w:r>
+      <w:r>
+        <w:rPr>
+          <w:color w:val="538135" w:themeColor="accent6" w:themeShade="BF"/>
+        </w:rPr>
+        <w:t>t</w:t>
+      </w:r>
+      <w:r>
+        <w:rPr>
+          <w:color w:val="538135" w:themeColor="accent6" w:themeShade="BF"/>
+        </w:rPr>
+        <w:t xml:space="preserve"> accessible via l’historique de fichiers. La rétention des copies sont de 3 mois. </w:t>
+      </w:r>
+    </w:p>
+    <w:p>
+      <w:pPr>
+        <w:pStyle w:val="Titre3"/>
+      </w:pPr>
+      <w:bookmarkStart w:id="19" w:name="_Toc525916669"/>
+      <w:r>
+        <w:t>Crash Plan</w:t>
+      </w:r>
       <w:bookmarkEnd w:id="19"/>
     </w:p>
     <w:p>
@@ -6934,107 +6943,60 @@
         <w:rPr>
           <w:color w:val="538135" w:themeColor="accent6" w:themeShade="BF"/>
         </w:rPr>
-        <w:t xml:space="preserve">Sur les </w:t>
+        <w:t xml:space="preserve">Les postes de travail </w:t>
       </w:r>
       <w:r>
         <w:rPr>
           <w:color w:val="538135" w:themeColor="accent6" w:themeShade="BF"/>
         </w:rPr>
-        <w:t>NAS</w:t>
+        <w:t>individuel peuvent être, selon les choix du</w:t>
       </w:r>
       <w:r>
         <w:rPr>
           <w:color w:val="538135" w:themeColor="accent6" w:themeShade="BF"/>
         </w:rPr>
-        <w:t>, il y a une sauvegarde de chaque fichier effectué avec le point de restauration Windows. 2 copies par jour sont effectuées et son</w:t>
+        <w:t xml:space="preserve"> </w:t>
       </w:r>
       <w:r>
         <w:rPr>
           <w:color w:val="538135" w:themeColor="accent6" w:themeShade="BF"/>
         </w:rPr>
-        <w:t>t</w:t>
+        <w:t>collaborateur</w:t>
       </w:r>
       <w:r>
         <w:rPr>
           <w:color w:val="538135" w:themeColor="accent6" w:themeShade="BF"/>
         </w:rPr>
-        <w:t xml:space="preserve"> accessible via l’historique de fichiers. La rétention des copies sont de 3 mois. </w:t>
+        <w:t>, sauvegardés chaque jour avec le logiciel Crash Plan. Sur les 5'000 machines que possède l’UNIL, seulement 200 machines utilisent cette solution.</w:t>
+      </w:r>
+      <w:r>
+        <w:rPr>
+          <w:color w:val="538135" w:themeColor="accent6" w:themeShade="BF"/>
+        </w:rPr>
+        <w:t xml:space="preserve"> </w:t>
+      </w:r>
+      <w:r>
+        <w:rPr>
+          <w:color w:val="ED7D31" w:themeColor="accent2"/>
+        </w:rPr>
+        <w:t>Le nombre faible de poste de travail qui sauvegarde leur machine s’explique car plus de personnes enregistre leur donnée sur le serveur.</w:t>
+      </w:r>
+      <w:r>
+        <w:rPr>
+          <w:color w:val="538135" w:themeColor="accent6" w:themeShade="BF"/>
+        </w:rPr>
+        <w:t xml:space="preserve"> La rétention des documents est de 3 mois.</w:t>
       </w:r>
     </w:p>
     <w:p>
       <w:pPr>
         <w:pStyle w:val="Titre3"/>
       </w:pPr>
-      <w:bookmarkStart w:id="20" w:name="_Toc525916669"/>
-      <w:r>
-        <w:t>Crash Plan</w:t>
+      <w:bookmarkStart w:id="20" w:name="_Toc525916670"/>
+      <w:r>
+        <w:t>Cluster</w:t>
       </w:r>
       <w:bookmarkEnd w:id="20"/>
-    </w:p>
-    <w:p>
-      <w:pPr>
-        <w:rPr>
-          <w:color w:val="538135" w:themeColor="accent6" w:themeShade="BF"/>
-        </w:rPr>
-      </w:pPr>
-      <w:r>
-        <w:rPr>
-          <w:color w:val="538135" w:themeColor="accent6" w:themeShade="BF"/>
-        </w:rPr>
-        <w:t xml:space="preserve">Les postes de travail </w:t>
-      </w:r>
-      <w:r>
-        <w:rPr>
-          <w:color w:val="538135" w:themeColor="accent6" w:themeShade="BF"/>
-        </w:rPr>
-        <w:t>individuel peuvent être, selon les choix du</w:t>
-      </w:r>
-      <w:r>
-        <w:rPr>
-          <w:color w:val="538135" w:themeColor="accent6" w:themeShade="BF"/>
-        </w:rPr>
-        <w:t xml:space="preserve"> </w:t>
-      </w:r>
-      <w:r>
-        <w:rPr>
-          <w:color w:val="538135" w:themeColor="accent6" w:themeShade="BF"/>
-        </w:rPr>
-        <w:t>collaborateur</w:t>
-      </w:r>
-      <w:r>
-        <w:rPr>
-          <w:color w:val="538135" w:themeColor="accent6" w:themeShade="BF"/>
-        </w:rPr>
-        <w:t>, sauvegardés chaque jour avec le logiciel Crash Plan. Sur les 5'000 machines que possède l’UNIL, seulement 200 machines utilisent cette solution.</w:t>
-      </w:r>
-      <w:r>
-        <w:rPr>
-          <w:color w:val="538135" w:themeColor="accent6" w:themeShade="BF"/>
-        </w:rPr>
-        <w:t xml:space="preserve"> </w:t>
-      </w:r>
-      <w:r>
-        <w:rPr>
-          <w:color w:val="ED7D31" w:themeColor="accent2"/>
-        </w:rPr>
-        <w:t>Le nombre faible de poste de travail qui sauvegarde leur machine s’explique car plus de personnes enregistre leur donnée sur le serveur.</w:t>
-      </w:r>
-      <w:r>
-        <w:rPr>
-          <w:color w:val="538135" w:themeColor="accent6" w:themeShade="BF"/>
-        </w:rPr>
-        <w:t xml:space="preserve"> La rétention des documents est de 3 mois.</w:t>
-      </w:r>
-    </w:p>
-    <w:p>
-      <w:pPr>
-        <w:pStyle w:val="Titre3"/>
-      </w:pPr>
-      <w:bookmarkStart w:id="21" w:name="_Toc525916670"/>
-      <w:r>
-        <w:t>Cluster</w:t>
-      </w:r>
-      <w:bookmarkEnd w:id="21"/>
     </w:p>
     <w:p>
       <w:pPr>
@@ -7113,13 +7075,15 @@
     </w:p>
     <w:p>
       <w:pPr>
-        <w:pStyle w:val="Titre2"/>
-      </w:pPr>
-      <w:bookmarkStart w:id="22" w:name="_Toc525916671"/>
+        <w:pStyle w:val="Titre3"/>
+      </w:pPr>
+      <w:bookmarkStart w:id="21" w:name="_Toc525916671"/>
+      <w:bookmarkStart w:id="22" w:name="_GoBack"/>
+      <w:bookmarkEnd w:id="22"/>
       <w:r>
         <w:t>La déduplication</w:t>
       </w:r>
-      <w:bookmarkEnd w:id="22"/>
+      <w:bookmarkEnd w:id="21"/>
     </w:p>
     <w:p>
       <w:pPr>
@@ -9957,7 +9921,7 @@
       <w:rPr>
         <w:noProof/>
       </w:rPr>
-      <w:t>21</w:t>
+      <w:t>15</w:t>
     </w:r>
     <w:r>
       <w:fldChar w:fldCharType="end"/>
@@ -12614,7 +12578,7 @@
 </file>
 
 <file path=customXml/itemProps1.xml><?xml version="1.0" encoding="utf-8"?>
-<ds:datastoreItem xmlns:ds="http://schemas.openxmlformats.org/officeDocument/2006/customXml" ds:itemID="{1223EE62-CC7B-4F6E-A5E0-B346E8B6C371}">
+<ds:datastoreItem xmlns:ds="http://schemas.openxmlformats.org/officeDocument/2006/customXml" ds:itemID="{916AF3C3-A73B-4501-A049-44DA34F6B394}">
   <ds:schemaRefs>
     <ds:schemaRef ds:uri="http://schemas.openxmlformats.org/officeDocument/2006/bibliography"/>
   </ds:schemaRefs>

</xml_diff>

<commit_message>
Changement des couleurs de txt
</commit_message>
<xml_diff>
--- a/Semaine 4/GRP-3-SEM-4-Rapport.docx
+++ b/Semaine 4/GRP-3-SEM-4-Rapport.docx
@@ -1,6 +1,6 @@
 
 <file path=word/document.xml><?xml version="1.0" encoding="utf-8"?>
-<w:document xmlns:wpc="http://schemas.microsoft.com/office/word/2010/wordprocessingCanvas" xmlns:cx="http://schemas.microsoft.com/office/drawing/2014/chartex" xmlns:cx1="http://schemas.microsoft.com/office/drawing/2015/9/8/chartex" xmlns:cx2="http://schemas.microsoft.com/office/drawing/2015/10/21/chartex" xmlns:cx3="http://schemas.microsoft.com/office/drawing/2016/5/9/chartex" xmlns:cx4="http://schemas.microsoft.com/office/drawing/2016/5/10/chartex" xmlns:cx5="http://schemas.microsoft.com/office/drawing/2016/5/11/chartex" xmlns:cx6="http://schemas.microsoft.com/office/drawing/2016/5/12/chartex" xmlns:cx7="http://schemas.microsoft.com/office/drawing/2016/5/13/chartex" xmlns:cx8="http://schemas.microsoft.com/office/drawing/2016/5/14/chartex" xmlns:mc="http://schemas.openxmlformats.org/markup-compatibility/2006" xmlns:aink="http://schemas.microsoft.com/office/drawing/2016/ink" xmlns:am3d="http://schemas.microsoft.com/office/drawing/2017/model3d" xmlns:o="urn:schemas-microsoft-com:office:office" xmlns:r="http://schemas.openxmlformats.org/officeDocument/2006/relationships" xmlns:m="http://schemas.openxmlformats.org/officeDocument/2006/math" xmlns:v="urn:schemas-microsoft-com:vml" xmlns:wp14="http://schemas.microsoft.com/office/word/2010/wordprocessingDrawing" xmlns:wp="http://schemas.openxmlformats.org/drawingml/2006/wordprocessingDrawing" xmlns:w10="urn:schemas-microsoft-com:office:word" xmlns:w="http://schemas.openxmlformats.org/wordprocessingml/2006/main" xmlns:w14="http://schemas.microsoft.com/office/word/2010/wordml" xmlns:w15="http://schemas.microsoft.com/office/word/2012/wordml" xmlns:w16cid="http://schemas.microsoft.com/office/word/2016/wordml/cid" xmlns:w16se="http://schemas.microsoft.com/office/word/2015/wordml/symex" xmlns:wpg="http://schemas.microsoft.com/office/word/2010/wordprocessingGroup" xmlns:wpi="http://schemas.microsoft.com/office/word/2010/wordprocessingInk" xmlns:wne="http://schemas.microsoft.com/office/word/2006/wordml" xmlns:wps="http://schemas.microsoft.com/office/word/2010/wordprocessingShape" mc:Ignorable="w14 w15 w16se w16cid wp14">
+<w:document xmlns:wpc="http://schemas.microsoft.com/office/word/2010/wordprocessingCanvas" xmlns:cx="http://schemas.microsoft.com/office/drawing/2014/chartex" xmlns:cx1="http://schemas.microsoft.com/office/drawing/2015/9/8/chartex" xmlns:mc="http://schemas.openxmlformats.org/markup-compatibility/2006" xmlns:o="urn:schemas-microsoft-com:office:office" xmlns:r="http://schemas.openxmlformats.org/officeDocument/2006/relationships" xmlns:m="http://schemas.openxmlformats.org/officeDocument/2006/math" xmlns:v="urn:schemas-microsoft-com:vml" xmlns:wp14="http://schemas.microsoft.com/office/word/2010/wordprocessingDrawing" xmlns:wp="http://schemas.openxmlformats.org/drawingml/2006/wordprocessingDrawing" xmlns:w10="urn:schemas-microsoft-com:office:word" xmlns:w="http://schemas.openxmlformats.org/wordprocessingml/2006/main" xmlns:w14="http://schemas.microsoft.com/office/word/2010/wordml" xmlns:w15="http://schemas.microsoft.com/office/word/2012/wordml" xmlns:w16se="http://schemas.microsoft.com/office/word/2015/wordml/symex" xmlns:wpg="http://schemas.microsoft.com/office/word/2010/wordprocessingGroup" xmlns:wpi="http://schemas.microsoft.com/office/word/2010/wordprocessingInk" xmlns:wne="http://schemas.microsoft.com/office/word/2006/wordml" xmlns:wps="http://schemas.microsoft.com/office/word/2010/wordprocessingShape" mc:Ignorable="w14 w15 w16se wp14">
   <w:body>
     <w:p>
       <w:pPr>
@@ -4583,8 +4583,6 @@
       <w:r>
         <w:br w:type="page"/>
       </w:r>
-      <w:bookmarkStart w:id="0" w:name="_GoBack"/>
-      <w:bookmarkEnd w:id="0"/>
     </w:p>
     <w:p>
       <w:pPr>
@@ -4670,94 +4668,94 @@
         <w:pStyle w:val="Titre1"/>
         <w:pageBreakBefore/>
       </w:pPr>
-      <w:bookmarkStart w:id="1" w:name="_Toc526096693"/>
+      <w:bookmarkStart w:id="0" w:name="_Toc526096693"/>
       <w:r>
         <w:lastRenderedPageBreak/>
         <w:t>Partie 1</w:t>
       </w:r>
+      <w:bookmarkEnd w:id="0"/>
+    </w:p>
+    <w:p>
+      <w:pPr>
+        <w:pStyle w:val="Titre2"/>
+      </w:pPr>
+      <w:bookmarkStart w:id="1" w:name="_Toc526096694"/>
+      <w:r>
+        <w:t>Casino de Montreux</w:t>
+      </w:r>
+      <w:r>
+        <w:rPr>
+          <w:rStyle w:val="Appelnotedebasdep"/>
+        </w:rPr>
+        <w:footnoteReference w:id="1"/>
+      </w:r>
       <w:bookmarkEnd w:id="1"/>
     </w:p>
     <w:p>
       <w:pPr>
-        <w:pStyle w:val="Titre2"/>
-      </w:pPr>
-      <w:bookmarkStart w:id="2" w:name="_Toc526096694"/>
-      <w:r>
-        <w:t>Casino de Montreux</w:t>
-      </w:r>
-      <w:r>
-        <w:rPr>
-          <w:rStyle w:val="Appelnotedebasdep"/>
-        </w:rPr>
-        <w:footnoteReference w:id="1"/>
+        <w:pStyle w:val="Titre3"/>
+      </w:pPr>
+      <w:bookmarkStart w:id="2" w:name="_Toc526096695"/>
+      <w:r>
+        <w:t>Introduction</w:t>
       </w:r>
       <w:bookmarkEnd w:id="2"/>
     </w:p>
     <w:p>
+      <w:r>
+        <w:t>Le casino de Montreux est le premier casino de Suisse en termes de résultat brut des jeux, il appartient au Groupe Barrière, groupe français de divertissement (hôtels, casinos, spas…). Le groupe possède deux autres casinos en Suisse : Fribourg (Granges-Paccot) et Courrendlin (Jura).</w:t>
+      </w:r>
+    </w:p>
+    <w:p>
       <w:pPr>
         <w:pStyle w:val="Titre3"/>
       </w:pPr>
-      <w:bookmarkStart w:id="3" w:name="_Toc526096695"/>
-      <w:r>
-        <w:t>Introduction</w:t>
+      <w:bookmarkStart w:id="3" w:name="_Toc524881887"/>
+      <w:bookmarkStart w:id="4" w:name="_Toc526096696"/>
+      <w:r>
+        <w:t>Traitement de données.</w:t>
       </w:r>
       <w:bookmarkEnd w:id="3"/>
-    </w:p>
-    <w:p>
-      <w:r>
-        <w:t>Le casino de Montreux est le premier casino de Suisse en termes de résultat brut des jeux, il appartient au Groupe Barrière, groupe français de divertissement (hôtels, casinos, spas…). Le groupe possède deux autres casinos en Suisse : Fribourg (Granges-Paccot) et Courrendlin (Jura).</w:t>
+      <w:bookmarkEnd w:id="4"/>
+    </w:p>
+    <w:p>
+      <w:r>
+        <w:t>Le Casino de Montreux traite un nombre considérable de données, principalement en raison du Club Barrière (programme de fidélité du casino) et aussi pour des raisons juridiques, une fois que toutes les entrées sont sauvegardées par le but de prestation de comptes à la CFMJ.</w:t>
       </w:r>
     </w:p>
     <w:p>
       <w:pPr>
         <w:pStyle w:val="Titre3"/>
       </w:pPr>
-      <w:bookmarkStart w:id="4" w:name="_Toc524881887"/>
-      <w:bookmarkStart w:id="5" w:name="_Toc526096696"/>
-      <w:r>
-        <w:t>Traitement de données.</w:t>
-      </w:r>
-      <w:bookmarkEnd w:id="4"/>
+      <w:bookmarkStart w:id="5" w:name="_Toc524881888"/>
+      <w:bookmarkStart w:id="6" w:name="_Toc526096697"/>
+      <w:r>
+        <w:t>Actions et mesures prises.</w:t>
+      </w:r>
       <w:bookmarkEnd w:id="5"/>
-    </w:p>
-    <w:p>
-      <w:r>
-        <w:t>Le Casino de Montreux traite un nombre considérable de données, principalement en raison du Club Barrière (programme de fidélité du casino) et aussi pour des raisons juridiques, une fois que toutes les entrées sont sauvegardées par le but de prestation de comptes à la CFMJ.</w:t>
+      <w:bookmarkEnd w:id="6"/>
+    </w:p>
+    <w:p>
+      <w:r>
+        <w:t>Le casino a formé deux DPO et nommé des responsables de traitement par secteur (exemple RH, Marketing, etc.) ainsi comme des suppléants aussi formés pour le traitement de données.</w:t>
+      </w:r>
+    </w:p>
+    <w:p>
+      <w:r>
+        <w:t>Le rôle des responsables de traitement de donnée est de tenir un registre à jour de tous les fichiers contenant des données personnelles (selon procédure mise en place par le DPO). Ensuite tout est validé par le DPO. Le DPO met en place des nouvelles mesures de traitement et sécurité, il doit aussi former les utilisateurs selon les principes juridiques et mesures de sécurité.</w:t>
       </w:r>
     </w:p>
     <w:p>
       <w:pPr>
         <w:pStyle w:val="Titre3"/>
       </w:pPr>
-      <w:bookmarkStart w:id="6" w:name="_Toc524881888"/>
-      <w:bookmarkStart w:id="7" w:name="_Toc526096697"/>
-      <w:r>
-        <w:t>Actions et mesures prises.</w:t>
-      </w:r>
-      <w:bookmarkEnd w:id="6"/>
+      <w:bookmarkStart w:id="7" w:name="_Toc524881889"/>
+      <w:bookmarkStart w:id="8" w:name="_Toc526096698"/>
+      <w:r>
+        <w:t>Techniques de protections des données.</w:t>
+      </w:r>
       <w:bookmarkEnd w:id="7"/>
-    </w:p>
-    <w:p>
-      <w:r>
-        <w:t>Le casino a formé deux DPO et nommé des responsables de traitement par secteur (exemple RH, Marketing, etc.) ainsi comme des suppléants aussi formés pour le traitement de données.</w:t>
-      </w:r>
-    </w:p>
-    <w:p>
-      <w:r>
-        <w:t>Le rôle des responsables de traitement de donnée est de tenir un registre à jour de tous les fichiers contenant des données personnelles (selon procédure mise en place par le DPO). Ensuite tout est validé par le DPO. Le DPO met en place des nouvelles mesures de traitement et sécurité, il doit aussi former les utilisateurs selon les principes juridiques et mesures de sécurité.</w:t>
-      </w:r>
-    </w:p>
-    <w:p>
-      <w:pPr>
-        <w:pStyle w:val="Titre3"/>
-      </w:pPr>
-      <w:bookmarkStart w:id="8" w:name="_Toc524881889"/>
-      <w:bookmarkStart w:id="9" w:name="_Toc526096698"/>
-      <w:r>
-        <w:t>Techniques de protections des données.</w:t>
-      </w:r>
       <w:bookmarkEnd w:id="8"/>
-      <w:bookmarkEnd w:id="9"/>
     </w:p>
     <w:p>
       <w:r>
@@ -4768,21 +4766,9 @@
       </w:r>
       <w:r>
         <w:rPr>
-          <w:color w:val="FFC000"/>
-        </w:rPr>
-        <w:t>On utilise aussi les Raids 1 et 1+0, cette technique assure la protection des données de la baie de disques</w:t>
-      </w:r>
-      <w:r>
-        <w:rPr>
-          <w:color w:val="FFC000"/>
-        </w:rPr>
-        <w:t xml:space="preserve"> (SAN)</w:t>
-      </w:r>
-      <w:r>
-        <w:rPr>
-          <w:color w:val="FFC000"/>
-        </w:rPr>
-        <w:t xml:space="preserve"> avec une redondance permanente.</w:t>
+          <w:color w:val="000000" w:themeColor="text1"/>
+        </w:rPr>
+        <w:t>On utilise aussi les Raids 1 et 1+0, cette technique assure la protection des données de la baie de disques (SAN) avec une redondance permanente.</w:t>
       </w:r>
     </w:p>
     <w:p>
@@ -4872,7 +4858,7 @@
       <w:pPr>
         <w:pStyle w:val="Titre2"/>
       </w:pPr>
-      <w:bookmarkStart w:id="10" w:name="_Toc526096699"/>
+      <w:bookmarkStart w:id="9" w:name="_Toc526096699"/>
       <w:r>
         <w:lastRenderedPageBreak/>
         <w:t>La Loterie Romande</w:t>
@@ -4883,58 +4869,58 @@
         </w:rPr>
         <w:footnoteReference w:id="2"/>
       </w:r>
+      <w:bookmarkEnd w:id="9"/>
+    </w:p>
+    <w:p>
+      <w:pPr>
+        <w:pStyle w:val="Titre3"/>
+      </w:pPr>
+      <w:bookmarkStart w:id="10" w:name="_Toc526096700"/>
+      <w:r>
+        <w:t>Introduction</w:t>
+      </w:r>
       <w:bookmarkEnd w:id="10"/>
     </w:p>
     <w:p>
+      <w:r>
+        <w:t>Le but de la Loterie Romande est d’organiser et exploiter, avec les autorisations prescrites par la loi, des loteries et paris comportant des lots en espèces ou en nature et d’en destiner le bénéfice net à des institutions d’utilité publique – sociale, culturelle, de recherche ou sportive – profitant aux cantons romands.</w:t>
+      </w:r>
+    </w:p>
+    <w:p>
       <w:pPr>
         <w:pStyle w:val="Titre3"/>
       </w:pPr>
-      <w:bookmarkStart w:id="11" w:name="_Toc526096700"/>
-      <w:r>
-        <w:t>Introduction</w:t>
+      <w:bookmarkStart w:id="11" w:name="_Toc526096701"/>
+      <w:r>
+        <w:t xml:space="preserve">Les données </w:t>
+      </w:r>
+      <w:r>
+        <w:t>au sein</w:t>
+      </w:r>
+      <w:r>
+        <w:t xml:space="preserve"> de la Loterie Romande</w:t>
       </w:r>
       <w:bookmarkEnd w:id="11"/>
     </w:p>
     <w:p>
       <w:r>
-        <w:t>Le but de la Loterie Romande est d’organiser et exploiter, avec les autorisations prescrites par la loi, des loteries et paris comportant des lots en espèces ou en nature et d’en destiner le bénéfice net à des institutions d’utilité publique – sociale, culturelle, de recherche ou sportive – profitant aux cantons romands.</w:t>
+        <w:t>La Loterie Romande traite un grand nombre de données, majoritairement en raison des jeux d’argents et des données clients que cela importe d’avoir. La société doit se plier à LPD et au RGPD car des clients Suisses ou étrangers à la Suisse peuvent aussi jouer aux jeux d’argent de la société. Toutes ces données doivent donc être gérer très sérieusement car cela représente beaucoup de données sensibles.</w:t>
+      </w:r>
+    </w:p>
+    <w:p>
+      <w:r>
+        <w:t>Nos normes standards concernant ces lois au point de vu sécurité sont toutes issues de l’ISO 27001.</w:t>
       </w:r>
     </w:p>
     <w:p>
       <w:pPr>
         <w:pStyle w:val="Titre3"/>
       </w:pPr>
-      <w:bookmarkStart w:id="12" w:name="_Toc526096701"/>
-      <w:r>
-        <w:t xml:space="preserve">Les données </w:t>
-      </w:r>
-      <w:r>
-        <w:t>au sein</w:t>
-      </w:r>
-      <w:r>
-        <w:t xml:space="preserve"> de la Loterie Romande</w:t>
+      <w:bookmarkStart w:id="12" w:name="_Toc526096702"/>
+      <w:r>
+        <w:t>Actions et mesures</w:t>
       </w:r>
       <w:bookmarkEnd w:id="12"/>
-    </w:p>
-    <w:p>
-      <w:r>
-        <w:t>La Loterie Romande traite un grand nombre de données, majoritairement en raison des jeux d’argents et des données clients que cela importe d’avoir. La société doit se plier à LPD et au RGPD car des clients Suisses ou étrangers à la Suisse peuvent aussi jouer aux jeux d’argent de la société. Toutes ces données doivent donc être gérer très sérieusement car cela représente beaucoup de données sensibles.</w:t>
-      </w:r>
-    </w:p>
-    <w:p>
-      <w:r>
-        <w:t>Nos normes standards concernant ces lois au point de vu sécurité sont toutes issues de l’ISO 27001.</w:t>
-      </w:r>
-    </w:p>
-    <w:p>
-      <w:pPr>
-        <w:pStyle w:val="Titre3"/>
-      </w:pPr>
-      <w:bookmarkStart w:id="13" w:name="_Toc526096702"/>
-      <w:r>
-        <w:t>Actions et mesures</w:t>
-      </w:r>
-      <w:bookmarkEnd w:id="13"/>
     </w:p>
     <w:p>
       <w:pPr>
@@ -5014,12 +5000,12 @@
       <w:pPr>
         <w:pStyle w:val="Titre3"/>
       </w:pPr>
-      <w:bookmarkStart w:id="14" w:name="_Toc526096703"/>
+      <w:bookmarkStart w:id="13" w:name="_Toc526096703"/>
       <w:r>
         <w:lastRenderedPageBreak/>
         <w:t>Stratégies de sauvegardes</w:t>
       </w:r>
-      <w:bookmarkEnd w:id="14"/>
+      <w:bookmarkEnd w:id="13"/>
     </w:p>
     <w:p>
       <w:pPr>
@@ -5035,36 +5021,36 @@
     <w:p>
       <w:pPr>
         <w:rPr>
-          <w:color w:val="FFC000"/>
-        </w:rPr>
-      </w:pPr>
-      <w:r>
-        <w:rPr>
-          <w:color w:val="FFC000"/>
+          <w:color w:val="000000" w:themeColor="text1"/>
+        </w:rPr>
+      </w:pPr>
+      <w:r>
+        <w:rPr>
+          <w:color w:val="000000" w:themeColor="text1"/>
         </w:rPr>
         <w:t>Au sein de la Loterie Romande nous utilisons la Logiciel « </w:t>
       </w:r>
       <w:r>
         <w:rPr>
-          <w:color w:val="FFC000"/>
+          <w:color w:val="000000" w:themeColor="text1"/>
         </w:rPr>
         <w:t>Net Backup</w:t>
       </w:r>
       <w:r>
         <w:rPr>
-          <w:color w:val="FFC000"/>
+          <w:color w:val="000000" w:themeColor="text1"/>
         </w:rPr>
         <w:t> » pour tout ce qui concerne la récupération des données sur les serveurs.</w:t>
       </w:r>
       <w:r>
         <w:rPr>
-          <w:color w:val="FFC000"/>
+          <w:color w:val="000000" w:themeColor="text1"/>
         </w:rPr>
         <w:t xml:space="preserve"> Chaque service est dupliqué sur deux sites différents en prévision </w:t>
       </w:r>
       <w:r>
         <w:rPr>
-          <w:color w:val="FFC000"/>
+          <w:color w:val="000000" w:themeColor="text1"/>
         </w:rPr>
         <w:t>d’un problème.</w:t>
       </w:r>
@@ -5214,8 +5200,9 @@
                   <v:path o:extrusionok="f" gradientshapeok="t" o:connecttype="rect"/>
                   <o:lock v:ext="edit" aspectratio="t"/>
                 </v:shapetype>
-                <v:shape id="Image 24" o:spid="_x0000_s1027" type="#_x0000_t75" style="position:absolute;left:22493;top:3986;width:7413;height:7926;visibility:visible;mso-wrap-style:square" o:gfxdata="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">
+                <v:shape id="Image 24" o:spid="_x0000_s1027" type="#_x0000_t75" style="position:absolute;left:22493;top:3986;width:7413;height:7926;visibility:visible;mso-wrap-style:square" o:gfxdata="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">
                   <v:imagedata r:id="rId14" o:title=""/>
+                  <v:path arrowok="t"/>
                 </v:shape>
                 <v:shapetype id="_x0000_t202" coordsize="21600,21600" o:spt="202" path="m,l,21600r21600,l21600,xe">
                   <v:stroke joinstyle="miter"/>
@@ -5368,8 +5355,9 @@
           <mc:Fallback>
             <w:pict>
               <v:group w14:anchorId="4873EF5D" id="Groupe 41" o:spid="_x0000_s1029" style="position:absolute;margin-left:231.5pt;margin-top:11.25pt;width:89.45pt;height:91.05pt;z-index:251663360;mso-width-relative:margin;mso-height-relative:margin" coordsize="9579,11566" o:gfxdata="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">
-                <v:shape id="Image 21" o:spid="_x0000_s1030" type="#_x0000_t75" style="position:absolute;left:2035;top:3501;width:7544;height:8065;visibility:visible;mso-wrap-style:square" o:gfxdata="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">
+                <v:shape id="Image 21" o:spid="_x0000_s1030" type="#_x0000_t75" style="position:absolute;left:2035;top:3501;width:7544;height:8065;visibility:visible;mso-wrap-style:square" o:gfxdata="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">
                   <v:imagedata r:id="rId14" o:title=""/>
+                  <v:path arrowok="t"/>
                 </v:shape>
                 <v:shape id="ZoneTexte 44" o:spid="_x0000_s1031" type="#_x0000_t202" style="position:absolute;width:9520;height:4166;visibility:visible;mso-wrap-style:none;v-text-anchor:top" o:gfxdata="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" filled="f" stroked="f">
                   <v:textbox>
@@ -5484,7 +5472,7 @@
               </wp:anchor>
             </w:drawing>
           </mc:Choice>
-          <mc:Fallback>
+          <mc:Fallback xmlns:w16cid="http://schemas.microsoft.com/office/word/2016/wordml/cid" xmlns:am3d="http://schemas.microsoft.com/office/drawing/2017/model3d" xmlns:aink="http://schemas.microsoft.com/office/drawing/2016/ink" xmlns:cx8="http://schemas.microsoft.com/office/drawing/2016/5/14/chartex" xmlns:cx7="http://schemas.microsoft.com/office/drawing/2016/5/13/chartex" xmlns:cx6="http://schemas.microsoft.com/office/drawing/2016/5/12/chartex" xmlns:cx5="http://schemas.microsoft.com/office/drawing/2016/5/11/chartex" xmlns:cx4="http://schemas.microsoft.com/office/drawing/2016/5/10/chartex" xmlns:cx3="http://schemas.microsoft.com/office/drawing/2016/5/9/chartex" xmlns:cx2="http://schemas.microsoft.com/office/drawing/2015/10/21/chartex">
             <w:pict>
               <v:rect w14:anchorId="5363E972" id="Rectangle 53" o:spid="_x0000_s1026" style="position:absolute;margin-left:231.25pt;margin-top:3.95pt;width:258.5pt;height:105.6pt;z-index:251665408;visibility:visible;mso-wrap-style:square;mso-width-percent:0;mso-height-percent:0;mso-wrap-distance-left:9pt;mso-wrap-distance-top:0;mso-wrap-distance-right:9pt;mso-wrap-distance-bottom:0;mso-position-horizontal:absolute;mso-position-horizontal-relative:text;mso-position-vertical:absolute;mso-position-vertical-relative:text;mso-width-percent:0;mso-height-percent:0;mso-width-relative:margin;mso-height-relative:margin;v-text-anchor:middle" o:gfxdata="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" filled="f" strokecolor="white [3212]" strokeweight="1.5pt">
                 <v:shadow on="t" color="black" opacity="22937f" origin=",.5" offset=".67103mm,.21803mm"/>
@@ -5512,13 +5500,13 @@
     <w:p>
       <w:pPr>
         <w:rPr>
-          <w:color w:val="FFC000"/>
+          <w:color w:val="000000" w:themeColor="text1"/>
         </w:rPr>
       </w:pPr>
       <w:r>
         <w:rPr>
           <w:noProof/>
-          <w:color w:val="FFC000"/>
+          <w:color w:val="000000" w:themeColor="text1"/>
           <w:lang w:eastAsia="fr-CH"/>
         </w:rPr>
         <mc:AlternateContent>
@@ -5623,8 +5611,9 @@
           <mc:Fallback>
             <w:pict>
               <v:group w14:anchorId="6BEE6311" id="Groupe 54" o:spid="_x0000_s1032" style="position:absolute;margin-left:237.7pt;margin-top:83.45pt;width:77.8pt;height:91.05pt;z-index:251668480" coordorigin="783,174" coordsize="9880,11566" o:gfxdata="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">
-                <v:shape id="Image 27" o:spid="_x0000_s1033" type="#_x0000_t75" style="position:absolute;left:2819;top:3675;width:7544;height:8065;visibility:visible;mso-wrap-style:square" o:gfxdata="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">
+                <v:shape id="Image 27" o:spid="_x0000_s1033" type="#_x0000_t75" style="position:absolute;left:2819;top:3675;width:7544;height:8065;visibility:visible;mso-wrap-style:square" o:gfxdata="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">
                   <v:imagedata r:id="rId14" o:title=""/>
+                  <v:path arrowok="t"/>
                 </v:shape>
                 <v:shape id="ZoneTexte 20" o:spid="_x0000_s1034" type="#_x0000_t202" style="position:absolute;left:783;top:174;width:9881;height:4179;visibility:visible;mso-wrap-style:none;v-text-anchor:top" o:gfxdata="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" filled="f" stroked="f">
                   <v:textbox>
@@ -5657,7 +5646,7 @@
       <w:r>
         <w:rPr>
           <w:noProof/>
-          <w:color w:val="FFC000"/>
+          <w:color w:val="000000" w:themeColor="text1"/>
           <w:lang w:eastAsia="fr-CH"/>
         </w:rPr>
         <mc:AlternateContent>
@@ -5762,8 +5751,9 @@
           <mc:Fallback>
             <w:pict>
               <v:group w14:anchorId="541A680B" id="Groupe 55" o:spid="_x0000_s1035" style="position:absolute;margin-left:389.25pt;margin-top:83.45pt;width:77.8pt;height:90.15pt;z-index:251669504" coordorigin="20047,148" coordsize="9880,11452" o:gfxdata="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">
-                <v:shape id="Image 30" o:spid="_x0000_s1036" type="#_x0000_t75" style="position:absolute;left:22195;top:3675;width:7414;height:7926;visibility:visible;mso-wrap-style:square" o:gfxdata="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">
+                <v:shape id="Image 30" o:spid="_x0000_s1036" type="#_x0000_t75" style="position:absolute;left:22195;top:3675;width:7414;height:7926;visibility:visible;mso-wrap-style:square" o:gfxdata="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">
                   <v:imagedata r:id="rId14" o:title=""/>
+                  <v:path arrowok="t"/>
                 </v:shape>
                 <v:shape id="ZoneTexte 21" o:spid="_x0000_s1037" type="#_x0000_t202" style="position:absolute;left:20047;top:148;width:9880;height:4180;visibility:visible;mso-wrap-style:none;v-text-anchor:top" o:gfxdata="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" filled="f" stroked="f">
                   <v:textbox>
@@ -5796,7 +5786,7 @@
       <w:r>
         <w:rPr>
           <w:noProof/>
-          <w:color w:val="FFC000"/>
+          <w:color w:val="000000" w:themeColor="text1"/>
           <w:lang w:eastAsia="fr-CH"/>
         </w:rPr>
         <mc:AlternateContent>
@@ -5867,7 +5857,7 @@
               </wp:anchor>
             </w:drawing>
           </mc:Choice>
-          <mc:Fallback>
+          <mc:Fallback xmlns:w16cid="http://schemas.microsoft.com/office/word/2016/wordml/cid" xmlns:am3d="http://schemas.microsoft.com/office/drawing/2017/model3d" xmlns:aink="http://schemas.microsoft.com/office/drawing/2016/ink" xmlns:cx8="http://schemas.microsoft.com/office/drawing/2016/5/14/chartex" xmlns:cx7="http://schemas.microsoft.com/office/drawing/2016/5/13/chartex" xmlns:cx6="http://schemas.microsoft.com/office/drawing/2016/5/12/chartex" xmlns:cx5="http://schemas.microsoft.com/office/drawing/2016/5/11/chartex" xmlns:cx4="http://schemas.microsoft.com/office/drawing/2016/5/10/chartex" xmlns:cx3="http://schemas.microsoft.com/office/drawing/2016/5/9/chartex" xmlns:cx2="http://schemas.microsoft.com/office/drawing/2015/10/21/chartex">
             <w:pict>
               <v:rect w14:anchorId="2AF23008" id="Rectangle 22" o:spid="_x0000_s1026" style="position:absolute;margin-left:231.45pt;margin-top:86.65pt;width:258.5pt;height:105.6pt;z-index:251670528;visibility:visible;mso-wrap-style:square;mso-wrap-distance-left:9pt;mso-wrap-distance-top:0;mso-wrap-distance-right:9pt;mso-wrap-distance-bottom:0;mso-position-horizontal:absolute;mso-position-horizontal-relative:text;mso-position-vertical:absolute;mso-position-vertical-relative:text;v-text-anchor:middle" o:gfxdata="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" filled="f" strokecolor="white [3212]" strokeweight="1.5pt">
                 <v:shadow on="t" color="black" opacity="22937f" origin=",.5" offset=".67103mm,.21803mm"/>
@@ -5880,7 +5870,7 @@
       <w:r>
         <w:rPr>
           <w:noProof/>
-          <w:color w:val="FFC000"/>
+          <w:color w:val="000000" w:themeColor="text1"/>
           <w:lang w:eastAsia="fr-CH"/>
         </w:rPr>
         <mc:AlternateContent>
@@ -5953,7 +5943,7 @@
               </wp:anchor>
             </w:drawing>
           </mc:Choice>
-          <mc:Fallback>
+          <mc:Fallback xmlns:w16cid="http://schemas.microsoft.com/office/word/2016/wordml/cid" xmlns:am3d="http://schemas.microsoft.com/office/drawing/2017/model3d" xmlns:aink="http://schemas.microsoft.com/office/drawing/2016/ink" xmlns:cx8="http://schemas.microsoft.com/office/drawing/2016/5/14/chartex" xmlns:cx7="http://schemas.microsoft.com/office/drawing/2016/5/13/chartex" xmlns:cx6="http://schemas.microsoft.com/office/drawing/2016/5/12/chartex" xmlns:cx5="http://schemas.microsoft.com/office/drawing/2016/5/11/chartex" xmlns:cx4="http://schemas.microsoft.com/office/drawing/2016/5/10/chartex" xmlns:cx3="http://schemas.microsoft.com/office/drawing/2016/5/9/chartex" xmlns:cx2="http://schemas.microsoft.com/office/drawing/2015/10/21/chartex">
             <w:pict>
               <v:shape w14:anchorId="16235E1D" id="ZoneTexte 58" o:spid="_x0000_s1038" type="#_x0000_t202" style="position:absolute;margin-left:342.65pt;margin-top:9.75pt;width:82.85pt;height:32.9pt;z-index:251666432;visibility:visible;mso-wrap-style:none;mso-width-percent:0;mso-height-percent:0;mso-wrap-distance-left:9pt;mso-wrap-distance-top:0;mso-wrap-distance-right:9pt;mso-wrap-distance-bottom:0;mso-position-horizontal:absolute;mso-position-horizontal-relative:text;mso-position-vertical:absolute;mso-position-vertical-relative:text;mso-width-percent:0;mso-height-percent:0;mso-width-relative:margin;mso-height-relative:margin;v-text-anchor:top" o:gfxdata="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" filled="f" stroked="f">
                 <v:textbox>
@@ -5984,55 +5974,55 @@
       </w:r>
       <w:r>
         <w:rPr>
-          <w:color w:val="FFC000"/>
+          <w:color w:val="000000" w:themeColor="text1"/>
         </w:rPr>
         <w:t>Nous avons deux serveurs « </w:t>
       </w:r>
       <w:r>
         <w:rPr>
-          <w:color w:val="FFC000"/>
+          <w:color w:val="000000" w:themeColor="text1"/>
         </w:rPr>
         <w:t>Net backup</w:t>
       </w:r>
       <w:r>
         <w:rPr>
-          <w:color w:val="FFC000"/>
+          <w:color w:val="000000" w:themeColor="text1"/>
         </w:rPr>
         <w:t xml:space="preserve"> Master »</w:t>
       </w:r>
       <w:r>
         <w:rPr>
-          <w:color w:val="FFC000"/>
+          <w:color w:val="000000" w:themeColor="text1"/>
         </w:rPr>
         <w:t xml:space="preserve"> q</w:t>
       </w:r>
       <w:r>
         <w:rPr>
-          <w:color w:val="FFC000"/>
+          <w:color w:val="000000" w:themeColor="text1"/>
         </w:rPr>
         <w:t xml:space="preserve">ui vont principalement </w:t>
       </w:r>
       <w:r>
         <w:rPr>
-          <w:color w:val="FFC000"/>
+          <w:color w:val="000000" w:themeColor="text1"/>
         </w:rPr>
         <w:t>servir d’ordonnanceur.</w:t>
       </w:r>
       <w:r>
         <w:rPr>
-          <w:color w:val="FFC000"/>
+          <w:color w:val="000000" w:themeColor="text1"/>
         </w:rPr>
         <w:t xml:space="preserve"> Ces deux serveurs sont tous deux reliés par un SAN</w:t>
       </w:r>
       <w:r>
         <w:rPr>
-          <w:color w:val="FFC000"/>
+          <w:color w:val="000000" w:themeColor="text1"/>
         </w:rPr>
         <w:t xml:space="preserve"> qui va non-stop les répliqués au cas où il y aurait un problème</w:t>
       </w:r>
       <w:r>
         <w:rPr>
-          <w:color w:val="FFC000"/>
+          <w:color w:val="000000" w:themeColor="text1"/>
         </w:rPr>
         <w:t>.</w:t>
       </w:r>
@@ -6059,42 +6049,42 @@
     <w:p>
       <w:pPr>
         <w:rPr>
-          <w:color w:val="FFC000"/>
-        </w:rPr>
-      </w:pPr>
-      <w:r>
-        <w:rPr>
-          <w:color w:val="FFC000"/>
+          <w:color w:val="000000" w:themeColor="text1"/>
+        </w:rPr>
+      </w:pPr>
+      <w:r>
+        <w:rPr>
+          <w:color w:val="000000" w:themeColor="text1"/>
         </w:rPr>
         <w:t xml:space="preserve">Nous avons </w:t>
       </w:r>
       <w:r>
         <w:rPr>
-          <w:color w:val="FFC000"/>
+          <w:color w:val="000000" w:themeColor="text1"/>
         </w:rPr>
         <w:t>deux serveurs</w:t>
       </w:r>
       <w:r>
         <w:rPr>
-          <w:color w:val="FFC000"/>
+          <w:color w:val="000000" w:themeColor="text1"/>
         </w:rPr>
         <w:t xml:space="preserve"> « Media » qui serviront d’intermédiaire entre </w:t>
       </w:r>
       <w:r>
         <w:rPr>
-          <w:color w:val="FFC000"/>
+          <w:color w:val="000000" w:themeColor="text1"/>
         </w:rPr>
         <w:t>les masters</w:t>
       </w:r>
       <w:r>
         <w:rPr>
-          <w:color w:val="FFC000"/>
+          <w:color w:val="000000" w:themeColor="text1"/>
         </w:rPr>
         <w:t xml:space="preserve"> et les datas domains</w:t>
       </w:r>
       <w:r>
         <w:rPr>
-          <w:color w:val="FFC000"/>
+          <w:color w:val="000000" w:themeColor="text1"/>
         </w:rPr>
         <w:t>.</w:t>
       </w:r>
@@ -6222,7 +6212,7 @@
               </wp:anchor>
             </w:drawing>
           </mc:Choice>
-          <mc:Fallback>
+          <mc:Fallback xmlns:w16cid="http://schemas.microsoft.com/office/word/2016/wordml/cid" xmlns:am3d="http://schemas.microsoft.com/office/drawing/2017/model3d" xmlns:aink="http://schemas.microsoft.com/office/drawing/2016/ink" xmlns:cx8="http://schemas.microsoft.com/office/drawing/2016/5/14/chartex" xmlns:cx7="http://schemas.microsoft.com/office/drawing/2016/5/13/chartex" xmlns:cx6="http://schemas.microsoft.com/office/drawing/2016/5/12/chartex" xmlns:cx5="http://schemas.microsoft.com/office/drawing/2016/5/11/chartex" xmlns:cx4="http://schemas.microsoft.com/office/drawing/2016/5/10/chartex" xmlns:cx3="http://schemas.microsoft.com/office/drawing/2016/5/9/chartex" xmlns:cx2="http://schemas.microsoft.com/office/drawing/2015/10/21/chartex">
             <w:pict>
               <v:group w14:anchorId="1C7263A1" id="Groupe 57" o:spid="_x0000_s1039" style="position:absolute;margin-left:368.55pt;margin-top:21.6pt;width:131.7pt;height:93.15pt;z-index:251673600;mso-width-relative:margin;mso-height-relative:margin" coordorigin="30410,-765" coordsize="16652,12725" o:gfxdata="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">
                 <v:shape id="Picture 4" o:spid="_x0000_s1040" type="#_x0000_t75" alt="https://store.emc.com/medias/sys_master/images/8797965451294/DDM-DD2500-IMG-01.png" style="position:absolute;left:30410;top:1807;width:15230;height:10153;visibility:visible;mso-wrap-style:square" o:gfxdata="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">
@@ -6377,7 +6367,7 @@
               </wp:anchor>
             </w:drawing>
           </mc:Choice>
-          <mc:Fallback>
+          <mc:Fallback xmlns:w16cid="http://schemas.microsoft.com/office/word/2016/wordml/cid" xmlns:am3d="http://schemas.microsoft.com/office/drawing/2017/model3d" xmlns:aink="http://schemas.microsoft.com/office/drawing/2016/ink" xmlns:cx8="http://schemas.microsoft.com/office/drawing/2016/5/14/chartex" xmlns:cx7="http://schemas.microsoft.com/office/drawing/2016/5/13/chartex" xmlns:cx6="http://schemas.microsoft.com/office/drawing/2016/5/12/chartex" xmlns:cx5="http://schemas.microsoft.com/office/drawing/2016/5/11/chartex" xmlns:cx4="http://schemas.microsoft.com/office/drawing/2016/5/10/chartex" xmlns:cx3="http://schemas.microsoft.com/office/drawing/2016/5/9/chartex" xmlns:cx2="http://schemas.microsoft.com/office/drawing/2015/10/21/chartex">
             <w:pict>
               <v:group w14:anchorId="4E3DE4B4" id="Groupe 56" o:spid="_x0000_s1042" style="position:absolute;margin-left:231.45pt;margin-top:21.4pt;width:122.8pt;height:93.65pt;z-index:251672576;mso-width-relative:margin;mso-height-relative:margin" coordorigin=",-599" coordsize="15521,12786" o:gfxdata="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">
                 <v:shape id="Picture 4" o:spid="_x0000_s1043" type="#_x0000_t75" alt="https://store.emc.com/medias/sys_master/images/8797965451294/DDM-DD2500-IMG-01.png" style="position:absolute;top:2033;width:15230;height:10154;visibility:visible;mso-wrap-style:square" o:gfxdata="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">
@@ -6429,32 +6419,32 @@
       <w:pPr>
         <w:rPr>
           <w:noProof/>
-          <w:color w:val="FFC000"/>
+          <w:color w:val="000000" w:themeColor="text1"/>
           <w:shd w:val="clear" w:color="auto" w:fill="auto"/>
         </w:rPr>
       </w:pPr>
       <w:r>
         <w:rPr>
-          <w:color w:val="FFC000"/>
+          <w:color w:val="000000" w:themeColor="text1"/>
         </w:rPr>
         <w:t>Nous avons deux serveurs Data Domaine qui sont dupliqués qui reçoivent des ordres de l’</w:t>
       </w:r>
       <w:r>
         <w:rPr>
-          <w:color w:val="FFC000"/>
+          <w:color w:val="000000" w:themeColor="text1"/>
         </w:rPr>
         <w:t>ordonnanceur</w:t>
       </w:r>
       <w:r>
         <w:rPr>
-          <w:color w:val="FFC000"/>
+          <w:color w:val="000000" w:themeColor="text1"/>
         </w:rPr>
         <w:t xml:space="preserve"> par l’intermédiaire des « Media ».</w:t>
       </w:r>
       <w:r>
         <w:rPr>
           <w:noProof/>
-          <w:color w:val="FFC000"/>
+          <w:color w:val="000000" w:themeColor="text1"/>
           <w:shd w:val="clear" w:color="auto" w:fill="auto"/>
         </w:rPr>
         <w:t xml:space="preserve"> </w:t>
@@ -6479,14 +6469,26 @@
     <w:p>
       <w:pPr>
         <w:rPr>
-          <w:color w:val="FFC000"/>
-        </w:rPr>
-      </w:pPr>
-      <w:r>
-        <w:rPr>
-          <w:color w:val="FFC000"/>
-        </w:rPr>
-        <w:t>Nous faisons des sauvegardes sur des cassettes que nous conserveront 10 ans chaque sauvegarde et répliquée, une est envoyée à Securitas et nous concevront la deuxième.</w:t>
+          <w:color w:val="000000" w:themeColor="text1"/>
+        </w:rPr>
+      </w:pPr>
+      <w:r>
+        <w:rPr>
+          <w:color w:val="000000" w:themeColor="text1"/>
+        </w:rPr>
+        <w:t xml:space="preserve">Nous faisons des sauvegardes sur des cassettes que nous </w:t>
+      </w:r>
+      <w:r>
+        <w:rPr>
+          <w:color w:val="000000" w:themeColor="text1"/>
+        </w:rPr>
+        <w:t>conserverons</w:t>
+      </w:r>
+      <w:r>
+        <w:rPr>
+          <w:color w:val="000000" w:themeColor="text1"/>
+        </w:rPr>
+        <w:t xml:space="preserve"> 10 ans chaque sauvegarde et répliquée, une est envoyée à Securitas et nous concevront la deuxième.</w:t>
       </w:r>
     </w:p>
     <w:p>
@@ -6524,12 +6526,12 @@
     <w:p>
       <w:pPr>
         <w:rPr>
-          <w:color w:val="FFC000"/>
-        </w:rPr>
-      </w:pPr>
-      <w:r>
-        <w:rPr>
-          <w:color w:val="FFC000"/>
+          <w:color w:val="000000" w:themeColor="text1"/>
+        </w:rPr>
+      </w:pPr>
+      <w:r>
+        <w:rPr>
+          <w:color w:val="000000" w:themeColor="text1"/>
         </w:rPr>
         <w:t>Le diagramme ci-dessous reflète la stratégie :</w:t>
       </w:r>
@@ -6543,19 +6545,19 @@
           <v:shape id="_x0000_i1025" type="#_x0000_t75" style="width:360.95pt;height:243.3pt" o:ole="">
             <v:imagedata r:id="rId17" o:title=""/>
           </v:shape>
-          <o:OLEObject Type="Embed" ProgID="Visio.Drawing.15" ShapeID="_x0000_i1025" DrawAspect="Content" ObjectID="_1599838526" r:id="rId18"/>
+          <o:OLEObject Type="Embed" ProgID="Visio.Drawing.15" ShapeID="_x0000_i1025" DrawAspect="Content" ObjectID="_1600063453" r:id="rId18"/>
         </w:object>
       </w:r>
     </w:p>
     <w:p>
       <w:pPr>
         <w:rPr>
-          <w:color w:val="FFC000"/>
-        </w:rPr>
-      </w:pPr>
-      <w:r>
-        <w:rPr>
-          <w:color w:val="FFC000"/>
+          <w:color w:val="000000" w:themeColor="text1"/>
+        </w:rPr>
+      </w:pPr>
+      <w:r>
+        <w:rPr>
+          <w:color w:val="000000" w:themeColor="text1"/>
         </w:rPr>
         <w:t>Les données de production et de non production sont identifiées par serveur. En cas de doute sur le type de données stockés sur certains serveurs, ils seront traités comme étant des serveurs de production. De même que pour les serveurs d’infrastructure nécessaire à la restauration et l’exploitation des données de production (exemple : Microsoft Active Directory, environnement DNS…).</w:t>
       </w:r>
@@ -6674,7 +6676,7 @@
         <w:pStyle w:val="Titre2"/>
         <w:pageBreakBefore/>
       </w:pPr>
-      <w:bookmarkStart w:id="15" w:name="_Toc526096704"/>
+      <w:bookmarkStart w:id="14" w:name="_Toc526096704"/>
       <w:r>
         <w:lastRenderedPageBreak/>
         <w:t>VTX</w:t>
@@ -6685,17 +6687,17 @@
         </w:rPr>
         <w:footnoteReference w:id="3"/>
       </w:r>
+      <w:bookmarkEnd w:id="14"/>
+    </w:p>
+    <w:p>
+      <w:pPr>
+        <w:pStyle w:val="Titre3"/>
+      </w:pPr>
+      <w:bookmarkStart w:id="15" w:name="_Toc526096705"/>
+      <w:r>
+        <w:t>Introduction</w:t>
+      </w:r>
       <w:bookmarkEnd w:id="15"/>
-    </w:p>
-    <w:p>
-      <w:pPr>
-        <w:pStyle w:val="Titre3"/>
-      </w:pPr>
-      <w:bookmarkStart w:id="16" w:name="_Toc526096705"/>
-      <w:r>
-        <w:t>Introduction</w:t>
-      </w:r>
-      <w:bookmarkEnd w:id="16"/>
     </w:p>
     <w:p>
       <w:r>
@@ -6825,11 +6827,11 @@
       <w:pPr>
         <w:pStyle w:val="Titre3"/>
       </w:pPr>
-      <w:bookmarkStart w:id="17" w:name="_Toc526096706"/>
+      <w:bookmarkStart w:id="16" w:name="_Toc526096706"/>
       <w:r>
         <w:t>Les techniques utilisées</w:t>
       </w:r>
-      <w:bookmarkEnd w:id="17"/>
+      <w:bookmarkEnd w:id="16"/>
     </w:p>
     <w:p>
       <w:r>
@@ -7006,7 +7008,7 @@
       <w:pPr>
         <w:pStyle w:val="Titre2"/>
       </w:pPr>
-      <w:bookmarkStart w:id="18" w:name="_Toc526096707"/>
+      <w:bookmarkStart w:id="17" w:name="_Toc526096707"/>
       <w:r>
         <w:lastRenderedPageBreak/>
         <w:t>Université de Lausanne</w:t>
@@ -7017,506 +7019,363 @@
         </w:rPr>
         <w:footnoteReference w:id="4"/>
       </w:r>
+      <w:bookmarkEnd w:id="17"/>
+    </w:p>
+    <w:p>
+      <w:pPr>
+        <w:pStyle w:val="Titre3"/>
+      </w:pPr>
+      <w:bookmarkStart w:id="18" w:name="_Toc526096708"/>
+      <w:r>
+        <w:t>Présentation entreprise</w:t>
+      </w:r>
       <w:bookmarkEnd w:id="18"/>
     </w:p>
     <w:p>
       <w:pPr>
+        <w:rPr>
+          <w:color w:val="538135" w:themeColor="accent6" w:themeShade="BF"/>
+        </w:rPr>
+      </w:pPr>
+      <w:r>
+        <w:t>L’Université de Lausanne, bâtiment dédié aux étudiants, professeurs et chercheurs universitaires, est un bâtiment qui regroupes pas moins de 15'000 étudiants et 5'000 employés situés sur les bords du Lac Léman, et il est composé de 7 facultés : médecine-biologie / sciences sociales / lettre / théologie / géosciences / droit / commerciales (HEC). Ce bâtiment a eu ses débuts en 1537 et l’un des plus vieilles sociétés de Suisse.</w:t>
+      </w:r>
+      <w:r>
+        <w:rPr>
+          <w:color w:val="538135" w:themeColor="accent6" w:themeShade="BF"/>
+        </w:rPr>
+        <w:t xml:space="preserve"> </w:t>
+      </w:r>
+      <w:r>
+        <w:rPr>
+          <w:color w:val="538135" w:themeColor="accent6" w:themeShade="BF"/>
+        </w:rPr>
+        <w:t xml:space="preserve">Nous </w:t>
+      </w:r>
+      <w:r>
+        <w:t>respectons la LPD et la GDPR car nous avons des employés qui habitent sur le territoire européen (hors suisse).</w:t>
+      </w:r>
+    </w:p>
+    <w:p>
+      <w:pPr>
         <w:pStyle w:val="Titre3"/>
       </w:pPr>
-      <w:bookmarkStart w:id="19" w:name="_Toc526096708"/>
-      <w:r>
-        <w:t>Présentation entreprise</w:t>
+      <w:bookmarkStart w:id="19" w:name="_Toc526096709"/>
+      <w:r>
+        <w:t>Présentation du système</w:t>
       </w:r>
       <w:bookmarkEnd w:id="19"/>
-    </w:p>
-    <w:p>
-      <w:pPr>
-        <w:rPr>
-          <w:color w:val="538135" w:themeColor="accent6" w:themeShade="BF"/>
-        </w:rPr>
-      </w:pPr>
-      <w:r>
-        <w:t xml:space="preserve">L’Université de Lausanne, bâtiment dédié aux étudiants, professeurs et chercheurs universitaires, est un bâtiment </w:t>
-      </w:r>
-      <w:proofErr w:type="gramStart"/>
-      <w:r>
-        <w:t>qui regroupes pas</w:t>
-      </w:r>
-      <w:proofErr w:type="gramEnd"/>
-      <w:r>
-        <w:t xml:space="preserve"> moins de 15'000 étudiants et 5'000 employés situés sur les bords du Lac Léman, et il est composé de 7 facultés : médecine-biologie / sciences sociales / lettre / théologie / géosciences / droit / commerciales (HEC). Ce bâtiment a eu ses débuts en 1537 et l’un des plus vieilles sociétés de Suisse.</w:t>
-      </w:r>
-      <w:r>
-        <w:rPr>
-          <w:color w:val="538135" w:themeColor="accent6" w:themeShade="BF"/>
-        </w:rPr>
+      <w:r>
         <w:t xml:space="preserve"> </w:t>
       </w:r>
-      <w:r>
-        <w:rPr>
-          <w:color w:val="538135" w:themeColor="accent6" w:themeShade="BF"/>
-        </w:rPr>
-        <w:t xml:space="preserve">Nous </w:t>
-      </w:r>
-      <w:r>
-        <w:t>respectons la LPD et la GDPR car nous avons des employés qui habitent sur le territoire européen (hors suisse).</w:t>
-      </w:r>
+    </w:p>
+    <w:p>
+      <w:pPr>
+        <w:spacing w:after="0" w:line="240" w:lineRule="auto"/>
+      </w:pPr>
+      <w:r>
+        <w:t>Les systèmes sont distribués sur trois centres de calculs répartis sur le campus</w:t>
+      </w:r>
+      <w:r>
+        <w:t xml:space="preserve"> </w:t>
+      </w:r>
+      <w:r>
+        <w:t>de l’Université de Lausanne.</w:t>
+      </w:r>
+    </w:p>
+    <w:p>
+      <w:pPr>
+        <w:spacing w:after="0" w:line="240" w:lineRule="auto"/>
+        <w:rPr>
+          <w:color w:val="000000" w:themeColor="text1"/>
+        </w:rPr>
+      </w:pPr>
+      <w:r>
+        <w:t xml:space="preserve">Ils sont constitués de deux SAN et de 28 serveurs physiques qui hébergent 550 serveurs virtuels, cela représente 180Tb de données pour les SAN et pour les serveurs 112Tb de données. </w:t>
+      </w:r>
+      <w:r>
+        <w:rPr>
+          <w:color w:val="ED7D31" w:themeColor="accent2"/>
+        </w:rPr>
+        <w:t xml:space="preserve"> </w:t>
+      </w:r>
+      <w:r>
+        <w:rPr>
+          <w:color w:val="000000" w:themeColor="text1"/>
+        </w:rPr>
+        <w:t>Les fichiers sont stockés sur deux NAS qui font un total de 1.28 Pb.</w:t>
+      </w:r>
+    </w:p>
+    <w:p>
+      <w:pPr>
+        <w:spacing w:after="0" w:line="240" w:lineRule="auto"/>
+        <w:rPr>
+          <w:color w:val="000000" w:themeColor="text1"/>
+        </w:rPr>
+      </w:pPr>
+      <w:r>
+        <w:rPr>
+          <w:color w:val="000000" w:themeColor="text1"/>
+        </w:rPr>
+        <w:t xml:space="preserve">Il y a environ 5'000 postes de travail à travers le campus. </w:t>
+      </w:r>
+    </w:p>
+    <w:p>
+      <w:pPr>
+        <w:spacing w:after="0" w:line="240" w:lineRule="auto"/>
+        <w:rPr>
+          <w:color w:val="ED7D31" w:themeColor="accent2"/>
+        </w:rPr>
+      </w:pPr>
     </w:p>
     <w:p>
       <w:pPr>
         <w:pStyle w:val="Titre3"/>
       </w:pPr>
-      <w:bookmarkStart w:id="20" w:name="_Toc526096709"/>
-      <w:r>
-        <w:t>Présentation du système</w:t>
+      <w:bookmarkStart w:id="20" w:name="_Toc526096710"/>
+      <w:r>
+        <w:t>Les techniques et technologies utilisés</w:t>
       </w:r>
       <w:bookmarkEnd w:id="20"/>
+    </w:p>
+    <w:p>
+      <w:r>
+        <w:t>L’UNIL possède plusieurs technologies pour effectuer les sauvegardes des différentes machines (poste de travail, serveur, serveur virtualisé). Pour régler les différents problèmes de sauvegarde,  les techniques</w:t>
+      </w:r>
+      <w:r>
+        <w:t>, technologies</w:t>
+      </w:r>
+      <w:r>
+        <w:t xml:space="preserve"> et les logiciels utilisés sont les suivan</w:t>
+      </w:r>
+      <w:r>
+        <w:t xml:space="preserve">tes : Raid, Networker, Avamar, </w:t>
+      </w:r>
+      <w:r>
+        <w:t>point</w:t>
+      </w:r>
+      <w:r>
+        <w:t xml:space="preserve"> de restauration, Crash Plan, cluster, déduplication.</w:t>
+      </w:r>
+    </w:p>
+    <w:p>
+      <w:pPr>
+        <w:pStyle w:val="Titre3"/>
+      </w:pPr>
+      <w:bookmarkStart w:id="21" w:name="_Toc526096711"/>
+      <w:r>
+        <w:t>Raid</w:t>
+      </w:r>
+      <w:bookmarkEnd w:id="21"/>
       <w:r>
         <w:t xml:space="preserve"> </w:t>
       </w:r>
     </w:p>
     <w:p>
       <w:pPr>
-        <w:spacing w:after="0" w:line="240" w:lineRule="auto"/>
-      </w:pPr>
-      <w:r>
-        <w:t>Les systèmes sont distribués sur trois centres de calculs répartis sur le campus</w:t>
-      </w:r>
-      <w:r>
-        <w:t xml:space="preserve"> </w:t>
-      </w:r>
-      <w:r>
-        <w:t>de l’Université de Lausanne.</w:t>
-      </w:r>
-    </w:p>
-    <w:p>
-      <w:pPr>
-        <w:spacing w:after="0" w:line="240" w:lineRule="auto"/>
-        <w:rPr>
-          <w:color w:val="ED7D31" w:themeColor="accent2"/>
-        </w:rPr>
-      </w:pPr>
-      <w:r>
-        <w:t xml:space="preserve">Ils sont constitués de deux SAN et de 28 serveurs physiques qui hébergent 550 serveurs virtuels, cela représente 180Tb de données pour les SAN et pour les serveurs 112Tb de données. </w:t>
-      </w:r>
-      <w:r>
-        <w:rPr>
-          <w:color w:val="ED7D31" w:themeColor="accent2"/>
-        </w:rPr>
-        <w:t xml:space="preserve"> Les fichiers sont stockés sur deux NAS qui font un total de 1.28 Pb.</w:t>
-      </w:r>
-    </w:p>
-    <w:p>
-      <w:pPr>
-        <w:spacing w:after="0" w:line="240" w:lineRule="auto"/>
-        <w:rPr>
-          <w:color w:val="ED7D31" w:themeColor="accent2"/>
-        </w:rPr>
-      </w:pPr>
-      <w:r>
-        <w:rPr>
-          <w:color w:val="ED7D31" w:themeColor="accent2"/>
-        </w:rPr>
-        <w:t xml:space="preserve">Il y a environ 5'000 postes de travail à travers le campus. </w:t>
-      </w:r>
-    </w:p>
-    <w:p>
-      <w:pPr>
-        <w:spacing w:after="0" w:line="240" w:lineRule="auto"/>
-        <w:rPr>
-          <w:color w:val="ED7D31" w:themeColor="accent2"/>
-        </w:rPr>
-      </w:pPr>
+        <w:rPr>
+          <w:color w:val="000000" w:themeColor="text1"/>
+        </w:rPr>
+      </w:pPr>
+      <w:r>
+        <w:rPr>
+          <w:color w:val="000000" w:themeColor="text1"/>
+        </w:rPr>
+        <w:t xml:space="preserve">Pour éviter les défaillances hardware, l’UNIL utilise la technologie Raid. Il permet de se prémunir de la perte de données si l’un des équipements connaissait une avarie. Ce point sera plus détaillé dans la partie de sécurité des données. </w:t>
+      </w:r>
     </w:p>
     <w:p>
       <w:pPr>
         <w:pStyle w:val="Titre3"/>
       </w:pPr>
-      <w:bookmarkStart w:id="21" w:name="_Toc526096710"/>
-      <w:r>
-        <w:t>Les techniques et technologies utilisés</w:t>
-      </w:r>
-      <w:bookmarkEnd w:id="21"/>
-    </w:p>
-    <w:p>
-      <w:r>
-        <w:t xml:space="preserve">L’UNIL possède plusieurs technologies pour effectuer les sauvegardes des différentes machines (poste de travail, serveur, serveur virtualisé). Pour régler les différents problèmes de </w:t>
-      </w:r>
-      <w:proofErr w:type="gramStart"/>
-      <w:r>
-        <w:t>sauvegarde,  les</w:t>
-      </w:r>
-      <w:proofErr w:type="gramEnd"/>
-      <w:r>
-        <w:t xml:space="preserve"> techniques</w:t>
-      </w:r>
-      <w:r>
-        <w:t>, technologies</w:t>
-      </w:r>
-      <w:r>
-        <w:t xml:space="preserve"> et les logiciels utilisés sont les suivan</w:t>
-      </w:r>
-      <w:r>
-        <w:t xml:space="preserve">tes : Raid, Networker, Avamar, </w:t>
-      </w:r>
-      <w:r>
-        <w:t>point</w:t>
-      </w:r>
-      <w:r>
-        <w:t xml:space="preserve"> de restauration, Crash Plan, cluster, déduplication.</w:t>
+      <w:bookmarkStart w:id="22" w:name="_Toc526096712"/>
+      <w:r>
+        <w:t>Avamar</w:t>
+      </w:r>
+      <w:bookmarkEnd w:id="22"/>
+    </w:p>
+    <w:p>
+      <w:pPr>
+        <w:rPr>
+          <w:color w:val="000000" w:themeColor="text1"/>
+        </w:rPr>
+      </w:pPr>
+      <w:r>
+        <w:t xml:space="preserve">Pour permettre une restauration extrêmement rapide d’un serveur, le logiciel Avamar est utilisé pour les sauvegardes ponctuelles des images des machines virtualisés. Il sauvegarde 150 machines critiques. Il effectue une image de chaque VMs de manière quotidienne, sauf le samedi. La rétention des sauvegardes est de 7 jours </w:t>
+      </w:r>
+      <w:r>
+        <w:rPr>
+          <w:color w:val="000000" w:themeColor="text1"/>
+        </w:rPr>
+        <w:t xml:space="preserve">et </w:t>
+      </w:r>
+      <w:r>
+        <w:rPr>
+          <w:color w:val="000000" w:themeColor="text1"/>
+        </w:rPr>
+        <w:t>l</w:t>
+      </w:r>
+      <w:r>
+        <w:rPr>
+          <w:color w:val="000000" w:themeColor="text1"/>
+        </w:rPr>
+        <w:t>e RPO maximum est de 24 heures.</w:t>
       </w:r>
     </w:p>
     <w:p>
       <w:pPr>
         <w:pStyle w:val="Titre3"/>
       </w:pPr>
-      <w:bookmarkStart w:id="22" w:name="_Toc526096711"/>
-      <w:r>
-        <w:t>Raid</w:t>
-      </w:r>
-      <w:bookmarkEnd w:id="22"/>
-      <w:r>
-        <w:t xml:space="preserve"> </w:t>
-      </w:r>
-    </w:p>
-    <w:p>
-      <w:pPr>
-        <w:rPr>
-          <w:color w:val="ED7D31" w:themeColor="accent2"/>
-        </w:rPr>
-      </w:pPr>
-      <w:r>
-        <w:rPr>
-          <w:color w:val="ED7D31" w:themeColor="accent2"/>
-        </w:rPr>
-        <w:t xml:space="preserve">Pour éviter les défaillances hardware, l’UNIL utilise </w:t>
-      </w:r>
-      <w:r>
-        <w:rPr>
-          <w:color w:val="ED7D31" w:themeColor="accent2"/>
-        </w:rPr>
-        <w:t>la technologie R</w:t>
-      </w:r>
-      <w:r>
-        <w:rPr>
-          <w:color w:val="ED7D31" w:themeColor="accent2"/>
-        </w:rPr>
-        <w:t>aid. Il permet de se prémunir de la perte de données si l</w:t>
-      </w:r>
-      <w:r>
-        <w:rPr>
-          <w:color w:val="ED7D31" w:themeColor="accent2"/>
-        </w:rPr>
-        <w:t>’un des équipements connaissait une avarie</w:t>
-      </w:r>
-      <w:r>
-        <w:rPr>
-          <w:color w:val="ED7D31" w:themeColor="accent2"/>
-        </w:rPr>
-        <w:t xml:space="preserve">. </w:t>
-      </w:r>
-      <w:r>
-        <w:rPr>
-          <w:color w:val="ED7D31" w:themeColor="accent2"/>
-        </w:rPr>
-        <w:t xml:space="preserve">Ce point sera plus détaillé dans la partie de sécurité des données. </w:t>
+      <w:bookmarkStart w:id="23" w:name="_Toc526096713"/>
+      <w:r>
+        <w:t>Networker</w:t>
+      </w:r>
+      <w:bookmarkEnd w:id="23"/>
+    </w:p>
+    <w:p>
+      <w:r>
+        <w:t>Networker permet de complémenté Avamar, particulièrement pour la sauvegarde de certaine base de donnée au fil de l’eau et aussi de proposer une conservation jusqu’à trois mois des documents pour les serveurs.</w:t>
+      </w:r>
+    </w:p>
+    <w:p>
+      <w:r>
+        <w:t xml:space="preserve">Network effectuent une sauvegarde quotidienne incrémentale chaque nuit sauf le samedi car il effectue une sauvegarde full chaque vendredi. La rétention des fichiers est de 3 mois selon les directives de la SLA (Service Level agreement). </w:t>
+      </w:r>
+    </w:p>
+    <w:p>
+      <w:r>
+        <w:t>Il est également utilisé pour sauvegarder les données du serveur Microsoft exchange de manière particulière.</w:t>
+      </w:r>
+    </w:p>
+    <w:p>
+      <w:r>
+        <w:lastRenderedPageBreak/>
+        <w:t xml:space="preserve">Un Recover Point Objective(RPO) d’un maximum de 24 heures pour les fichiers et un RPO maximum de 8h pour les bases de données. </w:t>
       </w:r>
     </w:p>
     <w:p>
       <w:pPr>
         <w:pStyle w:val="Titre3"/>
       </w:pPr>
-      <w:bookmarkStart w:id="23" w:name="_Toc526096712"/>
-      <w:r>
-        <w:t>Avamar</w:t>
-      </w:r>
-      <w:bookmarkEnd w:id="23"/>
-    </w:p>
-    <w:p>
-      <w:pPr>
-        <w:rPr>
-          <w:color w:val="ED7D31" w:themeColor="accent2"/>
-        </w:rPr>
-      </w:pPr>
-      <w:r>
-        <w:t xml:space="preserve">Pour permettre une restauration extrêmement rapide d’un serveur, le logiciel Avamar est utilisé pour les sauvegardes ponctuelles des images des machines virtualisés. Il sauvegarde 150 machines critiques. Il effectue une image de chaque VMs de manière quotidienne, sauf le samedi. La rétention des sauvegardes est de 7 jours et </w:t>
-      </w:r>
-      <w:r>
-        <w:rPr>
-          <w:color w:val="ED7D31" w:themeColor="accent2"/>
-        </w:rPr>
-        <w:t>Le RPO maximum est de 24 heures.</w:t>
+      <w:bookmarkStart w:id="24" w:name="_Toc526096714"/>
+      <w:r>
+        <w:t>Point de restauration ou historique des fichiers</w:t>
+      </w:r>
+      <w:bookmarkEnd w:id="24"/>
+    </w:p>
+    <w:p>
+      <w:r>
+        <w:t xml:space="preserve">Sur les NAS, il y a une sauvegarde de chaque fichier effectué avec le point de restauration Windows. 2 copies par jour sont effectuées et sont accessible via l’historique de fichiers. La rétention des copies sont de 3 mois. </w:t>
       </w:r>
     </w:p>
     <w:p>
       <w:pPr>
         <w:pStyle w:val="Titre3"/>
       </w:pPr>
-      <w:bookmarkStart w:id="24" w:name="_Toc526096713"/>
-      <w:r>
-        <w:t>Networker</w:t>
-      </w:r>
-      <w:bookmarkEnd w:id="24"/>
-    </w:p>
-    <w:p>
-      <w:r>
-        <w:t xml:space="preserve">Networker permet de </w:t>
-      </w:r>
-      <w:proofErr w:type="gramStart"/>
-      <w:r>
-        <w:t>complémenté</w:t>
-      </w:r>
-      <w:proofErr w:type="gramEnd"/>
-      <w:r>
-        <w:t xml:space="preserve"> Avamar, particulièrement pour la sauvegarde de certaine base de donnée au fil de l’eau et aussi de proposer une conservation jusqu’à trois mois des documents pour les serveurs.</w:t>
-      </w:r>
-    </w:p>
-    <w:p>
-      <w:r>
-        <w:t xml:space="preserve">Network effectuent une sauvegarde quotidienne incrémentale chaque nuit sauf le samedi car il effectue une sauvegarde full chaque vendredi. La rétention des fichiers est de 3 mois selon les directives de la SLA (Service Level agreement). </w:t>
-      </w:r>
-    </w:p>
-    <w:p>
-      <w:r>
-        <w:t>Il est également utilisé pour sauvegarder les données du serveur Microsoft exchange de manière particulière.</w:t>
-      </w:r>
-    </w:p>
-    <w:p>
-      <w:r>
-        <w:lastRenderedPageBreak/>
-        <w:t xml:space="preserve">Un Recover Point </w:t>
-      </w:r>
-      <w:proofErr w:type="gramStart"/>
-      <w:r>
-        <w:t>Objective(</w:t>
-      </w:r>
-      <w:proofErr w:type="gramEnd"/>
-      <w:r>
-        <w:t xml:space="preserve">RPO) d’un maximum de 24 heures pour les fichiers et un RPO maximum de 8h pour les bases de données. </w:t>
+      <w:bookmarkStart w:id="25" w:name="_Toc526096715"/>
+      <w:r>
+        <w:t>Crash Plan</w:t>
+      </w:r>
+      <w:bookmarkEnd w:id="25"/>
+    </w:p>
+    <w:p>
+      <w:pPr>
+        <w:rPr>
+          <w:color w:val="000000" w:themeColor="text1"/>
+        </w:rPr>
+      </w:pPr>
+      <w:r>
+        <w:t xml:space="preserve">Les postes de travail individuel peuvent être, selon les choix du collaborateur, sauvegardés chaque jour avec le logiciel Crash Plan. Sur les 5'000 machines que possède l’UNIL, seulement 200 machines utilisent cette solution. </w:t>
+      </w:r>
+      <w:r>
+        <w:rPr>
+          <w:color w:val="000000" w:themeColor="text1"/>
+        </w:rPr>
+        <w:t>Le nombre faible de poste de travail qui sauvegarde leur machine s’explique car plus de personnes enregistre leur donnée sur le serveur. La rétention des documents est de 3 mois.</w:t>
       </w:r>
     </w:p>
     <w:p>
       <w:pPr>
         <w:pStyle w:val="Titre3"/>
       </w:pPr>
-      <w:bookmarkStart w:id="25" w:name="_Toc526096714"/>
-      <w:r>
-        <w:t>Point de restauration ou historique des fichiers</w:t>
-      </w:r>
-      <w:bookmarkEnd w:id="25"/>
-    </w:p>
-    <w:p>
-      <w:r>
-        <w:t xml:space="preserve">Sur les NAS, il y a une sauvegarde de chaque fichier effectué avec le point de restauration Windows. 2 copies par jour sont effectuées et sont accessible via l’historique de fichiers. La rétention des copies </w:t>
-      </w:r>
-      <w:proofErr w:type="gramStart"/>
-      <w:r>
-        <w:t>sont</w:t>
-      </w:r>
-      <w:proofErr w:type="gramEnd"/>
-      <w:r>
-        <w:t xml:space="preserve"> de 3 mois. </w:t>
+      <w:bookmarkStart w:id="26" w:name="_Toc526096716"/>
+      <w:r>
+        <w:t>Cluster</w:t>
+      </w:r>
+      <w:bookmarkEnd w:id="26"/>
+    </w:p>
+    <w:p>
+      <w:pPr>
+        <w:rPr>
+          <w:color w:val="000000" w:themeColor="text1"/>
+        </w:rPr>
+      </w:pPr>
+      <w:r>
+        <w:rPr>
+          <w:color w:val="000000" w:themeColor="text1"/>
+        </w:rPr>
+        <w:t xml:space="preserve">Les </w:t>
+      </w:r>
+      <w:r>
+        <w:rPr>
+          <w:color w:val="000000" w:themeColor="text1"/>
+        </w:rPr>
+        <w:t xml:space="preserve">deux </w:t>
+      </w:r>
+      <w:r>
+        <w:rPr>
+          <w:color w:val="000000" w:themeColor="text1"/>
+        </w:rPr>
+        <w:t>NAS sont en cluster</w:t>
+      </w:r>
+      <w:r>
+        <w:rPr>
+          <w:rStyle w:val="Appelnotedebasdep"/>
+          <w:color w:val="000000" w:themeColor="text1"/>
+        </w:rPr>
+        <w:footnoteReference w:id="5"/>
+      </w:r>
+      <w:r>
+        <w:rPr>
+          <w:color w:val="000000" w:themeColor="text1"/>
+        </w:rPr>
+        <w:t>, c’est-à-dire qu’un NAS dispose de plusieurs nœuds</w:t>
+      </w:r>
+      <w:r>
+        <w:rPr>
+          <w:rStyle w:val="Appelnotedebasdep"/>
+          <w:color w:val="000000" w:themeColor="text1"/>
+        </w:rPr>
+        <w:footnoteReference w:id="6"/>
+      </w:r>
+      <w:r>
+        <w:rPr>
+          <w:color w:val="000000" w:themeColor="text1"/>
+        </w:rPr>
+        <w:t xml:space="preserve"> qui forment un seul système de fichiers. Les utilisateurs sont donc en total transparence et ne voient pas sur quel disque dur sont disposés leurs documents.  Lorsqu’on introduit un fichier dans le NAS, il est découpé en bloc et est répliqué en plusieurs fois entre les différents nœuds. Grâce à cette méthode, les fichiers sont utilisables en haute-disponibilité et cela évite une surcharge de serveurs car les nœuds se réparti le travail. Un calcul de parité est fait pour arranger les différents blocs afin de retrouver les données. </w:t>
       </w:r>
     </w:p>
     <w:p>
       <w:pPr>
         <w:pStyle w:val="Titre3"/>
       </w:pPr>
-      <w:bookmarkStart w:id="26" w:name="_Toc526096715"/>
-      <w:r>
-        <w:t>Crash Plan</w:t>
-      </w:r>
-      <w:bookmarkEnd w:id="26"/>
-    </w:p>
-    <w:p>
-      <w:pPr>
-        <w:rPr>
-          <w:color w:val="538135" w:themeColor="accent6" w:themeShade="BF"/>
-        </w:rPr>
-      </w:pPr>
-      <w:r>
-        <w:t xml:space="preserve">Les postes de travail individuel peuvent être, selon les choix du collaborateur, sauvegardés chaque jour avec le logiciel Crash Plan. Sur les 5'000 machines que possède l’UNIL, seulement 200 machines utilisent cette solution. </w:t>
-      </w:r>
-      <w:r>
-        <w:rPr>
-          <w:color w:val="ED7D31" w:themeColor="accent2"/>
-        </w:rPr>
-        <w:t>Le nombre faible de poste de travail qui sauvegarde leur machine s’explique car plus de personnes enregistre leur donnée sur le serveur.</w:t>
-      </w:r>
-      <w:r>
-        <w:rPr>
-          <w:color w:val="538135" w:themeColor="accent6" w:themeShade="BF"/>
-        </w:rPr>
-        <w:t xml:space="preserve"> </w:t>
-      </w:r>
-      <w:r>
-        <w:t>La rétention des documents est de 3 mois.</w:t>
-      </w:r>
-    </w:p>
-    <w:p>
-      <w:pPr>
-        <w:pStyle w:val="Titre3"/>
-      </w:pPr>
-      <w:bookmarkStart w:id="27" w:name="_Toc526096716"/>
-      <w:r>
-        <w:t>Cluster</w:t>
+      <w:bookmarkStart w:id="27" w:name="_Toc526096717"/>
+      <w:r>
+        <w:t>La déduplication</w:t>
       </w:r>
       <w:bookmarkEnd w:id="27"/>
     </w:p>
     <w:p>
       <w:pPr>
         <w:rPr>
-          <w:color w:val="ED7D31" w:themeColor="accent2"/>
-        </w:rPr>
-      </w:pPr>
-      <w:r>
-        <w:rPr>
-          <w:color w:val="ED7D31" w:themeColor="accent2"/>
-        </w:rPr>
-        <w:t xml:space="preserve">Les </w:t>
-      </w:r>
-      <w:r>
-        <w:rPr>
-          <w:color w:val="ED7D31" w:themeColor="accent2"/>
-        </w:rPr>
-        <w:t xml:space="preserve">deux </w:t>
-      </w:r>
-      <w:r>
-        <w:rPr>
-          <w:color w:val="ED7D31" w:themeColor="accent2"/>
-        </w:rPr>
-        <w:t xml:space="preserve">NAS sont en </w:t>
-      </w:r>
-      <w:r>
-        <w:rPr>
-          <w:color w:val="ED7D31" w:themeColor="accent2"/>
-        </w:rPr>
-        <w:t>c</w:t>
-      </w:r>
-      <w:r>
-        <w:rPr>
-          <w:color w:val="ED7D31" w:themeColor="accent2"/>
-        </w:rPr>
-        <w:t>luster</w:t>
-      </w:r>
-      <w:r>
-        <w:rPr>
-          <w:rStyle w:val="Appelnotedebasdep"/>
-          <w:color w:val="ED7D31" w:themeColor="accent2"/>
-        </w:rPr>
-        <w:footnoteReference w:id="5"/>
-      </w:r>
-      <w:r>
-        <w:rPr>
-          <w:color w:val="ED7D31" w:themeColor="accent2"/>
-        </w:rPr>
-        <w:t>, c’est-à-dire qu’un NAS dispose de plusieurs nœuds</w:t>
-      </w:r>
-      <w:r>
-        <w:rPr>
-          <w:rStyle w:val="Appelnotedebasdep"/>
-          <w:color w:val="ED7D31" w:themeColor="accent2"/>
-        </w:rPr>
-        <w:footnoteReference w:id="6"/>
-      </w:r>
-      <w:r>
-        <w:rPr>
-          <w:color w:val="ED7D31" w:themeColor="accent2"/>
-        </w:rPr>
-        <w:t xml:space="preserve"> qui forment un seul système de fichiers. Les utilisateurs sont donc en total transparence et ne voient pas sur quel disque dur sont disposés leurs documents.  Lorsqu’on introduit un fichier dans le NAS, il est découpé en bloc et est répliqué en plusieurs fois entre les différents nœuds. Grâce à cette méthode, les fichiers sont utilisables en haute-disponibilité</w:t>
-      </w:r>
-      <w:r>
-        <w:rPr>
-          <w:color w:val="ED7D31" w:themeColor="accent2"/>
-        </w:rPr>
-        <w:t xml:space="preserve"> et cela évite une surcharge de serveurs car les nœuds se réparti le travail</w:t>
-      </w:r>
-      <w:r>
-        <w:rPr>
-          <w:color w:val="ED7D31" w:themeColor="accent2"/>
-        </w:rPr>
-        <w:t xml:space="preserve">. Un calcul de parité est fait pour arranger les différents blocs afin de retrouver les données. </w:t>
-      </w:r>
-    </w:p>
-    <w:p>
-      <w:pPr>
-        <w:pStyle w:val="Titre3"/>
-      </w:pPr>
-      <w:bookmarkStart w:id="28" w:name="_Toc526096717"/>
-      <w:r>
-        <w:t>La déduplication</w:t>
-      </w:r>
-      <w:bookmarkEnd w:id="28"/>
-    </w:p>
-    <w:p>
-      <w:pPr>
-        <w:rPr>
-          <w:color w:val="ED7D31" w:themeColor="accent2"/>
-        </w:rPr>
-      </w:pPr>
-      <w:r>
-        <w:rPr>
-          <w:color w:val="ED7D31" w:themeColor="accent2"/>
-        </w:rPr>
-        <w:t xml:space="preserve">La quantité de données de l’UNIL a sauvegardé étant conséquente, nous utilisons la déduplication pour </w:t>
-      </w:r>
-      <w:proofErr w:type="gramStart"/>
-      <w:r>
-        <w:rPr>
-          <w:color w:val="ED7D31" w:themeColor="accent2"/>
-        </w:rPr>
-        <w:t>compressé</w:t>
-      </w:r>
-      <w:proofErr w:type="gramEnd"/>
-      <w:r>
-        <w:rPr>
-          <w:color w:val="ED7D31" w:themeColor="accent2"/>
-        </w:rPr>
-        <w:t xml:space="preserve"> les données. Ce système est assez pratique et permet de gagner énormément d’espace, </w:t>
-      </w:r>
-      <w:r>
-        <w:rPr>
-          <w:color w:val="ED7D31" w:themeColor="accent2"/>
-        </w:rPr>
-        <w:t>le gain</w:t>
-      </w:r>
-      <w:r>
-        <w:rPr>
-          <w:color w:val="ED7D31" w:themeColor="accent2"/>
-        </w:rPr>
-        <w:t xml:space="preserve"> d’espace</w:t>
-      </w:r>
-      <w:r>
-        <w:rPr>
-          <w:color w:val="ED7D31" w:themeColor="accent2"/>
-        </w:rPr>
-        <w:t xml:space="preserve"> est </w:t>
-      </w:r>
-      <w:proofErr w:type="gramStart"/>
-      <w:r>
-        <w:rPr>
-          <w:color w:val="ED7D31" w:themeColor="accent2"/>
-        </w:rPr>
-        <w:t>telle</w:t>
-      </w:r>
-      <w:proofErr w:type="gramEnd"/>
-      <w:r>
-        <w:rPr>
-          <w:color w:val="ED7D31" w:themeColor="accent2"/>
-        </w:rPr>
-        <w:t xml:space="preserve"> que les données sont de 50x à 70x fois plus léger. </w:t>
-      </w:r>
-      <w:r>
-        <w:rPr>
-          <w:color w:val="ED7D31" w:themeColor="accent2"/>
-        </w:rPr>
-        <w:t xml:space="preserve"> </w:t>
-      </w:r>
-      <w:r>
-        <w:rPr>
-          <w:color w:val="ED7D31" w:themeColor="accent2"/>
-        </w:rPr>
-        <w:t>Il permet de mettre ensemble les blocs qui se répètent, et un index est créé pour indiquer où se trouve le bloc compressé.</w:t>
+          <w:color w:val="000000" w:themeColor="text1"/>
+        </w:rPr>
+      </w:pPr>
+      <w:r>
+        <w:rPr>
+          <w:color w:val="000000" w:themeColor="text1"/>
+        </w:rPr>
+        <w:t>La quantité de données de l’UNIL a sauvegardé étant conséquente, nous utilisons la déduplication pour compressé les données. Ce système est assez pratique et permet de gagner énormément d’espace, le gain d’espace est telle que les données sont de 50x à 70x fois plus léger.  Il permet de mettre ensemble les blocs qui se répètent, et un index est créé pour indiquer où se trouve le bloc compressé.</w:t>
       </w:r>
     </w:p>
     <w:p>
@@ -7654,325 +7513,210 @@
       <w:pPr>
         <w:pStyle w:val="Titre2"/>
       </w:pPr>
-      <w:bookmarkStart w:id="29" w:name="_Toc526096718"/>
+      <w:bookmarkStart w:id="28" w:name="_Toc526096718"/>
       <w:r>
         <w:lastRenderedPageBreak/>
         <w:t>La sécurité des données</w:t>
       </w:r>
+      <w:bookmarkEnd w:id="28"/>
+      <w:r>
+        <w:t xml:space="preserve"> </w:t>
+      </w:r>
+    </w:p>
+    <w:p>
+      <w:pPr>
+        <w:spacing w:line="240" w:lineRule="auto"/>
+        <w:rPr>
+          <w:color w:val="000000" w:themeColor="text1"/>
+        </w:rPr>
+      </w:pPr>
+      <w:r>
+        <w:rPr>
+          <w:color w:val="000000" w:themeColor="text1"/>
+        </w:rPr>
+        <w:t xml:space="preserve">Afin de préserver les données de manière sécurisée, nous avons plusieurs problématiques à résoudre comme la défaillance d’un disque dur, les évènements catastrophiques majeurs ou encore la suppression de données intentionnelles, la mise en panne d’un nœud. </w:t>
+      </w:r>
+    </w:p>
+    <w:p>
+      <w:pPr>
+        <w:spacing w:line="240" w:lineRule="auto"/>
+        <w:rPr>
+          <w:color w:val="000000" w:themeColor="text1"/>
+        </w:rPr>
+      </w:pPr>
+      <w:r>
+        <w:rPr>
+          <w:color w:val="000000" w:themeColor="text1"/>
+        </w:rPr>
+        <w:t>Pour cela, L’UNIL applique la règle 3-2-1 qui consiste à garder trois copies des données, l’original et 2 copies qui sont stockées sur 2 médias différents avec une copie qui se trouve en dehors de l’entreprise. Voici les différentes solutions qui ont été mis en place :</w:t>
+      </w:r>
+    </w:p>
+    <w:p>
+      <w:pPr>
+        <w:pStyle w:val="Titre3"/>
+      </w:pPr>
+      <w:bookmarkStart w:id="29" w:name="_Toc526096719"/>
+      <w:r>
+        <w:t>Le r</w:t>
+      </w:r>
+      <w:r>
+        <w:t>aid</w:t>
+      </w:r>
       <w:bookmarkEnd w:id="29"/>
+    </w:p>
+    <w:p>
+      <w:pPr>
+        <w:rPr>
+          <w:color w:val="000000" w:themeColor="text1"/>
+        </w:rPr>
+      </w:pPr>
+      <w:r>
+        <w:rPr>
+          <w:color w:val="000000" w:themeColor="text1"/>
+        </w:rPr>
+        <w:t xml:space="preserve">Le Raid est utilisé entre les deux serveurs SAN, ils sont équipés du raid 51. C’est-à-dire que sur le site1, le SAN a un raid 5 et les données sont répliqués en RAID1 (miroir) sur le SAN qui se trouve sur le site2.  De cette façon, nous avons une protection accrus des données car nous pouvons perdre un SAN complet mais les données seront toujours stocker dans l’autre site. </w:t>
+      </w:r>
+    </w:p>
+    <w:p>
+      <w:pPr>
+        <w:pStyle w:val="Titre3"/>
+      </w:pPr>
+      <w:bookmarkStart w:id="30" w:name="_Toc526096720"/>
+      <w:r>
+        <w:t>En cas d’évènement majeur</w:t>
+      </w:r>
+      <w:bookmarkEnd w:id="30"/>
+    </w:p>
+    <w:p>
+      <w:r>
+        <w:t xml:space="preserve">En cas d’évènement majeur, telle que par exemple une catastrophe naturelle ou un incendie. Les données sont sauvegardées sur des disques et exportés sur un lieu externe de manière physique. Cette sauvegarde est aussi offline, elle n’est pas accessible via le réseau pour éviter tout accès en cas de problèmes majeur. Cette sauvegarde est utilisée en dernier recours. </w:t>
+      </w:r>
+    </w:p>
+    <w:p>
+      <w:pPr>
+        <w:pStyle w:val="Titre3"/>
+      </w:pPr>
+      <w:bookmarkStart w:id="31" w:name="_Toc526096721"/>
+      <w:r>
+        <w:t>Accès des données</w:t>
+      </w:r>
+      <w:bookmarkEnd w:id="31"/>
       <w:r>
         <w:t xml:space="preserve"> </w:t>
       </w:r>
     </w:p>
     <w:p>
       <w:pPr>
-        <w:spacing w:line="240" w:lineRule="auto"/>
+        <w:rPr>
+          <w:color w:val="000000" w:themeColor="text1"/>
+        </w:rPr>
+      </w:pPr>
+      <w:r>
+        <w:rPr>
+          <w:color w:val="000000" w:themeColor="text1"/>
+        </w:rPr>
+        <w:t xml:space="preserve">Afin d’éviter qu’un employé supprime l’ensemble des sauvegarde faites par l’UNIL, l’accès de ses données est restreint à 2 personnes. L’un détient la clé pour accéder aux sauvegardes des machines virtualisés et la seconde personne ne détient que la sauvegarde des fichiers. De cette façon, un même est unique personne ne pourrait pas détruire l’ensemble des données stockées de l’UNIL. </w:t>
+      </w:r>
+    </w:p>
+    <w:p>
+      <w:pPr>
+        <w:rPr>
+          <w:color w:val="000000" w:themeColor="text1"/>
+        </w:rPr>
+      </w:pPr>
+      <w:r>
+        <w:rPr>
+          <w:color w:val="000000" w:themeColor="text1"/>
+        </w:rPr>
+        <w:t xml:space="preserve">Les centres de calculs pour l’accès aux différents serveurs sont protégés par un système de badge. </w:t>
+      </w:r>
+    </w:p>
+    <w:p>
+      <w:pPr>
+        <w:pStyle w:val="Titre3"/>
+      </w:pPr>
+      <w:bookmarkStart w:id="32" w:name="_Toc526096722"/>
+      <w:r>
+        <w:t>Le NAS</w:t>
+      </w:r>
+      <w:bookmarkEnd w:id="32"/>
+    </w:p>
+    <w:p>
+      <w:pPr>
+        <w:rPr>
+          <w:color w:val="000000" w:themeColor="text1"/>
+        </w:rPr>
+      </w:pPr>
+      <w:r>
+        <w:rPr>
+          <w:color w:val="000000" w:themeColor="text1"/>
+        </w:rPr>
+        <w:t xml:space="preserve">Le NAS possède plusieurs niveaux de protection, les voici. </w:t>
+      </w:r>
+    </w:p>
+    <w:p>
+      <w:pPr>
+        <w:pStyle w:val="Titre4"/>
+      </w:pPr>
+      <w:r>
+        <w:t>Premier Niveau</w:t>
+      </w:r>
+    </w:p>
+    <w:p>
+      <w:pPr>
+        <w:rPr>
+          <w:color w:val="000000" w:themeColor="text1"/>
+        </w:rPr>
+      </w:pPr>
+      <w:r>
+        <w:rPr>
+          <w:color w:val="000000" w:themeColor="text1"/>
+        </w:rPr>
+        <w:t>Le premier niveau est le faite que le NAS est en cluster, la donnée est alors répliquer en forme de bloc et elle est dupliquée plusieurs fois. Si un nœud vient à tomber en panne, la donnée se retrouvera dans un autre nœud et sera retrouvé grâce à la parité.</w:t>
+      </w:r>
+    </w:p>
+    <w:p>
+      <w:pPr>
+        <w:pStyle w:val="Titre4"/>
+      </w:pPr>
+      <w:r>
+        <w:t>Deuxième niveau</w:t>
+      </w:r>
+    </w:p>
+    <w:p>
+      <w:pPr>
+        <w:rPr>
+          <w:color w:val="000000" w:themeColor="text1"/>
+          <w:lang w:val="fr-FR"/>
+        </w:rPr>
+      </w:pPr>
+      <w:r>
+        <w:rPr>
+          <w:color w:val="000000" w:themeColor="text1"/>
+          <w:lang w:val="fr-FR"/>
+        </w:rPr>
+        <w:t xml:space="preserve">Le deuxième niveau est qu’une sauvegarde des fichiers est effectuée 2 fois par jour, à midi et le soir. Le fichier antécédent est alors disponible via l’historique des fichiers Windows. </w:t>
+      </w:r>
+    </w:p>
+    <w:p>
+      <w:pPr>
+        <w:pStyle w:val="Titre4"/>
+      </w:pPr>
+      <w:r>
+        <w:t>Troisième niveau</w:t>
+      </w:r>
+    </w:p>
+    <w:p>
+      <w:pPr>
         <w:rPr>
           <w:color w:val="ED7D31" w:themeColor="accent2"/>
         </w:rPr>
       </w:pPr>
       <w:r>
         <w:rPr>
-          <w:color w:val="ED7D31" w:themeColor="accent2"/>
-        </w:rPr>
-        <w:t xml:space="preserve">Afin de préserver les données de manière sécurisée, nous avons plusieurs problématiques à résoudre comme la défaillance d’un disque dur, les évènements catastrophiques majeurs ou encore la suppression de données intentionnelles, la mise en panne d’un nœud. </w:t>
-      </w:r>
-    </w:p>
-    <w:p>
-      <w:pPr>
-        <w:spacing w:line="240" w:lineRule="auto"/>
-        <w:rPr>
-          <w:color w:val="ED7D31" w:themeColor="accent2"/>
-        </w:rPr>
-      </w:pPr>
-      <w:r>
-        <w:rPr>
-          <w:color w:val="ED7D31" w:themeColor="accent2"/>
-        </w:rPr>
-        <w:t>Pour cela, L’UNIL applique la règle 3-2-1 qui consiste à garder trois copies des données, l’original et 2 copies qui sont stockées sur 2 médias différents avec une copie qui se trouve en dehors de l’entreprise. Voici les différentes solutions qui ont été mis en place :</w:t>
-      </w:r>
-    </w:p>
-    <w:p>
-      <w:pPr>
-        <w:pStyle w:val="Titre3"/>
-      </w:pPr>
-      <w:bookmarkStart w:id="30" w:name="_Toc526096719"/>
-      <w:r>
-        <w:t>Le r</w:t>
-      </w:r>
-      <w:r>
-        <w:t>aid</w:t>
-      </w:r>
-      <w:bookmarkEnd w:id="30"/>
-    </w:p>
-    <w:p>
-      <w:pPr>
-        <w:rPr>
-          <w:color w:val="C45911" w:themeColor="accent2" w:themeShade="BF"/>
-        </w:rPr>
-      </w:pPr>
-      <w:r>
-        <w:rPr>
-          <w:color w:val="C45911" w:themeColor="accent2" w:themeShade="BF"/>
-        </w:rPr>
-        <w:t xml:space="preserve">Le Raid est utilisé entre les deux serveurs SAN, ils sont équipés du raid 51. C’est-à-dire que sur le site1, le SAN a un raid 5 et les données sont répliqués en RAID1 (miroir) sur le SAN qui se trouve sur le site2.  De cette façon, nous avons </w:t>
-      </w:r>
-      <w:proofErr w:type="gramStart"/>
-      <w:r>
-        <w:rPr>
-          <w:color w:val="C45911" w:themeColor="accent2" w:themeShade="BF"/>
-        </w:rPr>
-        <w:t>une protection accrus</w:t>
-      </w:r>
-      <w:proofErr w:type="gramEnd"/>
-      <w:r>
-        <w:rPr>
-          <w:color w:val="C45911" w:themeColor="accent2" w:themeShade="BF"/>
-        </w:rPr>
-        <w:t xml:space="preserve"> des données car nous pouvons perdre un SAN complet mais les données seront toujours stocker dans l’autre site. </w:t>
-      </w:r>
-    </w:p>
-    <w:p>
-      <w:pPr>
-        <w:pStyle w:val="Titre3"/>
-      </w:pPr>
-      <w:bookmarkStart w:id="31" w:name="_Toc526096720"/>
-      <w:r>
-        <w:t>En cas d’évènement majeur</w:t>
-      </w:r>
-      <w:bookmarkEnd w:id="31"/>
-    </w:p>
-    <w:p>
-      <w:r>
-        <w:t xml:space="preserve">En cas d’évènement majeur, telle que par exemple une catastrophe naturelle ou un incendie. Les données sont sauvegardées sur des disques et exportés sur un lieu externe de manière physique. Cette sauvegarde est aussi offline, elle n’est pas accessible via le réseau pour éviter tout accès en cas de problèmes majeur. Cette sauvegarde est utilisée en dernier recours. </w:t>
-      </w:r>
-    </w:p>
-    <w:p>
-      <w:pPr>
-        <w:pStyle w:val="Titre3"/>
-      </w:pPr>
-      <w:bookmarkStart w:id="32" w:name="_Toc526096721"/>
-      <w:r>
-        <w:t>Accès des données</w:t>
-      </w:r>
-      <w:bookmarkEnd w:id="32"/>
-      <w:r>
-        <w:t xml:space="preserve"> </w:t>
-      </w:r>
-    </w:p>
-    <w:p>
-      <w:pPr>
-        <w:rPr>
-          <w:color w:val="C45911" w:themeColor="accent2" w:themeShade="BF"/>
-        </w:rPr>
-      </w:pPr>
-      <w:r>
-        <w:rPr>
-          <w:color w:val="C45911" w:themeColor="accent2" w:themeShade="BF"/>
-        </w:rPr>
-        <w:t xml:space="preserve">Afin d’éviter qu’un employé supprime l’ensemble </w:t>
-      </w:r>
-      <w:proofErr w:type="gramStart"/>
-      <w:r>
-        <w:rPr>
-          <w:color w:val="C45911" w:themeColor="accent2" w:themeShade="BF"/>
-        </w:rPr>
-        <w:t>des sauvegarde</w:t>
-      </w:r>
-      <w:proofErr w:type="gramEnd"/>
-      <w:r>
-        <w:rPr>
-          <w:color w:val="C45911" w:themeColor="accent2" w:themeShade="BF"/>
-        </w:rPr>
-        <w:t xml:space="preserve"> faites par l’UNIL</w:t>
-      </w:r>
-      <w:r>
-        <w:rPr>
-          <w:color w:val="C45911" w:themeColor="accent2" w:themeShade="BF"/>
-        </w:rPr>
-        <w:t>, l’accès de ses données est restreint à 2 personnes. L’un détient la clé pour accéder aux sauvegardes des machines virtualisés et la seconde personne ne détient</w:t>
-      </w:r>
-      <w:r>
-        <w:rPr>
-          <w:color w:val="C45911" w:themeColor="accent2" w:themeShade="BF"/>
-        </w:rPr>
-        <w:t xml:space="preserve"> que</w:t>
-      </w:r>
-      <w:r>
-        <w:rPr>
-          <w:color w:val="C45911" w:themeColor="accent2" w:themeShade="BF"/>
-        </w:rPr>
-        <w:t xml:space="preserve"> la sauvegarde des fichiers. De cette façon, un même est unique personne ne pourrait pas détruire l’ensemble des données stockées de l’UNIL. </w:t>
-      </w:r>
-    </w:p>
-    <w:p>
-      <w:pPr>
-        <w:rPr>
-          <w:color w:val="C45911" w:themeColor="accent2" w:themeShade="BF"/>
-        </w:rPr>
-      </w:pPr>
-      <w:r>
-        <w:rPr>
-          <w:color w:val="C45911" w:themeColor="accent2" w:themeShade="BF"/>
-        </w:rPr>
-        <w:t xml:space="preserve">Les centres de calculs pour l’accès aux différents serveurs sont protégés par un système de badge. </w:t>
-      </w:r>
-    </w:p>
-    <w:p>
-      <w:pPr>
-        <w:pStyle w:val="Titre3"/>
-      </w:pPr>
-      <w:bookmarkStart w:id="33" w:name="_Toc526096722"/>
-      <w:r>
-        <w:t>Le NAS</w:t>
-      </w:r>
-      <w:bookmarkEnd w:id="33"/>
-    </w:p>
-    <w:p>
-      <w:pPr>
-        <w:rPr>
-          <w:color w:val="ED7D31" w:themeColor="accent2"/>
-        </w:rPr>
-      </w:pPr>
-      <w:r>
-        <w:rPr>
-          <w:color w:val="ED7D31" w:themeColor="accent2"/>
-        </w:rPr>
-        <w:t xml:space="preserve">Le NAS possède plusieurs niveaux de protection, les voici. </w:t>
-      </w:r>
-    </w:p>
-    <w:p>
-      <w:pPr>
-        <w:pStyle w:val="Titre4"/>
-      </w:pPr>
-      <w:r>
-        <w:t>Premier Niveau</w:t>
-      </w:r>
-    </w:p>
-    <w:p>
-      <w:pPr>
-        <w:rPr>
-          <w:color w:val="ED7D31" w:themeColor="accent2"/>
-        </w:rPr>
-      </w:pPr>
-      <w:r>
-        <w:rPr>
-          <w:color w:val="ED7D31" w:themeColor="accent2"/>
-        </w:rPr>
-        <w:t>Le premier ni</w:t>
-      </w:r>
-      <w:r>
-        <w:rPr>
-          <w:color w:val="ED7D31" w:themeColor="accent2"/>
-        </w:rPr>
-        <w:t xml:space="preserve">veau est </w:t>
-      </w:r>
-      <w:proofErr w:type="gramStart"/>
-      <w:r>
-        <w:rPr>
-          <w:color w:val="ED7D31" w:themeColor="accent2"/>
-        </w:rPr>
-        <w:t>le faite</w:t>
-      </w:r>
-      <w:proofErr w:type="gramEnd"/>
-      <w:r>
-        <w:rPr>
-          <w:color w:val="ED7D31" w:themeColor="accent2"/>
-        </w:rPr>
-        <w:t xml:space="preserve"> que le NAS est en cluster, la donnée est alors répliquer en forme de bloc et elle est dupliquée plusieurs fois. Si un nœud vient à tomber en panne, la donnée se retrouvera dans un autre nœud et sera retrouvé grâce à la parité.</w:t>
-      </w:r>
-    </w:p>
-    <w:p>
-      <w:pPr>
-        <w:pStyle w:val="Titre4"/>
-      </w:pPr>
-      <w:r>
-        <w:t>Deuxième niveau</w:t>
-      </w:r>
-    </w:p>
-    <w:p>
-      <w:pPr>
-        <w:rPr>
-          <w:color w:val="ED7D31" w:themeColor="accent2"/>
-          <w:lang w:val="fr-FR"/>
-        </w:rPr>
-      </w:pPr>
-      <w:r>
-        <w:rPr>
-          <w:color w:val="ED7D31" w:themeColor="accent2"/>
-          <w:lang w:val="fr-FR"/>
-        </w:rPr>
-        <w:t>Le deuxième niveau est qu’</w:t>
-      </w:r>
-      <w:r>
-        <w:rPr>
-          <w:color w:val="ED7D31" w:themeColor="accent2"/>
-          <w:lang w:val="fr-FR"/>
-        </w:rPr>
-        <w:t xml:space="preserve">une sauvegarde </w:t>
-      </w:r>
-      <w:r>
-        <w:rPr>
-          <w:color w:val="ED7D31" w:themeColor="accent2"/>
-          <w:lang w:val="fr-FR"/>
-        </w:rPr>
-        <w:t>des fichiers est effectuée</w:t>
-      </w:r>
-      <w:r>
-        <w:rPr>
-          <w:color w:val="ED7D31" w:themeColor="accent2"/>
-          <w:lang w:val="fr-FR"/>
-        </w:rPr>
-        <w:t xml:space="preserve"> 2 fois par jour, à midi et le soir. Le fichier antécédent est alors disponible via l’historique des fichiers Windows. </w:t>
-      </w:r>
-    </w:p>
-    <w:p>
-      <w:pPr>
-        <w:pStyle w:val="Titre4"/>
-      </w:pPr>
-      <w:r>
-        <w:t>Troisième niveau</w:t>
-      </w:r>
-    </w:p>
-    <w:p>
-      <w:pPr>
-        <w:rPr>
-          <w:color w:val="ED7D31" w:themeColor="accent2"/>
-        </w:rPr>
-      </w:pPr>
-      <w:r>
-        <w:rPr>
-          <w:color w:val="ED7D31" w:themeColor="accent2"/>
-        </w:rPr>
-        <w:t xml:space="preserve">Le cluster primaire est répliqué de manière asynchrone toute les 4 heures sur le cluster secondaire disponible dans un autre lieu sur le campus. Le second cluster est accessible quand read-only afin que les fichiers ne </w:t>
-      </w:r>
-      <w:proofErr w:type="gramStart"/>
-      <w:r>
-        <w:rPr>
-          <w:color w:val="ED7D31" w:themeColor="accent2"/>
-        </w:rPr>
-        <w:t>soit</w:t>
-      </w:r>
-      <w:proofErr w:type="gramEnd"/>
-      <w:r>
-        <w:rPr>
-          <w:color w:val="ED7D31" w:themeColor="accent2"/>
-        </w:rPr>
-        <w:t xml:space="preserve"> pas modifiables. Si le cluster primaire venait à tomber en panne, nous </w:t>
-      </w:r>
-      <w:proofErr w:type="gramStart"/>
-      <w:r>
-        <w:rPr>
-          <w:color w:val="ED7D31" w:themeColor="accent2"/>
-        </w:rPr>
-        <w:t>pourrons</w:t>
-      </w:r>
-      <w:proofErr w:type="gramEnd"/>
-      <w:r>
-        <w:rPr>
-          <w:color w:val="ED7D31" w:themeColor="accent2"/>
-        </w:rPr>
-        <w:t xml:space="preserve"> basculer les utilisateurs sur le cluster secondaire et l’utiliser afin de restaurer les données sur le premier.</w:t>
+          <w:color w:val="000000" w:themeColor="text1"/>
+        </w:rPr>
+        <w:t>Le cluster primaire est répliqué de manière asynchrone toute les 4 heures sur le cluster secondaire disponible dans un autre lieu sur le campus. Le second cluster est accessible quand read-only afin que les fichiers ne soit pas modifiables. Si le cluster primaire venait à tomber en panne, nous pourrons basculer les utilisateurs sur le cluster secondaire et l’utiliser afin de restaurer les données sur le premier.</w:t>
       </w:r>
     </w:p>
     <w:p>
@@ -7987,39 +7731,25 @@
     <w:p>
       <w:pPr>
         <w:rPr>
-          <w:color w:val="ED7D31" w:themeColor="accent2"/>
-        </w:rPr>
-      </w:pPr>
-      <w:r>
-        <w:rPr>
-          <w:color w:val="ED7D31" w:themeColor="accent2"/>
-        </w:rPr>
-        <w:t xml:space="preserve">En cas de tout dernier recours et que les deux clusters sont </w:t>
-      </w:r>
-      <w:proofErr w:type="gramStart"/>
-      <w:r>
-        <w:rPr>
-          <w:color w:val="ED7D31" w:themeColor="accent2"/>
-        </w:rPr>
-        <w:t>tombé</w:t>
-      </w:r>
-      <w:proofErr w:type="gramEnd"/>
-      <w:r>
-        <w:rPr>
-          <w:color w:val="ED7D31" w:themeColor="accent2"/>
-        </w:rPr>
-        <w:t xml:space="preserve"> en panne, une sauvegarde « incremental-forever backup</w:t>
+          <w:color w:val="000000" w:themeColor="text1"/>
+        </w:rPr>
+      </w:pPr>
+      <w:r>
+        <w:rPr>
+          <w:color w:val="000000" w:themeColor="text1"/>
+        </w:rPr>
+        <w:t>En cas de tout dernier recours et que les deux clusters sont tombé en panne, une sauvegarde « incremental-forever backup</w:t>
       </w:r>
       <w:r>
         <w:rPr>
           <w:rStyle w:val="Appelnotedebasdep"/>
-          <w:color w:val="ED7D31" w:themeColor="accent2"/>
+          <w:color w:val="000000" w:themeColor="text1"/>
         </w:rPr>
         <w:footnoteReference w:id="7"/>
       </w:r>
       <w:r>
         <w:rPr>
-          <w:color w:val="ED7D31" w:themeColor="accent2"/>
+          <w:color w:val="000000" w:themeColor="text1"/>
         </w:rPr>
         <w:t> » est effectué chaque mois et est stocké sur un serveur Linux en dehors du campus. La sauvegarde est alors conservée pour toujours.</w:t>
       </w:r>
@@ -8028,21 +7758,21 @@
       <w:pPr>
         <w:pStyle w:val="Titre3"/>
       </w:pPr>
-      <w:bookmarkStart w:id="34" w:name="_Toc526096723"/>
+      <w:bookmarkStart w:id="33" w:name="_Toc526096723"/>
       <w:r>
         <w:t>Les stratégies en cas de récupération</w:t>
       </w:r>
-      <w:bookmarkEnd w:id="34"/>
-    </w:p>
-    <w:p>
-      <w:pPr>
-        <w:rPr>
-          <w:color w:val="ED7D31" w:themeColor="accent2"/>
-        </w:rPr>
-      </w:pPr>
-      <w:r>
-        <w:rPr>
-          <w:color w:val="ED7D31" w:themeColor="accent2"/>
+      <w:bookmarkEnd w:id="33"/>
+    </w:p>
+    <w:p>
+      <w:pPr>
+        <w:rPr>
+          <w:color w:val="000000" w:themeColor="text1"/>
+        </w:rPr>
+      </w:pPr>
+      <w:r>
+        <w:rPr>
+          <w:color w:val="000000" w:themeColor="text1"/>
         </w:rPr>
         <w:t xml:space="preserve">La restauration des données est faite selon le point de sauvegarde le plus récent ou la demande de la date précisée par le collaborateur. La restauration ne demande aucune spécialistes IT s’il utilise le point de restauration Windows, les utilisateurs sont capables de le faire eux-mêmes sur le serveur. Concernant les postes individuelles, à condition que les collaborateurs ont souscris à une sauvegarde avec le logiciel Crash Plan. Il peut également restaurer ses données de lui-même. </w:t>
       </w:r>
@@ -8050,40 +7780,26 @@
     <w:p>
       <w:pPr>
         <w:rPr>
-          <w:color w:val="ED7D31" w:themeColor="accent2"/>
-        </w:rPr>
-      </w:pPr>
-      <w:r>
-        <w:rPr>
-          <w:color w:val="ED7D31" w:themeColor="accent2"/>
+          <w:color w:val="000000" w:themeColor="text1"/>
+        </w:rPr>
+      </w:pPr>
+      <w:r>
+        <w:rPr>
+          <w:color w:val="000000" w:themeColor="text1"/>
         </w:rPr>
         <w:t xml:space="preserve">En cas d’un problème </w:t>
       </w:r>
-      <w:proofErr w:type="gramStart"/>
-      <w:r>
-        <w:rPr>
-          <w:color w:val="ED7D31" w:themeColor="accent2"/>
-        </w:rPr>
-        <w:t>d’un serveur virtualisés</w:t>
-      </w:r>
-      <w:proofErr w:type="gramEnd"/>
-      <w:r>
-        <w:rPr>
-          <w:color w:val="ED7D31" w:themeColor="accent2"/>
-        </w:rPr>
-        <w:t>, le logiciel Avamar est utilisé pour restauré la machine et puis</w:t>
-      </w:r>
-      <w:r>
-        <w:rPr>
-          <w:color w:val="ED7D31" w:themeColor="accent2"/>
-        </w:rPr>
-        <w:t xml:space="preserve"> par la suite,</w:t>
-      </w:r>
-      <w:r>
-        <w:rPr>
-          <w:color w:val="ED7D31" w:themeColor="accent2"/>
-        </w:rPr>
-        <w:t xml:space="preserve"> le logiciel Networker pour obtenir les fichiers les plus récent. </w:t>
+      <w:r>
+        <w:rPr>
+          <w:color w:val="000000" w:themeColor="text1"/>
+        </w:rPr>
+        <w:t>d’un serveur virtualisé</w:t>
+      </w:r>
+      <w:r>
+        <w:rPr>
+          <w:color w:val="000000" w:themeColor="text1"/>
+        </w:rPr>
+        <w:t xml:space="preserve">, le logiciel Avamar est utilisé pour restauré la machine et puis par la suite, le logiciel Networker pour obtenir les fichiers les plus récent. </w:t>
       </w:r>
     </w:p>
     <w:p>
@@ -8098,165 +7814,165 @@
         <w:pStyle w:val="Titre1"/>
         <w:pageBreakBefore/>
       </w:pPr>
-      <w:bookmarkStart w:id="35" w:name="_Toc526096724"/>
+      <w:bookmarkStart w:id="34" w:name="_Toc526096724"/>
       <w:r>
         <w:lastRenderedPageBreak/>
         <w:t>Partie 2</w:t>
       </w:r>
+      <w:bookmarkEnd w:id="34"/>
+    </w:p>
+    <w:p>
+      <w:pPr>
+        <w:pStyle w:val="Titre2"/>
+      </w:pPr>
+      <w:bookmarkStart w:id="35" w:name="_Toc526096725"/>
+      <w:r>
+        <w:t>Lois sur les protections des données</w:t>
+      </w:r>
       <w:bookmarkEnd w:id="35"/>
     </w:p>
     <w:p>
-      <w:pPr>
-        <w:pStyle w:val="Titre2"/>
-      </w:pPr>
-      <w:bookmarkStart w:id="36" w:name="_Toc526096725"/>
-      <w:r>
-        <w:t>Lois sur les protections des données</w:t>
+      <w:r>
+        <w:t>Avec la mise en place de la RGPD au niveau européen, et la révision de la LPD au niveau suisse, une réflexion sur l’état actuel de la situation a été menée, qui amène plusieurs entreprises à se mettre à niveau en parlant de traitement des données.</w:t>
+      </w:r>
+    </w:p>
+    <w:p>
+      <w:pPr>
+        <w:pStyle w:val="Titre3"/>
+      </w:pPr>
+      <w:bookmarkStart w:id="36" w:name="_Toc526096726"/>
+      <w:r>
+        <w:t>LPD</w:t>
+      </w:r>
+      <w:r>
+        <w:rPr>
+          <w:rStyle w:val="Appelnotedebasdep"/>
+        </w:rPr>
+        <w:footnoteReference w:id="8"/>
       </w:r>
       <w:bookmarkEnd w:id="36"/>
     </w:p>
     <w:p>
       <w:r>
-        <w:t>Avec la mise en place de la RGPD au niveau européen, et la révision de la LPD au niveau suisse, une réflexion sur l’état actuel de la situation a été menée, qui amène plusieurs entreprises à se mettre à niveau en parlant de traitement des données.</w:t>
+        <w:t>La loi fédérale sur la protection des données a entrée en vigueur le 1 juillet 1993, cette dernière vise à protéger la personnalité et les droits fondamentaux des personnes qui font l’objet d’un traitement de données (LPD art1).</w:t>
       </w:r>
     </w:p>
     <w:p>
       <w:pPr>
         <w:pStyle w:val="Titre3"/>
       </w:pPr>
-      <w:bookmarkStart w:id="37" w:name="_Toc526096726"/>
-      <w:r>
-        <w:t>LPD</w:t>
+      <w:bookmarkStart w:id="37" w:name="_Toc526096727"/>
+      <w:r>
+        <w:t>RGPD</w:t>
       </w:r>
       <w:r>
         <w:rPr>
           <w:rStyle w:val="Appelnotedebasdep"/>
         </w:rPr>
-        <w:footnoteReference w:id="8"/>
+        <w:footnoteReference w:id="9"/>
+      </w:r>
+      <w:r>
+        <w:rPr>
+          <w:rStyle w:val="Appelnotedebasdep"/>
+        </w:rPr>
+        <w:footnoteReference w:id="10"/>
       </w:r>
       <w:bookmarkEnd w:id="37"/>
     </w:p>
     <w:p>
       <w:r>
-        <w:t>La loi fédérale sur la protection des données a entrée en vigueur le 1 juillet 1993, cette dernière vise à protéger la personnalité et les droits fondamentaux des personnes qui font l’objet d’un traitement de données (LPD art1).</w:t>
-      </w:r>
-    </w:p>
+        <w:t xml:space="preserve">L’Union Européenne représentée par son parlement a voté une Loi afin d’assurer le bon traitement des données personnelles </w:t>
+      </w:r>
+      <w:r>
+        <w:t>s</w:t>
+      </w:r>
+      <w:r>
+        <w:t xml:space="preserve">es citoyens, la </w:t>
+      </w:r>
+      <w:r>
+        <w:rPr>
+          <w:b/>
+          <w:color w:val="000000" w:themeColor="text1"/>
+        </w:rPr>
+        <w:t>RGPD</w:t>
+      </w:r>
+      <w:r>
+        <w:rPr>
+          <w:color w:val="385623" w:themeColor="accent6" w:themeShade="80"/>
+        </w:rPr>
+        <w:t xml:space="preserve"> </w:t>
+      </w:r>
+      <w:r>
+        <w:t>(règlement général sur la protection des données). Cette dernière, entrée en vigueur le 25 mai 2018, vise à donner aux citoyens plus de contrôle sur leurs données personnelles, à responsabiliser davantage les entreprises et à renforcer le rôle des autorités de protection des données.</w:t>
+      </w:r>
+    </w:p>
+    <w:p>
+      <w:pPr>
+        <w:pStyle w:val="Titre4"/>
+      </w:pPr>
+      <w:r>
+        <w:t xml:space="preserve">Première chose à se demander : </w:t>
+      </w:r>
+      <w:r>
+        <w:t>Qu’est qu’une donnée personnelle ?</w:t>
+      </w:r>
+    </w:p>
+    <w:p>
+      <w:r>
+        <w:t>Toutes les informations qui se rapportent à une personne identifiée ou identifiable (art3 LPD). Par exemple :</w:t>
+      </w:r>
+      <w:r>
+        <w:t xml:space="preserve"> Nom et prénom, numéro de passeport, etc.</w:t>
+      </w:r>
+    </w:p>
+    <w:p>
+      <w:pPr>
+        <w:pStyle w:val="Titre4"/>
+      </w:pPr>
+      <w:r>
+        <w:t xml:space="preserve">En vrai, </w:t>
+      </w:r>
+      <w:r>
+        <w:t>à quoi servent</w:t>
+      </w:r>
+      <w:r>
+        <w:t xml:space="preserve"> ces deux lois ?</w:t>
+      </w:r>
+    </w:p>
+    <w:p>
+      <w:r>
+        <w:t>La LPD et RGPD ont été mise</w:t>
+      </w:r>
+      <w:r>
+        <w:t>s</w:t>
+      </w:r>
+      <w:r>
+        <w:t xml:space="preserve"> en place afin d’éviter la mauvaise utilisation des données de la personne, comme par exemple le profilage, vu dernièrement dans le scandale Facebook et Cambridge Analytica.</w:t>
+      </w:r>
+    </w:p>
+    <w:p>
+      <w:pPr>
+        <w:pStyle w:val="Titre4"/>
+      </w:pPr>
+      <w:r>
+        <w:t>Qui est concerné ?</w:t>
+      </w:r>
+    </w:p>
+    <w:p>
+      <w:r>
+        <w:t>Toutes les entreprises, organes fédéraux ou personnes privées traitant des données personnelles d’un tiers, avec quelques exceptions, comme par exemple : LPD art2 al2a « elle ne s’applique pas aux données personnelles qu’une personne physique traite pour un usage exclusivement personnel et qu'elle ne communique pas à des tiers ; ».</w:t>
+      </w:r>
+    </w:p>
+    <w:p/>
     <w:p>
       <w:pPr>
         <w:pStyle w:val="Titre3"/>
       </w:pPr>
-      <w:bookmarkStart w:id="38" w:name="_Toc526096727"/>
-      <w:r>
-        <w:t>RGPD</w:t>
-      </w:r>
-      <w:r>
-        <w:rPr>
-          <w:rStyle w:val="Appelnotedebasdep"/>
-        </w:rPr>
-        <w:footnoteReference w:id="9"/>
-      </w:r>
-      <w:r>
-        <w:rPr>
-          <w:rStyle w:val="Appelnotedebasdep"/>
-        </w:rPr>
-        <w:footnoteReference w:id="10"/>
+      <w:bookmarkStart w:id="38" w:name="_Toc526096728"/>
+      <w:r>
+        <w:t>Mise en conformité</w:t>
       </w:r>
       <w:bookmarkEnd w:id="38"/>
-    </w:p>
-    <w:p>
-      <w:r>
-        <w:t xml:space="preserve">L’Union Européenne représentée par son parlement a voté une Loi afin d’assurer le bon traitement des données personnelles </w:t>
-      </w:r>
-      <w:r>
-        <w:t>s</w:t>
-      </w:r>
-      <w:r>
-        <w:t xml:space="preserve">es citoyens, la </w:t>
-      </w:r>
-      <w:r>
-        <w:rPr>
-          <w:b/>
-          <w:color w:val="000000" w:themeColor="text1"/>
-        </w:rPr>
-        <w:t>RGPD</w:t>
-      </w:r>
-      <w:r>
-        <w:rPr>
-          <w:color w:val="385623" w:themeColor="accent6" w:themeShade="80"/>
-        </w:rPr>
-        <w:t xml:space="preserve"> </w:t>
-      </w:r>
-      <w:r>
-        <w:t>(règlement général sur la protection des données). Cette dernière, entrée en vigueur le 25 mai 2018, vise à donner aux citoyens plus de contrôle sur leurs données personnelles, à responsabiliser davantage les entreprises et à renforcer le rôle des autorités de protection des données.</w:t>
-      </w:r>
-    </w:p>
-    <w:p>
-      <w:pPr>
-        <w:pStyle w:val="Titre4"/>
-      </w:pPr>
-      <w:r>
-        <w:t xml:space="preserve">Première chose à se demander : </w:t>
-      </w:r>
-      <w:r>
-        <w:t>Qu’est qu’une donnée personnelle ?</w:t>
-      </w:r>
-    </w:p>
-    <w:p>
-      <w:r>
-        <w:t>Toutes les informations qui se rapportent à une personne identifiée ou identifiable (art3 LPD). Par exemple :</w:t>
-      </w:r>
-      <w:r>
-        <w:t xml:space="preserve"> Nom et prénom, numéro de passeport, etc.</w:t>
-      </w:r>
-    </w:p>
-    <w:p>
-      <w:pPr>
-        <w:pStyle w:val="Titre4"/>
-      </w:pPr>
-      <w:r>
-        <w:t xml:space="preserve">En vrai, </w:t>
-      </w:r>
-      <w:r>
-        <w:t>à quoi servent</w:t>
-      </w:r>
-      <w:r>
-        <w:t xml:space="preserve"> ces deux lois ?</w:t>
-      </w:r>
-    </w:p>
-    <w:p>
-      <w:r>
-        <w:t>La LPD et RGPD ont été mise</w:t>
-      </w:r>
-      <w:r>
-        <w:t>s</w:t>
-      </w:r>
-      <w:r>
-        <w:t xml:space="preserve"> en place afin d’éviter la mauvaise utilisation des données de la personne, comme par exemple le profilage, vu dernièrement dans le scandale Facebook et Cambridge Analytica.</w:t>
-      </w:r>
-    </w:p>
-    <w:p>
-      <w:pPr>
-        <w:pStyle w:val="Titre4"/>
-      </w:pPr>
-      <w:r>
-        <w:t>Qui est concerné ?</w:t>
-      </w:r>
-    </w:p>
-    <w:p>
-      <w:r>
-        <w:t>Toutes les entreprises, organes fédéraux ou personnes privées traitant des données personnelles d’un tiers, avec quelques exceptions, comme par exemple : LPD art2 al2a « elle ne s’applique pas aux données personnelles qu’une personne physique traite pour un usage exclusivement personnel et qu'elle ne communique pas à des tiers ; ».</w:t>
-      </w:r>
-    </w:p>
-    <w:p/>
-    <w:p>
-      <w:pPr>
-        <w:pStyle w:val="Titre3"/>
-      </w:pPr>
-      <w:bookmarkStart w:id="39" w:name="_Toc526096728"/>
-      <w:r>
-        <w:t>Mise en conformité</w:t>
-      </w:r>
-      <w:bookmarkEnd w:id="39"/>
     </w:p>
     <w:p>
       <w:r>
@@ -8364,11 +8080,11 @@
       <w:pPr>
         <w:pStyle w:val="Titre3"/>
       </w:pPr>
-      <w:bookmarkStart w:id="40" w:name="_Toc526096729"/>
+      <w:bookmarkStart w:id="39" w:name="_Toc526096729"/>
       <w:r>
         <w:t>Organisation et actions :</w:t>
       </w:r>
-      <w:bookmarkEnd w:id="40"/>
+      <w:bookmarkEnd w:id="39"/>
     </w:p>
     <w:p>
       <w:pPr>
@@ -8480,11 +8196,11 @@
       <w:pPr>
         <w:pStyle w:val="Titre3"/>
       </w:pPr>
-      <w:bookmarkStart w:id="41" w:name="_Toc526096730"/>
+      <w:bookmarkStart w:id="40" w:name="_Toc526096730"/>
       <w:r>
         <w:t>Mesures techniques adéquates</w:t>
       </w:r>
-      <w:bookmarkEnd w:id="41"/>
+      <w:bookmarkEnd w:id="40"/>
     </w:p>
     <w:p>
       <w:r>
@@ -8855,7 +8571,7 @@
       <w:pPr>
         <w:pStyle w:val="Titre2"/>
       </w:pPr>
-      <w:bookmarkStart w:id="42" w:name="_Toc526096731"/>
+      <w:bookmarkStart w:id="41" w:name="_Toc526096731"/>
       <w:r>
         <w:t>Les disques durs et le systèmes RAIDs</w:t>
       </w:r>
@@ -8865,58 +8581,58 @@
         </w:rPr>
         <w:footnoteReference w:id="11"/>
       </w:r>
-      <w:bookmarkEnd w:id="42"/>
+      <w:bookmarkEnd w:id="41"/>
     </w:p>
     <w:p>
       <w:pPr>
         <w:rPr>
           <w:rFonts w:ascii="Calibri" w:hAnsi="Calibri" w:cs="Calibri"/>
-          <w:color w:val="FFC000"/>
-        </w:rPr>
-      </w:pPr>
-      <w:r>
-        <w:rPr>
-          <w:color w:val="FFC000"/>
+          <w:color w:val="000000" w:themeColor="text1"/>
+        </w:rPr>
+      </w:pPr>
+      <w:r>
+        <w:rPr>
+          <w:color w:val="000000" w:themeColor="text1"/>
         </w:rPr>
         <w:t>La technologie RAID qui veux dire Redundant Array of Independent Disks a été créer pour joindre plusieurs disques et ainsi diminuer le prix de stockage. Ce fut</w:t>
       </w:r>
       <w:r>
         <w:rPr>
           <w:rFonts w:ascii="Calibri" w:hAnsi="Calibri" w:cs="Calibri"/>
-          <w:color w:val="FFC000"/>
+          <w:color w:val="000000" w:themeColor="text1"/>
         </w:rPr>
         <w:t xml:space="preserve"> créée en 1987 pour remplacer </w:t>
       </w:r>
       <w:r>
         <w:rPr>
           <w:rFonts w:ascii="Calibri" w:hAnsi="Calibri" w:cs="Calibri"/>
-          <w:color w:val="FFC000"/>
+          <w:color w:val="000000" w:themeColor="text1"/>
         </w:rPr>
         <w:t>les disques plutôt chers</w:t>
       </w:r>
       <w:r>
         <w:rPr>
           <w:rFonts w:ascii="Calibri" w:hAnsi="Calibri" w:cs="Calibri"/>
-          <w:color w:val="FFC000"/>
+          <w:color w:val="000000" w:themeColor="text1"/>
         </w:rPr>
         <w:t xml:space="preserve"> de 6.5 et 9.5 pouces par des ensembles formés de disques de 3.5 </w:t>
       </w:r>
       <w:r>
         <w:rPr>
           <w:rFonts w:ascii="Calibri" w:hAnsi="Calibri" w:cs="Calibri"/>
-          <w:color w:val="FFC000"/>
+          <w:color w:val="000000" w:themeColor="text1"/>
         </w:rPr>
         <w:t>pouces.</w:t>
       </w:r>
       <w:r>
         <w:rPr>
-          <w:color w:val="FFC000"/>
+          <w:color w:val="000000" w:themeColor="text1"/>
         </w:rPr>
         <w:t xml:space="preserve"> Nous</w:t>
       </w:r>
       <w:r>
         <w:rPr>
-          <w:color w:val="FFC000"/>
+          <w:color w:val="000000" w:themeColor="text1"/>
         </w:rPr>
         <w:t xml:space="preserve"> l’avons ensuite amélioré et développé pour accélérer et sécurisé notre stockage.</w:t>
       </w:r>
@@ -8924,12 +8640,12 @@
     <w:p>
       <w:pPr>
         <w:rPr>
-          <w:color w:val="FFC000"/>
-        </w:rPr>
-      </w:pPr>
-      <w:r>
-        <w:rPr>
-          <w:color w:val="FFC000"/>
+          <w:color w:val="000000" w:themeColor="text1"/>
+        </w:rPr>
+      </w:pPr>
+      <w:r>
+        <w:rPr>
+          <w:color w:val="000000" w:themeColor="text1"/>
         </w:rPr>
         <w:t>Les RAID sont utilisable partout et par n’importe qui mais leurs utilisations sont vraiment importantes en entreprise. Un particulier n’aura pas forcément besoin de 4 disques dur travaillant en redondances pour sauvegarder de simple photos, vidéos etc…</w:t>
       </w:r>
@@ -8937,60 +8653,60 @@
     <w:p>
       <w:pPr>
         <w:rPr>
-          <w:color w:val="FFC000"/>
-        </w:rPr>
-      </w:pPr>
-      <w:r>
-        <w:rPr>
-          <w:color w:val="FFC000"/>
+          <w:color w:val="000000" w:themeColor="text1"/>
+        </w:rPr>
+      </w:pPr>
+      <w:r>
+        <w:rPr>
+          <w:color w:val="000000" w:themeColor="text1"/>
         </w:rPr>
         <w:t xml:space="preserve">Les systèmes RAIDs sont compatible avec tout type d’utilisation sur ordinateur comme les travaux de virtualisation </w:t>
       </w:r>
       <w:r>
         <w:rPr>
-          <w:color w:val="FFC000"/>
+          <w:color w:val="000000" w:themeColor="text1"/>
         </w:rPr>
         <w:t>(VMware</w:t>
       </w:r>
       <w:r>
         <w:rPr>
-          <w:color w:val="FFC000"/>
+          <w:color w:val="000000" w:themeColor="text1"/>
         </w:rPr>
         <w:t xml:space="preserve">, Microsoft </w:t>
       </w:r>
       <w:r>
         <w:rPr>
-          <w:color w:val="FFC000"/>
+          <w:color w:val="000000" w:themeColor="text1"/>
         </w:rPr>
         <w:t>Hyper-V</w:t>
       </w:r>
       <w:r>
         <w:rPr>
-          <w:color w:val="FFC000"/>
+          <w:color w:val="000000" w:themeColor="text1"/>
         </w:rPr>
         <w:t>, etc</w:t>
       </w:r>
       <w:r>
         <w:rPr>
-          <w:color w:val="FFC000"/>
+          <w:color w:val="000000" w:themeColor="text1"/>
         </w:rPr>
         <w:t>…),</w:t>
       </w:r>
       <w:r>
         <w:rPr>
-          <w:color w:val="FFC000"/>
+          <w:color w:val="000000" w:themeColor="text1"/>
         </w:rPr>
         <w:t xml:space="preserve"> bases de données </w:t>
       </w:r>
       <w:r>
         <w:rPr>
-          <w:color w:val="FFC000"/>
+          <w:color w:val="000000" w:themeColor="text1"/>
         </w:rPr>
         <w:t>(Microsoft</w:t>
       </w:r>
       <w:r>
         <w:rPr>
-          <w:color w:val="FFC000"/>
+          <w:color w:val="000000" w:themeColor="text1"/>
         </w:rPr>
         <w:t xml:space="preserve"> SQL et Oracle), les systèmes de courrier électronique comme Microsoft Exchange etc.</w:t>
       </w:r>
@@ -8998,12 +8714,12 @@
     <w:p>
       <w:pPr>
         <w:rPr>
-          <w:color w:val="FFC000"/>
-        </w:rPr>
-      </w:pPr>
-      <w:r>
-        <w:rPr>
-          <w:color w:val="FFC000"/>
+          <w:color w:val="000000" w:themeColor="text1"/>
+        </w:rPr>
+      </w:pPr>
+      <w:r>
+        <w:rPr>
+          <w:color w:val="000000" w:themeColor="text1"/>
         </w:rPr>
         <w:t>Voici une liste non exhaustive des systèmes RAIDs :</w:t>
       </w:r>
@@ -9016,40 +8732,24 @@
         <w:spacing w:after="0" w:line="240" w:lineRule="auto"/>
         <w:ind w:firstLine="708"/>
         <w:rPr>
-          <w:color w:val="FFC000"/>
+          <w:color w:val="000000" w:themeColor="text1"/>
           <w:lang w:val="en-GB"/>
         </w:rPr>
       </w:pPr>
       <w:r>
         <w:rPr>
-          <w:color w:val="FFC000"/>
+          <w:color w:val="000000" w:themeColor="text1"/>
           <w:lang w:val="en-GB"/>
         </w:rPr>
         <w:t>•</w:t>
       </w:r>
       <w:r>
         <w:rPr>
-          <w:color w:val="FFC000"/>
+          <w:color w:val="000000" w:themeColor="text1"/>
           <w:lang w:val="en-GB"/>
         </w:rPr>
         <w:tab/>
-        <w:t xml:space="preserve">Le JBOD (Just A Bunch </w:t>
-      </w:r>
-      <w:proofErr w:type="gramStart"/>
-      <w:r>
-        <w:rPr>
-          <w:color w:val="FFC000"/>
-          <w:lang w:val="en-GB"/>
-        </w:rPr>
-        <w:t>Of</w:t>
-      </w:r>
-      <w:proofErr w:type="gramEnd"/>
-      <w:r>
-        <w:rPr>
-          <w:color w:val="FFC000"/>
-          <w:lang w:val="en-GB"/>
-        </w:rPr>
-        <w:t xml:space="preserve"> Disks)</w:t>
+        <w:t>Le JBOD (Just A Bunch Of Disks)</w:t>
       </w:r>
     </w:p>
     <w:p>
@@ -9060,18 +8760,18 @@
         <w:spacing w:after="0" w:line="240" w:lineRule="auto"/>
         <w:ind w:firstLine="708"/>
         <w:rPr>
-          <w:color w:val="FFC000"/>
-        </w:rPr>
-      </w:pPr>
-      <w:r>
-        <w:rPr>
-          <w:color w:val="FFC000"/>
+          <w:color w:val="000000" w:themeColor="text1"/>
+        </w:rPr>
+      </w:pPr>
+      <w:r>
+        <w:rPr>
+          <w:color w:val="000000" w:themeColor="text1"/>
         </w:rPr>
         <w:t>•</w:t>
       </w:r>
       <w:r>
         <w:rPr>
-          <w:color w:val="FFC000"/>
+          <w:color w:val="000000" w:themeColor="text1"/>
         </w:rPr>
         <w:tab/>
         <w:t xml:space="preserve">RAID 0 (entrelacement) </w:t>
@@ -9085,18 +8785,18 @@
         <w:spacing w:after="0" w:line="240" w:lineRule="auto"/>
         <w:ind w:firstLine="708"/>
         <w:rPr>
-          <w:color w:val="FFC000"/>
-        </w:rPr>
-      </w:pPr>
-      <w:r>
-        <w:rPr>
-          <w:color w:val="FFC000"/>
+          <w:color w:val="000000" w:themeColor="text1"/>
+        </w:rPr>
+      </w:pPr>
+      <w:r>
+        <w:rPr>
+          <w:color w:val="000000" w:themeColor="text1"/>
         </w:rPr>
         <w:t>•</w:t>
       </w:r>
       <w:r>
         <w:rPr>
-          <w:color w:val="FFC000"/>
+          <w:color w:val="000000" w:themeColor="text1"/>
         </w:rPr>
         <w:tab/>
         <w:t>RAID 1 (écriture miroir)</w:t>
@@ -9110,18 +8810,18 @@
         <w:spacing w:after="0" w:line="240" w:lineRule="auto"/>
         <w:ind w:firstLine="708"/>
         <w:rPr>
-          <w:color w:val="FFC000"/>
-        </w:rPr>
-      </w:pPr>
-      <w:r>
-        <w:rPr>
-          <w:color w:val="FFC000"/>
+          <w:color w:val="000000" w:themeColor="text1"/>
+        </w:rPr>
+      </w:pPr>
+      <w:r>
+        <w:rPr>
+          <w:color w:val="000000" w:themeColor="text1"/>
         </w:rPr>
         <w:t>•</w:t>
       </w:r>
       <w:r>
         <w:rPr>
-          <w:color w:val="FFC000"/>
+          <w:color w:val="000000" w:themeColor="text1"/>
         </w:rPr>
         <w:tab/>
         <w:t xml:space="preserve">RAID 1E (écriture miroir entrelacée) </w:t>
@@ -9135,18 +8835,18 @@
         <w:spacing w:after="0" w:line="240" w:lineRule="auto"/>
         <w:ind w:firstLine="708"/>
         <w:rPr>
-          <w:color w:val="FFC000"/>
-        </w:rPr>
-      </w:pPr>
-      <w:r>
-        <w:rPr>
-          <w:color w:val="FFC000"/>
+          <w:color w:val="000000" w:themeColor="text1"/>
+        </w:rPr>
+      </w:pPr>
+      <w:r>
+        <w:rPr>
+          <w:color w:val="000000" w:themeColor="text1"/>
         </w:rPr>
         <w:t>•</w:t>
       </w:r>
       <w:r>
         <w:rPr>
-          <w:color w:val="FFC000"/>
+          <w:color w:val="000000" w:themeColor="text1"/>
         </w:rPr>
         <w:tab/>
         <w:t>RAID 5 (entrelacement avec parité)</w:t>
@@ -9160,18 +8860,18 @@
         <w:spacing w:after="0" w:line="240" w:lineRule="auto"/>
         <w:ind w:firstLine="708"/>
         <w:rPr>
-          <w:color w:val="FFC000"/>
-        </w:rPr>
-      </w:pPr>
-      <w:r>
-        <w:rPr>
-          <w:color w:val="FFC000"/>
+          <w:color w:val="000000" w:themeColor="text1"/>
+        </w:rPr>
+      </w:pPr>
+      <w:r>
+        <w:rPr>
+          <w:color w:val="000000" w:themeColor="text1"/>
         </w:rPr>
         <w:t>•</w:t>
       </w:r>
       <w:r>
         <w:rPr>
-          <w:color w:val="FFC000"/>
+          <w:color w:val="000000" w:themeColor="text1"/>
         </w:rPr>
         <w:tab/>
         <w:t>RAID 6 (entrelacement avec double parité)</w:t>
@@ -9185,18 +8885,18 @@
         <w:spacing w:after="0" w:line="240" w:lineRule="auto"/>
         <w:ind w:firstLine="708"/>
         <w:rPr>
-          <w:color w:val="FFC000"/>
-        </w:rPr>
-      </w:pPr>
-      <w:r>
-        <w:rPr>
-          <w:color w:val="FFC000"/>
+          <w:color w:val="000000" w:themeColor="text1"/>
+        </w:rPr>
+      </w:pPr>
+      <w:r>
+        <w:rPr>
+          <w:color w:val="000000" w:themeColor="text1"/>
         </w:rPr>
         <w:t>•</w:t>
       </w:r>
       <w:r>
         <w:rPr>
-          <w:color w:val="FFC000"/>
+          <w:color w:val="000000" w:themeColor="text1"/>
         </w:rPr>
         <w:tab/>
         <w:t>RAID 10 (ensembles RAID 1 entrelacés)</w:t>
@@ -9210,18 +8910,18 @@
         <w:spacing w:after="0" w:line="240" w:lineRule="auto"/>
         <w:ind w:firstLine="708"/>
         <w:rPr>
-          <w:color w:val="FFC000"/>
-        </w:rPr>
-      </w:pPr>
-      <w:r>
-        <w:rPr>
-          <w:color w:val="FFC000"/>
+          <w:color w:val="000000" w:themeColor="text1"/>
+        </w:rPr>
+      </w:pPr>
+      <w:r>
+        <w:rPr>
+          <w:color w:val="000000" w:themeColor="text1"/>
         </w:rPr>
         <w:t>•</w:t>
       </w:r>
       <w:r>
         <w:rPr>
-          <w:color w:val="FFC000"/>
+          <w:color w:val="000000" w:themeColor="text1"/>
         </w:rPr>
         <w:tab/>
         <w:t>RAID 50 (ensembles RAID 5 entrelacés)</w:t>
@@ -9235,20 +8935,20 @@
         <w:spacing w:after="0" w:line="240" w:lineRule="auto"/>
         <w:ind w:firstLine="708"/>
         <w:rPr>
-          <w:color w:val="FFC000"/>
+          <w:color w:val="000000" w:themeColor="text1"/>
           <w:lang w:val="en-GB"/>
         </w:rPr>
       </w:pPr>
       <w:r>
         <w:rPr>
-          <w:color w:val="FFC000"/>
+          <w:color w:val="000000" w:themeColor="text1"/>
           <w:lang w:val="en-GB"/>
         </w:rPr>
         <w:t>•</w:t>
       </w:r>
       <w:r>
         <w:rPr>
-          <w:color w:val="FFC000"/>
+          <w:color w:val="000000" w:themeColor="text1"/>
           <w:lang w:val="en-GB"/>
         </w:rPr>
         <w:tab/>
@@ -9257,6 +8957,21 @@
     </w:p>
     <w:p>
       <w:pPr>
+        <w:autoSpaceDE w:val="0"/>
+        <w:autoSpaceDN w:val="0"/>
+        <w:adjustRightInd w:val="0"/>
+        <w:spacing w:after="0" w:line="240" w:lineRule="auto"/>
+        <w:ind w:firstLine="708"/>
+        <w:rPr>
+          <w:color w:val="000000" w:themeColor="text1"/>
+          <w:lang w:val="en-GB"/>
+        </w:rPr>
+      </w:pPr>
+      <w:bookmarkStart w:id="42" w:name="_GoBack"/>
+      <w:bookmarkEnd w:id="42"/>
+    </w:p>
+    <w:p>
+      <w:pPr>
         <w:pStyle w:val="Titre3"/>
         <w:rPr>
           <w:color w:val="00B050"/>
@@ -9281,21 +8996,7 @@
         <w:rPr>
           <w:color w:val="00B050"/>
         </w:rPr>
-        <w:t xml:space="preserve">Un système Raid peut être créé de deux </w:t>
-      </w:r>
-      <w:proofErr w:type="gramStart"/>
-      <w:r>
-        <w:rPr>
-          <w:color w:val="00B050"/>
-        </w:rPr>
-        <w:t>formes:</w:t>
-      </w:r>
-      <w:proofErr w:type="gramEnd"/>
-      <w:r>
-        <w:rPr>
-          <w:color w:val="00B050"/>
-        </w:rPr>
-        <w:t xml:space="preserve"> Logiciel et matériel.</w:t>
+        <w:t>Un système Raid peut être créé de deux formes: Logiciel et matériel.</w:t>
       </w:r>
     </w:p>
     <w:p>
@@ -9611,7 +9312,7 @@
               </wp:anchor>
             </w:drawing>
           </mc:Choice>
-          <mc:Fallback>
+          <mc:Fallback xmlns:w16cid="http://schemas.microsoft.com/office/word/2016/wordml/cid" xmlns:am3d="http://schemas.microsoft.com/office/drawing/2017/model3d" xmlns:aink="http://schemas.microsoft.com/office/drawing/2016/ink" xmlns:cx8="http://schemas.microsoft.com/office/drawing/2016/5/14/chartex" xmlns:cx7="http://schemas.microsoft.com/office/drawing/2016/5/13/chartex" xmlns:cx6="http://schemas.microsoft.com/office/drawing/2016/5/12/chartex" xmlns:cx5="http://schemas.microsoft.com/office/drawing/2016/5/11/chartex" xmlns:cx4="http://schemas.microsoft.com/office/drawing/2016/5/10/chartex" xmlns:cx3="http://schemas.microsoft.com/office/drawing/2016/5/9/chartex" xmlns:cx2="http://schemas.microsoft.com/office/drawing/2015/10/21/chartex">
             <w:pict>
               <v:shape w14:anchorId="467D757A" id="Zone de texte 18" o:spid="_x0000_s1045" type="#_x0000_t202" style="position:absolute;left:0;text-align:left;margin-left:297.4pt;margin-top:109.85pt;width:176.9pt;height:.05pt;z-index:251685888;visibility:visible;mso-wrap-style:square;mso-wrap-distance-left:9pt;mso-wrap-distance-top:0;mso-wrap-distance-right:9pt;mso-wrap-distance-bottom:0;mso-position-horizontal:absolute;mso-position-horizontal-relative:text;mso-position-vertical:absolute;mso-position-vertical-relative:text;v-text-anchor:top" o:gfxdata="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" stroked="f">
                 <v:textbox style="mso-fit-shape-to-text:t" inset="0,0,0,0">
@@ -9786,7 +9487,6 @@
         </w:rPr>
         <w:t xml:space="preserve">Le JBOD (Just A Bunch </w:t>
       </w:r>
-      <w:proofErr w:type="gramStart"/>
       <w:r>
         <w:rPr>
           <w:lang w:val="en-GB"/>
@@ -9799,7 +9499,6 @@
         </w:rPr>
         <w:t>f</w:t>
       </w:r>
-      <w:proofErr w:type="gramEnd"/>
       <w:r>
         <w:rPr>
           <w:lang w:val="en-GB"/>
@@ -9818,14 +9517,14 @@
       <w:pPr>
         <w:rPr>
           <w:rFonts w:ascii="Calibri-Light" w:hAnsi="Calibri-Light" w:cs="Calibri-Light"/>
-          <w:color w:val="FFC000"/>
+          <w:color w:val="000000" w:themeColor="text1"/>
           <w:sz w:val="26"/>
           <w:szCs w:val="26"/>
         </w:rPr>
       </w:pPr>
       <w:r>
         <w:rPr>
-          <w:color w:val="FFC000"/>
+          <w:color w:val="000000" w:themeColor="text1"/>
         </w:rPr>
         <w:t>Ce RAID permet de rassembler tous nos disques en seul virtuel. Si vous avez des disques de 12, 33 et 44 Go sa vous fera un disque de 89 Go</w:t>
       </w:r>
@@ -9917,12 +9616,12 @@
     <w:p>
       <w:pPr>
         <w:rPr>
-          <w:color w:val="FFC000"/>
-        </w:rPr>
-      </w:pPr>
-      <w:r>
-        <w:rPr>
-          <w:color w:val="FFC000"/>
+          <w:color w:val="000000" w:themeColor="text1"/>
+        </w:rPr>
+      </w:pPr>
+      <w:r>
+        <w:rPr>
+          <w:color w:val="000000" w:themeColor="text1"/>
         </w:rPr>
         <w:t>Le RAID 0 permet comme le JBOD de lier plusieurs disque dur ensemble en un seul. La différence est qu’il améliore les performances en vitesse mais les disques doivent être identique car sinon il se calque sur le disque le plus petit.</w:t>
       </w:r>
@@ -9930,24 +9629,24 @@
     <w:p>
       <w:pPr>
         <w:rPr>
-          <w:color w:val="FFC000"/>
-        </w:rPr>
-      </w:pPr>
-      <w:r>
-        <w:rPr>
-          <w:color w:val="FFC000"/>
+          <w:color w:val="000000" w:themeColor="text1"/>
+        </w:rPr>
+      </w:pPr>
+      <w:r>
+        <w:rPr>
+          <w:color w:val="000000" w:themeColor="text1"/>
         </w:rPr>
         <w:t xml:space="preserve">L’amélioration en vitesse vient du </w:t>
       </w:r>
       <w:r>
         <w:rPr>
-          <w:color w:val="FFC000"/>
+          <w:color w:val="000000" w:themeColor="text1"/>
         </w:rPr>
         <w:t>fait</w:t>
       </w:r>
       <w:r>
         <w:rPr>
-          <w:color w:val="FFC000"/>
+          <w:color w:val="000000" w:themeColor="text1"/>
         </w:rPr>
         <w:t xml:space="preserve"> que par exemple s’il a envie d’enregistrer un fichier de 1 giga il va enregistrer à chaque fois 200 méga en même temps sur chaque disque pour alléger la tâche et l’accélérer. Si l’un des disques casse nous perdons toutes les données.</w:t>
       </w:r>
@@ -10042,24 +9741,24 @@
     <w:p>
       <w:pPr>
         <w:rPr>
-          <w:color w:val="FFC000"/>
-        </w:rPr>
-      </w:pPr>
-      <w:r>
-        <w:rPr>
-          <w:color w:val="FFC000"/>
+          <w:color w:val="000000" w:themeColor="text1"/>
+        </w:rPr>
+      </w:pPr>
+      <w:r>
+        <w:rPr>
+          <w:color w:val="000000" w:themeColor="text1"/>
         </w:rPr>
         <w:t xml:space="preserve">Le RAID 1 lui faits une copie sur l’autre disque et créé ainsi un miroir identique. Grace a cela nous pouvons perdre un des disques et le remplacer par un autre sans perte. Le problème est que ce RAID ne marche qu’a 50% des capacité uni des disques. 2 </w:t>
       </w:r>
       <w:r>
         <w:rPr>
-          <w:color w:val="FFC000"/>
+          <w:color w:val="000000" w:themeColor="text1"/>
         </w:rPr>
         <w:t>disques</w:t>
       </w:r>
       <w:r>
         <w:rPr>
-          <w:color w:val="FFC000"/>
+          <w:color w:val="000000" w:themeColor="text1"/>
         </w:rPr>
         <w:t xml:space="preserve"> de 100 Go ne ferons que 100 Go.</w:t>
       </w:r>
@@ -10159,36 +9858,36 @@
     <w:p>
       <w:pPr>
         <w:rPr>
-          <w:color w:val="FFC000"/>
-        </w:rPr>
-      </w:pPr>
-      <w:r>
-        <w:rPr>
-          <w:color w:val="FFC000"/>
+          <w:color w:val="000000" w:themeColor="text1"/>
+        </w:rPr>
+      </w:pPr>
+      <w:r>
+        <w:rPr>
+          <w:color w:val="000000" w:themeColor="text1"/>
         </w:rPr>
         <w:t xml:space="preserve">Le RAID 1E mélange le RAID 0 et 1. Il est utilisable à partir de 3 </w:t>
       </w:r>
       <w:r>
         <w:rPr>
-          <w:color w:val="FFC000"/>
+          <w:color w:val="000000" w:themeColor="text1"/>
         </w:rPr>
         <w:t>disques</w:t>
       </w:r>
       <w:r>
         <w:rPr>
-          <w:color w:val="FFC000"/>
+          <w:color w:val="000000" w:themeColor="text1"/>
         </w:rPr>
         <w:t xml:space="preserve"> et est utile sur </w:t>
       </w:r>
       <w:r>
         <w:rPr>
-          <w:color w:val="FFC000"/>
+          <w:color w:val="000000" w:themeColor="text1"/>
         </w:rPr>
         <w:t>un nombre impair</w:t>
       </w:r>
       <w:r>
         <w:rPr>
-          <w:color w:val="FFC000"/>
+          <w:color w:val="000000" w:themeColor="text1"/>
         </w:rPr>
         <w:t xml:space="preserve"> de disque (</w:t>
       </w:r>
@@ -10197,7 +9896,7 @@
           <w:rFonts w:ascii="Minion-Italic" w:hAnsi="Minion-Italic" w:cs="Minion-Italic"/>
           <w:i/>
           <w:iCs/>
-          <w:color w:val="FFC000"/>
+          <w:color w:val="000000" w:themeColor="text1"/>
           <w:sz w:val="19"/>
           <w:szCs w:val="19"/>
         </w:rPr>
@@ -10205,7 +9904,7 @@
       </w:r>
       <w:r>
         <w:rPr>
-          <w:color w:val="FFC000"/>
+          <w:color w:val="000000" w:themeColor="text1"/>
         </w:rPr>
         <w:t>). Il permet d’avoir le bonus de vitesse du RAID 0 et la sécurité du RAID 1. Il utilise lui aussi 50% de l’intégralité des disques dur.</w:t>
       </w:r>
@@ -10237,7 +9936,7 @@
     <w:p>
       <w:pPr>
         <w:rPr>
-          <w:color w:val="FFC000"/>
+          <w:color w:val="000000" w:themeColor="text1"/>
         </w:rPr>
       </w:pPr>
       <w:r>
@@ -10246,7 +9945,7 @@
           <w:i/>
           <w:iCs/>
           <w:noProof/>
-          <w:color w:val="FFC000"/>
+          <w:color w:val="000000" w:themeColor="text1"/>
           <w:sz w:val="19"/>
           <w:szCs w:val="19"/>
           <w:lang w:eastAsia="fr-CH"/>
@@ -10316,25 +10015,25 @@
       </w:r>
       <w:r>
         <w:rPr>
-          <w:color w:val="FFC000"/>
+          <w:color w:val="000000" w:themeColor="text1"/>
         </w:rPr>
         <w:t xml:space="preserve">Le RAID 5 Utilise l’entrelacement des données dans une technique de stockage conçue pour assurer au cas de la perte d’un disque, mais ne nécessite pas la duplication des données comme RAID 1 et RAID 1E. Les données sont entrelacées sur tous les disques de la pile, chaque disque a ces informations de parité. Les performances en lecture sont donc très bonnes, mais les écritures sont pénalisées en ce que les données de parité doivent être recalculées et enregistrées en même temps que les nouvelles données. La capacité est de de </w:t>
       </w:r>
       <w:r>
         <w:rPr>
-          <w:color w:val="FFC000"/>
+          <w:color w:val="000000" w:themeColor="text1"/>
         </w:rPr>
         <w:t>[disque</w:t>
       </w:r>
       <w:r>
         <w:rPr>
-          <w:color w:val="FFC000"/>
+          <w:color w:val="000000" w:themeColor="text1"/>
         </w:rPr>
         <w:t xml:space="preserve"> fois (x-1) EX : 60*(4-2) = 120 </w:t>
       </w:r>
       <w:r>
         <w:rPr>
-          <w:color w:val="FFC000"/>
+          <w:color w:val="000000" w:themeColor="text1"/>
         </w:rPr>
         <w:t>Go]</w:t>
       </w:r>
@@ -10429,55 +10128,77 @@
     <w:p>
       <w:pPr>
         <w:rPr>
-          <w:color w:val="FFC000"/>
-        </w:rPr>
-      </w:pPr>
-      <w:r>
-        <w:rPr>
-          <w:color w:val="FFC000"/>
+          <w:color w:val="000000" w:themeColor="text1"/>
+        </w:rPr>
+      </w:pPr>
+      <w:r>
+        <w:rPr>
+          <w:color w:val="000000" w:themeColor="text1"/>
         </w:rPr>
         <w:t xml:space="preserve">Le RAID 6 fonctionne comme le RAID 5 a part qu’il a une double parité, La vitesse d’écriture est moins bonne et il a besoin de 2 </w:t>
       </w:r>
       <w:r>
         <w:rPr>
-          <w:color w:val="FFC000"/>
+          <w:color w:val="000000" w:themeColor="text1"/>
         </w:rPr>
         <w:t>disques</w:t>
       </w:r>
       <w:r>
         <w:rPr>
-          <w:color w:val="FFC000"/>
+          <w:color w:val="000000" w:themeColor="text1"/>
         </w:rPr>
         <w:t xml:space="preserve"> de secours mais il permet une perte de 2 </w:t>
       </w:r>
       <w:r>
         <w:rPr>
-          <w:color w:val="FFC000"/>
+          <w:color w:val="000000" w:themeColor="text1"/>
         </w:rPr>
         <w:t>disques</w:t>
       </w:r>
       <w:r>
         <w:rPr>
-          <w:color w:val="FFC000"/>
+          <w:color w:val="000000" w:themeColor="text1"/>
         </w:rPr>
         <w:t xml:space="preserve">. </w:t>
       </w:r>
-      <w:proofErr w:type="gramStart"/>
-      <w:r>
-        <w:rPr>
-          <w:color w:val="FFC000"/>
-        </w:rPr>
-        <w:t>le</w:t>
-      </w:r>
-      <w:proofErr w:type="gramEnd"/>
-      <w:r>
-        <w:rPr>
-          <w:color w:val="FFC000"/>
-        </w:rPr>
-        <w:t xml:space="preserve"> calcul de capacité est de de [ disque fois (x-1) EX : 60*(4-2) = 120 Go ]</w:t>
-      </w:r>
-    </w:p>
-    <w:p/>
+      <w:r>
+        <w:rPr>
+          <w:color w:val="000000" w:themeColor="text1"/>
+        </w:rPr>
+        <w:t>Le</w:t>
+      </w:r>
+      <w:r>
+        <w:rPr>
+          <w:color w:val="000000" w:themeColor="text1"/>
+        </w:rPr>
+        <w:t xml:space="preserve"> calcul de capacité est de de </w:t>
+      </w:r>
+      <w:r>
+        <w:rPr>
+          <w:color w:val="000000" w:themeColor="text1"/>
+        </w:rPr>
+        <w:t>[disque</w:t>
+      </w:r>
+      <w:r>
+        <w:rPr>
+          <w:color w:val="000000" w:themeColor="text1"/>
+        </w:rPr>
+        <w:t xml:space="preserve"> fois (x-1) EX : 60*(4-2) = 120 </w:t>
+      </w:r>
+      <w:r>
+        <w:rPr>
+          <w:color w:val="000000" w:themeColor="text1"/>
+        </w:rPr>
+        <w:t>Go]</w:t>
+      </w:r>
+    </w:p>
+    <w:p>
+      <w:pPr>
+        <w:rPr>
+          <w:color w:val="000000" w:themeColor="text1"/>
+        </w:rPr>
+      </w:pPr>
+    </w:p>
     <w:p/>
     <w:p/>
     <w:p/>
@@ -10572,7 +10293,7 @@
     <w:p>
       <w:pPr>
         <w:rPr>
-          <w:color w:val="FFC000"/>
+          <w:color w:val="000000" w:themeColor="text1"/>
         </w:rPr>
       </w:pPr>
       <w:r>
@@ -10581,7 +10302,7 @@
           <w:i/>
           <w:iCs/>
           <w:noProof/>
-          <w:color w:val="FFC000"/>
+          <w:color w:val="000000" w:themeColor="text1"/>
           <w:sz w:val="19"/>
           <w:szCs w:val="19"/>
           <w:lang w:eastAsia="fr-CH"/>
@@ -10651,48 +10372,34 @@
       </w:r>
       <w:r>
         <w:rPr>
-          <w:color w:val="FFC000"/>
+          <w:color w:val="000000" w:themeColor="text1"/>
         </w:rPr>
         <w:t>Le RAID 10 permet aussi comme le RAID 1</w:t>
       </w:r>
       <w:r>
         <w:rPr>
-          <w:color w:val="FFC000"/>
+          <w:color w:val="000000" w:themeColor="text1"/>
           <w:vertAlign w:val="superscript"/>
         </w:rPr>
         <w:t>E</w:t>
       </w:r>
       <w:r>
         <w:rPr>
-          <w:color w:val="FFC000"/>
+          <w:color w:val="000000" w:themeColor="text1"/>
         </w:rPr>
         <w:t xml:space="preserve"> d’avoir une vitesse de d’écriture accélérer tout en ayant du mirroring. La différence est qu’il marche avec des disques en nombre pair. L’architecture est 2 </w:t>
       </w:r>
       <w:r>
         <w:rPr>
-          <w:color w:val="FFC000"/>
+          <w:color w:val="000000" w:themeColor="text1"/>
         </w:rPr>
         <w:t>disques</w:t>
       </w:r>
       <w:r>
         <w:rPr>
-          <w:color w:val="FFC000"/>
-        </w:rPr>
-        <w:t xml:space="preserve"> forme un disque en RAID 0 et </w:t>
-      </w:r>
-      <w:proofErr w:type="gramStart"/>
-      <w:r>
-        <w:rPr>
-          <w:color w:val="FFC000"/>
-        </w:rPr>
-        <w:t>une deuxième pair</w:t>
-      </w:r>
-      <w:proofErr w:type="gramEnd"/>
-      <w:r>
-        <w:rPr>
-          <w:color w:val="FFC000"/>
-        </w:rPr>
-        <w:t xml:space="preserve"> fait la même chose. Ensuite nous unisson les 2 disque que forment les pairs pour faire un raid 1. Cela permet la perte de 1 disque et d’avoir une vitesse accélérer. Ça reste malgré tout un mode ou seulement 50% des capacité total des disques est utilisable. </w:t>
+          <w:color w:val="000000" w:themeColor="text1"/>
+        </w:rPr>
+        <w:t xml:space="preserve"> forme un disque en RAID 0 et une deuxième pair fait la même chose. Ensuite nous unisson les 2 disque que forment les pairs pour faire un raid 1. Cela permet la perte de 1 disque et d’avoir une vitesse accélérer. Ça reste malgré tout un mode ou seulement 50% des capacité total des disques est utilisable. </w:t>
       </w:r>
     </w:p>
     <w:p>
@@ -10711,26 +10418,38 @@
     <w:p>
       <w:pPr>
         <w:rPr>
-          <w:color w:val="FFC000"/>
-        </w:rPr>
-      </w:pPr>
-      <w:r>
-        <w:rPr>
-          <w:color w:val="FFC000"/>
+          <w:color w:val="000000" w:themeColor="text1"/>
+        </w:rPr>
+      </w:pPr>
+      <w:r>
+        <w:rPr>
+          <w:color w:val="000000" w:themeColor="text1"/>
         </w:rPr>
         <w:t xml:space="preserve">Le RAID 50 permet d’avoir 2 </w:t>
       </w:r>
       <w:r>
         <w:rPr>
-          <w:color w:val="FFC000"/>
+          <w:color w:val="000000" w:themeColor="text1"/>
         </w:rPr>
         <w:t>piles</w:t>
       </w:r>
       <w:r>
         <w:rPr>
-          <w:color w:val="FFC000"/>
-        </w:rPr>
-        <w:t xml:space="preserve"> de disques en RAID 5 entrelacer en RAID 0. Chaque pile peux perde un disque et les performances sont accélérer tout en ayant la possibilité d’utilisé 67% a 94% Dépendant le nombre de disque dans l’ensemble du RAID.</w:t>
+          <w:color w:val="000000" w:themeColor="text1"/>
+        </w:rPr>
+        <w:t xml:space="preserve"> de disques en RAID 5 entrelacer en RAID 0. Chaque pile peux perde un disque et les performances sont accélérer tout en ayant la possibilité d’utilisé 67% </w:t>
+      </w:r>
+      <w:r>
+        <w:rPr>
+          <w:color w:val="000000" w:themeColor="text1"/>
+        </w:rPr>
+        <w:t>à</w:t>
+      </w:r>
+      <w:r>
+        <w:rPr>
+          <w:color w:val="000000" w:themeColor="text1"/>
+        </w:rPr>
+        <w:t xml:space="preserve"> 94% Dépendant le nombre de disque dans l’ensemble du RAID.</w:t>
       </w:r>
     </w:p>
     <w:p>
@@ -10834,24 +10553,24 @@
       <w:pPr>
         <w:rPr>
           <w:rFonts w:ascii="Calibri" w:hAnsi="Calibri" w:cs="Calibri"/>
-          <w:color w:val="FFC000"/>
-        </w:rPr>
-      </w:pPr>
-      <w:r>
-        <w:rPr>
-          <w:color w:val="FFC000"/>
+          <w:color w:val="000000" w:themeColor="text1"/>
+        </w:rPr>
+      </w:pPr>
+      <w:r>
+        <w:rPr>
+          <w:color w:val="000000" w:themeColor="text1"/>
         </w:rPr>
         <w:t xml:space="preserve">Le RAID 60 permet d’avoir 2 </w:t>
       </w:r>
       <w:r>
         <w:rPr>
-          <w:color w:val="FFC000"/>
+          <w:color w:val="000000" w:themeColor="text1"/>
         </w:rPr>
         <w:t>piles</w:t>
       </w:r>
       <w:r>
         <w:rPr>
-          <w:color w:val="FFC000"/>
+          <w:color w:val="000000" w:themeColor="text1"/>
         </w:rPr>
         <w:t xml:space="preserve"> de disques en RAID 6 entrelacer en RAID 0. Chaque pile en RAID 6 a donc sa capacité à perde 2 disque et l’entrelacement entre chacune des piles accélère le traitement.</w:t>
       </w:r>
@@ -10888,7 +10607,7 @@
 </file>
 
 <file path=word/endnotes.xml><?xml version="1.0" encoding="utf-8"?>
-<w:endnotes xmlns:wpc="http://schemas.microsoft.com/office/word/2010/wordprocessingCanvas" xmlns:cx="http://schemas.microsoft.com/office/drawing/2014/chartex" xmlns:cx1="http://schemas.microsoft.com/office/drawing/2015/9/8/chartex" xmlns:cx2="http://schemas.microsoft.com/office/drawing/2015/10/21/chartex" xmlns:cx3="http://schemas.microsoft.com/office/drawing/2016/5/9/chartex" xmlns:cx4="http://schemas.microsoft.com/office/drawing/2016/5/10/chartex" xmlns:cx5="http://schemas.microsoft.com/office/drawing/2016/5/11/chartex" xmlns:cx6="http://schemas.microsoft.com/office/drawing/2016/5/12/chartex" xmlns:cx7="http://schemas.microsoft.com/office/drawing/2016/5/13/chartex" xmlns:cx8="http://schemas.microsoft.com/office/drawing/2016/5/14/chartex" xmlns:mc="http://schemas.openxmlformats.org/markup-compatibility/2006" xmlns:aink="http://schemas.microsoft.com/office/drawing/2016/ink" xmlns:am3d="http://schemas.microsoft.com/office/drawing/2017/model3d" xmlns:o="urn:schemas-microsoft-com:office:office" xmlns:r="http://schemas.openxmlformats.org/officeDocument/2006/relationships" xmlns:m="http://schemas.openxmlformats.org/officeDocument/2006/math" xmlns:v="urn:schemas-microsoft-com:vml" xmlns:wp14="http://schemas.microsoft.com/office/word/2010/wordprocessingDrawing" xmlns:wp="http://schemas.openxmlformats.org/drawingml/2006/wordprocessingDrawing" xmlns:w10="urn:schemas-microsoft-com:office:word" xmlns:w="http://schemas.openxmlformats.org/wordprocessingml/2006/main" xmlns:w14="http://schemas.microsoft.com/office/word/2010/wordml" xmlns:w15="http://schemas.microsoft.com/office/word/2012/wordml" xmlns:w16cid="http://schemas.microsoft.com/office/word/2016/wordml/cid" xmlns:w16se="http://schemas.microsoft.com/office/word/2015/wordml/symex" xmlns:wpg="http://schemas.microsoft.com/office/word/2010/wordprocessingGroup" xmlns:wpi="http://schemas.microsoft.com/office/word/2010/wordprocessingInk" xmlns:wne="http://schemas.microsoft.com/office/word/2006/wordml" xmlns:wps="http://schemas.microsoft.com/office/word/2010/wordprocessingShape" mc:Ignorable="w14 w15 w16se w16cid wp14">
+<w:endnotes xmlns:wpc="http://schemas.microsoft.com/office/word/2010/wordprocessingCanvas" xmlns:cx="http://schemas.microsoft.com/office/drawing/2014/chartex" xmlns:cx1="http://schemas.microsoft.com/office/drawing/2015/9/8/chartex" xmlns:mc="http://schemas.openxmlformats.org/markup-compatibility/2006" xmlns:o="urn:schemas-microsoft-com:office:office" xmlns:r="http://schemas.openxmlformats.org/officeDocument/2006/relationships" xmlns:m="http://schemas.openxmlformats.org/officeDocument/2006/math" xmlns:v="urn:schemas-microsoft-com:vml" xmlns:wp14="http://schemas.microsoft.com/office/word/2010/wordprocessingDrawing" xmlns:wp="http://schemas.openxmlformats.org/drawingml/2006/wordprocessingDrawing" xmlns:w10="urn:schemas-microsoft-com:office:word" xmlns:w="http://schemas.openxmlformats.org/wordprocessingml/2006/main" xmlns:w14="http://schemas.microsoft.com/office/word/2010/wordml" xmlns:w15="http://schemas.microsoft.com/office/word/2012/wordml" xmlns:w16se="http://schemas.microsoft.com/office/word/2015/wordml/symex" xmlns:wpg="http://schemas.microsoft.com/office/word/2010/wordprocessingGroup" xmlns:wpi="http://schemas.microsoft.com/office/word/2010/wordprocessingInk" xmlns:wne="http://schemas.microsoft.com/office/word/2006/wordml" xmlns:wps="http://schemas.microsoft.com/office/word/2010/wordprocessingShape" mc:Ignorable="w14 w15 w16se wp14">
   <w:endnote w:type="separator" w:id="-1">
     <w:p>
       <w:r>
@@ -10907,7 +10626,7 @@
 </file>
 
 <file path=word/footer1.xml><?xml version="1.0" encoding="utf-8"?>
-<w:ftr xmlns:wpc="http://schemas.microsoft.com/office/word/2010/wordprocessingCanvas" xmlns:cx="http://schemas.microsoft.com/office/drawing/2014/chartex" xmlns:cx1="http://schemas.microsoft.com/office/drawing/2015/9/8/chartex" xmlns:cx2="http://schemas.microsoft.com/office/drawing/2015/10/21/chartex" xmlns:cx3="http://schemas.microsoft.com/office/drawing/2016/5/9/chartex" xmlns:cx4="http://schemas.microsoft.com/office/drawing/2016/5/10/chartex" xmlns:cx5="http://schemas.microsoft.com/office/drawing/2016/5/11/chartex" xmlns:cx6="http://schemas.microsoft.com/office/drawing/2016/5/12/chartex" xmlns:cx7="http://schemas.microsoft.com/office/drawing/2016/5/13/chartex" xmlns:cx8="http://schemas.microsoft.com/office/drawing/2016/5/14/chartex" xmlns:mc="http://schemas.openxmlformats.org/markup-compatibility/2006" xmlns:aink="http://schemas.microsoft.com/office/drawing/2016/ink" xmlns:am3d="http://schemas.microsoft.com/office/drawing/2017/model3d" xmlns:o="urn:schemas-microsoft-com:office:office" xmlns:r="http://schemas.openxmlformats.org/officeDocument/2006/relationships" xmlns:m="http://schemas.openxmlformats.org/officeDocument/2006/math" xmlns:v="urn:schemas-microsoft-com:vml" xmlns:wp14="http://schemas.microsoft.com/office/word/2010/wordprocessingDrawing" xmlns:wp="http://schemas.openxmlformats.org/drawingml/2006/wordprocessingDrawing" xmlns:w10="urn:schemas-microsoft-com:office:word" xmlns:w="http://schemas.openxmlformats.org/wordprocessingml/2006/main" xmlns:w14="http://schemas.microsoft.com/office/word/2010/wordml" xmlns:w15="http://schemas.microsoft.com/office/word/2012/wordml" xmlns:w16cid="http://schemas.microsoft.com/office/word/2016/wordml/cid" xmlns:w16se="http://schemas.microsoft.com/office/word/2015/wordml/symex" xmlns:wpg="http://schemas.microsoft.com/office/word/2010/wordprocessingGroup" xmlns:wpi="http://schemas.microsoft.com/office/word/2010/wordprocessingInk" xmlns:wne="http://schemas.microsoft.com/office/word/2006/wordml" xmlns:wps="http://schemas.microsoft.com/office/word/2010/wordprocessingShape" mc:Ignorable="w14 w15 w16se w16cid wp14">
+<w:ftr xmlns:wpc="http://schemas.microsoft.com/office/word/2010/wordprocessingCanvas" xmlns:cx="http://schemas.microsoft.com/office/drawing/2014/chartex" xmlns:cx1="http://schemas.microsoft.com/office/drawing/2015/9/8/chartex" xmlns:mc="http://schemas.openxmlformats.org/markup-compatibility/2006" xmlns:o="urn:schemas-microsoft-com:office:office" xmlns:r="http://schemas.openxmlformats.org/officeDocument/2006/relationships" xmlns:m="http://schemas.openxmlformats.org/officeDocument/2006/math" xmlns:v="urn:schemas-microsoft-com:vml" xmlns:wp14="http://schemas.microsoft.com/office/word/2010/wordprocessingDrawing" xmlns:wp="http://schemas.openxmlformats.org/drawingml/2006/wordprocessingDrawing" xmlns:w10="urn:schemas-microsoft-com:office:word" xmlns:w="http://schemas.openxmlformats.org/wordprocessingml/2006/main" xmlns:w14="http://schemas.microsoft.com/office/word/2010/wordml" xmlns:w15="http://schemas.microsoft.com/office/word/2012/wordml" xmlns:w16se="http://schemas.microsoft.com/office/word/2015/wordml/symex" xmlns:wpg="http://schemas.microsoft.com/office/word/2010/wordprocessingGroup" xmlns:wpi="http://schemas.microsoft.com/office/word/2010/wordprocessingInk" xmlns:wne="http://schemas.microsoft.com/office/word/2006/wordml" xmlns:wps="http://schemas.microsoft.com/office/word/2010/wordprocessingShape" mc:Ignorable="w14 w15 w16se wp14">
   <w:p>
     <w:pPr>
       <w:pStyle w:val="Pieddepage"/>
@@ -10935,7 +10654,7 @@
       <w:rPr>
         <w:noProof/>
       </w:rPr>
-      <w:t>21</w:t>
+      <w:t>19</w:t>
     </w:r>
     <w:r>
       <w:fldChar w:fldCharType="end"/>
@@ -10978,7 +10697,7 @@
 </file>
 
 <file path=word/footnotes.xml><?xml version="1.0" encoding="utf-8"?>
-<w:footnotes xmlns:wpc="http://schemas.microsoft.com/office/word/2010/wordprocessingCanvas" xmlns:cx="http://schemas.microsoft.com/office/drawing/2014/chartex" xmlns:cx1="http://schemas.microsoft.com/office/drawing/2015/9/8/chartex" xmlns:cx2="http://schemas.microsoft.com/office/drawing/2015/10/21/chartex" xmlns:cx3="http://schemas.microsoft.com/office/drawing/2016/5/9/chartex" xmlns:cx4="http://schemas.microsoft.com/office/drawing/2016/5/10/chartex" xmlns:cx5="http://schemas.microsoft.com/office/drawing/2016/5/11/chartex" xmlns:cx6="http://schemas.microsoft.com/office/drawing/2016/5/12/chartex" xmlns:cx7="http://schemas.microsoft.com/office/drawing/2016/5/13/chartex" xmlns:cx8="http://schemas.microsoft.com/office/drawing/2016/5/14/chartex" xmlns:mc="http://schemas.openxmlformats.org/markup-compatibility/2006" xmlns:aink="http://schemas.microsoft.com/office/drawing/2016/ink" xmlns:am3d="http://schemas.microsoft.com/office/drawing/2017/model3d" xmlns:o="urn:schemas-microsoft-com:office:office" xmlns:r="http://schemas.openxmlformats.org/officeDocument/2006/relationships" xmlns:m="http://schemas.openxmlformats.org/officeDocument/2006/math" xmlns:v="urn:schemas-microsoft-com:vml" xmlns:wp14="http://schemas.microsoft.com/office/word/2010/wordprocessingDrawing" xmlns:wp="http://schemas.openxmlformats.org/drawingml/2006/wordprocessingDrawing" xmlns:w10="urn:schemas-microsoft-com:office:word" xmlns:w="http://schemas.openxmlformats.org/wordprocessingml/2006/main" xmlns:w14="http://schemas.microsoft.com/office/word/2010/wordml" xmlns:w15="http://schemas.microsoft.com/office/word/2012/wordml" xmlns:w16cid="http://schemas.microsoft.com/office/word/2016/wordml/cid" xmlns:w16se="http://schemas.microsoft.com/office/word/2015/wordml/symex" xmlns:wpg="http://schemas.microsoft.com/office/word/2010/wordprocessingGroup" xmlns:wpi="http://schemas.microsoft.com/office/word/2010/wordprocessingInk" xmlns:wne="http://schemas.microsoft.com/office/word/2006/wordml" xmlns:wps="http://schemas.microsoft.com/office/word/2010/wordprocessingShape" mc:Ignorable="w14 w15 w16se w16cid wp14">
+<w:footnotes xmlns:wpc="http://schemas.microsoft.com/office/word/2010/wordprocessingCanvas" xmlns:cx="http://schemas.microsoft.com/office/drawing/2014/chartex" xmlns:cx1="http://schemas.microsoft.com/office/drawing/2015/9/8/chartex" xmlns:mc="http://schemas.openxmlformats.org/markup-compatibility/2006" xmlns:o="urn:schemas-microsoft-com:office:office" xmlns:r="http://schemas.openxmlformats.org/officeDocument/2006/relationships" xmlns:m="http://schemas.openxmlformats.org/officeDocument/2006/math" xmlns:v="urn:schemas-microsoft-com:vml" xmlns:wp14="http://schemas.microsoft.com/office/word/2010/wordprocessingDrawing" xmlns:wp="http://schemas.openxmlformats.org/drawingml/2006/wordprocessingDrawing" xmlns:w10="urn:schemas-microsoft-com:office:word" xmlns:w="http://schemas.openxmlformats.org/wordprocessingml/2006/main" xmlns:w14="http://schemas.microsoft.com/office/word/2010/wordml" xmlns:w15="http://schemas.microsoft.com/office/word/2012/wordml" xmlns:w16se="http://schemas.microsoft.com/office/word/2015/wordml/symex" xmlns:wpg="http://schemas.microsoft.com/office/word/2010/wordprocessingGroup" xmlns:wpi="http://schemas.microsoft.com/office/word/2010/wordprocessingInk" xmlns:wne="http://schemas.microsoft.com/office/word/2006/wordml" xmlns:wps="http://schemas.microsoft.com/office/word/2010/wordprocessingShape" mc:Ignorable="w14 w15 w16se wp14">
   <w:footnote w:type="separator" w:id="-1">
     <w:p>
       <w:r>
@@ -11349,7 +11068,7 @@
 </file>
 
 <file path=word/header1.xml><?xml version="1.0" encoding="utf-8"?>
-<w:hdr xmlns:wpc="http://schemas.microsoft.com/office/word/2010/wordprocessingCanvas" xmlns:cx="http://schemas.microsoft.com/office/drawing/2014/chartex" xmlns:cx1="http://schemas.microsoft.com/office/drawing/2015/9/8/chartex" xmlns:cx2="http://schemas.microsoft.com/office/drawing/2015/10/21/chartex" xmlns:cx3="http://schemas.microsoft.com/office/drawing/2016/5/9/chartex" xmlns:cx4="http://schemas.microsoft.com/office/drawing/2016/5/10/chartex" xmlns:cx5="http://schemas.microsoft.com/office/drawing/2016/5/11/chartex" xmlns:cx6="http://schemas.microsoft.com/office/drawing/2016/5/12/chartex" xmlns:cx7="http://schemas.microsoft.com/office/drawing/2016/5/13/chartex" xmlns:cx8="http://schemas.microsoft.com/office/drawing/2016/5/14/chartex" xmlns:mc="http://schemas.openxmlformats.org/markup-compatibility/2006" xmlns:aink="http://schemas.microsoft.com/office/drawing/2016/ink" xmlns:am3d="http://schemas.microsoft.com/office/drawing/2017/model3d" xmlns:o="urn:schemas-microsoft-com:office:office" xmlns:r="http://schemas.openxmlformats.org/officeDocument/2006/relationships" xmlns:m="http://schemas.openxmlformats.org/officeDocument/2006/math" xmlns:v="urn:schemas-microsoft-com:vml" xmlns:wp14="http://schemas.microsoft.com/office/word/2010/wordprocessingDrawing" xmlns:wp="http://schemas.openxmlformats.org/drawingml/2006/wordprocessingDrawing" xmlns:w10="urn:schemas-microsoft-com:office:word" xmlns:w="http://schemas.openxmlformats.org/wordprocessingml/2006/main" xmlns:w14="http://schemas.microsoft.com/office/word/2010/wordml" xmlns:w15="http://schemas.microsoft.com/office/word/2012/wordml" xmlns:w16cid="http://schemas.microsoft.com/office/word/2016/wordml/cid" xmlns:w16se="http://schemas.microsoft.com/office/word/2015/wordml/symex" xmlns:wpg="http://schemas.microsoft.com/office/word/2010/wordprocessingGroup" xmlns:wpi="http://schemas.microsoft.com/office/word/2010/wordprocessingInk" xmlns:wne="http://schemas.microsoft.com/office/word/2006/wordml" xmlns:wps="http://schemas.microsoft.com/office/word/2010/wordprocessingShape" mc:Ignorable="w14 w15 w16se w16cid wp14">
+<w:hdr xmlns:wpc="http://schemas.microsoft.com/office/word/2010/wordprocessingCanvas" xmlns:cx="http://schemas.microsoft.com/office/drawing/2014/chartex" xmlns:cx1="http://schemas.microsoft.com/office/drawing/2015/9/8/chartex" xmlns:mc="http://schemas.openxmlformats.org/markup-compatibility/2006" xmlns:o="urn:schemas-microsoft-com:office:office" xmlns:r="http://schemas.openxmlformats.org/officeDocument/2006/relationships" xmlns:m="http://schemas.openxmlformats.org/officeDocument/2006/math" xmlns:v="urn:schemas-microsoft-com:vml" xmlns:wp14="http://schemas.microsoft.com/office/word/2010/wordprocessingDrawing" xmlns:wp="http://schemas.openxmlformats.org/drawingml/2006/wordprocessingDrawing" xmlns:w10="urn:schemas-microsoft-com:office:word" xmlns:w="http://schemas.openxmlformats.org/wordprocessingml/2006/main" xmlns:w14="http://schemas.microsoft.com/office/word/2010/wordml" xmlns:w15="http://schemas.microsoft.com/office/word/2012/wordml" xmlns:w16se="http://schemas.microsoft.com/office/word/2015/wordml/symex" xmlns:wpg="http://schemas.microsoft.com/office/word/2010/wordprocessingGroup" xmlns:wpi="http://schemas.microsoft.com/office/word/2010/wordprocessingInk" xmlns:wne="http://schemas.microsoft.com/office/word/2006/wordml" xmlns:wps="http://schemas.microsoft.com/office/word/2010/wordprocessingShape" mc:Ignorable="w14 w15 w16se wp14">
   <w:p>
     <w:pPr>
       <w:pStyle w:val="En-tte"/>
@@ -11372,7 +11091,7 @@
 </file>
 
 <file path=word/numbering.xml><?xml version="1.0" encoding="utf-8"?>
-<w:numbering xmlns:wpc="http://schemas.microsoft.com/office/word/2010/wordprocessingCanvas" xmlns:cx="http://schemas.microsoft.com/office/drawing/2014/chartex" xmlns:cx1="http://schemas.microsoft.com/office/drawing/2015/9/8/chartex" xmlns:cx2="http://schemas.microsoft.com/office/drawing/2015/10/21/chartex" xmlns:cx3="http://schemas.microsoft.com/office/drawing/2016/5/9/chartex" xmlns:cx4="http://schemas.microsoft.com/office/drawing/2016/5/10/chartex" xmlns:cx5="http://schemas.microsoft.com/office/drawing/2016/5/11/chartex" xmlns:cx6="http://schemas.microsoft.com/office/drawing/2016/5/12/chartex" xmlns:cx7="http://schemas.microsoft.com/office/drawing/2016/5/13/chartex" xmlns:cx8="http://schemas.microsoft.com/office/drawing/2016/5/14/chartex" xmlns:mc="http://schemas.openxmlformats.org/markup-compatibility/2006" xmlns:aink="http://schemas.microsoft.com/office/drawing/2016/ink" xmlns:am3d="http://schemas.microsoft.com/office/drawing/2017/model3d" xmlns:o="urn:schemas-microsoft-com:office:office" xmlns:r="http://schemas.openxmlformats.org/officeDocument/2006/relationships" xmlns:m="http://schemas.openxmlformats.org/officeDocument/2006/math" xmlns:v="urn:schemas-microsoft-com:vml" xmlns:wp14="http://schemas.microsoft.com/office/word/2010/wordprocessingDrawing" xmlns:wp="http://schemas.openxmlformats.org/drawingml/2006/wordprocessingDrawing" xmlns:w10="urn:schemas-microsoft-com:office:word" xmlns:w="http://schemas.openxmlformats.org/wordprocessingml/2006/main" xmlns:w14="http://schemas.microsoft.com/office/word/2010/wordml" xmlns:w15="http://schemas.microsoft.com/office/word/2012/wordml" xmlns:w16cid="http://schemas.microsoft.com/office/word/2016/wordml/cid" xmlns:w16se="http://schemas.microsoft.com/office/word/2015/wordml/symex" xmlns:wpg="http://schemas.microsoft.com/office/word/2010/wordprocessingGroup" xmlns:wpi="http://schemas.microsoft.com/office/word/2010/wordprocessingInk" xmlns:wne="http://schemas.microsoft.com/office/word/2006/wordml" xmlns:wps="http://schemas.microsoft.com/office/word/2010/wordprocessingShape" mc:Ignorable="w14 w15 w16se w16cid wp14">
+<w:numbering xmlns:wpc="http://schemas.microsoft.com/office/word/2010/wordprocessingCanvas" xmlns:cx="http://schemas.microsoft.com/office/drawing/2014/chartex" xmlns:cx1="http://schemas.microsoft.com/office/drawing/2015/9/8/chartex" xmlns:mc="http://schemas.openxmlformats.org/markup-compatibility/2006" xmlns:o="urn:schemas-microsoft-com:office:office" xmlns:r="http://schemas.openxmlformats.org/officeDocument/2006/relationships" xmlns:m="http://schemas.openxmlformats.org/officeDocument/2006/math" xmlns:v="urn:schemas-microsoft-com:vml" xmlns:wp14="http://schemas.microsoft.com/office/word/2010/wordprocessingDrawing" xmlns:wp="http://schemas.openxmlformats.org/drawingml/2006/wordprocessingDrawing" xmlns:w10="urn:schemas-microsoft-com:office:word" xmlns:w="http://schemas.openxmlformats.org/wordprocessingml/2006/main" xmlns:w14="http://schemas.microsoft.com/office/word/2010/wordml" xmlns:w15="http://schemas.microsoft.com/office/word/2012/wordml" xmlns:w16se="http://schemas.microsoft.com/office/word/2015/wordml/symex" xmlns:wpg="http://schemas.microsoft.com/office/word/2010/wordprocessingGroup" xmlns:wpi="http://schemas.microsoft.com/office/word/2010/wordprocessingInk" xmlns:wne="http://schemas.microsoft.com/office/word/2006/wordml" xmlns:wps="http://schemas.microsoft.com/office/word/2010/wordprocessingShape" mc:Ignorable="w14 w15 w16se wp14">
   <w:abstractNum w:abstractNumId="0" w15:restartNumberingAfterBreak="0">
     <w:nsid w:val="079D3DFF"/>
     <w:multiLevelType w:val="multilevel"/>
@@ -12295,7 +12014,7 @@
 </file>
 
 <file path=word/styles.xml><?xml version="1.0" encoding="utf-8"?>
-<w:styles xmlns:mc="http://schemas.openxmlformats.org/markup-compatibility/2006" xmlns:r="http://schemas.openxmlformats.org/officeDocument/2006/relationships" xmlns:w="http://schemas.openxmlformats.org/wordprocessingml/2006/main" xmlns:w14="http://schemas.microsoft.com/office/word/2010/wordml" xmlns:w15="http://schemas.microsoft.com/office/word/2012/wordml" xmlns:w16cid="http://schemas.microsoft.com/office/word/2016/wordml/cid" xmlns:w16se="http://schemas.microsoft.com/office/word/2015/wordml/symex" mc:Ignorable="w14 w15 w16se w16cid">
+<w:styles xmlns:mc="http://schemas.openxmlformats.org/markup-compatibility/2006" xmlns:r="http://schemas.openxmlformats.org/officeDocument/2006/relationships" xmlns:w="http://schemas.openxmlformats.org/wordprocessingml/2006/main" xmlns:w14="http://schemas.microsoft.com/office/word/2010/wordml" xmlns:w15="http://schemas.microsoft.com/office/word/2012/wordml" xmlns:w16se="http://schemas.microsoft.com/office/word/2015/wordml/symex" mc:Ignorable="w14 w15 w16se">
   <w:docDefaults>
     <w:rPrDefault>
       <w:rPr>
@@ -12311,7 +12030,7 @@
       </w:pPr>
     </w:pPrDefault>
   </w:docDefaults>
-  <w:latentStyles w:defLockedState="0" w:defUIPriority="99" w:defSemiHidden="0" w:defUnhideWhenUsed="0" w:defQFormat="0" w:count="375">
+  <w:latentStyles w:defLockedState="0" w:defUIPriority="99" w:defSemiHidden="0" w:defUnhideWhenUsed="0" w:defQFormat="0" w:count="371">
     <w:lsdException w:name="Normal" w:uiPriority="0" w:qFormat="1"/>
     <w:lsdException w:name="heading 1" w:uiPriority="9" w:qFormat="1"/>
     <w:lsdException w:name="heading 2" w:semiHidden="1" w:uiPriority="9" w:unhideWhenUsed="1" w:qFormat="1"/>
@@ -12417,6 +12136,7 @@
     <w:lsdException w:name="HTML Sample" w:semiHidden="1" w:unhideWhenUsed="1"/>
     <w:lsdException w:name="HTML Typewriter" w:semiHidden="1" w:unhideWhenUsed="1"/>
     <w:lsdException w:name="HTML Variable" w:semiHidden="1" w:unhideWhenUsed="1"/>
+    <w:lsdException w:name="Normal Table" w:semiHidden="1" w:unhideWhenUsed="1"/>
     <w:lsdException w:name="annotation subject" w:semiHidden="1" w:unhideWhenUsed="1"/>
     <w:lsdException w:name="No List" w:semiHidden="1" w:unhideWhenUsed="1"/>
     <w:lsdException w:name="Outline List 1" w:semiHidden="1" w:unhideWhenUsed="1"/>
@@ -12460,8 +12180,10 @@
     <w:lsdException w:name="Table Elegant" w:semiHidden="1" w:unhideWhenUsed="1"/>
     <w:lsdException w:name="Table Professional" w:semiHidden="1" w:unhideWhenUsed="1"/>
     <w:lsdException w:name="Table Subtle 1" w:semiHidden="1" w:unhideWhenUsed="1"/>
+    <w:lsdException w:name="Table Subtle 2" w:semiHidden="1" w:unhideWhenUsed="1"/>
     <w:lsdException w:name="Table Web 1" w:semiHidden="1" w:unhideWhenUsed="1"/>
     <w:lsdException w:name="Table Web 2" w:semiHidden="1" w:unhideWhenUsed="1"/>
+    <w:lsdException w:name="Table Web 3" w:semiHidden="1" w:unhideWhenUsed="1"/>
     <w:lsdException w:name="Balloon Text" w:semiHidden="1" w:unhideWhenUsed="1"/>
     <w:lsdException w:name="Table Grid" w:uiPriority="39"/>
     <w:lsdException w:name="Table Theme" w:semiHidden="1" w:unhideWhenUsed="1"/>
@@ -12680,10 +12402,6 @@
     <w:lsdException w:name="List Table 5 Dark Accent 6" w:uiPriority="50"/>
     <w:lsdException w:name="List Table 6 Colorful Accent 6" w:uiPriority="51"/>
     <w:lsdException w:name="List Table 7 Colorful Accent 6" w:uiPriority="52"/>
-    <w:lsdException w:name="Mention" w:semiHidden="1" w:unhideWhenUsed="1"/>
-    <w:lsdException w:name="Smart Hyperlink" w:semiHidden="1" w:unhideWhenUsed="1"/>
-    <w:lsdException w:name="Hashtag" w:semiHidden="1" w:unhideWhenUsed="1"/>
-    <w:lsdException w:name="Unresolved Mention" w:semiHidden="1" w:unhideWhenUsed="1"/>
   </w:latentStyles>
   <w:style w:type="paragraph" w:default="1" w:styleId="Normal">
     <w:name w:val="Normal"/>
@@ -13663,7 +13381,7 @@
 </file>
 
 <file path=customXml/itemProps1.xml><?xml version="1.0" encoding="utf-8"?>
-<ds:datastoreItem xmlns:ds="http://schemas.openxmlformats.org/officeDocument/2006/customXml" ds:itemID="{6D8C372E-2546-438F-B307-B97795020766}">
+<ds:datastoreItem xmlns:ds="http://schemas.openxmlformats.org/officeDocument/2006/customXml" ds:itemID="{3633A721-9D39-41BC-A5FC-5CE219806C64}">
   <ds:schemaRefs>
     <ds:schemaRef ds:uri="http://schemas.openxmlformats.org/officeDocument/2006/bibliography"/>
   </ds:schemaRefs>

</xml_diff>

<commit_message>
début 2.4.6.58.358 systpme de stockages
</commit_message>
<xml_diff>
--- a/Semaine 4/GRP-3-SEM-4-Rapport.docx
+++ b/Semaine 4/GRP-3-SEM-4-Rapport.docx
@@ -146,7 +146,12 @@
     <w:sdt>
       <w:sdtPr>
         <w:rPr>
-          <w:lang w:val="fr-FR"/>
+          <w:rFonts w:eastAsiaTheme="minorHAnsi"/>
+          <w:b w:val="0"/>
+          <w:color w:val="auto"/>
+          <w:sz w:val="22"/>
+          <w:szCs w:val="22"/>
+          <w:lang w:val="fr-FR" w:eastAsia="en-US"/>
         </w:rPr>
         <w:id w:val="1991446728"/>
         <w:docPartObj>
@@ -156,12 +161,7 @@
       </w:sdtPr>
       <w:sdtEndPr>
         <w:rPr>
-          <w:rFonts w:eastAsiaTheme="minorHAnsi"/>
           <w:bCs/>
-          <w:color w:val="auto"/>
-          <w:sz w:val="22"/>
-          <w:szCs w:val="22"/>
-          <w:lang w:eastAsia="en-US"/>
         </w:rPr>
       </w:sdtEndPr>
       <w:sdtContent>
@@ -7478,6 +7478,7 @@
         <w:rPr>
           <w:noProof/>
         </w:rPr>
+        <w:lastRenderedPageBreak/>
         <w:drawing>
           <wp:anchor distT="0" distB="0" distL="114300" distR="114300" simplePos="0" relativeHeight="251661312" behindDoc="0" locked="0" layoutInCell="1" allowOverlap="1" wp14:anchorId="5DE4B49D" wp14:editId="4027DB9D">
             <wp:simplePos x="0" y="0"/>
@@ -7588,23 +7589,7 @@
     </w:p>
     <w:p>
       <w:r>
-        <w:t>Le casino de Montreux est le premier casino de Suisse en termes de résultat brut des jeux, il appartient au Groupe Barrière, groupe français de divertissement (hôtels, casinos, spas…). Le groupe possède deux autres casinos en Suisse : Fribourg (Granges-</w:t>
-      </w:r>
-      <w:proofErr w:type="spellStart"/>
-      <w:r>
-        <w:t>Paccot</w:t>
-      </w:r>
-      <w:proofErr w:type="spellEnd"/>
-      <w:r>
-        <w:t xml:space="preserve">) et </w:t>
-      </w:r>
-      <w:proofErr w:type="spellStart"/>
-      <w:r>
-        <w:t>Courrendlin</w:t>
-      </w:r>
-      <w:proofErr w:type="spellEnd"/>
-      <w:r>
-        <w:t xml:space="preserve"> (Jura).</w:t>
+        <w:t>Le casino de Montreux est le premier casino de Suisse en termes de résultat brut des jeux, il appartient au Groupe Barrière, groupe français de divertissement (hôtels, casinos, spas…). Le groupe possède deux autres casinos en Suisse : Fribourg (Granges-Paccot) et Courrendlin (Jura).</w:t>
       </w:r>
     </w:p>
     <w:p>
@@ -7660,15 +7645,7 @@
     </w:p>
     <w:p>
       <w:r>
-        <w:t xml:space="preserve">La sécurité des données est déjà en place avec des backups journaliers, </w:t>
-      </w:r>
-      <w:proofErr w:type="spellStart"/>
-      <w:r>
-        <w:t>clustering</w:t>
-      </w:r>
-      <w:proofErr w:type="spellEnd"/>
-      <w:r>
-        <w:t>, firewall, portes sécurisées, identifiants avec mot de passe, entre autres.</w:t>
+        <w:t>La sécurité des données est déjà en place avec des backups journaliers, clustering, firewall, portes sécurisées, identifiants avec mot de passe, entre autres.</w:t>
       </w:r>
       <w:r>
         <w:br/>
@@ -7689,6 +7666,7 @@
         <w:rPr>
           <w:rStyle w:val="TitreCar"/>
         </w:rPr>
+        <w:lastRenderedPageBreak/>
         <w:t>La Loterie Romande</w:t>
       </w:r>
       <w:r>
@@ -7715,7 +7693,7 @@
             <v:path o:extrusionok="f" gradientshapeok="t" o:connecttype="rect"/>
             <o:lock v:ext="edit" aspectratio="t"/>
           </v:shapetype>
-          <v:shape id="_x0000_i2302" type="#_x0000_t75" style="width:219pt;height:219pt">
+          <v:shape id="_x0000_i1025" type="#_x0000_t75" style="width:219pt;height:219pt">
             <v:imagedata r:id="rId12" o:title="10_LoRo15_RVB"/>
           </v:shape>
         </w:pict>
@@ -7723,116 +7701,115 @@
       <w:r>
         <w:br w:type="page"/>
       </w:r>
-      <w:bookmarkStart w:id="9" w:name="_GoBack"/>
+    </w:p>
+    <w:p>
+      <w:pPr>
+        <w:pStyle w:val="Titre2"/>
+      </w:pPr>
+      <w:bookmarkStart w:id="9" w:name="_Toc526323753"/>
+      <w:r>
+        <w:lastRenderedPageBreak/>
+        <w:t>La Loterie Romande</w:t>
+      </w:r>
+      <w:r>
+        <w:rPr>
+          <w:rStyle w:val="Appelnotedebasdep"/>
+        </w:rPr>
+        <w:footnoteReference w:id="2"/>
+      </w:r>
       <w:bookmarkEnd w:id="9"/>
     </w:p>
     <w:p>
       <w:pPr>
-        <w:pStyle w:val="Titre2"/>
-      </w:pPr>
-      <w:bookmarkStart w:id="10" w:name="_Toc526323753"/>
-      <w:r>
-        <w:t>La Loterie Romande</w:t>
-      </w:r>
-      <w:r>
-        <w:rPr>
-          <w:rStyle w:val="Appelnotedebasdep"/>
-        </w:rPr>
-        <w:footnoteReference w:id="2"/>
+        <w:pStyle w:val="Titre3"/>
+      </w:pPr>
+      <w:bookmarkStart w:id="10" w:name="_Toc526323754"/>
+      <w:r>
+        <w:t>Introduction</w:t>
       </w:r>
       <w:bookmarkEnd w:id="10"/>
     </w:p>
     <w:p>
+      <w:r>
+        <w:t>Le but de la Loterie Romande est d’organiser et exploiter, avec les autorisations prescrites par la loi, des loteries et paris comportant des lots en espèces ou en nature et d’en destiner le bénéfice net à des institutions d’utilité publique – sociale, culturelle, de recherche ou sportive – profitant aux cantons romands.</w:t>
+      </w:r>
+    </w:p>
+    <w:p>
       <w:pPr>
         <w:pStyle w:val="Titre3"/>
       </w:pPr>
-      <w:bookmarkStart w:id="11" w:name="_Toc526323754"/>
-      <w:r>
-        <w:t>Introduction</w:t>
+      <w:bookmarkStart w:id="11" w:name="_Toc526323755"/>
+      <w:r>
+        <w:t xml:space="preserve">Les données </w:t>
+      </w:r>
+      <w:r>
+        <w:t>au sein</w:t>
+      </w:r>
+      <w:r>
+        <w:t xml:space="preserve"> de la Loterie Romande</w:t>
       </w:r>
       <w:bookmarkEnd w:id="11"/>
     </w:p>
     <w:p>
       <w:r>
-        <w:t>Le but de la Loterie Romande est d’organiser et exploiter, avec les autorisations prescrites par la loi, des loteries et paris comportant des lots en espèces ou en nature et d’en destiner le bénéfice net à des institutions d’utilité publique – sociale, culturelle, de recherche ou sportive – profitant aux cantons romands.</w:t>
+        <w:t>La Loterie Romande traite un grand nombre de données, majoritairement en raison des jeux d’argents et des données clients que cela importe d’avoir. La société doit se plier à LPD et au RGPD car des clients Suisses ou étrangers à la Suisse peuvent aussi jouer aux jeux d’argent de la société. Toutes ces données doivent donc être gérer très sérieusement car cela représente beaucoup de données sensibles.</w:t>
+      </w:r>
+    </w:p>
+    <w:p>
+      <w:r>
+        <w:t>Nos normes standards concernant ces lois au point de vu sécurité sont toutes issues de l’ISO 27001.</w:t>
       </w:r>
     </w:p>
     <w:p>
       <w:pPr>
         <w:pStyle w:val="Titre3"/>
       </w:pPr>
-      <w:bookmarkStart w:id="12" w:name="_Toc526323755"/>
-      <w:r>
-        <w:t xml:space="preserve">Les données </w:t>
-      </w:r>
-      <w:r>
-        <w:t>au sein</w:t>
-      </w:r>
-      <w:r>
-        <w:t xml:space="preserve"> de la Loterie Romande</w:t>
+      <w:bookmarkStart w:id="12" w:name="_Toc526323756"/>
+      <w:r>
+        <w:t>Actions et mesures</w:t>
       </w:r>
       <w:bookmarkEnd w:id="12"/>
     </w:p>
     <w:p>
-      <w:r>
-        <w:t>La Loterie Romande traite un grand nombre de données, majoritairement en raison des jeux d’argents et des données clients que cela importe d’avoir. La société doit se plier à LPD et au RGPD car des clients Suisses ou étrangers à la Suisse peuvent aussi jouer aux jeux d’argent de la société. Toutes ces données doivent donc être gérer très sérieusement car cela représente beaucoup de données sensibles.</w:t>
-      </w:r>
-    </w:p>
-    <w:p>
-      <w:r>
-        <w:t>Nos normes standards concernant ces lois au point de vu sécurité sont toutes issues de l’ISO 27001.</w:t>
-      </w:r>
-    </w:p>
-    <w:p>
-      <w:pPr>
-        <w:pStyle w:val="Titre3"/>
-      </w:pPr>
-      <w:bookmarkStart w:id="13" w:name="_Toc526323756"/>
-      <w:r>
-        <w:t>Actions et mesures</w:t>
+      <w:pPr>
+        <w:pStyle w:val="Titre4"/>
+      </w:pPr>
+      <w:bookmarkStart w:id="13" w:name="_Toc526323757"/>
+      <w:r>
+        <w:t>Protections logiques</w:t>
       </w:r>
       <w:bookmarkEnd w:id="13"/>
     </w:p>
     <w:p>
+      <w:r>
+        <w:t>Toutes les données de la Loterie Romande sont stockées en interne dans des Datacenter. Ces données ont une rétention de 10 ans sur l’archivage. L’archivage se fait dans les serveurs de la Loterie, aucun archivage papier n’est présent.</w:t>
+      </w:r>
+    </w:p>
+    <w:p>
+      <w:r>
+        <w:t>Chaque collaborateur de la Loterie Romande doit suivre une journée d’information concernant la sécurité physique et logique lors de sa première journée de travail dans l’entreprise. Cette formation sert à instruire les collaborateurs des risques potentiels qu’ils pourraient faire et ce qu’il faut éviter.</w:t>
+      </w:r>
+    </w:p>
+    <w:p>
+      <w:r>
+        <w:t>Afin de vérifier si notre système de sécurité est fiable, nous procédons à un audit technique. Chaque moi un scan complet de nos systèmes est effectué</w:t>
+      </w:r>
+      <w:r>
+        <w:t>.</w:t>
+      </w:r>
+    </w:p>
+    <w:p>
       <w:pPr>
         <w:pStyle w:val="Titre4"/>
       </w:pPr>
-      <w:bookmarkStart w:id="14" w:name="_Toc526323757"/>
-      <w:r>
-        <w:t>Protections logiques</w:t>
+      <w:bookmarkStart w:id="14" w:name="_Toc526323758"/>
+      <w:r>
+        <w:t>Protections techniques</w:t>
       </w:r>
       <w:bookmarkEnd w:id="14"/>
     </w:p>
     <w:p>
       <w:r>
-        <w:t>Toutes les données de la Loterie Romande sont stockées en interne dans des Datacenter. Ces données ont une rétention de 10 ans sur l’archivage. L’archivage se fait dans les serveurs de la Loterie, aucun archivage papier n’est présent.</w:t>
-      </w:r>
-    </w:p>
-    <w:p>
-      <w:r>
-        <w:t>Chaque collaborateur de la Loterie Romande doit suivre une journée d’information concernant la sécurité physique et logique lors de sa première journée de travail dans l’entreprise. Cette formation sert à instruire les collaborateurs des risques potentiels qu’ils pourraient faire et ce qu’il faut éviter.</w:t>
-      </w:r>
-    </w:p>
-    <w:p>
-      <w:r>
-        <w:t>Afin de vérifier si notre système de sécurité est fiable, nous procédons à un audit technique. Chaque moi un scan complet de nos systèmes est effectué</w:t>
-      </w:r>
-      <w:r>
-        <w:t>.</w:t>
-      </w:r>
-    </w:p>
-    <w:p>
-      <w:pPr>
-        <w:pStyle w:val="Titre4"/>
-      </w:pPr>
-      <w:bookmarkStart w:id="15" w:name="_Toc526323758"/>
-      <w:r>
-        <w:t>Protections techniques</w:t>
-      </w:r>
-      <w:bookmarkEnd w:id="15"/>
-    </w:p>
-    <w:p>
-      <w:r>
         <w:t>L’accès à nos sites, nos serveurs, nos Datacenter, nos armoires de câbles se font soit par l’intermédiaire de l’Active Directory soit par un système de badge et de code.</w:t>
       </w:r>
     </w:p>
@@ -7848,15 +7825,7 @@
     </w:p>
     <w:p>
       <w:r>
-        <w:t xml:space="preserve">Dans l’entreprise nous chiffrons tous les flux </w:t>
-      </w:r>
-      <w:proofErr w:type="spellStart"/>
-      <w:r>
-        <w:t>ssl</w:t>
-      </w:r>
-      <w:proofErr w:type="spellEnd"/>
-      <w:r>
-        <w:t xml:space="preserve"> et https ainsi que nos cassettes de sauvegarde.</w:t>
+        <w:t>Dans l’entreprise nous chiffrons tous les flux ssl et https ainsi que nos cassettes de sauvegarde.</w:t>
       </w:r>
     </w:p>
     <w:p>
@@ -7883,24 +7852,25 @@
       <w:pPr>
         <w:pStyle w:val="Titre3"/>
       </w:pPr>
-      <w:bookmarkStart w:id="16" w:name="_Toc526323759"/>
-      <w:r>
+      <w:bookmarkStart w:id="15" w:name="_Toc526323759"/>
+      <w:r>
+        <w:lastRenderedPageBreak/>
         <w:t>Stratégies de sauvegardes</w:t>
       </w:r>
+      <w:bookmarkEnd w:id="15"/>
+    </w:p>
+    <w:p>
+      <w:pPr>
+        <w:pStyle w:val="Titre4"/>
+      </w:pPr>
+      <w:r>
+        <w:t xml:space="preserve"> </w:t>
+      </w:r>
+      <w:bookmarkStart w:id="16" w:name="_Toc526323760"/>
+      <w:r>
+        <w:t>Infrastructures</w:t>
+      </w:r>
       <w:bookmarkEnd w:id="16"/>
-    </w:p>
-    <w:p>
-      <w:pPr>
-        <w:pStyle w:val="Titre4"/>
-      </w:pPr>
-      <w:r>
-        <w:t xml:space="preserve"> </w:t>
-      </w:r>
-      <w:bookmarkStart w:id="17" w:name="_Toc526323760"/>
-      <w:r>
-        <w:t>Infrastructures</w:t>
-      </w:r>
-      <w:bookmarkEnd w:id="17"/>
     </w:p>
     <w:p>
       <w:pPr>
@@ -8337,7 +8307,7 @@
               </wp:anchor>
             </w:drawing>
           </mc:Choice>
-          <mc:Fallback xmlns:w16cid="http://schemas.microsoft.com/office/word/2016/wordml/cid" xmlns:am3d="http://schemas.microsoft.com/office/drawing/2017/model3d" xmlns:aink="http://schemas.microsoft.com/office/drawing/2016/ink" xmlns:cx8="http://schemas.microsoft.com/office/drawing/2016/5/14/chartex" xmlns:cx7="http://schemas.microsoft.com/office/drawing/2016/5/13/chartex" xmlns:cx6="http://schemas.microsoft.com/office/drawing/2016/5/12/chartex" xmlns:cx5="http://schemas.microsoft.com/office/drawing/2016/5/11/chartex" xmlns:cx4="http://schemas.microsoft.com/office/drawing/2016/5/10/chartex" xmlns:cx3="http://schemas.microsoft.com/office/drawing/2016/5/9/chartex" xmlns:cx2="http://schemas.microsoft.com/office/drawing/2015/10/21/chartex">
+          <mc:Fallback xmlns:cx2="http://schemas.microsoft.com/office/drawing/2015/10/21/chartex" xmlns:cx3="http://schemas.microsoft.com/office/drawing/2016/5/9/chartex" xmlns:cx4="http://schemas.microsoft.com/office/drawing/2016/5/10/chartex" xmlns:cx5="http://schemas.microsoft.com/office/drawing/2016/5/11/chartex" xmlns:cx6="http://schemas.microsoft.com/office/drawing/2016/5/12/chartex" xmlns:cx7="http://schemas.microsoft.com/office/drawing/2016/5/13/chartex" xmlns:cx8="http://schemas.microsoft.com/office/drawing/2016/5/14/chartex" xmlns:aink="http://schemas.microsoft.com/office/drawing/2016/ink" xmlns:am3d="http://schemas.microsoft.com/office/drawing/2017/model3d" xmlns:w16cid="http://schemas.microsoft.com/office/word/2016/wordml/cid">
             <w:pict>
               <v:rect w14:anchorId="5363E972" id="Rectangle 53" o:spid="_x0000_s1026" style="position:absolute;margin-left:231.25pt;margin-top:3.95pt;width:258.5pt;height:105.6pt;z-index:251665408;visibility:visible;mso-wrap-style:square;mso-width-percent:0;mso-height-percent:0;mso-wrap-distance-left:9pt;mso-wrap-distance-top:0;mso-wrap-distance-right:9pt;mso-wrap-distance-bottom:0;mso-position-horizontal:absolute;mso-position-horizontal-relative:text;mso-position-vertical:absolute;mso-position-vertical-relative:text;mso-width-percent:0;mso-height-percent:0;mso-width-relative:margin;mso-height-relative:margin;v-text-anchor:middle" o:gfxdata="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" filled="f" strokecolor="white [3212]" strokeweight="1.5pt">
                 <v:shadow on="t" color="black" opacity="22937f" origin=",.5" offset=".67103mm,.21803mm"/>
@@ -8722,7 +8692,7 @@
               </wp:anchor>
             </w:drawing>
           </mc:Choice>
-          <mc:Fallback xmlns:w16cid="http://schemas.microsoft.com/office/word/2016/wordml/cid" xmlns:am3d="http://schemas.microsoft.com/office/drawing/2017/model3d" xmlns:aink="http://schemas.microsoft.com/office/drawing/2016/ink" xmlns:cx8="http://schemas.microsoft.com/office/drawing/2016/5/14/chartex" xmlns:cx7="http://schemas.microsoft.com/office/drawing/2016/5/13/chartex" xmlns:cx6="http://schemas.microsoft.com/office/drawing/2016/5/12/chartex" xmlns:cx5="http://schemas.microsoft.com/office/drawing/2016/5/11/chartex" xmlns:cx4="http://schemas.microsoft.com/office/drawing/2016/5/10/chartex" xmlns:cx3="http://schemas.microsoft.com/office/drawing/2016/5/9/chartex" xmlns:cx2="http://schemas.microsoft.com/office/drawing/2015/10/21/chartex">
+          <mc:Fallback xmlns:cx2="http://schemas.microsoft.com/office/drawing/2015/10/21/chartex" xmlns:cx3="http://schemas.microsoft.com/office/drawing/2016/5/9/chartex" xmlns:cx4="http://schemas.microsoft.com/office/drawing/2016/5/10/chartex" xmlns:cx5="http://schemas.microsoft.com/office/drawing/2016/5/11/chartex" xmlns:cx6="http://schemas.microsoft.com/office/drawing/2016/5/12/chartex" xmlns:cx7="http://schemas.microsoft.com/office/drawing/2016/5/13/chartex" xmlns:cx8="http://schemas.microsoft.com/office/drawing/2016/5/14/chartex" xmlns:aink="http://schemas.microsoft.com/office/drawing/2016/ink" xmlns:am3d="http://schemas.microsoft.com/office/drawing/2017/model3d" xmlns:w16cid="http://schemas.microsoft.com/office/word/2016/wordml/cid">
             <w:pict>
               <v:rect w14:anchorId="2AF23008" id="Rectangle 22" o:spid="_x0000_s1026" style="position:absolute;margin-left:231.45pt;margin-top:86.65pt;width:258.5pt;height:105.6pt;z-index:251670528;visibility:visible;mso-wrap-style:square;mso-wrap-distance-left:9pt;mso-wrap-distance-top:0;mso-wrap-distance-right:9pt;mso-wrap-distance-bottom:0;mso-position-horizontal:absolute;mso-position-horizontal-relative:text;mso-position-vertical:absolute;mso-position-vertical-relative:text;v-text-anchor:middle" o:gfxdata="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" filled="f" strokecolor="white [3212]" strokeweight="1.5pt">
                 <v:shadow on="t" color="black" opacity="22937f" origin=",.5" offset=".67103mm,.21803mm"/>
@@ -8945,16 +8915,8 @@
         <w:rPr>
           <w:color w:val="000000" w:themeColor="text1"/>
         </w:rPr>
-        <w:t xml:space="preserve"> et les datas </w:t>
-      </w:r>
-      <w:proofErr w:type="spellStart"/>
-      <w:r>
-        <w:rPr>
-          <w:color w:val="000000" w:themeColor="text1"/>
-        </w:rPr>
-        <w:t>domains</w:t>
-      </w:r>
-      <w:proofErr w:type="spellEnd"/>
+        <w:t xml:space="preserve"> et les datas domains</w:t>
+      </w:r>
       <w:r>
         <w:rPr>
           <w:color w:val="000000" w:themeColor="text1"/>
@@ -9368,7 +9330,7 @@
       <w:pPr>
         <w:pStyle w:val="Titre4"/>
       </w:pPr>
-      <w:bookmarkStart w:id="18" w:name="_Toc526323761"/>
+      <w:bookmarkStart w:id="17" w:name="_Toc526323761"/>
       <w:r>
         <w:t>Technique</w:t>
       </w:r>
@@ -9378,33 +9340,33 @@
       <w:r>
         <w:t>auvegarde d’un serveur physique</w:t>
       </w:r>
+      <w:bookmarkEnd w:id="17"/>
+      <w:r>
+        <w:t xml:space="preserve"> </w:t>
+      </w:r>
+    </w:p>
+    <w:p/>
+    <w:p>
+      <w:pPr>
+        <w:pStyle w:val="Titre4"/>
+      </w:pPr>
+      <w:bookmarkStart w:id="18" w:name="_Toc526323762"/>
+      <w:r>
+        <w:t>Technique de sauvegarde d’un serveur virtuel</w:t>
+      </w:r>
       <w:bookmarkEnd w:id="18"/>
-      <w:r>
-        <w:t xml:space="preserve"> </w:t>
-      </w:r>
     </w:p>
     <w:p/>
     <w:p>
       <w:pPr>
         <w:pStyle w:val="Titre4"/>
       </w:pPr>
-      <w:bookmarkStart w:id="19" w:name="_Toc526323762"/>
-      <w:r>
-        <w:t>Technique de sauvegarde d’un serveur virtuel</w:t>
+      <w:bookmarkStart w:id="19" w:name="_Toc526323763"/>
+      <w:r>
+        <w:t>Stratégie de conservation des sauvegardes</w:t>
       </w:r>
       <w:bookmarkEnd w:id="19"/>
     </w:p>
-    <w:p/>
-    <w:p>
-      <w:pPr>
-        <w:pStyle w:val="Titre4"/>
-      </w:pPr>
-      <w:bookmarkStart w:id="20" w:name="_Toc526323763"/>
-      <w:r>
-        <w:t>Stratégie de conservation des sauvegardes</w:t>
-      </w:r>
-      <w:bookmarkEnd w:id="20"/>
-    </w:p>
     <w:p>
       <w:pPr>
         <w:rPr>
@@ -9424,10 +9386,10 @@
       </w:pPr>
       <w:r>
         <w:object w:dxaOrig="11551" w:dyaOrig="7711" w14:anchorId="3FAC2459">
-          <v:shape id="_x0000_i2098" type="#_x0000_t75" style="width:360.95pt;height:243.3pt" o:ole="">
+          <v:shape id="_x0000_i1026" type="#_x0000_t75" style="width:360.95pt;height:243.3pt" o:ole="">
             <v:imagedata r:id="rId17" o:title=""/>
           </v:shape>
-          <o:OLEObject Type="Embed" ProgID="Visio.Drawing.15" ShapeID="_x0000_i2098" DrawAspect="Content" ObjectID="_1600065863" r:id="rId18"/>
+          <o:OLEObject Type="Embed" ProgID="Visio.Drawing.15" ShapeID="_x0000_i1026" DrawAspect="Content" ObjectID="_1600152028" r:id="rId18"/>
         </w:object>
       </w:r>
     </w:p>
@@ -9469,6 +9431,7 @@
         <w:rPr>
           <w:noProof/>
         </w:rPr>
+        <w:lastRenderedPageBreak/>
         <w:drawing>
           <wp:anchor distT="0" distB="0" distL="114300" distR="114300" simplePos="0" relativeHeight="251659264" behindDoc="0" locked="0" layoutInCell="1" allowOverlap="1" wp14:anchorId="77C2DDC8" wp14:editId="4327A248">
             <wp:simplePos x="0" y="0"/>
@@ -9555,8 +9518,9 @@
       <w:pPr>
         <w:pStyle w:val="Titre2"/>
       </w:pPr>
-      <w:bookmarkStart w:id="21" w:name="_Toc526323764"/>
-      <w:r>
+      <w:bookmarkStart w:id="20" w:name="_Toc526323764"/>
+      <w:r>
+        <w:lastRenderedPageBreak/>
         <w:t>VTX</w:t>
       </w:r>
       <w:r>
@@ -9565,19 +9529,19 @@
         </w:rPr>
         <w:footnoteReference w:id="3"/>
       </w:r>
+      <w:bookmarkEnd w:id="20"/>
+    </w:p>
+    <w:p>
+      <w:pPr>
+        <w:pStyle w:val="Titre3"/>
+      </w:pPr>
+      <w:bookmarkStart w:id="21" w:name="_Toc526323765"/>
+      <w:r>
+        <w:t>Introduction</w:t>
+      </w:r>
       <w:bookmarkEnd w:id="21"/>
     </w:p>
     <w:p>
-      <w:pPr>
-        <w:pStyle w:val="Titre3"/>
-      </w:pPr>
-      <w:bookmarkStart w:id="22" w:name="_Toc526323765"/>
-      <w:r>
-        <w:t>Introduction</w:t>
-      </w:r>
-      <w:bookmarkEnd w:id="22"/>
-    </w:p>
-    <w:p>
       <w:r>
         <w:t xml:space="preserve">VTX est une entreprise qui occupe la télécommunication. La société a été </w:t>
       </w:r>
@@ -9588,15 +9552,7 @@
         <w:t xml:space="preserve"> en 198</w:t>
       </w:r>
       <w:r>
-        <w:t xml:space="preserve">9 et son nom signifie </w:t>
-      </w:r>
-      <w:proofErr w:type="spellStart"/>
-      <w:r>
-        <w:t>Videotex</w:t>
-      </w:r>
-      <w:proofErr w:type="spellEnd"/>
-      <w:r>
-        <w:t xml:space="preserve">. </w:t>
+        <w:t xml:space="preserve">9 et son nom signifie Videotex. </w:t>
       </w:r>
       <w:r>
         <w:t xml:space="preserve">Le siège est à Pully et nous avons d’autre succursale </w:t>
@@ -9713,39 +9669,15 @@
       <w:pPr>
         <w:pStyle w:val="Titre3"/>
       </w:pPr>
-      <w:bookmarkStart w:id="23" w:name="_Toc526323766"/>
+      <w:bookmarkStart w:id="22" w:name="_Toc526323766"/>
       <w:r>
         <w:t>Les techniques utilisées</w:t>
       </w:r>
-      <w:bookmarkEnd w:id="23"/>
-    </w:p>
-    <w:p>
-      <w:r>
-        <w:t xml:space="preserve">Pour conserver nos données nous utilisons comme technologie </w:t>
-      </w:r>
-      <w:proofErr w:type="spellStart"/>
-      <w:r>
-        <w:t>Bacula</w:t>
-      </w:r>
-      <w:proofErr w:type="spellEnd"/>
-      <w:r>
-        <w:t xml:space="preserve"> / </w:t>
-      </w:r>
-      <w:proofErr w:type="spellStart"/>
-      <w:r>
-        <w:t>Veam</w:t>
-      </w:r>
-      <w:proofErr w:type="spellEnd"/>
-      <w:r>
-        <w:t xml:space="preserve"> et notre hardware est du </w:t>
-      </w:r>
-      <w:proofErr w:type="spellStart"/>
-      <w:r>
-        <w:t>NetApp</w:t>
-      </w:r>
-      <w:proofErr w:type="spellEnd"/>
-      <w:r>
-        <w:t>.</w:t>
+      <w:bookmarkEnd w:id="22"/>
+    </w:p>
+    <w:p>
+      <w:r>
+        <w:t>Pour conserver nos données nous utilisons comme technologie Bacula / Veam et notre hardware est du NetApp.</w:t>
       </w:r>
       <w:r>
         <w:br/>
@@ -9754,15 +9686,7 @@
     </w:p>
     <w:p>
       <w:r>
-        <w:t xml:space="preserve">Nous enregistrons toutes les 3 semaines en bande magnétique en cas d’attaque grave via un </w:t>
-      </w:r>
-      <w:proofErr w:type="spellStart"/>
-      <w:r>
-        <w:t>ransomware</w:t>
-      </w:r>
-      <w:proofErr w:type="spellEnd"/>
-      <w:r>
-        <w:t>.</w:t>
+        <w:t>Nous enregistrons toutes les 3 semaines en bande magnétique en cas d’attaque grave via un ransomware.</w:t>
       </w:r>
       <w:r>
         <w:br/>
@@ -9836,6 +9760,7 @@
         <w:rPr>
           <w:noProof/>
         </w:rPr>
+        <w:lastRenderedPageBreak/>
         <w:drawing>
           <wp:anchor distT="0" distB="0" distL="114300" distR="114300" simplePos="0" relativeHeight="251658240" behindDoc="0" locked="0" layoutInCell="1" allowOverlap="1" wp14:anchorId="4B4E96ED" wp14:editId="63B201BB">
             <wp:simplePos x="0" y="0"/>
@@ -9925,8 +9850,9 @@
       <w:pPr>
         <w:pStyle w:val="Titre2"/>
       </w:pPr>
-      <w:bookmarkStart w:id="24" w:name="_Toc526323767"/>
-      <w:r>
+      <w:bookmarkStart w:id="23" w:name="_Toc526323767"/>
+      <w:r>
+        <w:lastRenderedPageBreak/>
         <w:t>Université de Lausanne</w:t>
       </w:r>
       <w:r>
@@ -9935,433 +9861,369 @@
         </w:rPr>
         <w:footnoteReference w:id="4"/>
       </w:r>
+      <w:bookmarkEnd w:id="23"/>
+    </w:p>
+    <w:p>
+      <w:pPr>
+        <w:pStyle w:val="Titre3"/>
+      </w:pPr>
+      <w:bookmarkStart w:id="24" w:name="_Toc526323768"/>
+      <w:r>
+        <w:t>Présentation entreprise</w:t>
+      </w:r>
       <w:bookmarkEnd w:id="24"/>
     </w:p>
     <w:p>
       <w:pPr>
+        <w:rPr>
+          <w:color w:val="538135" w:themeColor="accent6" w:themeShade="BF"/>
+        </w:rPr>
+      </w:pPr>
+      <w:r>
+        <w:t>L’Université de Lausanne, bâtiment dédié aux étudiants, professeurs et chercheurs universitaires, est un bâtiment qui regroupes pas moins de 15'000 étudiants et 5'000 employés situés sur les bords du Lac Léman, et il est composé de 7 facultés : médecine-biologie / sciences sociales / lettre / théologie / géosciences / droit / commerciales (HEC). Ce bâtiment a eu ses débuts en 1537 et l’un des plus vieilles sociétés de Suisse.</w:t>
+      </w:r>
+      <w:r>
+        <w:rPr>
+          <w:color w:val="538135" w:themeColor="accent6" w:themeShade="BF"/>
+        </w:rPr>
+        <w:t xml:space="preserve"> </w:t>
+      </w:r>
+      <w:r>
+        <w:rPr>
+          <w:color w:val="538135" w:themeColor="accent6" w:themeShade="BF"/>
+        </w:rPr>
+        <w:t xml:space="preserve">Nous </w:t>
+      </w:r>
+      <w:r>
+        <w:t>respectons la LPD et la GDPR car nous avons des employés qui habitent sur le territoire européen (hors suisse).</w:t>
+      </w:r>
+    </w:p>
+    <w:p>
+      <w:pPr>
         <w:pStyle w:val="Titre3"/>
       </w:pPr>
-      <w:bookmarkStart w:id="25" w:name="_Toc526323768"/>
-      <w:r>
-        <w:t>Présentation entreprise</w:t>
+      <w:bookmarkStart w:id="25" w:name="_Toc526323769"/>
+      <w:r>
+        <w:t>Présentation du système</w:t>
       </w:r>
       <w:bookmarkEnd w:id="25"/>
-    </w:p>
-    <w:p>
-      <w:pPr>
-        <w:rPr>
-          <w:color w:val="538135" w:themeColor="accent6" w:themeShade="BF"/>
-        </w:rPr>
-      </w:pPr>
-      <w:r>
-        <w:t>L’Université de Lausanne, bâtiment dédié aux étudiants, professeurs et chercheurs universitaires, est un bâtiment qui regroupes pas moins de 15'000 étudiants et 5'000 employés situés sur les bords du Lac Léman, et il est composé de 7 facultés : médecine-biologie / sciences sociales / lettre / théologie / géosciences / droit / commerciales (HEC). Ce bâtiment a eu ses débuts en 1537 et l’un des plus vieilles sociétés de Suisse.</w:t>
-      </w:r>
-      <w:r>
-        <w:rPr>
-          <w:color w:val="538135" w:themeColor="accent6" w:themeShade="BF"/>
-        </w:rPr>
+      <w:r>
         <w:t xml:space="preserve"> </w:t>
       </w:r>
-      <w:r>
-        <w:rPr>
-          <w:color w:val="538135" w:themeColor="accent6" w:themeShade="BF"/>
-        </w:rPr>
-        <w:t xml:space="preserve">Nous </w:t>
-      </w:r>
-      <w:r>
-        <w:t>respectons la LPD et la GDPR car nous avons des employés qui habitent sur le territoire européen (hors suisse).</w:t>
-      </w:r>
+    </w:p>
+    <w:p>
+      <w:pPr>
+        <w:spacing w:after="0" w:line="240" w:lineRule="auto"/>
+      </w:pPr>
+      <w:r>
+        <w:t>Les systèmes sont distribués sur trois centres de calculs répartis sur le campus</w:t>
+      </w:r>
+      <w:r>
+        <w:t xml:space="preserve"> </w:t>
+      </w:r>
+      <w:r>
+        <w:t>de l’Université de Lausanne.</w:t>
+      </w:r>
+    </w:p>
+    <w:p>
+      <w:pPr>
+        <w:spacing w:after="0" w:line="240" w:lineRule="auto"/>
+        <w:rPr>
+          <w:color w:val="000000" w:themeColor="text1"/>
+        </w:rPr>
+      </w:pPr>
+      <w:r>
+        <w:t xml:space="preserve">Ils sont constitués de deux SAN et de 28 serveurs physiques qui hébergent 550 serveurs virtuels, cela représente 180Tb de données pour les SAN et pour les serveurs 112Tb de données. </w:t>
+      </w:r>
+      <w:r>
+        <w:rPr>
+          <w:color w:val="ED7D31" w:themeColor="accent2"/>
+        </w:rPr>
+        <w:t xml:space="preserve"> </w:t>
+      </w:r>
+      <w:r>
+        <w:rPr>
+          <w:color w:val="000000" w:themeColor="text1"/>
+        </w:rPr>
+        <w:t>Les fichiers sont stockés sur deux NAS qui font un total de 1.28 Pb.</w:t>
+      </w:r>
+    </w:p>
+    <w:p>
+      <w:pPr>
+        <w:spacing w:after="0" w:line="240" w:lineRule="auto"/>
+        <w:rPr>
+          <w:color w:val="000000" w:themeColor="text1"/>
+        </w:rPr>
+      </w:pPr>
+      <w:r>
+        <w:rPr>
+          <w:color w:val="000000" w:themeColor="text1"/>
+        </w:rPr>
+        <w:t xml:space="preserve">Il y a environ 5'000 postes de travail à travers le campus. </w:t>
+      </w:r>
+    </w:p>
+    <w:p>
+      <w:pPr>
+        <w:spacing w:after="0" w:line="240" w:lineRule="auto"/>
+        <w:rPr>
+          <w:color w:val="ED7D31" w:themeColor="accent2"/>
+        </w:rPr>
+      </w:pPr>
     </w:p>
     <w:p>
       <w:pPr>
         <w:pStyle w:val="Titre3"/>
       </w:pPr>
-      <w:bookmarkStart w:id="26" w:name="_Toc526323769"/>
-      <w:r>
-        <w:t>Présentation du système</w:t>
+      <w:bookmarkStart w:id="26" w:name="_Toc526323770"/>
+      <w:r>
+        <w:t>Les techniques et technologies utilisés</w:t>
       </w:r>
       <w:bookmarkEnd w:id="26"/>
+    </w:p>
+    <w:p>
+      <w:r>
+        <w:t xml:space="preserve">L’UNIL possède plusieurs technologies pour effectuer les sauvegardes des différentes machines (poste de travail, serveur, serveur virtualisé). Pour régler les différents problèmes de </w:t>
+      </w:r>
+      <w:r>
+        <w:t>sauvegarde, les</w:t>
+      </w:r>
+      <w:r>
+        <w:t xml:space="preserve"> techniques</w:t>
+      </w:r>
+      <w:r>
+        <w:t>, technologies</w:t>
+      </w:r>
+      <w:r>
+        <w:t xml:space="preserve"> et les logiciels utilisés sont les suivan</w:t>
+      </w:r>
+      <w:r>
+        <w:t xml:space="preserve">tes : Raid, Networker, Avamar, </w:t>
+      </w:r>
+      <w:r>
+        <w:t>point</w:t>
+      </w:r>
+      <w:r>
+        <w:t xml:space="preserve"> de restauration, Crash Plan, cluster, déduplication.</w:t>
+      </w:r>
+    </w:p>
+    <w:p>
+      <w:pPr>
+        <w:pStyle w:val="Titre3"/>
+      </w:pPr>
+      <w:bookmarkStart w:id="27" w:name="_Toc526323771"/>
+      <w:r>
+        <w:t>Raid</w:t>
+      </w:r>
+      <w:bookmarkEnd w:id="27"/>
       <w:r>
         <w:t xml:space="preserve"> </w:t>
       </w:r>
     </w:p>
     <w:p>
       <w:pPr>
-        <w:spacing w:after="0" w:line="240" w:lineRule="auto"/>
-      </w:pPr>
-      <w:r>
-        <w:t>Les systèmes sont distribués sur trois centres de calculs répartis sur le campus</w:t>
-      </w:r>
-      <w:r>
-        <w:t xml:space="preserve"> </w:t>
-      </w:r>
-      <w:r>
-        <w:t>de l’Université de Lausanne.</w:t>
-      </w:r>
-    </w:p>
-    <w:p>
-      <w:pPr>
-        <w:spacing w:after="0" w:line="240" w:lineRule="auto"/>
-        <w:rPr>
-          <w:color w:val="000000" w:themeColor="text1"/>
-        </w:rPr>
-      </w:pPr>
-      <w:r>
-        <w:t xml:space="preserve">Ils sont constitués de deux SAN et de 28 serveurs physiques qui hébergent 550 serveurs virtuels, cela représente 180Tb de données pour les SAN et pour les serveurs 112Tb de données. </w:t>
-      </w:r>
-      <w:r>
-        <w:rPr>
-          <w:color w:val="ED7D31" w:themeColor="accent2"/>
-        </w:rPr>
-        <w:t xml:space="preserve"> </w:t>
-      </w:r>
-      <w:r>
-        <w:rPr>
-          <w:color w:val="000000" w:themeColor="text1"/>
-        </w:rPr>
-        <w:t>Les fichiers sont stockés sur deux NAS qui font un total de 1.28 Pb.</w:t>
-      </w:r>
-    </w:p>
-    <w:p>
-      <w:pPr>
-        <w:spacing w:after="0" w:line="240" w:lineRule="auto"/>
-        <w:rPr>
-          <w:color w:val="000000" w:themeColor="text1"/>
-        </w:rPr>
-      </w:pPr>
-      <w:r>
-        <w:rPr>
-          <w:color w:val="000000" w:themeColor="text1"/>
-        </w:rPr>
-        <w:t xml:space="preserve">Il y a environ 5'000 postes de travail à travers le campus. </w:t>
-      </w:r>
-    </w:p>
-    <w:p>
-      <w:pPr>
-        <w:spacing w:after="0" w:line="240" w:lineRule="auto"/>
-        <w:rPr>
-          <w:color w:val="ED7D31" w:themeColor="accent2"/>
-        </w:rPr>
-      </w:pPr>
+        <w:rPr>
+          <w:color w:val="000000" w:themeColor="text1"/>
+        </w:rPr>
+      </w:pPr>
+      <w:r>
+        <w:rPr>
+          <w:color w:val="000000" w:themeColor="text1"/>
+        </w:rPr>
+        <w:t xml:space="preserve">Pour éviter les défaillances hardware, l’UNIL utilise la technologie Raid. Il permet de se prémunir de la perte de données si l’un des équipements connaissait une avarie. Ce point sera plus détaillé dans la partie de sécurité des données. </w:t>
+      </w:r>
     </w:p>
     <w:p>
       <w:pPr>
         <w:pStyle w:val="Titre3"/>
       </w:pPr>
-      <w:bookmarkStart w:id="27" w:name="_Toc526323770"/>
-      <w:r>
-        <w:t>Les techniques et technologies utilisés</w:t>
-      </w:r>
-      <w:bookmarkEnd w:id="27"/>
-    </w:p>
-    <w:p>
-      <w:r>
-        <w:t xml:space="preserve">L’UNIL possède plusieurs technologies pour effectuer les sauvegardes des différentes machines (poste de travail, serveur, serveur virtualisé). Pour régler les différents problèmes de </w:t>
-      </w:r>
-      <w:r>
-        <w:t>sauvegarde, les</w:t>
-      </w:r>
-      <w:r>
-        <w:t xml:space="preserve"> techniques</w:t>
-      </w:r>
-      <w:r>
-        <w:t>, technologies</w:t>
-      </w:r>
-      <w:r>
-        <w:t xml:space="preserve"> et les logiciels utilisés sont les suivan</w:t>
-      </w:r>
-      <w:r>
-        <w:t xml:space="preserve">tes : Raid, </w:t>
-      </w:r>
-      <w:proofErr w:type="spellStart"/>
+      <w:bookmarkStart w:id="28" w:name="_Toc526323772"/>
+      <w:r>
+        <w:t>Avamar</w:t>
+      </w:r>
+      <w:bookmarkEnd w:id="28"/>
+    </w:p>
+    <w:p>
+      <w:pPr>
+        <w:rPr>
+          <w:color w:val="000000" w:themeColor="text1"/>
+        </w:rPr>
+      </w:pPr>
+      <w:r>
+        <w:t xml:space="preserve">Pour permettre une restauration extrêmement rapide d’un serveur, le logiciel Avamar est utilisé pour les sauvegardes ponctuelles des images </w:t>
+      </w:r>
+      <w:r>
+        <w:t>des machines virtualisées</w:t>
+      </w:r>
+      <w:r>
+        <w:t xml:space="preserve">. Il sauvegarde 150 machines critiques. Il effectue une image de chaque VMs de manière quotidienne, sauf le samedi. La rétention des sauvegardes est de 7 jours </w:t>
+      </w:r>
+      <w:r>
+        <w:rPr>
+          <w:color w:val="000000" w:themeColor="text1"/>
+        </w:rPr>
+        <w:t xml:space="preserve">et </w:t>
+      </w:r>
+      <w:r>
+        <w:rPr>
+          <w:color w:val="000000" w:themeColor="text1"/>
+        </w:rPr>
+        <w:t>l</w:t>
+      </w:r>
+      <w:r>
+        <w:rPr>
+          <w:color w:val="000000" w:themeColor="text1"/>
+        </w:rPr>
+        <w:t>e RPO maximum est de 24 heures.</w:t>
+      </w:r>
+    </w:p>
+    <w:p>
+      <w:pPr>
+        <w:pStyle w:val="Titre3"/>
+      </w:pPr>
+      <w:bookmarkStart w:id="29" w:name="_Toc526323773"/>
       <w:r>
         <w:t>Networker</w:t>
       </w:r>
-      <w:proofErr w:type="spellEnd"/>
-      <w:r>
-        <w:t xml:space="preserve">, </w:t>
-      </w:r>
-      <w:proofErr w:type="spellStart"/>
-      <w:r>
-        <w:t>Avamar</w:t>
-      </w:r>
-      <w:proofErr w:type="spellEnd"/>
-      <w:r>
-        <w:t xml:space="preserve">, </w:t>
-      </w:r>
-      <w:r>
-        <w:t>point</w:t>
-      </w:r>
-      <w:r>
-        <w:t xml:space="preserve"> de restauration, Crash Plan, cluster, déduplication.</w:t>
+      <w:bookmarkEnd w:id="29"/>
+    </w:p>
+    <w:p>
+      <w:r>
+        <w:t>Networker permet de complémenté Avamar, particulièrement pour la sauvegarde de certaine base de donnée au fil de l’eau et aussi de proposer une conservation jusqu’à trois mois des documents pour les serveurs.</w:t>
+      </w:r>
+    </w:p>
+    <w:p>
+      <w:r>
+        <w:t xml:space="preserve">Network effectuent une sauvegarde quotidienne incrémentale chaque nuit sauf le samedi car il effectue une sauvegarde full chaque vendredi. La rétention des fichiers est de 3 mois selon les directives de la SLA (Service Level agreement). </w:t>
+      </w:r>
+    </w:p>
+    <w:p>
+      <w:r>
+        <w:t>Il est également utilisé pour sauvegarder les données du serveur Microsoft exchange de manière particulière.</w:t>
+      </w:r>
+    </w:p>
+    <w:p>
+      <w:r>
+        <w:lastRenderedPageBreak/>
+        <w:t xml:space="preserve">Un Recover Point Objective(RPO) d’un maximum de 24 heures pour les fichiers et un RPO maximum de 8h pour les bases de données. </w:t>
       </w:r>
     </w:p>
     <w:p>
       <w:pPr>
         <w:pStyle w:val="Titre3"/>
       </w:pPr>
-      <w:bookmarkStart w:id="28" w:name="_Toc526323771"/>
-      <w:r>
-        <w:t>Raid</w:t>
-      </w:r>
-      <w:bookmarkEnd w:id="28"/>
-      <w:r>
-        <w:t xml:space="preserve"> </w:t>
-      </w:r>
-    </w:p>
-    <w:p>
-      <w:pPr>
-        <w:rPr>
-          <w:color w:val="000000" w:themeColor="text1"/>
-        </w:rPr>
-      </w:pPr>
-      <w:r>
-        <w:rPr>
-          <w:color w:val="000000" w:themeColor="text1"/>
-        </w:rPr>
-        <w:t xml:space="preserve">Pour éviter les défaillances hardware, l’UNIL utilise la technologie Raid. Il permet de se prémunir de la perte de données si l’un des équipements connaissait une avarie. Ce point sera plus détaillé dans la partie de sécurité des données. </w:t>
+      <w:bookmarkStart w:id="30" w:name="_Toc526323774"/>
+      <w:r>
+        <w:t>Point de restauration ou historique des fichiers</w:t>
+      </w:r>
+      <w:bookmarkEnd w:id="30"/>
+    </w:p>
+    <w:p>
+      <w:r>
+        <w:t xml:space="preserve">Sur les NAS, il y a une sauvegarde de chaque fichier effectué avec le point de restauration Windows. 2 copies par jour sont effectuées et sont accessible via l’historique de fichiers. La rétention des copies </w:t>
+      </w:r>
+      <w:r>
+        <w:t>est</w:t>
+      </w:r>
+      <w:r>
+        <w:t xml:space="preserve"> de 3 mois. </w:t>
       </w:r>
     </w:p>
     <w:p>
       <w:pPr>
         <w:pStyle w:val="Titre3"/>
       </w:pPr>
-      <w:bookmarkStart w:id="29" w:name="_Toc526323772"/>
-      <w:proofErr w:type="spellStart"/>
-      <w:r>
-        <w:t>Avamar</w:t>
-      </w:r>
-      <w:bookmarkEnd w:id="29"/>
-      <w:proofErr w:type="spellEnd"/>
-    </w:p>
-    <w:p>
-      <w:pPr>
-        <w:rPr>
-          <w:color w:val="000000" w:themeColor="text1"/>
-        </w:rPr>
-      </w:pPr>
-      <w:r>
-        <w:t xml:space="preserve">Pour permettre une restauration extrêmement rapide d’un serveur, le logiciel </w:t>
-      </w:r>
-      <w:proofErr w:type="spellStart"/>
-      <w:r>
-        <w:t>Avamar</w:t>
-      </w:r>
-      <w:proofErr w:type="spellEnd"/>
-      <w:r>
-        <w:t xml:space="preserve"> est utilisé pour les sauvegardes ponctuelles des images </w:t>
-      </w:r>
-      <w:r>
-        <w:t>des machines virtualisées</w:t>
-      </w:r>
-      <w:r>
-        <w:t xml:space="preserve">. Il sauvegarde 150 machines critiques. Il effectue une image de chaque </w:t>
-      </w:r>
-      <w:proofErr w:type="spellStart"/>
-      <w:r>
-        <w:t>VMs</w:t>
-      </w:r>
-      <w:proofErr w:type="spellEnd"/>
-      <w:r>
-        <w:t xml:space="preserve"> de manière quotidienne, sauf le samedi. La rétention des sauvegardes est de 7 jours </w:t>
-      </w:r>
-      <w:r>
-        <w:rPr>
-          <w:color w:val="000000" w:themeColor="text1"/>
-        </w:rPr>
-        <w:t xml:space="preserve">et </w:t>
-      </w:r>
-      <w:r>
-        <w:rPr>
-          <w:color w:val="000000" w:themeColor="text1"/>
-        </w:rPr>
-        <w:t>l</w:t>
-      </w:r>
-      <w:r>
-        <w:rPr>
-          <w:color w:val="000000" w:themeColor="text1"/>
-        </w:rPr>
-        <w:t>e RPO maximum est de 24 heures.</w:t>
+      <w:bookmarkStart w:id="31" w:name="_Toc526323775"/>
+      <w:r>
+        <w:t>Crash Plan</w:t>
+      </w:r>
+      <w:bookmarkEnd w:id="31"/>
+    </w:p>
+    <w:p>
+      <w:pPr>
+        <w:rPr>
+          <w:color w:val="000000" w:themeColor="text1"/>
+        </w:rPr>
+      </w:pPr>
+      <w:r>
+        <w:t xml:space="preserve">Les postes de travail individuel peuvent être, selon les choix du collaborateur, sauvegardés chaque jour avec le logiciel Crash Plan. Sur les 5'000 machines que possède l’UNIL, seulement 200 machines utilisent cette solution. </w:t>
+      </w:r>
+      <w:r>
+        <w:rPr>
+          <w:color w:val="000000" w:themeColor="text1"/>
+        </w:rPr>
+        <w:t>Le nombre faible de poste de travail qui sauvegarde leur machine s’explique car plus de personnes enregistre leur donnée sur le serveur. La rétention des documents est de 3 mois.</w:t>
       </w:r>
     </w:p>
     <w:p>
       <w:pPr>
         <w:pStyle w:val="Titre3"/>
       </w:pPr>
-      <w:bookmarkStart w:id="30" w:name="_Toc526323773"/>
-      <w:proofErr w:type="spellStart"/>
-      <w:r>
-        <w:t>Networker</w:t>
-      </w:r>
-      <w:bookmarkEnd w:id="30"/>
-      <w:proofErr w:type="spellEnd"/>
-    </w:p>
-    <w:p>
-      <w:proofErr w:type="spellStart"/>
-      <w:r>
-        <w:t>Networker</w:t>
-      </w:r>
-      <w:proofErr w:type="spellEnd"/>
-      <w:r>
-        <w:t xml:space="preserve"> permet de complémenté </w:t>
-      </w:r>
-      <w:proofErr w:type="spellStart"/>
-      <w:r>
-        <w:t>Avamar</w:t>
-      </w:r>
-      <w:proofErr w:type="spellEnd"/>
-      <w:r>
-        <w:t>, particulièrement pour la sauvegarde de certaine base de donnée au fil de l’eau et aussi de proposer une conservation jusqu’à trois mois des documents pour les serveurs.</w:t>
-      </w:r>
-    </w:p>
-    <w:p>
-      <w:r>
-        <w:t xml:space="preserve">Network effectuent une sauvegarde quotidienne incrémentale chaque nuit sauf le samedi car il effectue une sauvegarde full chaque vendredi. La rétention des fichiers est de 3 mois selon les directives de la SLA (Service </w:t>
-      </w:r>
-      <w:proofErr w:type="spellStart"/>
-      <w:r>
-        <w:t>Level</w:t>
-      </w:r>
-      <w:proofErr w:type="spellEnd"/>
-      <w:r>
-        <w:t xml:space="preserve"> agreement). </w:t>
-      </w:r>
-    </w:p>
-    <w:p>
-      <w:r>
-        <w:t>Il est également utilisé pour sauvegarder les données du serveur Microsoft exchange de manière particulière.</w:t>
-      </w:r>
-    </w:p>
-    <w:p>
-      <w:r>
-        <w:t xml:space="preserve">Un </w:t>
-      </w:r>
-      <w:proofErr w:type="spellStart"/>
-      <w:r>
-        <w:t>Recover</w:t>
-      </w:r>
-      <w:proofErr w:type="spellEnd"/>
-      <w:r>
-        <w:t xml:space="preserve"> Point Objective(RPO) d’un maximum de 24 heures pour les fichiers et un RPO maximum de 8h pour les bases de données. </w:t>
+      <w:bookmarkStart w:id="32" w:name="_Toc526323776"/>
+      <w:r>
+        <w:t>Cluster</w:t>
+      </w:r>
+      <w:bookmarkEnd w:id="32"/>
+    </w:p>
+    <w:p>
+      <w:pPr>
+        <w:rPr>
+          <w:color w:val="000000" w:themeColor="text1"/>
+        </w:rPr>
+      </w:pPr>
+      <w:r>
+        <w:rPr>
+          <w:color w:val="000000" w:themeColor="text1"/>
+        </w:rPr>
+        <w:t xml:space="preserve">Les </w:t>
+      </w:r>
+      <w:r>
+        <w:rPr>
+          <w:color w:val="000000" w:themeColor="text1"/>
+        </w:rPr>
+        <w:t xml:space="preserve">deux </w:t>
+      </w:r>
+      <w:r>
+        <w:rPr>
+          <w:color w:val="000000" w:themeColor="text1"/>
+        </w:rPr>
+        <w:t>NAS sont en cluster</w:t>
+      </w:r>
+      <w:r>
+        <w:rPr>
+          <w:rStyle w:val="Appelnotedebasdep"/>
+          <w:color w:val="000000" w:themeColor="text1"/>
+        </w:rPr>
+        <w:footnoteReference w:id="5"/>
+      </w:r>
+      <w:r>
+        <w:rPr>
+          <w:color w:val="000000" w:themeColor="text1"/>
+        </w:rPr>
+        <w:t>, c’est-à-dire qu’un NAS dispose de plusieurs nœuds</w:t>
+      </w:r>
+      <w:r>
+        <w:rPr>
+          <w:rStyle w:val="Appelnotedebasdep"/>
+          <w:color w:val="000000" w:themeColor="text1"/>
+        </w:rPr>
+        <w:footnoteReference w:id="6"/>
+      </w:r>
+      <w:r>
+        <w:rPr>
+          <w:color w:val="000000" w:themeColor="text1"/>
+        </w:rPr>
+        <w:t xml:space="preserve"> qui forment un seul système de fichiers. Les utilisateurs sont donc en total transparence et ne voient pas sur quel disque dur sont disposés leurs documents.  Lorsqu’on introduit un fichier dans le NAS, il est découpé en bloc et est répliqué en plusieurs fois entre les différents nœuds. Grâce à cette méthode, les fichiers sont utilisables en haute-disponibilité et cela évite une surcharge de serveurs car les nœuds se réparti le travail. Un calcul de parité est fait pour arranger les différents blocs afin de retrouver les données. </w:t>
       </w:r>
     </w:p>
     <w:p>
       <w:pPr>
         <w:pStyle w:val="Titre3"/>
       </w:pPr>
-      <w:bookmarkStart w:id="31" w:name="_Toc526323774"/>
-      <w:r>
-        <w:t>Point de restauration ou historique des fichiers</w:t>
-      </w:r>
-      <w:bookmarkEnd w:id="31"/>
-    </w:p>
-    <w:p>
-      <w:r>
-        <w:t xml:space="preserve">Sur les NAS, il y a une sauvegarde de chaque fichier effectué avec le point de restauration Windows. 2 copies par jour sont effectuées et sont accessible via l’historique de fichiers. La rétention des copies </w:t>
-      </w:r>
-      <w:r>
-        <w:t>est</w:t>
-      </w:r>
-      <w:r>
-        <w:t xml:space="preserve"> de 3 mois. </w:t>
-      </w:r>
-    </w:p>
-    <w:p>
-      <w:pPr>
-        <w:pStyle w:val="Titre3"/>
-      </w:pPr>
-      <w:bookmarkStart w:id="32" w:name="_Toc526323775"/>
-      <w:r>
-        <w:t>Crash Plan</w:t>
-      </w:r>
-      <w:bookmarkEnd w:id="32"/>
-    </w:p>
-    <w:p>
-      <w:pPr>
-        <w:rPr>
-          <w:color w:val="000000" w:themeColor="text1"/>
-        </w:rPr>
-      </w:pPr>
-      <w:r>
-        <w:t xml:space="preserve">Les postes de travail individuel peuvent être, selon les choix du collaborateur, sauvegardés chaque jour avec le logiciel Crash Plan. Sur les 5'000 machines que possède l’UNIL, seulement 200 machines utilisent cette solution. </w:t>
-      </w:r>
-      <w:r>
-        <w:rPr>
-          <w:color w:val="000000" w:themeColor="text1"/>
-        </w:rPr>
-        <w:t>Le nombre faible de poste de travail qui sauvegarde leur machine s’explique car plus de personnes enregistre leur donnée sur le serveur. La rétention des documents est de 3 mois.</w:t>
-      </w:r>
-    </w:p>
-    <w:p>
-      <w:pPr>
-        <w:pStyle w:val="Titre3"/>
-      </w:pPr>
-      <w:bookmarkStart w:id="33" w:name="_Toc526323776"/>
-      <w:r>
-        <w:t>Cluster</w:t>
+      <w:bookmarkStart w:id="33" w:name="_Toc526323777"/>
+      <w:r>
+        <w:t>La déduplication</w:t>
       </w:r>
       <w:bookmarkEnd w:id="33"/>
-    </w:p>
-    <w:p>
-      <w:pPr>
-        <w:rPr>
-          <w:color w:val="000000" w:themeColor="text1"/>
-        </w:rPr>
-      </w:pPr>
-      <w:r>
-        <w:rPr>
-          <w:color w:val="000000" w:themeColor="text1"/>
-        </w:rPr>
-        <w:t xml:space="preserve">Les </w:t>
-      </w:r>
-      <w:r>
-        <w:rPr>
-          <w:color w:val="000000" w:themeColor="text1"/>
-        </w:rPr>
-        <w:t xml:space="preserve">deux </w:t>
-      </w:r>
-      <w:r>
-        <w:rPr>
-          <w:color w:val="000000" w:themeColor="text1"/>
-        </w:rPr>
-        <w:t>NAS sont en cluster</w:t>
-      </w:r>
-      <w:r>
-        <w:rPr>
-          <w:rStyle w:val="Appelnotedebasdep"/>
-          <w:color w:val="000000" w:themeColor="text1"/>
-        </w:rPr>
-        <w:footnoteReference w:id="5"/>
-      </w:r>
-      <w:r>
-        <w:rPr>
-          <w:color w:val="000000" w:themeColor="text1"/>
-        </w:rPr>
-        <w:t>, c’est-à-dire qu’un NAS dispose de plusieurs nœuds</w:t>
-      </w:r>
-      <w:r>
-        <w:rPr>
-          <w:rStyle w:val="Appelnotedebasdep"/>
-          <w:color w:val="000000" w:themeColor="text1"/>
-        </w:rPr>
-        <w:footnoteReference w:id="6"/>
-      </w:r>
-      <w:r>
-        <w:rPr>
-          <w:color w:val="000000" w:themeColor="text1"/>
-        </w:rPr>
-        <w:t xml:space="preserve"> qui forment un seul système de fichiers. Les utilisateurs sont donc en total transparence et ne voient pas sur quel disque dur sont disposés leurs documents.  Lorsqu’on introduit un fichier dans le NAS, il est découpé en bloc et est répliqué en plusieurs fois entre les différents nœuds. Grâce à cette méthode, les fichiers sont utilisables en haute-disponibilité et cela évite une surcharge de serveurs car les nœuds se réparti le travail. Un calcul de parité est fait pour arranger les différents blocs afin de retrouver les données. </w:t>
-      </w:r>
-    </w:p>
-    <w:p>
-      <w:pPr>
-        <w:pStyle w:val="Titre3"/>
-      </w:pPr>
-      <w:bookmarkStart w:id="34" w:name="_Toc526323777"/>
-      <w:r>
-        <w:t>La déduplication</w:t>
-      </w:r>
-      <w:bookmarkEnd w:id="34"/>
     </w:p>
     <w:p>
       <w:pPr>
@@ -10511,166 +10373,326 @@
       <w:pPr>
         <w:pStyle w:val="Titre3"/>
       </w:pPr>
-      <w:bookmarkStart w:id="35" w:name="_Toc526323778"/>
-      <w:r>
+      <w:bookmarkStart w:id="34" w:name="_Toc526323778"/>
+      <w:r>
+        <w:lastRenderedPageBreak/>
         <w:t>La sécurité des données</w:t>
       </w:r>
+      <w:bookmarkEnd w:id="34"/>
+      <w:r>
+        <w:t xml:space="preserve"> </w:t>
+      </w:r>
+    </w:p>
+    <w:p>
+      <w:pPr>
+        <w:spacing w:line="240" w:lineRule="auto"/>
+        <w:rPr>
+          <w:color w:val="000000" w:themeColor="text1"/>
+        </w:rPr>
+      </w:pPr>
+      <w:r>
+        <w:rPr>
+          <w:color w:val="000000" w:themeColor="text1"/>
+        </w:rPr>
+        <w:t xml:space="preserve">Afin de préserver les données de manière sécurisée, nous avons plusieurs problématiques à résoudre comme la défaillance d’un disque dur, les évènements catastrophiques majeurs ou encore la suppression de données intentionnelles, la mise en panne d’un nœud. </w:t>
+      </w:r>
+    </w:p>
+    <w:p>
+      <w:pPr>
+        <w:spacing w:line="240" w:lineRule="auto"/>
+        <w:rPr>
+          <w:color w:val="000000" w:themeColor="text1"/>
+        </w:rPr>
+      </w:pPr>
+      <w:r>
+        <w:rPr>
+          <w:color w:val="000000" w:themeColor="text1"/>
+        </w:rPr>
+        <w:t>Pour cela, L’UNIL applique la règle 3-2-1 qui consiste à garder trois copies des données, l’original et 2 copies qui sont stockées sur 2 médias différents avec une copie qui se trouve en dehors de l’entreprise. Voici les différentes solutions qui ont été mis en place :</w:t>
+      </w:r>
+    </w:p>
+    <w:p>
+      <w:pPr>
+        <w:pStyle w:val="Titre4"/>
+      </w:pPr>
+      <w:bookmarkStart w:id="35" w:name="_Toc526323779"/>
+      <w:r>
+        <w:t>Le r</w:t>
+      </w:r>
+      <w:r>
+        <w:t>aid</w:t>
+      </w:r>
       <w:bookmarkEnd w:id="35"/>
+    </w:p>
+    <w:p>
+      <w:pPr>
+        <w:rPr>
+          <w:color w:val="000000" w:themeColor="text1"/>
+        </w:rPr>
+      </w:pPr>
+      <w:r>
+        <w:rPr>
+          <w:color w:val="000000" w:themeColor="text1"/>
+        </w:rPr>
+        <w:t xml:space="preserve">Le Raid est utilisé entre les deux serveurs SAN, ils sont équipés du raid 51. C’est-à-dire que sur le site1, le SAN a un raid 5 et les données sont répliqués en RAID1 (miroir) sur le SAN qui se trouve sur le site2.  De cette façon, nous avons une protection accrus des données car nous pouvons perdre un SAN complet mais les données seront toujours </w:t>
+      </w:r>
+      <w:r>
+        <w:rPr>
+          <w:color w:val="000000" w:themeColor="text1"/>
+        </w:rPr>
+        <w:t>stockées</w:t>
+      </w:r>
+      <w:r>
+        <w:rPr>
+          <w:color w:val="000000" w:themeColor="text1"/>
+        </w:rPr>
+        <w:t xml:space="preserve"> dans l’autre site. </w:t>
+      </w:r>
+    </w:p>
+    <w:p>
+      <w:pPr>
+        <w:pStyle w:val="Titre4"/>
+      </w:pPr>
+      <w:bookmarkStart w:id="36" w:name="_Toc526323780"/>
+      <w:r>
+        <w:t>En cas d’évènement majeur</w:t>
+      </w:r>
+      <w:bookmarkEnd w:id="36"/>
+    </w:p>
+    <w:p>
+      <w:r>
+        <w:t xml:space="preserve">En cas d’évènement majeur, telle que par exemple une catastrophe naturelle ou un incendie. Les données sont sauvegardées sur des disques et exportés sur un lieu externe de manière physique. Cette sauvegarde est aussi offline, elle n’est pas accessible via le réseau pour éviter tout accès en cas de problèmes majeur. Cette sauvegarde est utilisée en dernier recours. </w:t>
+      </w:r>
+    </w:p>
+    <w:p>
+      <w:pPr>
+        <w:pStyle w:val="Titre4"/>
+      </w:pPr>
+      <w:bookmarkStart w:id="37" w:name="_Toc526323781"/>
+      <w:r>
+        <w:t>Accès des données</w:t>
+      </w:r>
+      <w:bookmarkEnd w:id="37"/>
       <w:r>
         <w:t xml:space="preserve"> </w:t>
       </w:r>
     </w:p>
     <w:p>
       <w:pPr>
-        <w:spacing w:line="240" w:lineRule="auto"/>
-        <w:rPr>
-          <w:color w:val="000000" w:themeColor="text1"/>
-        </w:rPr>
-      </w:pPr>
-      <w:r>
-        <w:rPr>
-          <w:color w:val="000000" w:themeColor="text1"/>
-        </w:rPr>
-        <w:t xml:space="preserve">Afin de préserver les données de manière sécurisée, nous avons plusieurs problématiques à résoudre comme la défaillance d’un disque dur, les évènements catastrophiques majeurs ou encore la suppression de données intentionnelles, la mise en panne d’un nœud. </w:t>
-      </w:r>
-    </w:p>
-    <w:p>
-      <w:pPr>
-        <w:spacing w:line="240" w:lineRule="auto"/>
-        <w:rPr>
-          <w:color w:val="000000" w:themeColor="text1"/>
-        </w:rPr>
-      </w:pPr>
-      <w:r>
-        <w:rPr>
-          <w:color w:val="000000" w:themeColor="text1"/>
-        </w:rPr>
-        <w:t>Pour cela, L’UNIL applique la règle 3-2-1 qui consiste à garder trois copies des données, l’original et 2 copies qui sont stockées sur 2 médias différents avec une copie qui se trouve en dehors de l’entreprise. Voici les différentes solutions qui ont été mis en place :</w:t>
+        <w:rPr>
+          <w:color w:val="000000" w:themeColor="text1"/>
+        </w:rPr>
+      </w:pPr>
+      <w:r>
+        <w:rPr>
+          <w:color w:val="000000" w:themeColor="text1"/>
+        </w:rPr>
+        <w:t xml:space="preserve">Afin d’éviter qu’un employé supprime l’ensemble </w:t>
+      </w:r>
+      <w:r>
+        <w:rPr>
+          <w:color w:val="000000" w:themeColor="text1"/>
+        </w:rPr>
+        <w:t>des sauvegardes</w:t>
+      </w:r>
+      <w:r>
+        <w:rPr>
+          <w:color w:val="000000" w:themeColor="text1"/>
+        </w:rPr>
+        <w:t xml:space="preserve"> faites par l’UNIL, l’accès de ses données est restreint à 2 personnes. L’un détient la clé pour accéder aux sauvegardes </w:t>
+      </w:r>
+      <w:r>
+        <w:rPr>
+          <w:color w:val="000000" w:themeColor="text1"/>
+        </w:rPr>
+        <w:t>des machines virtualisées</w:t>
+      </w:r>
+      <w:r>
+        <w:rPr>
+          <w:color w:val="000000" w:themeColor="text1"/>
+        </w:rPr>
+        <w:t xml:space="preserve"> et la seconde personne ne détient que la sauvegarde des fichiers. De cette façon, un même est unique personne ne pourrait pas détruire l’ensemble des données stockées de l’UNIL. </w:t>
+      </w:r>
+    </w:p>
+    <w:p>
+      <w:pPr>
+        <w:rPr>
+          <w:color w:val="000000" w:themeColor="text1"/>
+        </w:rPr>
+      </w:pPr>
+      <w:r>
+        <w:rPr>
+          <w:color w:val="000000" w:themeColor="text1"/>
+        </w:rPr>
+        <w:t xml:space="preserve">Les centres de calculs pour l’accès aux différents serveurs sont protégés par un système de badge. </w:t>
       </w:r>
     </w:p>
     <w:p>
       <w:pPr>
         <w:pStyle w:val="Titre4"/>
       </w:pPr>
-      <w:bookmarkStart w:id="36" w:name="_Toc526323779"/>
-      <w:r>
-        <w:t>Le r</w:t>
-      </w:r>
-      <w:r>
-        <w:t>aid</w:t>
-      </w:r>
-      <w:bookmarkEnd w:id="36"/>
-    </w:p>
-    <w:p>
-      <w:pPr>
-        <w:rPr>
-          <w:color w:val="000000" w:themeColor="text1"/>
-        </w:rPr>
-      </w:pPr>
-      <w:r>
-        <w:rPr>
-          <w:color w:val="000000" w:themeColor="text1"/>
-        </w:rPr>
-        <w:t xml:space="preserve">Le Raid est utilisé entre les deux serveurs SAN, ils sont équipés du raid 51. C’est-à-dire que sur le site1, le SAN a un raid 5 et les données sont répliqués en RAID1 (miroir) sur le SAN qui se trouve sur le site2.  De cette façon, nous avons une protection accrus des données car nous pouvons perdre un SAN complet mais les données seront toujours </w:t>
-      </w:r>
-      <w:r>
-        <w:rPr>
-          <w:color w:val="000000" w:themeColor="text1"/>
-        </w:rPr>
-        <w:t>stockées</w:t>
-      </w:r>
-      <w:r>
-        <w:rPr>
-          <w:color w:val="000000" w:themeColor="text1"/>
-        </w:rPr>
-        <w:t xml:space="preserve"> dans l’autre site. </w:t>
-      </w:r>
-    </w:p>
-    <w:p>
-      <w:pPr>
-        <w:pStyle w:val="Titre4"/>
-      </w:pPr>
-      <w:bookmarkStart w:id="37" w:name="_Toc526323780"/>
-      <w:r>
-        <w:t>En cas d’évènement majeur</w:t>
-      </w:r>
-      <w:bookmarkEnd w:id="37"/>
-    </w:p>
-    <w:p>
-      <w:r>
-        <w:t xml:space="preserve">En cas d’évènement majeur, telle que par exemple une catastrophe naturelle ou un incendie. Les données sont sauvegardées sur des disques et exportés sur un lieu externe de manière physique. Cette sauvegarde est aussi offline, elle n’est pas accessible via le réseau pour éviter tout accès en cas de problèmes majeur. Cette sauvegarde est utilisée en dernier recours. </w:t>
-      </w:r>
-    </w:p>
-    <w:p>
-      <w:pPr>
-        <w:pStyle w:val="Titre4"/>
-      </w:pPr>
-      <w:bookmarkStart w:id="38" w:name="_Toc526323781"/>
-      <w:r>
-        <w:t>Accès des données</w:t>
+      <w:bookmarkStart w:id="38" w:name="_Toc526323782"/>
+      <w:r>
+        <w:t>Le NAS</w:t>
       </w:r>
       <w:bookmarkEnd w:id="38"/>
-      <w:r>
-        <w:t xml:space="preserve"> </w:t>
-      </w:r>
-    </w:p>
-    <w:p>
-      <w:pPr>
-        <w:rPr>
-          <w:color w:val="000000" w:themeColor="text1"/>
-        </w:rPr>
-      </w:pPr>
-      <w:r>
-        <w:rPr>
-          <w:color w:val="000000" w:themeColor="text1"/>
-        </w:rPr>
-        <w:t xml:space="preserve">Afin d’éviter qu’un employé supprime l’ensemble </w:t>
-      </w:r>
-      <w:r>
-        <w:rPr>
-          <w:color w:val="000000" w:themeColor="text1"/>
-        </w:rPr>
-        <w:t>des sauvegardes</w:t>
-      </w:r>
-      <w:r>
-        <w:rPr>
-          <w:color w:val="000000" w:themeColor="text1"/>
-        </w:rPr>
-        <w:t xml:space="preserve"> faites par l’UNIL, l’accès de ses données est restreint à 2 personnes. L’un détient la clé pour accéder aux sauvegardes </w:t>
-      </w:r>
-      <w:r>
-        <w:rPr>
-          <w:color w:val="000000" w:themeColor="text1"/>
-        </w:rPr>
-        <w:t>des machines virtualisées</w:t>
-      </w:r>
-      <w:r>
-        <w:rPr>
-          <w:color w:val="000000" w:themeColor="text1"/>
-        </w:rPr>
-        <w:t xml:space="preserve"> et la seconde personne ne détient que la sauvegarde des fichiers. De cette façon, un même est unique personne ne pourrait pas détruire l’ensemble des données stockées de l’UNIL. </w:t>
-      </w:r>
-    </w:p>
-    <w:p>
-      <w:pPr>
-        <w:rPr>
-          <w:color w:val="000000" w:themeColor="text1"/>
-        </w:rPr>
-      </w:pPr>
-      <w:r>
-        <w:rPr>
-          <w:color w:val="000000" w:themeColor="text1"/>
-        </w:rPr>
-        <w:t xml:space="preserve">Les centres de calculs pour l’accès aux différents serveurs sont protégés par un système de badge. </w:t>
-      </w:r>
-    </w:p>
-    <w:p>
-      <w:pPr>
-        <w:pStyle w:val="Titre4"/>
-      </w:pPr>
-      <w:bookmarkStart w:id="39" w:name="_Toc526323782"/>
-      <w:r>
-        <w:t>Le NAS</w:t>
+    </w:p>
+    <w:p>
+      <w:pPr>
+        <w:rPr>
+          <w:color w:val="000000" w:themeColor="text1"/>
+        </w:rPr>
+      </w:pPr>
+      <w:r>
+        <w:rPr>
+          <w:color w:val="000000" w:themeColor="text1"/>
+        </w:rPr>
+        <w:t xml:space="preserve">Le NAS possède plusieurs niveaux de protection, les voici. </w:t>
+      </w:r>
+    </w:p>
+    <w:p>
+      <w:pPr>
+        <w:pStyle w:val="Titre5"/>
+      </w:pPr>
+      <w:r>
+        <w:t>Premier Niveau</w:t>
+      </w:r>
+    </w:p>
+    <w:p>
+      <w:pPr>
+        <w:rPr>
+          <w:color w:val="000000" w:themeColor="text1"/>
+        </w:rPr>
+      </w:pPr>
+      <w:r>
+        <w:rPr>
+          <w:color w:val="000000" w:themeColor="text1"/>
+        </w:rPr>
+        <w:t xml:space="preserve">Le premier niveau est </w:t>
+      </w:r>
+      <w:r>
+        <w:rPr>
+          <w:color w:val="000000" w:themeColor="text1"/>
+        </w:rPr>
+        <w:t>l</w:t>
+      </w:r>
+      <w:r>
+        <w:rPr>
+          <w:color w:val="000000" w:themeColor="text1"/>
+        </w:rPr>
+        <w:t>e</w:t>
+      </w:r>
+      <w:r>
+        <w:rPr>
+          <w:color w:val="000000" w:themeColor="text1"/>
+        </w:rPr>
+        <w:t xml:space="preserve"> faite</w:t>
+      </w:r>
+      <w:r>
+        <w:rPr>
+          <w:color w:val="000000" w:themeColor="text1"/>
+        </w:rPr>
+        <w:t xml:space="preserve"> que le NAS est en cluster, la donnée est alors répliquer en forme de bloc et elle est dupliquée plusieurs fois. Si un nœud vient à tomber en panne, la donnée se retrouvera dans un autre nœud et sera retrouvé grâce à la parité.</w:t>
+      </w:r>
+    </w:p>
+    <w:p>
+      <w:pPr>
+        <w:pStyle w:val="Titre5"/>
+      </w:pPr>
+      <w:r>
+        <w:t>Deuxième niveau</w:t>
+      </w:r>
+    </w:p>
+    <w:p>
+      <w:pPr>
+        <w:rPr>
+          <w:color w:val="000000" w:themeColor="text1"/>
+          <w:lang w:val="fr-FR"/>
+        </w:rPr>
+      </w:pPr>
+      <w:r>
+        <w:rPr>
+          <w:color w:val="000000" w:themeColor="text1"/>
+          <w:lang w:val="fr-FR"/>
+        </w:rPr>
+        <w:t xml:space="preserve">Le deuxième niveau est qu’une sauvegarde des fichiers est effectuée 2 fois par jour, à midi et le soir. Le fichier antécédent est alors disponible via l’historique des fichiers Windows. </w:t>
+      </w:r>
+    </w:p>
+    <w:p>
+      <w:pPr>
+        <w:pStyle w:val="Titre5"/>
+      </w:pPr>
+      <w:r>
+        <w:t>Troisième niveau</w:t>
+      </w:r>
+    </w:p>
+    <w:p>
+      <w:pPr>
+        <w:rPr>
+          <w:color w:val="ED7D31" w:themeColor="accent2"/>
+        </w:rPr>
+      </w:pPr>
+      <w:r>
+        <w:rPr>
+          <w:color w:val="000000" w:themeColor="text1"/>
+        </w:rPr>
+        <w:t xml:space="preserve">Le cluster primaire est répliqué de manière asynchrone toute les 4 heures sur le cluster secondaire disponible dans un autre lieu sur le campus. Le second cluster est accessible quand read-only afin que les fichiers ne </w:t>
+      </w:r>
+      <w:r>
+        <w:rPr>
+          <w:color w:val="000000" w:themeColor="text1"/>
+        </w:rPr>
+        <w:t>soient</w:t>
+      </w:r>
+      <w:r>
+        <w:rPr>
+          <w:color w:val="000000" w:themeColor="text1"/>
+        </w:rPr>
+        <w:t xml:space="preserve"> pas modifiables. Si le cluster primaire venait à tomber en panne, nous pourrons basculer les utilisateurs sur le cluster secondaire et l’utiliser afin de restaurer les données sur le premier.</w:t>
+      </w:r>
+    </w:p>
+    <w:p>
+      <w:pPr>
+        <w:pStyle w:val="Titre5"/>
+      </w:pPr>
+      <w:r>
+        <w:lastRenderedPageBreak/>
+        <w:t>Quatrième niveau</w:t>
+      </w:r>
+    </w:p>
+    <w:p>
+      <w:pPr>
+        <w:rPr>
+          <w:color w:val="000000" w:themeColor="text1"/>
+        </w:rPr>
+      </w:pPr>
+      <w:r>
+        <w:rPr>
+          <w:color w:val="000000" w:themeColor="text1"/>
+        </w:rPr>
+        <w:t>En cas de tout dernier recours et que les deux clusters sont tombé en panne, une sauvegarde « incremental-forever backup</w:t>
+      </w:r>
+      <w:r>
+        <w:rPr>
+          <w:rStyle w:val="Appelnotedebasdep"/>
+          <w:color w:val="000000" w:themeColor="text1"/>
+        </w:rPr>
+        <w:footnoteReference w:id="7"/>
+      </w:r>
+      <w:r>
+        <w:rPr>
+          <w:color w:val="000000" w:themeColor="text1"/>
+        </w:rPr>
+        <w:t> » est effectué chaque mois et est stocké sur un serveur Linux en dehors du campus. La sauvegarde est alors conservée pour toujours.</w:t>
+      </w:r>
+    </w:p>
+    <w:p>
+      <w:pPr>
+        <w:pStyle w:val="Titre3"/>
+      </w:pPr>
+      <w:bookmarkStart w:id="39" w:name="_Toc526323783"/>
+      <w:r>
+        <w:t>Les stratégies en cas de récupération</w:t>
       </w:r>
       <w:bookmarkEnd w:id="39"/>
     </w:p>
@@ -10684,194 +10706,6 @@
         <w:rPr>
           <w:color w:val="000000" w:themeColor="text1"/>
         </w:rPr>
-        <w:t xml:space="preserve">Le NAS possède plusieurs niveaux de protection, les voici. </w:t>
-      </w:r>
-    </w:p>
-    <w:p>
-      <w:pPr>
-        <w:pStyle w:val="Titre5"/>
-      </w:pPr>
-      <w:r>
-        <w:t>Premier Niveau</w:t>
-      </w:r>
-    </w:p>
-    <w:p>
-      <w:pPr>
-        <w:rPr>
-          <w:color w:val="000000" w:themeColor="text1"/>
-        </w:rPr>
-      </w:pPr>
-      <w:r>
-        <w:rPr>
-          <w:color w:val="000000" w:themeColor="text1"/>
-        </w:rPr>
-        <w:t xml:space="preserve">Le premier niveau est </w:t>
-      </w:r>
-      <w:proofErr w:type="gramStart"/>
-      <w:r>
-        <w:rPr>
-          <w:color w:val="000000" w:themeColor="text1"/>
-        </w:rPr>
-        <w:t>l</w:t>
-      </w:r>
-      <w:r>
-        <w:rPr>
-          <w:color w:val="000000" w:themeColor="text1"/>
-        </w:rPr>
-        <w:t>e</w:t>
-      </w:r>
-      <w:r>
-        <w:rPr>
-          <w:color w:val="000000" w:themeColor="text1"/>
-        </w:rPr>
-        <w:t xml:space="preserve"> faite</w:t>
-      </w:r>
-      <w:proofErr w:type="gramEnd"/>
-      <w:r>
-        <w:rPr>
-          <w:color w:val="000000" w:themeColor="text1"/>
-        </w:rPr>
-        <w:t xml:space="preserve"> que le NAS est en cluster, la donnée est alors répliquer en forme de bloc et elle est dupliquée plusieurs fois. Si un nœud vient à tomber en panne, la donnée se retrouvera dans un autre nœud et sera retrouvé grâce à la parité.</w:t>
-      </w:r>
-    </w:p>
-    <w:p>
-      <w:pPr>
-        <w:pStyle w:val="Titre5"/>
-      </w:pPr>
-      <w:r>
-        <w:t>Deuxième niveau</w:t>
-      </w:r>
-    </w:p>
-    <w:p>
-      <w:pPr>
-        <w:rPr>
-          <w:color w:val="000000" w:themeColor="text1"/>
-          <w:lang w:val="fr-FR"/>
-        </w:rPr>
-      </w:pPr>
-      <w:r>
-        <w:rPr>
-          <w:color w:val="000000" w:themeColor="text1"/>
-          <w:lang w:val="fr-FR"/>
-        </w:rPr>
-        <w:t xml:space="preserve">Le deuxième niveau est qu’une sauvegarde des fichiers est effectuée 2 fois par jour, à midi et le soir. Le fichier antécédent est alors disponible via l’historique des fichiers Windows. </w:t>
-      </w:r>
-    </w:p>
-    <w:p>
-      <w:pPr>
-        <w:pStyle w:val="Titre5"/>
-      </w:pPr>
-      <w:r>
-        <w:t>Troisième niveau</w:t>
-      </w:r>
-    </w:p>
-    <w:p>
-      <w:pPr>
-        <w:rPr>
-          <w:color w:val="ED7D31" w:themeColor="accent2"/>
-        </w:rPr>
-      </w:pPr>
-      <w:r>
-        <w:rPr>
-          <w:color w:val="000000" w:themeColor="text1"/>
-        </w:rPr>
-        <w:t xml:space="preserve">Le cluster primaire est répliqué de manière asynchrone toute les 4 heures sur le cluster secondaire disponible dans un autre lieu sur le campus. Le second cluster est accessible quand </w:t>
-      </w:r>
-      <w:proofErr w:type="spellStart"/>
-      <w:r>
-        <w:rPr>
-          <w:color w:val="000000" w:themeColor="text1"/>
-        </w:rPr>
-        <w:t>read-only</w:t>
-      </w:r>
-      <w:proofErr w:type="spellEnd"/>
-      <w:r>
-        <w:rPr>
-          <w:color w:val="000000" w:themeColor="text1"/>
-        </w:rPr>
-        <w:t xml:space="preserve"> afin que les fichiers ne </w:t>
-      </w:r>
-      <w:r>
-        <w:rPr>
-          <w:color w:val="000000" w:themeColor="text1"/>
-        </w:rPr>
-        <w:t>soient</w:t>
-      </w:r>
-      <w:r>
-        <w:rPr>
-          <w:color w:val="000000" w:themeColor="text1"/>
-        </w:rPr>
-        <w:t xml:space="preserve"> pas modifiables. Si le cluster primaire venait à tomber en panne, nous pourrons basculer les utilisateurs sur le cluster secondaire et l’utiliser afin de restaurer les données sur le premier.</w:t>
-      </w:r>
-    </w:p>
-    <w:p>
-      <w:pPr>
-        <w:pStyle w:val="Titre5"/>
-      </w:pPr>
-      <w:r>
-        <w:t>Quatrième niveau</w:t>
-      </w:r>
-    </w:p>
-    <w:p>
-      <w:pPr>
-        <w:rPr>
-          <w:color w:val="000000" w:themeColor="text1"/>
-        </w:rPr>
-      </w:pPr>
-      <w:r>
-        <w:rPr>
-          <w:color w:val="000000" w:themeColor="text1"/>
-        </w:rPr>
-        <w:t>En cas de tout dernier recours et que les deux clusters sont tombé en panne, une sauvegarde « </w:t>
-      </w:r>
-      <w:proofErr w:type="spellStart"/>
-      <w:r>
-        <w:rPr>
-          <w:color w:val="000000" w:themeColor="text1"/>
-        </w:rPr>
-        <w:t>incremental-forever</w:t>
-      </w:r>
-      <w:proofErr w:type="spellEnd"/>
-      <w:r>
-        <w:rPr>
-          <w:color w:val="000000" w:themeColor="text1"/>
-        </w:rPr>
-        <w:t xml:space="preserve"> backup</w:t>
-      </w:r>
-      <w:r>
-        <w:rPr>
-          <w:rStyle w:val="Appelnotedebasdep"/>
-          <w:color w:val="000000" w:themeColor="text1"/>
-        </w:rPr>
-        <w:footnoteReference w:id="7"/>
-      </w:r>
-      <w:r>
-        <w:rPr>
-          <w:color w:val="000000" w:themeColor="text1"/>
-        </w:rPr>
-        <w:t> » est effectué chaque mois et est stocké sur un serveur Linux en dehors du campus. La sauvegarde est alors conservée pour toujours.</w:t>
-      </w:r>
-    </w:p>
-    <w:p>
-      <w:pPr>
-        <w:pStyle w:val="Titre3"/>
-      </w:pPr>
-      <w:bookmarkStart w:id="40" w:name="_Toc526323783"/>
-      <w:r>
-        <w:t>Les stratégies en cas de récupération</w:t>
-      </w:r>
-      <w:bookmarkEnd w:id="40"/>
-    </w:p>
-    <w:p>
-      <w:pPr>
-        <w:rPr>
-          <w:color w:val="000000" w:themeColor="text1"/>
-        </w:rPr>
-      </w:pPr>
-      <w:r>
-        <w:rPr>
-          <w:color w:val="000000" w:themeColor="text1"/>
-        </w:rPr>
         <w:t xml:space="preserve">La restauration des données est faite selon le point de sauvegarde le plus récent ou la demande de la date précisée par le collaborateur. La restauration ne demande aucune spécialistes IT s’il utilise le point de restauration Windows, les utilisateurs sont capables de le faire eux-mêmes sur le serveur. Concernant les postes individuelles, à condition que les collaborateurs ont souscris à une sauvegarde avec le logiciel Crash Plan. Il peut également restaurer ses données de lui-même. </w:t>
       </w:r>
     </w:p>
@@ -10897,35 +10731,7 @@
         <w:rPr>
           <w:color w:val="000000" w:themeColor="text1"/>
         </w:rPr>
-        <w:t xml:space="preserve">, le logiciel </w:t>
-      </w:r>
-      <w:proofErr w:type="spellStart"/>
-      <w:r>
-        <w:rPr>
-          <w:color w:val="000000" w:themeColor="text1"/>
-        </w:rPr>
-        <w:t>Avamar</w:t>
-      </w:r>
-      <w:proofErr w:type="spellEnd"/>
-      <w:r>
-        <w:rPr>
-          <w:color w:val="000000" w:themeColor="text1"/>
-        </w:rPr>
-        <w:t xml:space="preserve"> est utilisé pour restauré la machine et puis par la suite, le logiciel </w:t>
-      </w:r>
-      <w:proofErr w:type="spellStart"/>
-      <w:r>
-        <w:rPr>
-          <w:color w:val="000000" w:themeColor="text1"/>
-        </w:rPr>
-        <w:t>Networker</w:t>
-      </w:r>
-      <w:proofErr w:type="spellEnd"/>
-      <w:r>
-        <w:rPr>
-          <w:color w:val="000000" w:themeColor="text1"/>
-        </w:rPr>
-        <w:t xml:space="preserve"> pour obtenir les fichiers les plus récent. </w:t>
+        <w:t xml:space="preserve">, le logiciel Avamar est utilisé pour restauré la machine et puis par la suite, le logiciel Networker pour obtenir les fichiers les plus récent. </w:t>
       </w:r>
     </w:p>
     <w:p>
@@ -10940,166 +10746,271 @@
         <w:pStyle w:val="Titre1"/>
         <w:pageBreakBefore/>
       </w:pPr>
-      <w:bookmarkStart w:id="41" w:name="_Toc526323784"/>
-      <w:r>
+      <w:bookmarkStart w:id="40" w:name="_Toc526323784"/>
+      <w:r>
+        <w:lastRenderedPageBreak/>
         <w:t>Partie 2</w:t>
       </w:r>
+      <w:bookmarkEnd w:id="40"/>
+    </w:p>
+    <w:p>
+      <w:pPr>
+        <w:pStyle w:val="Titre2"/>
+      </w:pPr>
+      <w:bookmarkStart w:id="41" w:name="_Toc526323785"/>
+      <w:r>
+        <w:t>Lois sur les protections des données</w:t>
+      </w:r>
       <w:bookmarkEnd w:id="41"/>
     </w:p>
     <w:p>
-      <w:pPr>
-        <w:pStyle w:val="Titre2"/>
-      </w:pPr>
-      <w:bookmarkStart w:id="42" w:name="_Toc526323785"/>
-      <w:r>
-        <w:t>Lois sur les protections des données</w:t>
+      <w:r>
+        <w:t>Avec la mise en place de la RGPD au niveau européen, et la révision de la LPD au niveau suisse, une réflexion sur l’état actuel de la situation a été menée, qui amène plusieurs entreprises à se mettre à niveau en parlant de traitement des données.</w:t>
+      </w:r>
+    </w:p>
+    <w:p>
+      <w:pPr>
+        <w:pStyle w:val="Titre3"/>
+      </w:pPr>
+      <w:bookmarkStart w:id="42" w:name="_Toc526323786"/>
+      <w:r>
+        <w:t>LPD</w:t>
+      </w:r>
+      <w:r>
+        <w:rPr>
+          <w:rStyle w:val="Appelnotedebasdep"/>
+        </w:rPr>
+        <w:footnoteReference w:id="8"/>
       </w:r>
       <w:bookmarkEnd w:id="42"/>
     </w:p>
     <w:p>
       <w:r>
-        <w:t>Avec la mise en place de la RGPD au niveau européen, et la révision de la LPD au niveau suisse, une réflexion sur l’état actuel de la situation a été menée, qui amène plusieurs entreprises à se mettre à niveau en parlant de traitement des données.</w:t>
+        <w:t>La loi fédérale sur la protection des données a entrée en vigueur le 1 juillet 1993, cette dernière vise à protéger la personnalité et les droits fondamentaux des personnes qui font l’objet d’un traitement de données (LPD art1).</w:t>
       </w:r>
     </w:p>
     <w:p>
       <w:pPr>
         <w:pStyle w:val="Titre3"/>
       </w:pPr>
-      <w:bookmarkStart w:id="43" w:name="_Toc526323786"/>
-      <w:r>
-        <w:t>LPD</w:t>
+      <w:bookmarkStart w:id="43" w:name="_Toc526323787"/>
+      <w:r>
+        <w:t>RGPD</w:t>
       </w:r>
       <w:r>
         <w:rPr>
           <w:rStyle w:val="Appelnotedebasdep"/>
         </w:rPr>
-        <w:footnoteReference w:id="8"/>
+        <w:footnoteReference w:id="9"/>
+      </w:r>
+      <w:r>
+        <w:rPr>
+          <w:rStyle w:val="Appelnotedebasdep"/>
+        </w:rPr>
+        <w:footnoteReference w:id="10"/>
       </w:r>
       <w:bookmarkEnd w:id="43"/>
     </w:p>
     <w:p>
       <w:r>
-        <w:t>La loi fédérale sur la protection des données a entrée en vigueur le 1 juillet 1993, cette dernière vise à protéger la personnalité et les droits fondamentaux des personnes qui font l’objet d’un traitement de données (LPD art1).</w:t>
-      </w:r>
-    </w:p>
+        <w:t xml:space="preserve">L’Union Européenne représentée par son parlement a voté une Loi afin d’assurer le bon traitement des données personnelles </w:t>
+      </w:r>
+      <w:r>
+        <w:t>s</w:t>
+      </w:r>
+      <w:r>
+        <w:t xml:space="preserve">es citoyens, la </w:t>
+      </w:r>
+      <w:r>
+        <w:rPr>
+          <w:b/>
+          <w:color w:val="000000" w:themeColor="text1"/>
+        </w:rPr>
+        <w:t>RGPD</w:t>
+      </w:r>
+      <w:r>
+        <w:rPr>
+          <w:color w:val="385623" w:themeColor="accent6" w:themeShade="80"/>
+        </w:rPr>
+        <w:t xml:space="preserve"> </w:t>
+      </w:r>
+      <w:r>
+        <w:t>(règlement général sur la protection des données). Cette dernière, entrée en vigueur le 25 mai 2018, vise à donner aux citoyens plus de contrôle sur leurs données personnelles, à responsabiliser davantage les entreprises et à renforcer le rôle des autorités de protection des données.</w:t>
+      </w:r>
+    </w:p>
+    <w:p>
+      <w:pPr>
+        <w:pStyle w:val="Titre4"/>
+      </w:pPr>
+      <w:bookmarkStart w:id="44" w:name="_Toc526323788"/>
+      <w:r>
+        <w:t xml:space="preserve">Première chose à se demander : </w:t>
+      </w:r>
+      <w:r>
+        <w:t>Qu’est qu’une donnée personnelle ?</w:t>
+      </w:r>
+      <w:bookmarkEnd w:id="44"/>
+    </w:p>
+    <w:p>
+      <w:r>
+        <w:t>Toutes les informations qui se rapportent à une personne identifiée ou identifiable (art3 LPD). Par exemple :</w:t>
+      </w:r>
+      <w:r>
+        <w:t xml:space="preserve"> Nom et prénom, numéro de passeport, etc.</w:t>
+      </w:r>
+    </w:p>
+    <w:p>
+      <w:pPr>
+        <w:pStyle w:val="Titre4"/>
+      </w:pPr>
+      <w:bookmarkStart w:id="45" w:name="_Toc526323789"/>
+      <w:r>
+        <w:t xml:space="preserve">En vrai, </w:t>
+      </w:r>
+      <w:r>
+        <w:t>à quoi servent</w:t>
+      </w:r>
+      <w:r>
+        <w:t xml:space="preserve"> ces deux lois ?</w:t>
+      </w:r>
+      <w:bookmarkEnd w:id="45"/>
+    </w:p>
+    <w:p>
+      <w:r>
+        <w:t>La LPD et RGPD ont été mise</w:t>
+      </w:r>
+      <w:r>
+        <w:t>s</w:t>
+      </w:r>
+      <w:r>
+        <w:t xml:space="preserve"> en place afin d’éviter la mauvaise utilisation des données de la personne, comme par exemple le profilage, vu dernièrement dans le scandale Facebook et Cambridge Analytica.</w:t>
+      </w:r>
+    </w:p>
+    <w:p>
+      <w:pPr>
+        <w:pStyle w:val="Titre4"/>
+      </w:pPr>
+      <w:bookmarkStart w:id="46" w:name="_Toc526323790"/>
+      <w:r>
+        <w:t>Qui est concerné ?</w:t>
+      </w:r>
+      <w:bookmarkEnd w:id="46"/>
+    </w:p>
+    <w:p>
+      <w:r>
+        <w:t>Toutes les entreprises, organes fédéraux ou personnes privées traitant des données personnelles d’un tiers, avec quelques exceptions, comme par exemple : LPD art2 al2a « elle ne s’applique pas aux données personnelles qu’une personne physique traite pour un usage exclusivement personnel et qu'elle ne communique pas à des tiers ; ».</w:t>
+      </w:r>
+    </w:p>
+    <w:p/>
     <w:p>
       <w:pPr>
         <w:pStyle w:val="Titre3"/>
       </w:pPr>
-      <w:bookmarkStart w:id="44" w:name="_Toc526323787"/>
-      <w:r>
-        <w:t>RGPD</w:t>
-      </w:r>
-      <w:r>
-        <w:rPr>
-          <w:rStyle w:val="Appelnotedebasdep"/>
-        </w:rPr>
-        <w:footnoteReference w:id="9"/>
-      </w:r>
-      <w:r>
-        <w:rPr>
-          <w:rStyle w:val="Appelnotedebasdep"/>
-        </w:rPr>
-        <w:footnoteReference w:id="10"/>
-      </w:r>
-      <w:bookmarkEnd w:id="44"/>
-    </w:p>
-    <w:p>
-      <w:r>
-        <w:t xml:space="preserve">L’Union Européenne représentée par son parlement a voté une Loi afin d’assurer le bon traitement des données personnelles </w:t>
-      </w:r>
-      <w:r>
-        <w:t>s</w:t>
-      </w:r>
-      <w:r>
-        <w:t xml:space="preserve">es citoyens, la </w:t>
+      <w:bookmarkStart w:id="47" w:name="_Toc526323791"/>
+      <w:r>
+        <w:t>Mise en conformité</w:t>
+      </w:r>
+      <w:bookmarkEnd w:id="47"/>
+    </w:p>
+    <w:p>
+      <w:r>
+        <w:t>Principes Juridiques (liste pas exhaustive) :</w:t>
+      </w:r>
+    </w:p>
+    <w:p>
+      <w:r>
+        <w:t>Licéité, bonne foi, proportionnalité, finalité, reconnaissabilité et exactitu</w:t>
+      </w:r>
+      <w:r>
+        <w:t>de</w:t>
+      </w:r>
+      <w:r>
+        <w:t>.</w:t>
+      </w:r>
+    </w:p>
+    <w:p>
+      <w:r>
+        <w:t xml:space="preserve">• Principe de la </w:t>
       </w:r>
       <w:r>
         <w:rPr>
           <w:b/>
-          <w:color w:val="000000" w:themeColor="text1"/>
-        </w:rPr>
-        <w:t>RGPD</w:t>
-      </w:r>
-      <w:r>
-        <w:rPr>
-          <w:color w:val="385623" w:themeColor="accent6" w:themeShade="80"/>
-        </w:rPr>
-        <w:t xml:space="preserve"> </w:t>
-      </w:r>
-      <w:r>
-        <w:t>(règlement général sur la protection des données). Cette dernière, entrée en vigueur le 25 mai 2018, vise à donner aux citoyens plus de contrôle sur leurs données personnelles, à responsabiliser davantage les entreprises et à renforcer le rôle des autorités de protection des données.</w:t>
-      </w:r>
-    </w:p>
-    <w:p>
-      <w:pPr>
-        <w:pStyle w:val="Titre4"/>
-      </w:pPr>
-      <w:bookmarkStart w:id="45" w:name="_Toc526323788"/>
-      <w:r>
-        <w:t xml:space="preserve">Première chose à se demander : </w:t>
-      </w:r>
-      <w:r>
-        <w:t>Qu’est qu’une donnée personnelle ?</w:t>
-      </w:r>
-      <w:bookmarkEnd w:id="45"/>
-    </w:p>
-    <w:p>
-      <w:r>
-        <w:t>Toutes les informations qui se rapportent à une personne identifiée ou identifiable (art3 LPD). Par exemple :</w:t>
-      </w:r>
-      <w:r>
-        <w:t xml:space="preserve"> Nom et prénom, numéro de passeport, etc.</w:t>
-      </w:r>
-    </w:p>
-    <w:p>
-      <w:pPr>
-        <w:pStyle w:val="Titre4"/>
-      </w:pPr>
-      <w:bookmarkStart w:id="46" w:name="_Toc526323789"/>
-      <w:r>
-        <w:t xml:space="preserve">En vrai, </w:t>
-      </w:r>
-      <w:r>
-        <w:t>à quoi servent</w:t>
-      </w:r>
-      <w:r>
-        <w:t xml:space="preserve"> ces deux lois ?</w:t>
-      </w:r>
-      <w:bookmarkEnd w:id="46"/>
-    </w:p>
-    <w:p>
-      <w:r>
-        <w:t>La LPD et RGPD ont été mise</w:t>
-      </w:r>
-      <w:r>
-        <w:t>s</w:t>
-      </w:r>
-      <w:r>
-        <w:t xml:space="preserve"> en place afin d’éviter la mauvaise utilisation des données de la personne, comme par exemple le profilage, vu dernièrement dans le scandale Facebook et Cambridge </w:t>
-      </w:r>
-      <w:proofErr w:type="spellStart"/>
-      <w:r>
-        <w:t>Analytica</w:t>
-      </w:r>
-      <w:proofErr w:type="spellEnd"/>
-      <w:r>
-        <w:t>.</w:t>
-      </w:r>
-    </w:p>
-    <w:p>
-      <w:pPr>
-        <w:pStyle w:val="Titre4"/>
-      </w:pPr>
-      <w:bookmarkStart w:id="47" w:name="_Toc526323790"/>
-      <w:r>
-        <w:t>Qui est concerné ?</w:t>
-      </w:r>
-      <w:bookmarkEnd w:id="47"/>
-    </w:p>
-    <w:p>
-      <w:r>
-        <w:t>Toutes les entreprises, organes fédéraux ou personnes privées traitant des données personnelles d’un tiers, avec quelques exceptions, comme par exemple : LPD art2 al2a « elle ne s’applique pas aux données personnelles qu’une personne physique traite pour un usage exclusivement personnel et qu'elle ne communique pas à des tiers ; ».</w:t>
+        </w:rPr>
+        <w:t>bonne foi</w:t>
+      </w:r>
+      <w:r>
+        <w:t xml:space="preserve"> : la collecte doit se faire dans la loyauté, de manière transparente</w:t>
+      </w:r>
+    </w:p>
+    <w:p>
+      <w:r>
+        <w:t xml:space="preserve">• Principe de la </w:t>
+      </w:r>
+      <w:r>
+        <w:rPr>
+          <w:b/>
+        </w:rPr>
+        <w:t>proportionnalité</w:t>
+      </w:r>
+      <w:r>
+        <w:t xml:space="preserve"> : les données doivent être aptes, objectivement nécessaires pour atteindre le but poursuivi ;</w:t>
+      </w:r>
+    </w:p>
+    <w:p>
+      <w:r>
+        <w:lastRenderedPageBreak/>
+        <w:t xml:space="preserve">• Principe de </w:t>
+      </w:r>
+      <w:r>
+        <w:rPr>
+          <w:b/>
+        </w:rPr>
+        <w:t>reconnaissabilité</w:t>
+      </w:r>
+      <w:r>
+        <w:t xml:space="preserve"> : la collecte et la finalité du traitement doivent être reconnaissables pour la personne concernée ;</w:t>
+      </w:r>
+    </w:p>
+    <w:p>
+      <w:r>
+        <w:t xml:space="preserve">• Principe de </w:t>
+      </w:r>
+      <w:r>
+        <w:rPr>
+          <w:b/>
+        </w:rPr>
+        <w:t>finalité</w:t>
+      </w:r>
+      <w:r>
+        <w:t xml:space="preserve"> : la collecte, le traitement des données doivent se faire dans un but préalablement défini. Quid du big data ?</w:t>
+      </w:r>
+    </w:p>
+    <w:p>
+      <w:r>
+        <w:t xml:space="preserve">• Principe </w:t>
+      </w:r>
+      <w:r>
+        <w:rPr>
+          <w:b/>
+        </w:rPr>
+        <w:t>d’exactitude</w:t>
+      </w:r>
+      <w:r>
+        <w:t xml:space="preserve"> des données (droit de rectification)</w:t>
+      </w:r>
+    </w:p>
+    <w:p>
+      <w:r>
+        <w:t xml:space="preserve">• Principe de </w:t>
+      </w:r>
+      <w:r>
+        <w:rPr>
+          <w:b/>
+        </w:rPr>
+        <w:t>sécurité</w:t>
+      </w:r>
+      <w:r>
+        <w:t xml:space="preserve"> : des mesures techniques et opérationnelles doivent être prises pour protéger les données et éviter tout traitement non autorisé</w:t>
       </w:r>
     </w:p>
     <w:p/>
@@ -11107,140 +11018,11 @@
       <w:pPr>
         <w:pStyle w:val="Titre3"/>
       </w:pPr>
-      <w:bookmarkStart w:id="48" w:name="_Toc526323791"/>
-      <w:r>
-        <w:t>Mise en conformité</w:t>
+      <w:bookmarkStart w:id="48" w:name="_Toc526323792"/>
+      <w:r>
+        <w:t>Organisation et actions :</w:t>
       </w:r>
       <w:bookmarkEnd w:id="48"/>
-    </w:p>
-    <w:p>
-      <w:r>
-        <w:t>Principes Juridiques (liste pas exhaustive) :</w:t>
-      </w:r>
-    </w:p>
-    <w:p>
-      <w:r>
-        <w:t xml:space="preserve">Licéité, bonne foi, proportionnalité, finalité, </w:t>
-      </w:r>
-      <w:proofErr w:type="spellStart"/>
-      <w:r>
-        <w:t>reconnaissabilité</w:t>
-      </w:r>
-      <w:proofErr w:type="spellEnd"/>
-      <w:r>
-        <w:t xml:space="preserve"> et exactitu</w:t>
-      </w:r>
-      <w:r>
-        <w:t>de</w:t>
-      </w:r>
-      <w:r>
-        <w:t>.</w:t>
-      </w:r>
-    </w:p>
-    <w:p>
-      <w:r>
-        <w:t xml:space="preserve">• Principe de la </w:t>
-      </w:r>
-      <w:r>
-        <w:rPr>
-          <w:b/>
-        </w:rPr>
-        <w:t>bonne foi</w:t>
-      </w:r>
-      <w:r>
-        <w:t xml:space="preserve"> : la collecte doit se faire dans la loyauté, de manière transparente</w:t>
-      </w:r>
-    </w:p>
-    <w:p>
-      <w:r>
-        <w:t xml:space="preserve">• Principe de la </w:t>
-      </w:r>
-      <w:r>
-        <w:rPr>
-          <w:b/>
-        </w:rPr>
-        <w:t>proportionnalité</w:t>
-      </w:r>
-      <w:r>
-        <w:t xml:space="preserve"> : les données doivent être aptes, objectivement nécessaires pour atteindre le but poursuivi ;</w:t>
-      </w:r>
-    </w:p>
-    <w:p>
-      <w:r>
-        <w:t xml:space="preserve">• Principe de </w:t>
-      </w:r>
-      <w:proofErr w:type="spellStart"/>
-      <w:r>
-        <w:rPr>
-          <w:b/>
-        </w:rPr>
-        <w:t>reconnaissabilité</w:t>
-      </w:r>
-      <w:proofErr w:type="spellEnd"/>
-      <w:r>
-        <w:t xml:space="preserve"> : la collecte et la finalité du traitement doivent être reconnaissables pour la personne concernée ;</w:t>
-      </w:r>
-    </w:p>
-    <w:p>
-      <w:r>
-        <w:t xml:space="preserve">• Principe de </w:t>
-      </w:r>
-      <w:r>
-        <w:rPr>
-          <w:b/>
-        </w:rPr>
-        <w:t>finalité</w:t>
-      </w:r>
-      <w:r>
-        <w:t xml:space="preserve"> : la collecte, le traitement des données doivent se faire dans un but préalablement défini. Quid du </w:t>
-      </w:r>
-      <w:proofErr w:type="spellStart"/>
-      <w:r>
-        <w:t>big</w:t>
-      </w:r>
-      <w:proofErr w:type="spellEnd"/>
-      <w:r>
-        <w:t xml:space="preserve"> data ?</w:t>
-      </w:r>
-    </w:p>
-    <w:p>
-      <w:r>
-        <w:t xml:space="preserve">• Principe </w:t>
-      </w:r>
-      <w:r>
-        <w:rPr>
-          <w:b/>
-        </w:rPr>
-        <w:t>d’exactitude</w:t>
-      </w:r>
-      <w:r>
-        <w:t xml:space="preserve"> des données (droit de rectification)</w:t>
-      </w:r>
-    </w:p>
-    <w:p>
-      <w:r>
-        <w:t xml:space="preserve">• Principe de </w:t>
-      </w:r>
-      <w:r>
-        <w:rPr>
-          <w:b/>
-        </w:rPr>
-        <w:t>sécurité</w:t>
-      </w:r>
-      <w:r>
-        <w:t xml:space="preserve"> : des mesures techniques et opérationnelles doivent être prises pour protéger les données et éviter tout traitement non autorisé</w:t>
-      </w:r>
-    </w:p>
-    <w:p/>
-    <w:p>
-      <w:pPr>
-        <w:pStyle w:val="Titre3"/>
-      </w:pPr>
-      <w:bookmarkStart w:id="49" w:name="_Toc526323792"/>
-      <w:r>
-        <w:t>Organisation et actions :</w:t>
-      </w:r>
-      <w:bookmarkEnd w:id="49"/>
     </w:p>
     <w:p>
       <w:pPr>
@@ -11257,21 +11039,7 @@
         <w:rPr>
           <w:rFonts w:ascii="Arial" w:hAnsi="Arial"/>
         </w:rPr>
-        <w:t xml:space="preserve">Nommer Un DPO (Digital protection </w:t>
-      </w:r>
-      <w:proofErr w:type="spellStart"/>
-      <w:r>
-        <w:rPr>
-          <w:rFonts w:ascii="Arial" w:hAnsi="Arial"/>
-        </w:rPr>
-        <w:t>Officer</w:t>
-      </w:r>
-      <w:proofErr w:type="spellEnd"/>
-      <w:r>
-        <w:rPr>
-          <w:rFonts w:ascii="Arial" w:hAnsi="Arial"/>
-        </w:rPr>
-        <w:t>), responsable par but principalement permettre à un organisme effectuant des traitements de données personnelles de s'assurer qu'il respecte bien la réglementation applicable à leur protection.</w:t>
+        <w:t>Nommer Un DPO (Digital protection Officer), responsable par but principalement permettre à un organisme effectuant des traitements de données personnelles de s'assurer qu'il respecte bien la réglementation applicable à leur protection.</w:t>
       </w:r>
     </w:p>
     <w:p>
@@ -11366,11 +11134,11 @@
       <w:pPr>
         <w:pStyle w:val="Titre3"/>
       </w:pPr>
-      <w:bookmarkStart w:id="50" w:name="_Toc526323793"/>
+      <w:bookmarkStart w:id="49" w:name="_Toc526323793"/>
       <w:r>
         <w:t>Mesures techniques adéquates</w:t>
       </w:r>
-      <w:bookmarkEnd w:id="50"/>
+      <w:bookmarkEnd w:id="49"/>
     </w:p>
     <w:p>
       <w:r>
@@ -11617,6 +11385,7 @@
           <w:sz w:val="22"/>
           <w:lang w:eastAsia="fr-CH"/>
         </w:rPr>
+        <w:lastRenderedPageBreak/>
         <w:t>Archiver de manière sécurisée ;</w:t>
       </w:r>
     </w:p>
@@ -11740,22 +11509,17 @@
       <w:pPr>
         <w:pStyle w:val="Titre2"/>
       </w:pPr>
-      <w:bookmarkStart w:id="51" w:name="_Toc526323794"/>
-      <w:r>
-        <w:t xml:space="preserve">Les disques durs et le systèmes </w:t>
-      </w:r>
-      <w:proofErr w:type="spellStart"/>
-      <w:r>
-        <w:t>RAIDs</w:t>
-      </w:r>
-      <w:proofErr w:type="spellEnd"/>
+      <w:bookmarkStart w:id="50" w:name="_Toc526323794"/>
+      <w:r>
+        <w:t>Les disques durs et le systèmes RAIDs</w:t>
+      </w:r>
       <w:r>
         <w:rPr>
           <w:rStyle w:val="Appelnotedebasdep"/>
         </w:rPr>
         <w:footnoteReference w:id="11"/>
       </w:r>
-      <w:bookmarkEnd w:id="51"/>
+      <w:bookmarkEnd w:id="50"/>
     </w:p>
     <w:p>
       <w:pPr>
@@ -11768,49 +11532,7 @@
         <w:rPr>
           <w:color w:val="000000" w:themeColor="text1"/>
         </w:rPr>
-        <w:t xml:space="preserve">La technologie RAID qui veux dire </w:t>
-      </w:r>
-      <w:proofErr w:type="spellStart"/>
-      <w:r>
-        <w:rPr>
-          <w:color w:val="000000" w:themeColor="text1"/>
-        </w:rPr>
-        <w:t>Redundant</w:t>
-      </w:r>
-      <w:proofErr w:type="spellEnd"/>
-      <w:r>
-        <w:rPr>
-          <w:color w:val="000000" w:themeColor="text1"/>
-        </w:rPr>
-        <w:t xml:space="preserve"> </w:t>
-      </w:r>
-      <w:proofErr w:type="spellStart"/>
-      <w:r>
-        <w:rPr>
-          <w:color w:val="000000" w:themeColor="text1"/>
-        </w:rPr>
-        <w:t>Array</w:t>
-      </w:r>
-      <w:proofErr w:type="spellEnd"/>
-      <w:r>
-        <w:rPr>
-          <w:color w:val="000000" w:themeColor="text1"/>
-        </w:rPr>
-        <w:t xml:space="preserve"> of Independent </w:t>
-      </w:r>
-      <w:proofErr w:type="spellStart"/>
-      <w:r>
-        <w:rPr>
-          <w:color w:val="000000" w:themeColor="text1"/>
-        </w:rPr>
-        <w:t>Disks</w:t>
-      </w:r>
-      <w:proofErr w:type="spellEnd"/>
-      <w:r>
-        <w:rPr>
-          <w:color w:val="000000" w:themeColor="text1"/>
-        </w:rPr>
-        <w:t xml:space="preserve"> a été créer pour joindre plusieurs disques et ainsi diminuer le prix de stockage. Ce fut</w:t>
+        <w:t>La technologie RAID qui veux dire Redundant Array of Independent Disks a été créer pour joindre plusieurs disques et ainsi diminuer le prix de stockage. Ce fut</w:t>
       </w:r>
       <w:r>
         <w:rPr>
@@ -11876,21 +11598,7 @@
         <w:rPr>
           <w:color w:val="000000" w:themeColor="text1"/>
         </w:rPr>
-        <w:t xml:space="preserve">Les systèmes </w:t>
-      </w:r>
-      <w:proofErr w:type="spellStart"/>
-      <w:r>
-        <w:rPr>
-          <w:color w:val="000000" w:themeColor="text1"/>
-        </w:rPr>
-        <w:t>RAIDs</w:t>
-      </w:r>
-      <w:proofErr w:type="spellEnd"/>
-      <w:r>
-        <w:rPr>
-          <w:color w:val="000000" w:themeColor="text1"/>
-        </w:rPr>
-        <w:t xml:space="preserve"> sont compatible avec tout type d’utilisation sur ordinateur comme les travaux de virtualisation </w:t>
+        <w:t xml:space="preserve">Les systèmes RAIDs sont compatible avec tout type d’utilisation sur ordinateur comme les travaux de virtualisation </w:t>
       </w:r>
       <w:r>
         <w:rPr>
@@ -11951,21 +11659,7 @@
         <w:rPr>
           <w:color w:val="000000" w:themeColor="text1"/>
         </w:rPr>
-        <w:t xml:space="preserve">Voici une liste non exhaustive des systèmes </w:t>
-      </w:r>
-      <w:proofErr w:type="spellStart"/>
-      <w:r>
-        <w:rPr>
-          <w:color w:val="000000" w:themeColor="text1"/>
-        </w:rPr>
-        <w:t>RAIDs</w:t>
-      </w:r>
-      <w:proofErr w:type="spellEnd"/>
-      <w:r>
-        <w:rPr>
-          <w:color w:val="000000" w:themeColor="text1"/>
-        </w:rPr>
-        <w:t> :</w:t>
+        <w:t>Voici une liste non exhaustive des systèmes RAIDs :</w:t>
       </w:r>
     </w:p>
     <w:p>
@@ -11993,23 +11687,7 @@
           <w:lang w:val="en-GB"/>
         </w:rPr>
         <w:tab/>
-        <w:t xml:space="preserve">Le JBOD (Just </w:t>
-      </w:r>
-      <w:proofErr w:type="gramStart"/>
-      <w:r>
-        <w:rPr>
-          <w:color w:val="000000" w:themeColor="text1"/>
-          <w:lang w:val="en-GB"/>
-        </w:rPr>
-        <w:t>A</w:t>
-      </w:r>
-      <w:proofErr w:type="gramEnd"/>
-      <w:r>
-        <w:rPr>
-          <w:color w:val="000000" w:themeColor="text1"/>
-          <w:lang w:val="en-GB"/>
-        </w:rPr>
-        <w:t xml:space="preserve"> Bunch Of Disks)</w:t>
+        <w:t>Le JBOD (Just A Bunch Of Disks)</w:t>
       </w:r>
     </w:p>
     <w:p>
@@ -12235,14 +11913,14 @@
           <w:color w:val="00B050"/>
         </w:rPr>
       </w:pPr>
-      <w:bookmarkStart w:id="52" w:name="_Toc526323795"/>
+      <w:bookmarkStart w:id="51" w:name="_Toc526323795"/>
       <w:r>
         <w:rPr>
           <w:color w:val="00B050"/>
         </w:rPr>
         <w:t>Raid Logiciel et matériel</w:t>
       </w:r>
-      <w:bookmarkEnd w:id="52"/>
+      <w:bookmarkEnd w:id="51"/>
     </w:p>
     <w:p>
       <w:pPr>
@@ -12261,7 +11939,7 @@
       <w:pPr>
         <w:pStyle w:val="Titre4"/>
       </w:pPr>
-      <w:bookmarkStart w:id="53" w:name="_Toc526323796"/>
+      <w:bookmarkStart w:id="52" w:name="_Toc526323796"/>
       <w:r>
         <w:t>Raid matériel</w:t>
       </w:r>
@@ -12272,7 +11950,7 @@
         </w:rPr>
         <w:footnoteReference w:id="12"/>
       </w:r>
-      <w:bookmarkEnd w:id="53"/>
+      <w:bookmarkEnd w:id="52"/>
     </w:p>
     <w:p>
       <w:pPr>
@@ -12373,6 +12051,7 @@
         <w:rPr>
           <w:color w:val="00B050"/>
         </w:rPr>
+        <w:lastRenderedPageBreak/>
         <w:t xml:space="preserve"> Le Raid matériel est un contrôleur, il peut</w:t>
       </w:r>
       <w:r>
@@ -12460,7 +12139,7 @@
       <w:pPr>
         <w:pStyle w:val="Titre4"/>
       </w:pPr>
-      <w:bookmarkStart w:id="54" w:name="_Toc526323797"/>
+      <w:bookmarkStart w:id="53" w:name="_Toc526323797"/>
       <w:r>
         <w:rPr>
           <w:noProof/>
@@ -12623,7 +12302,7 @@
       <w:r>
         <w:t>Raid Logiciel</w:t>
       </w:r>
-      <w:bookmarkEnd w:id="54"/>
+      <w:bookmarkEnd w:id="53"/>
     </w:p>
     <w:p>
       <w:pPr>
@@ -12728,52 +12407,38 @@
           <w:lang w:val="en-GB"/>
         </w:rPr>
       </w:pPr>
-      <w:bookmarkStart w:id="55" w:name="_Toc526323798"/>
+      <w:bookmarkStart w:id="54" w:name="_Toc526323798"/>
       <w:r>
         <w:rPr>
           <w:lang w:val="en-GB"/>
         </w:rPr>
-        <w:t xml:space="preserve">Le JBOD (Just </w:t>
-      </w:r>
-      <w:proofErr w:type="gramStart"/>
+        <w:t xml:space="preserve">Le JBOD (Just A Bunch </w:t>
+      </w:r>
       <w:r>
         <w:rPr>
           <w:lang w:val="en-GB"/>
         </w:rPr>
-        <w:t>A</w:t>
-      </w:r>
-      <w:proofErr w:type="gramEnd"/>
+        <w:t>O</w:t>
+      </w:r>
       <w:r>
         <w:rPr>
           <w:lang w:val="en-GB"/>
         </w:rPr>
-        <w:t xml:space="preserve"> Bunch </w:t>
+        <w:t>f</w:t>
       </w:r>
       <w:r>
         <w:rPr>
           <w:lang w:val="en-GB"/>
         </w:rPr>
-        <w:t>O</w:t>
+        <w:t xml:space="preserve"> Disks</w:t>
       </w:r>
       <w:r>
         <w:rPr>
           <w:lang w:val="en-GB"/>
         </w:rPr>
-        <w:t>f</w:t>
-      </w:r>
-      <w:r>
-        <w:rPr>
-          <w:lang w:val="en-GB"/>
-        </w:rPr>
-        <w:t xml:space="preserve"> Disks</w:t>
-      </w:r>
-      <w:r>
-        <w:rPr>
-          <w:lang w:val="en-GB"/>
-        </w:rPr>
         <w:t>):</w:t>
       </w:r>
-      <w:bookmarkEnd w:id="55"/>
+      <w:bookmarkEnd w:id="54"/>
     </w:p>
     <w:p>
       <w:pPr>
@@ -12795,7 +12460,7 @@
       <w:pPr>
         <w:pStyle w:val="Titre3"/>
       </w:pPr>
-      <w:bookmarkStart w:id="56" w:name="_Toc526323799"/>
+      <w:bookmarkStart w:id="55" w:name="_Toc526323799"/>
       <w:r>
         <w:rPr>
           <w:noProof/>
@@ -12867,7 +12532,7 @@
       <w:r>
         <w:t>RAID 0 (entrelacement) :</w:t>
       </w:r>
-      <w:bookmarkEnd w:id="56"/>
+      <w:bookmarkEnd w:id="55"/>
       <w:r>
         <w:rPr>
           <w:noProof/>
@@ -12917,12 +12582,13 @@
       <w:pPr>
         <w:pStyle w:val="Titre3"/>
       </w:pPr>
-      <w:bookmarkStart w:id="57" w:name="_Toc526323800"/>
+      <w:bookmarkStart w:id="56" w:name="_Toc526323800"/>
       <w:r>
         <w:rPr>
           <w:noProof/>
           <w:lang w:eastAsia="fr-CH"/>
         </w:rPr>
+        <w:lastRenderedPageBreak/>
         <w:drawing>
           <wp:anchor distT="0" distB="0" distL="114300" distR="114300" simplePos="0" relativeHeight="251675648" behindDoc="0" locked="0" layoutInCell="1" allowOverlap="1" wp14:anchorId="49A74AFE" wp14:editId="626E2382">
             <wp:simplePos x="0" y="0"/>
@@ -12992,7 +12658,7 @@
       <w:r>
         <w:t xml:space="preserve"> :</w:t>
       </w:r>
-      <w:bookmarkEnd w:id="57"/>
+      <w:bookmarkEnd w:id="56"/>
       <w:r>
         <w:rPr>
           <w:noProof/>
@@ -13107,14 +12773,14 @@
       <w:pPr>
         <w:pStyle w:val="Titre3"/>
       </w:pPr>
-      <w:bookmarkStart w:id="58" w:name="_Toc526323801"/>
+      <w:bookmarkStart w:id="57" w:name="_Toc526323801"/>
       <w:r>
         <w:t>RAID 1E (écriture miroir entrelacée)</w:t>
       </w:r>
       <w:r>
         <w:t> :</w:t>
       </w:r>
-      <w:bookmarkEnd w:id="58"/>
+      <w:bookmarkEnd w:id="57"/>
     </w:p>
     <w:p>
       <w:pPr>
@@ -13185,14 +12851,14 @@
       <w:pPr>
         <w:pStyle w:val="Titre3"/>
       </w:pPr>
-      <w:bookmarkStart w:id="59" w:name="_Toc526323802"/>
+      <w:bookmarkStart w:id="58" w:name="_Toc526323802"/>
       <w:r>
         <w:t>RAID 5 (entrelacement avec parité)</w:t>
       </w:r>
       <w:r>
         <w:t> :</w:t>
       </w:r>
-      <w:bookmarkEnd w:id="59"/>
+      <w:bookmarkEnd w:id="58"/>
     </w:p>
     <w:p>
       <w:pPr>
@@ -13303,7 +12969,7 @@
       <w:pPr>
         <w:pStyle w:val="Titre3"/>
       </w:pPr>
-      <w:bookmarkStart w:id="60" w:name="_Toc526323803"/>
+      <w:bookmarkStart w:id="59" w:name="_Toc526323803"/>
       <w:r>
         <w:rPr>
           <w:rFonts w:ascii="Minion-Italic" w:hAnsi="Minion-Italic" w:cs="Minion-Italic"/>
@@ -13383,7 +13049,7 @@
       <w:r>
         <w:t> :</w:t>
       </w:r>
-      <w:bookmarkEnd w:id="60"/>
+      <w:bookmarkEnd w:id="59"/>
     </w:p>
     <w:p/>
     <w:p>
@@ -13468,7 +13134,7 @@
       <w:pPr>
         <w:pStyle w:val="Titre3"/>
       </w:pPr>
-      <w:bookmarkStart w:id="61" w:name="_Toc526323804"/>
+      <w:bookmarkStart w:id="60" w:name="_Toc526323804"/>
       <w:r>
         <w:rPr>
           <w:rFonts w:ascii="Minion-Italic" w:hAnsi="Minion-Italic" w:cs="Minion-Italic"/>
@@ -13479,6 +13145,7 @@
           <w:szCs w:val="19"/>
           <w:lang w:eastAsia="fr-CH"/>
         </w:rPr>
+        <w:lastRenderedPageBreak/>
         <w:drawing>
           <wp:anchor distT="0" distB="0" distL="114300" distR="114300" simplePos="0" relativeHeight="251679744" behindDoc="0" locked="0" layoutInCell="1" allowOverlap="1" wp14:anchorId="0BB8DAF1" wp14:editId="65DB5EB5">
             <wp:simplePos x="0" y="0"/>
@@ -13548,7 +13215,7 @@
       <w:r>
         <w:t> :</w:t>
       </w:r>
-      <w:bookmarkEnd w:id="61"/>
+      <w:bookmarkEnd w:id="60"/>
     </w:p>
     <w:p>
       <w:pPr>
@@ -13647,21 +13314,7 @@
         <w:rPr>
           <w:color w:val="000000" w:themeColor="text1"/>
         </w:rPr>
-        <w:t xml:space="preserve"> d’avoir une vitesse de d’écriture accélérer tout en ayant du </w:t>
-      </w:r>
-      <w:proofErr w:type="spellStart"/>
-      <w:r>
-        <w:rPr>
-          <w:color w:val="000000" w:themeColor="text1"/>
-        </w:rPr>
-        <w:t>mirroring</w:t>
-      </w:r>
-      <w:proofErr w:type="spellEnd"/>
-      <w:r>
-        <w:rPr>
-          <w:color w:val="000000" w:themeColor="text1"/>
-        </w:rPr>
-        <w:t xml:space="preserve">. La différence est qu’il marche avec des disques en nombre pair. L’architecture est 2 </w:t>
+        <w:t xml:space="preserve"> d’avoir une vitesse de d’écriture accélérer tout en ayant du mirroring. La différence est qu’il marche avec des disques en nombre pair. L’architecture est 2 </w:t>
       </w:r>
       <w:r>
         <w:rPr>
@@ -13680,14 +13333,14 @@
       <w:pPr>
         <w:pStyle w:val="Titre3"/>
       </w:pPr>
-      <w:bookmarkStart w:id="62" w:name="_Toc526323805"/>
+      <w:bookmarkStart w:id="61" w:name="_Toc526323805"/>
       <w:r>
         <w:t>RAID 50 (ensembles RAID 5 entrelacés)</w:t>
       </w:r>
       <w:r>
         <w:t> :</w:t>
       </w:r>
-      <w:bookmarkEnd w:id="62"/>
+      <w:bookmarkEnd w:id="61"/>
     </w:p>
     <w:p>
       <w:pPr>
@@ -13730,7 +13383,7 @@
       <w:pPr>
         <w:pStyle w:val="Titre3"/>
       </w:pPr>
-      <w:bookmarkStart w:id="63" w:name="_Toc526323806"/>
+      <w:bookmarkStart w:id="62" w:name="_Toc526323806"/>
       <w:r>
         <w:rPr>
           <w:rFonts w:ascii="Minion-Italic" w:hAnsi="Minion-Italic" w:cs="Minion-Italic"/>
@@ -13810,7 +13463,7 @@
       <w:r>
         <w:t> :</w:t>
       </w:r>
-      <w:bookmarkEnd w:id="63"/>
+      <w:bookmarkEnd w:id="62"/>
       <w:r>
         <w:rPr>
           <w:rFonts w:ascii="Minion-Italic" w:hAnsi="Minion-Italic" w:cs="Minion-Italic"/>
@@ -13852,7 +13505,7 @@
       <w:pPr>
         <w:pStyle w:val="Titre2"/>
       </w:pPr>
-      <w:bookmarkStart w:id="64" w:name="_Toc526323807"/>
+      <w:bookmarkStart w:id="63" w:name="_Toc526323807"/>
       <w:r>
         <w:t>Les différents systèmes de stockages</w:t>
       </w:r>
@@ -13862,146 +13515,397 @@
         </w:rPr>
         <w:footnoteReference w:id="13"/>
       </w:r>
+      <w:bookmarkEnd w:id="63"/>
+    </w:p>
+    <w:p>
+      <w:pPr>
+        <w:pStyle w:val="Titre3"/>
+      </w:pPr>
+      <w:bookmarkStart w:id="64" w:name="_Toc526323808"/>
+      <w:r>
+        <w:t>Première génération</w:t>
+      </w:r>
       <w:bookmarkEnd w:id="64"/>
+      <w:r>
+        <w:t xml:space="preserve"> – supports physiques</w:t>
+      </w:r>
+    </w:p>
+    <w:p>
+      <w:pPr>
+        <w:pStyle w:val="Titre4"/>
+      </w:pPr>
+      <w:bookmarkStart w:id="65" w:name="_Toc526323810"/>
+      <w:r>
+        <w:t xml:space="preserve">Le </w:t>
+      </w:r>
+      <w:r>
+        <w:t>r</w:t>
+      </w:r>
+      <w:r>
+        <w:t>uban perforé</w:t>
+      </w:r>
+      <w:bookmarkEnd w:id="65"/>
+    </w:p>
+    <w:p>
+      <w:r>
+        <w:t>Le premier ruban perforé est apparu en 1725</w:t>
+      </w:r>
+      <w:r>
+        <w:t>. Son inventeur Basile Bouchon l’utilisa dans son métier à tisser. Cette technologie est très vite devenue obsolète dû à l’arrivée de la « carte perforée ».</w:t>
+      </w:r>
+    </w:p>
+    <w:p>
+      <w:pPr>
+        <w:pStyle w:val="Titre4"/>
+      </w:pPr>
+      <w:bookmarkStart w:id="66" w:name="_Toc526323809"/>
+      <w:r>
+        <w:t>La c</w:t>
+      </w:r>
+      <w:r>
+        <w:t>arte perforée</w:t>
+      </w:r>
+      <w:bookmarkEnd w:id="66"/>
+    </w:p>
+    <w:p>
+      <w:r>
+        <w:t>La carte perforée est l’un des premiers systèmes de mémoires de masse. Elles seront utilisées dans les débuts de l’informatique.</w:t>
+      </w:r>
+      <w:r>
+        <w:t xml:space="preserve"> La carte perforée est un perfectionnement du ruban perforé apparu dans les année 1884 pour donner des instructions</w:t>
+      </w:r>
+      <w:r>
+        <w:t xml:space="preserve"> à des machines analytiques.</w:t>
+      </w:r>
+    </w:p>
+    <w:p>
+      <w:r>
+        <w:t>Dans les années 1950, la spécification Hollerith/IBM apparait pour les cartes 8 colonnes. Sa longueur doit être de 187.32mm et sa largeur de 82.55mm avec une marge de 2 dixièmes.</w:t>
+      </w:r>
+      <w:r>
+        <w:t xml:space="preserve"> Il doit être propre (sans poussière) lors de son utilisation, afin de ne pas abimer la machine.</w:t>
+      </w:r>
+    </w:p>
+    <w:p>
+      <w:r>
+        <w:lastRenderedPageBreak/>
+        <w:t xml:space="preserve">Les cartes perforées étaient généralement utilisées pour faire </w:t>
+      </w:r>
+      <w:r>
+        <w:t>l</w:t>
+      </w:r>
+      <w:r>
+        <w:t>es traitements automatiques</w:t>
+      </w:r>
+      <w:r>
+        <w:t xml:space="preserve"> des bulletins de salaires, faire des calculs et des statistiques, écrire des codes sources.</w:t>
+      </w:r>
     </w:p>
     <w:p>
       <w:pPr>
         <w:pStyle w:val="Titre3"/>
       </w:pPr>
-      <w:bookmarkStart w:id="65" w:name="_Toc526323808"/>
-      <w:r>
-        <w:t>Première génération</w:t>
-      </w:r>
-      <w:bookmarkEnd w:id="65"/>
+      <w:bookmarkStart w:id="67" w:name="_Toc526323811"/>
+      <w:r>
+        <w:t>Deuxième génération</w:t>
+      </w:r>
+      <w:bookmarkEnd w:id="67"/>
+      <w:r>
+        <w:t xml:space="preserve"> – supports magnétiques</w:t>
+      </w:r>
     </w:p>
     <w:p>
       <w:pPr>
         <w:pStyle w:val="Titre4"/>
       </w:pPr>
-      <w:bookmarkStart w:id="66" w:name="_Toc526323809"/>
-      <w:r>
-        <w:t>La c</w:t>
-      </w:r>
-      <w:r>
-        <w:t>arte perforée</w:t>
-      </w:r>
-      <w:bookmarkEnd w:id="66"/>
+      <w:bookmarkStart w:id="68" w:name="_Toc526323812"/>
+      <w:r>
+        <w:t>La bande magnétique</w:t>
+      </w:r>
+      <w:bookmarkEnd w:id="68"/>
+    </w:p>
+    <w:p>
+      <w:r>
+        <w:t xml:space="preserve">La bande magnétique, développée en Allemagne en 1928, est utilisée pour enregistrer et écouter des informations analogiques ou numériques. Le magnétophone servira alors à écouter les signaux </w:t>
+      </w:r>
+      <w:r>
+        <w:t>audio</w:t>
+      </w:r>
+      <w:r>
+        <w:t xml:space="preserve"> et le magnétoscope pour les signaux vidéos</w:t>
+      </w:r>
+      <w:r>
+        <w:t>.</w:t>
+      </w:r>
+    </w:p>
+    <w:p>
+      <w:r>
+        <w:t>L’utilisation d’une bande magnétique se caractérisera à l’aide de la largeur de la bande et à son nombre de pistes.</w:t>
+      </w:r>
+    </w:p>
+    <w:p>
+      <w:r>
+        <w:t xml:space="preserve">Les bandes magnétiques sont très vite devenues le système de mémoire de masse </w:t>
+      </w:r>
+      <w:r>
+        <w:t>par excellence.</w:t>
+      </w:r>
     </w:p>
     <w:p>
       <w:pPr>
         <w:pStyle w:val="Titre4"/>
       </w:pPr>
-      <w:bookmarkStart w:id="67" w:name="_Toc526323810"/>
-      <w:r>
-        <w:t xml:space="preserve">Le </w:t>
-      </w:r>
-      <w:r>
-        <w:t>r</w:t>
-      </w:r>
-      <w:r>
-        <w:t>uban perforé</w:t>
-      </w:r>
-      <w:bookmarkEnd w:id="67"/>
+      <w:bookmarkStart w:id="69" w:name="_Toc526323813"/>
+      <w:r>
+        <w:t>La cassette</w:t>
+      </w:r>
+      <w:bookmarkEnd w:id="69"/>
+      <w:r>
+        <w:t xml:space="preserve"> audio</w:t>
+      </w:r>
+    </w:p>
+    <w:p>
+      <w:r>
+        <w:t xml:space="preserve">La cassette audio / minicassette / musicassette a été introduit par Philips. Une cassette contient deux bobines où est enroulée </w:t>
+      </w:r>
+      <w:r>
+        <w:t>une bande magnétique</w:t>
+      </w:r>
+      <w:r>
+        <w:t>.</w:t>
+      </w:r>
+    </w:p>
+    <w:p>
+      <w:r>
+        <w:t>Elle s’utilise pour écouter ou enregistrer des sons et s’utilise à l’aide d’un magnétophone.</w:t>
+      </w:r>
+      <w:r>
+        <w:t xml:space="preserve"> Plus tard, elles furent intégrées à des appareils plus complexes comme </w:t>
+      </w:r>
+      <w:r>
+        <w:t>un autoradio</w:t>
+      </w:r>
+      <w:r>
+        <w:t xml:space="preserve"> ou un radiocassette.</w:t>
+      </w:r>
+    </w:p>
+    <w:p>
+      <w:r>
+        <w:t>Une cassette est composée de quatre canaux qui sont écrits en parallèle sur la bande, deux par côté. C’est pour cela qu’il faut retourner la cassette, chaque face comporte deux bandes.</w:t>
+      </w:r>
+    </w:p>
+    <w:p>
+      <w:r>
+        <w:t>Il existe différents types de cassettes, ces types se différencient par leurs matériaux de constructions et leurs performances :</w:t>
+      </w:r>
+    </w:p>
+    <w:p>
+      <w:pPr>
+        <w:pStyle w:val="Paragraphedeliste"/>
+        <w:numPr>
+          <w:ilvl w:val="0"/>
+          <w:numId w:val="10"/>
+        </w:numPr>
+        <w:rPr>
+          <w:rFonts w:ascii="Arial" w:hAnsi="Arial"/>
+          <w:sz w:val="22"/>
+        </w:rPr>
+      </w:pPr>
+      <w:r>
+        <w:rPr>
+          <w:rFonts w:ascii="Arial" w:hAnsi="Arial"/>
+          <w:sz w:val="22"/>
+        </w:rPr>
+        <w:t>Type 1</w:t>
+      </w:r>
+      <w:r>
+        <w:rPr>
+          <w:rFonts w:ascii="Arial" w:hAnsi="Arial"/>
+          <w:sz w:val="22"/>
+        </w:rPr>
+        <w:t xml:space="preserve"> – normale : de 30Hz à 15kHz</w:t>
+      </w:r>
+    </w:p>
+    <w:p>
+      <w:pPr>
+        <w:pStyle w:val="Paragraphedeliste"/>
+        <w:numPr>
+          <w:ilvl w:val="0"/>
+          <w:numId w:val="10"/>
+        </w:numPr>
+        <w:rPr>
+          <w:rFonts w:ascii="Arial" w:hAnsi="Arial"/>
+          <w:sz w:val="22"/>
+        </w:rPr>
+      </w:pPr>
+      <w:r>
+        <w:rPr>
+          <w:rFonts w:ascii="Arial" w:hAnsi="Arial"/>
+          <w:sz w:val="22"/>
+        </w:rPr>
+        <w:t>Type 2 – chrome : de 30Hz à 16kHz</w:t>
+      </w:r>
+    </w:p>
+    <w:p>
+      <w:pPr>
+        <w:pStyle w:val="Paragraphedeliste"/>
+        <w:numPr>
+          <w:ilvl w:val="0"/>
+          <w:numId w:val="10"/>
+        </w:numPr>
+        <w:rPr>
+          <w:rFonts w:ascii="Arial" w:hAnsi="Arial"/>
+          <w:sz w:val="22"/>
+        </w:rPr>
+      </w:pPr>
+      <w:r>
+        <w:rPr>
+          <w:rFonts w:ascii="Arial" w:hAnsi="Arial"/>
+          <w:sz w:val="22"/>
+        </w:rPr>
+        <w:t>Type 3 – ferrichrome : de 30Hz à 16kHz</w:t>
+      </w:r>
+    </w:p>
+    <w:p>
+      <w:pPr>
+        <w:pStyle w:val="Paragraphedeliste"/>
+        <w:numPr>
+          <w:ilvl w:val="0"/>
+          <w:numId w:val="10"/>
+        </w:numPr>
+        <w:rPr>
+          <w:rFonts w:ascii="Arial" w:hAnsi="Arial"/>
+          <w:sz w:val="22"/>
+        </w:rPr>
+      </w:pPr>
+      <w:r>
+        <w:rPr>
+          <w:rFonts w:ascii="Arial" w:hAnsi="Arial"/>
+          <w:sz w:val="22"/>
+        </w:rPr>
+        <w:t>Type 4 – métal : de 30Hz à 18kHz</w:t>
+      </w:r>
+    </w:p>
+    <w:p>
+      <w:r>
+        <w:t xml:space="preserve">La durée d’une cassette </w:t>
+      </w:r>
+      <w:r>
+        <w:t>peut</w:t>
+      </w:r>
+      <w:r>
+        <w:t xml:space="preserve"> varier en fonction de la longueur de la bande et de la vitesse de défilement.</w:t>
+      </w:r>
+    </w:p>
+    <w:p>
+      <w:pPr>
+        <w:pStyle w:val="Titre4"/>
+      </w:pPr>
+      <w:r>
+        <w:t>La cassette vidéo</w:t>
+      </w:r>
+    </w:p>
+    <w:p>
+      <w:r>
+        <w:t xml:space="preserve">La cassette vidéo fonctionne de la même manière qu’une cassette audio : elle comprend </w:t>
+      </w:r>
+      <w:r>
+        <w:t>une bobine</w:t>
+      </w:r>
+      <w:r>
+        <w:t xml:space="preserve"> de magnétique capable de défiler afin de pouvoir lire ou enregistrer des signaux audio ou vidéos</w:t>
+      </w:r>
+      <w:r>
+        <w:t>.</w:t>
+      </w:r>
+    </w:p>
+    <w:p>
+      <w:r>
+        <w:t xml:space="preserve">Il existe </w:t>
+      </w:r>
+      <w:r>
+        <w:t xml:space="preserve">plusieurs formats de cassettes vidéos comme </w:t>
+      </w:r>
+      <w:bookmarkStart w:id="70" w:name="_GoBack"/>
+      <w:bookmarkEnd w:id="70"/>
+    </w:p>
+    <w:p/>
+    <w:p>
+      <w:pPr>
+        <w:pStyle w:val="Titre4"/>
+      </w:pPr>
+      <w:bookmarkStart w:id="71" w:name="_Toc526323814"/>
+      <w:r>
+        <w:lastRenderedPageBreak/>
+        <w:t>Le disque dur</w:t>
+      </w:r>
+      <w:bookmarkEnd w:id="71"/>
+    </w:p>
+    <w:p>
+      <w:pPr>
+        <w:pStyle w:val="Titre4"/>
+      </w:pPr>
+      <w:bookmarkStart w:id="72" w:name="_Toc526323815"/>
+      <w:r>
+        <w:t>La disquette</w:t>
+      </w:r>
+      <w:bookmarkEnd w:id="72"/>
     </w:p>
     <w:p>
       <w:pPr>
         <w:pStyle w:val="Titre3"/>
       </w:pPr>
-      <w:bookmarkStart w:id="68" w:name="_Toc526323811"/>
-      <w:r>
-        <w:t>Deuxième génération</w:t>
-      </w:r>
-      <w:bookmarkEnd w:id="68"/>
+      <w:bookmarkStart w:id="73" w:name="_Toc526323816"/>
+      <w:r>
+        <w:t>Troisième génération</w:t>
+      </w:r>
+      <w:bookmarkEnd w:id="73"/>
+      <w:r>
+        <w:t xml:space="preserve"> – supports optiques </w:t>
+      </w:r>
     </w:p>
     <w:p>
       <w:pPr>
         <w:pStyle w:val="Titre4"/>
       </w:pPr>
-      <w:bookmarkStart w:id="69" w:name="_Toc526323812"/>
-      <w:r>
-        <w:t>La bande magnétique</w:t>
-      </w:r>
-      <w:bookmarkEnd w:id="69"/>
+      <w:bookmarkStart w:id="74" w:name="_Toc526323817"/>
+      <w:r>
+        <w:t>Le disque compact</w:t>
+      </w:r>
+      <w:bookmarkEnd w:id="74"/>
     </w:p>
     <w:p>
       <w:pPr>
         <w:pStyle w:val="Titre4"/>
       </w:pPr>
-      <w:bookmarkStart w:id="70" w:name="_Toc526323813"/>
-      <w:r>
-        <w:t>La cassette</w:t>
-      </w:r>
-      <w:bookmarkEnd w:id="70"/>
+      <w:bookmarkStart w:id="75" w:name="_Toc526323818"/>
+      <w:r>
+        <w:t>Le DVD</w:t>
+      </w:r>
+      <w:bookmarkEnd w:id="75"/>
     </w:p>
     <w:p>
       <w:pPr>
         <w:pStyle w:val="Titre4"/>
       </w:pPr>
-      <w:bookmarkStart w:id="71" w:name="_Toc526323814"/>
-      <w:r>
-        <w:t>Le disque dur</w:t>
-      </w:r>
-      <w:bookmarkEnd w:id="71"/>
-    </w:p>
-    <w:p>
-      <w:pPr>
-        <w:pStyle w:val="Titre4"/>
-      </w:pPr>
-      <w:bookmarkStart w:id="72" w:name="_Toc526323815"/>
-      <w:r>
-        <w:t>La disquette</w:t>
-      </w:r>
-      <w:bookmarkEnd w:id="72"/>
+      <w:bookmarkStart w:id="76" w:name="_Toc526323819"/>
+      <w:r>
+        <w:t>Le Blu-ray</w:t>
+      </w:r>
+      <w:bookmarkEnd w:id="76"/>
     </w:p>
     <w:p>
       <w:pPr>
         <w:pStyle w:val="Titre3"/>
       </w:pPr>
-      <w:bookmarkStart w:id="73" w:name="_Toc526323816"/>
-      <w:r>
-        <w:t>Troisième génération</w:t>
-      </w:r>
-      <w:bookmarkEnd w:id="73"/>
-    </w:p>
-    <w:p>
-      <w:pPr>
-        <w:pStyle w:val="Titre4"/>
-      </w:pPr>
-      <w:bookmarkStart w:id="74" w:name="_Toc526323817"/>
-      <w:r>
-        <w:t>Le disque compact</w:t>
-      </w:r>
-      <w:bookmarkEnd w:id="74"/>
-    </w:p>
-    <w:p>
-      <w:pPr>
-        <w:pStyle w:val="Titre4"/>
-      </w:pPr>
-      <w:bookmarkStart w:id="75" w:name="_Toc526323818"/>
-      <w:r>
-        <w:t>Le DVD</w:t>
-      </w:r>
-      <w:bookmarkEnd w:id="75"/>
-    </w:p>
-    <w:p>
-      <w:pPr>
-        <w:pStyle w:val="Titre4"/>
-      </w:pPr>
-      <w:bookmarkStart w:id="76" w:name="_Toc526323819"/>
-      <w:r>
-        <w:t>Le Blu-ray</w:t>
-      </w:r>
-      <w:bookmarkEnd w:id="76"/>
-    </w:p>
-    <w:p>
-      <w:pPr>
-        <w:pStyle w:val="Titre3"/>
-      </w:pPr>
       <w:bookmarkStart w:id="77" w:name="_Toc526323820"/>
       <w:r>
         <w:t>Quatrième génération</w:t>
       </w:r>
       <w:bookmarkEnd w:id="77"/>
+      <w:r>
+        <w:t xml:space="preserve"> – supports numériques</w:t>
+      </w:r>
     </w:p>
     <w:p>
       <w:pPr>
@@ -14112,7 +14016,7 @@
       <w:rPr>
         <w:noProof/>
       </w:rPr>
-      <w:t>24</w:t>
+      <w:t>23</w:t>
     </w:r>
     <w:r>
       <w:fldChar w:fldCharType="end"/>
@@ -14142,7 +14046,7 @@
       <w:rPr>
         <w:noProof/>
       </w:rPr>
-      <w:t>24</w:t>
+      <w:t>25</w:t>
     </w:r>
     <w:r>
       <w:rPr>
@@ -14360,15 +14264,7 @@
         <w:t xml:space="preserve"> </w:t>
       </w:r>
       <w:r>
-        <w:t>L’</w:t>
-      </w:r>
-      <w:proofErr w:type="spellStart"/>
-      <w:r>
-        <w:t>incremental-forever</w:t>
-      </w:r>
-      <w:proofErr w:type="spellEnd"/>
-      <w:r>
-        <w:t xml:space="preserve"> backup est une sauvegarde où on effectue une seule fois au début une sauvegarde full et on effectue en continue une sauvegarde incrémentale</w:t>
+        <w:t>L’incremental-forever backup est une sauvegarde où on effectue une seule fois au début une sauvegarde full et on effectue en continue une sauvegarde incrémentale</w:t>
       </w:r>
     </w:p>
   </w:footnote>
@@ -15468,6 +15364,119 @@
       </w:pPr>
     </w:lvl>
   </w:abstractNum>
+  <w:abstractNum w:abstractNumId="9" w15:restartNumberingAfterBreak="0">
+    <w:nsid w:val="644500B3"/>
+    <w:multiLevelType w:val="hybridMultilevel"/>
+    <w:tmpl w:val="193EB162"/>
+    <w:lvl w:ilvl="0" w:tplc="100C0001">
+      <w:start w:val="1"/>
+      <w:numFmt w:val="bullet"/>
+      <w:lvlText w:val=""/>
+      <w:lvlJc w:val="left"/>
+      <w:pPr>
+        <w:ind w:left="776" w:hanging="360"/>
+      </w:pPr>
+      <w:rPr>
+        <w:rFonts w:ascii="Symbol" w:hAnsi="Symbol" w:hint="default"/>
+      </w:rPr>
+    </w:lvl>
+    <w:lvl w:ilvl="1" w:tplc="100C0003" w:tentative="1">
+      <w:start w:val="1"/>
+      <w:numFmt w:val="bullet"/>
+      <w:lvlText w:val="o"/>
+      <w:lvlJc w:val="left"/>
+      <w:pPr>
+        <w:ind w:left="1496" w:hanging="360"/>
+      </w:pPr>
+      <w:rPr>
+        <w:rFonts w:ascii="Courier New" w:hAnsi="Courier New" w:cs="Courier New" w:hint="default"/>
+      </w:rPr>
+    </w:lvl>
+    <w:lvl w:ilvl="2" w:tplc="100C0005" w:tentative="1">
+      <w:start w:val="1"/>
+      <w:numFmt w:val="bullet"/>
+      <w:lvlText w:val=""/>
+      <w:lvlJc w:val="left"/>
+      <w:pPr>
+        <w:ind w:left="2216" w:hanging="360"/>
+      </w:pPr>
+      <w:rPr>
+        <w:rFonts w:ascii="Wingdings" w:hAnsi="Wingdings" w:hint="default"/>
+      </w:rPr>
+    </w:lvl>
+    <w:lvl w:ilvl="3" w:tplc="100C0001" w:tentative="1">
+      <w:start w:val="1"/>
+      <w:numFmt w:val="bullet"/>
+      <w:lvlText w:val=""/>
+      <w:lvlJc w:val="left"/>
+      <w:pPr>
+        <w:ind w:left="2936" w:hanging="360"/>
+      </w:pPr>
+      <w:rPr>
+        <w:rFonts w:ascii="Symbol" w:hAnsi="Symbol" w:hint="default"/>
+      </w:rPr>
+    </w:lvl>
+    <w:lvl w:ilvl="4" w:tplc="100C0003" w:tentative="1">
+      <w:start w:val="1"/>
+      <w:numFmt w:val="bullet"/>
+      <w:lvlText w:val="o"/>
+      <w:lvlJc w:val="left"/>
+      <w:pPr>
+        <w:ind w:left="3656" w:hanging="360"/>
+      </w:pPr>
+      <w:rPr>
+        <w:rFonts w:ascii="Courier New" w:hAnsi="Courier New" w:cs="Courier New" w:hint="default"/>
+      </w:rPr>
+    </w:lvl>
+    <w:lvl w:ilvl="5" w:tplc="100C0005" w:tentative="1">
+      <w:start w:val="1"/>
+      <w:numFmt w:val="bullet"/>
+      <w:lvlText w:val=""/>
+      <w:lvlJc w:val="left"/>
+      <w:pPr>
+        <w:ind w:left="4376" w:hanging="360"/>
+      </w:pPr>
+      <w:rPr>
+        <w:rFonts w:ascii="Wingdings" w:hAnsi="Wingdings" w:hint="default"/>
+      </w:rPr>
+    </w:lvl>
+    <w:lvl w:ilvl="6" w:tplc="100C0001" w:tentative="1">
+      <w:start w:val="1"/>
+      <w:numFmt w:val="bullet"/>
+      <w:lvlText w:val=""/>
+      <w:lvlJc w:val="left"/>
+      <w:pPr>
+        <w:ind w:left="5096" w:hanging="360"/>
+      </w:pPr>
+      <w:rPr>
+        <w:rFonts w:ascii="Symbol" w:hAnsi="Symbol" w:hint="default"/>
+      </w:rPr>
+    </w:lvl>
+    <w:lvl w:ilvl="7" w:tplc="100C0003" w:tentative="1">
+      <w:start w:val="1"/>
+      <w:numFmt w:val="bullet"/>
+      <w:lvlText w:val="o"/>
+      <w:lvlJc w:val="left"/>
+      <w:pPr>
+        <w:ind w:left="5816" w:hanging="360"/>
+      </w:pPr>
+      <w:rPr>
+        <w:rFonts w:ascii="Courier New" w:hAnsi="Courier New" w:cs="Courier New" w:hint="default"/>
+      </w:rPr>
+    </w:lvl>
+    <w:lvl w:ilvl="8" w:tplc="100C0005" w:tentative="1">
+      <w:start w:val="1"/>
+      <w:numFmt w:val="bullet"/>
+      <w:lvlText w:val=""/>
+      <w:lvlJc w:val="left"/>
+      <w:pPr>
+        <w:ind w:left="6536" w:hanging="360"/>
+      </w:pPr>
+      <w:rPr>
+        <w:rFonts w:ascii="Wingdings" w:hAnsi="Wingdings" w:hint="default"/>
+      </w:rPr>
+    </w:lvl>
+  </w:abstractNum>
   <w:num w:numId="1">
     <w:abstractNumId w:val="4"/>
   </w:num>
@@ -15494,6 +15503,9 @@
   </w:num>
   <w:num w:numId="9">
     <w:abstractNumId w:val="2"/>
+  </w:num>
+  <w:num w:numId="10">
+    <w:abstractNumId w:val="9"/>
   </w:num>
 </w:numbering>
 </file>
@@ -16144,6 +16156,7 @@
   <w:style w:type="character" w:default="1" w:styleId="Policepardfaut">
     <w:name w:val="Default Paragraph Font"/>
     <w:uiPriority w:val="1"/>
+    <w:semiHidden/>
     <w:unhideWhenUsed/>
   </w:style>
   <w:style w:type="table" w:default="1" w:styleId="TableauNormal">
@@ -16720,571 +16733,6 @@
 </w:styles>
 </file>
 
-<file path=word/glossary/document.xml><?xml version="1.0" encoding="utf-8"?>
-<w:glossaryDocument xmlns:wpc="http://schemas.microsoft.com/office/word/2010/wordprocessingCanvas" xmlns:cx="http://schemas.microsoft.com/office/drawing/2014/chartex" xmlns:cx1="http://schemas.microsoft.com/office/drawing/2015/9/8/chartex" xmlns:mc="http://schemas.openxmlformats.org/markup-compatibility/2006" xmlns:o="urn:schemas-microsoft-com:office:office" xmlns:r="http://schemas.openxmlformats.org/officeDocument/2006/relationships" xmlns:m="http://schemas.openxmlformats.org/officeDocument/2006/math" xmlns:v="urn:schemas-microsoft-com:vml" xmlns:wp14="http://schemas.microsoft.com/office/word/2010/wordprocessingDrawing" xmlns:wp="http://schemas.openxmlformats.org/drawingml/2006/wordprocessingDrawing" xmlns:w10="urn:schemas-microsoft-com:office:word" xmlns:w="http://schemas.openxmlformats.org/wordprocessingml/2006/main" xmlns:w14="http://schemas.microsoft.com/office/word/2010/wordml" xmlns:w15="http://schemas.microsoft.com/office/word/2012/wordml" xmlns:w16se="http://schemas.microsoft.com/office/word/2015/wordml/symex" xmlns:wpg="http://schemas.microsoft.com/office/word/2010/wordprocessingGroup" xmlns:wpi="http://schemas.microsoft.com/office/word/2010/wordprocessingInk" xmlns:wne="http://schemas.microsoft.com/office/word/2006/wordml" xmlns:wps="http://schemas.microsoft.com/office/word/2010/wordprocessingShape" mc:Ignorable="w14 w15 w16se wp14"/>
-</file>
-
-<file path=word/glossary/fontTable.xml><?xml version="1.0" encoding="utf-8"?>
-<w:fonts xmlns:mc="http://schemas.openxmlformats.org/markup-compatibility/2006" xmlns:r="http://schemas.openxmlformats.org/officeDocument/2006/relationships" xmlns:w="http://schemas.openxmlformats.org/wordprocessingml/2006/main" xmlns:w14="http://schemas.microsoft.com/office/word/2010/wordml" xmlns:w15="http://schemas.microsoft.com/office/word/2012/wordml" xmlns:w16se="http://schemas.microsoft.com/office/word/2015/wordml/symex" mc:Ignorable="w14 w15 w16se">
-  <w:font w:name="Symbol">
-    <w:panose1 w:val="05050102010706020507"/>
-    <w:charset w:val="02"/>
-    <w:family w:val="roman"/>
-    <w:pitch w:val="variable"/>
-    <w:sig w:usb0="00000000" w:usb1="10000000" w:usb2="00000000" w:usb3="00000000" w:csb0="80000000" w:csb1="00000000"/>
-  </w:font>
-  <w:font w:name="Times New Roman">
-    <w:panose1 w:val="02020603050405020304"/>
-    <w:charset w:val="00"/>
-    <w:family w:val="roman"/>
-    <w:pitch w:val="variable"/>
-    <w:sig w:usb0="E0002AFF" w:usb1="C0007843" w:usb2="00000009" w:usb3="00000000" w:csb0="000001FF" w:csb1="00000000"/>
-  </w:font>
-  <w:font w:name="Courier New">
-    <w:panose1 w:val="02070309020205020404"/>
-    <w:charset w:val="00"/>
-    <w:family w:val="modern"/>
-    <w:pitch w:val="fixed"/>
-    <w:sig w:usb0="E0002EFF" w:usb1="C0007843" w:usb2="00000009" w:usb3="00000000" w:csb0="000001FF" w:csb1="00000000"/>
-  </w:font>
-  <w:font w:name="Wingdings">
-    <w:panose1 w:val="05000000000000000000"/>
-    <w:charset w:val="02"/>
-    <w:family w:val="auto"/>
-    <w:pitch w:val="variable"/>
-    <w:sig w:usb0="00000000" w:usb1="10000000" w:usb2="00000000" w:usb3="00000000" w:csb0="80000000" w:csb1="00000000"/>
-  </w:font>
-  <w:font w:name="Calibri">
-    <w:panose1 w:val="020F0502020204030204"/>
-    <w:charset w:val="00"/>
-    <w:family w:val="swiss"/>
-    <w:pitch w:val="variable"/>
-    <w:sig w:usb0="E0002AFF" w:usb1="4000ACFF" w:usb2="00000001" w:usb3="00000000" w:csb0="000001FF" w:csb1="00000000"/>
-  </w:font>
-  <w:font w:name="Arial">
-    <w:panose1 w:val="020B0604020202020204"/>
-    <w:charset w:val="00"/>
-    <w:family w:val="swiss"/>
-    <w:pitch w:val="variable"/>
-    <w:sig w:usb0="E0002AFF" w:usb1="C0007843" w:usb2="00000009" w:usb3="00000000" w:csb0="000001FF" w:csb1="00000000"/>
-  </w:font>
-  <w:font w:name="Calibri Light">
-    <w:panose1 w:val="020F0302020204030204"/>
-    <w:charset w:val="00"/>
-    <w:family w:val="swiss"/>
-    <w:pitch w:val="variable"/>
-    <w:sig w:usb0="A0002AEF" w:usb1="4000207B" w:usb2="00000000" w:usb3="00000000" w:csb0="000001FF" w:csb1="00000000"/>
-  </w:font>
-  <w:font w:name="Cambria">
-    <w:panose1 w:val="02040503050406030204"/>
-    <w:charset w:val="00"/>
-    <w:family w:val="roman"/>
-    <w:pitch w:val="variable"/>
-    <w:sig w:usb0="A00002EF" w:usb1="4000004B" w:usb2="00000000" w:usb3="00000000" w:csb0="0000019F" w:csb1="00000000"/>
-  </w:font>
-  <w:font w:name="Calibri-Light">
-    <w:altName w:val="Calibri Light"/>
-    <w:panose1 w:val="00000000000000000000"/>
-    <w:charset w:val="00"/>
-    <w:family w:val="auto"/>
-    <w:notTrueType/>
-    <w:pitch w:val="default"/>
-    <w:sig w:usb0="00000003" w:usb1="00000000" w:usb2="00000000" w:usb3="00000000" w:csb0="00000001" w:csb1="00000000"/>
-  </w:font>
-  <w:font w:name="Minion-Italic">
-    <w:altName w:val="Calibri"/>
-    <w:panose1 w:val="00000000000000000000"/>
-    <w:charset w:val="00"/>
-    <w:family w:val="roman"/>
-    <w:notTrueType/>
-    <w:pitch w:val="default"/>
-    <w:sig w:usb0="00000003" w:usb1="00000000" w:usb2="00000000" w:usb3="00000000" w:csb0="00000001" w:csb1="00000000"/>
-  </w:font>
-</w:fonts>
-</file>
-
-<file path=word/glossary/settings.xml><?xml version="1.0" encoding="utf-8"?>
-<w:settings xmlns:mc="http://schemas.openxmlformats.org/markup-compatibility/2006" xmlns:o="urn:schemas-microsoft-com:office:office" xmlns:r="http://schemas.openxmlformats.org/officeDocument/2006/relationships" xmlns:m="http://schemas.openxmlformats.org/officeDocument/2006/math" xmlns:v="urn:schemas-microsoft-com:vml" xmlns:w10="urn:schemas-microsoft-com:office:word" xmlns:w="http://schemas.openxmlformats.org/wordprocessingml/2006/main" xmlns:w14="http://schemas.microsoft.com/office/word/2010/wordml" xmlns:w15="http://schemas.microsoft.com/office/word/2012/wordml" xmlns:w16se="http://schemas.microsoft.com/office/word/2015/wordml/symex" xmlns:sl="http://schemas.openxmlformats.org/schemaLibrary/2006/main" mc:Ignorable="w14 w15 w16se">
-  <w:view w:val="normal"/>
-  <w:defaultTabStop w:val="708"/>
-  <w:hyphenationZone w:val="425"/>
-  <w:characterSpacingControl w:val="doNotCompress"/>
-  <w:compat>
-    <w:useFELayout/>
-    <w:compatSetting w:name="compatibilityMode" w:uri="http://schemas.microsoft.com/office/word" w:val="15"/>
-    <w:compatSetting w:name="overrideTableStyleFontSizeAndJustification" w:uri="http://schemas.microsoft.com/office/word" w:val="1"/>
-    <w:compatSetting w:name="enableOpenTypeFeatures" w:uri="http://schemas.microsoft.com/office/word" w:val="1"/>
-    <w:compatSetting w:name="doNotFlipMirrorIndents" w:uri="http://schemas.microsoft.com/office/word" w:val="1"/>
-    <w:compatSetting w:name="differentiateMultirowTableHeaders" w:uri="http://schemas.microsoft.com/office/word" w:val="1"/>
-  </w:compat>
-  <w:rsids>
-    <w:rsidRoot w:val="00A17616"/>
-    <w:rsid w:val="00A17616"/>
-  </w:rsids>
-  <m:mathPr>
-    <m:mathFont m:val="Cambria Math"/>
-    <m:brkBin m:val="before"/>
-    <m:brkBinSub m:val="--"/>
-    <m:smallFrac m:val="0"/>
-    <m:dispDef/>
-    <m:lMargin m:val="0"/>
-    <m:rMargin m:val="0"/>
-    <m:defJc m:val="centerGroup"/>
-    <m:wrapIndent m:val="1440"/>
-    <m:intLim m:val="subSup"/>
-    <m:naryLim m:val="undOvr"/>
-  </m:mathPr>
-  <w:themeFontLang w:val="fr-CH"/>
-  <w:clrSchemeMapping w:bg1="light1" w:t1="dark1" w:bg2="light2" w:t2="dark2" w:accent1="accent1" w:accent2="accent2" w:accent3="accent3" w:accent4="accent4" w:accent5="accent5" w:accent6="accent6" w:hyperlink="hyperlink" w:followedHyperlink="followedHyperlink"/>
-  <w:decimalSymbol w:val=","/>
-  <w:listSeparator w:val=";"/>
-  <w15:chartTrackingRefBased/>
-</w:settings>
-</file>
-
-<file path=word/glossary/styles.xml><?xml version="1.0" encoding="utf-8"?>
-<w:styles xmlns:mc="http://schemas.openxmlformats.org/markup-compatibility/2006" xmlns:r="http://schemas.openxmlformats.org/officeDocument/2006/relationships" xmlns:w="http://schemas.openxmlformats.org/wordprocessingml/2006/main" xmlns:w14="http://schemas.microsoft.com/office/word/2010/wordml" xmlns:w15="http://schemas.microsoft.com/office/word/2012/wordml" xmlns:w16se="http://schemas.microsoft.com/office/word/2015/wordml/symex" mc:Ignorable="w14 w15 w16se">
-  <w:docDefaults>
-    <w:rPrDefault>
-      <w:rPr>
-        <w:rFonts w:asciiTheme="minorHAnsi" w:eastAsiaTheme="minorEastAsia" w:hAnsiTheme="minorHAnsi" w:cstheme="minorBidi"/>
-        <w:sz w:val="22"/>
-        <w:szCs w:val="22"/>
-        <w:lang w:val="fr-CH" w:eastAsia="fr-CH" w:bidi="ar-SA"/>
-      </w:rPr>
-    </w:rPrDefault>
-    <w:pPrDefault>
-      <w:pPr>
-        <w:spacing w:after="160" w:line="259" w:lineRule="auto"/>
-      </w:pPr>
-    </w:pPrDefault>
-  </w:docDefaults>
-  <w:latentStyles w:defLockedState="0" w:defUIPriority="99" w:defSemiHidden="0" w:defUnhideWhenUsed="0" w:defQFormat="0" w:count="371">
-    <w:lsdException w:name="Normal" w:uiPriority="0" w:qFormat="1"/>
-    <w:lsdException w:name="heading 1" w:uiPriority="9" w:qFormat="1"/>
-    <w:lsdException w:name="heading 2" w:semiHidden="1" w:uiPriority="9" w:unhideWhenUsed="1" w:qFormat="1"/>
-    <w:lsdException w:name="heading 3" w:semiHidden="1" w:uiPriority="9" w:unhideWhenUsed="1" w:qFormat="1"/>
-    <w:lsdException w:name="heading 4" w:semiHidden="1" w:uiPriority="9" w:unhideWhenUsed="1" w:qFormat="1"/>
-    <w:lsdException w:name="heading 5" w:semiHidden="1" w:uiPriority="9" w:unhideWhenUsed="1" w:qFormat="1"/>
-    <w:lsdException w:name="heading 6" w:semiHidden="1" w:uiPriority="9" w:unhideWhenUsed="1" w:qFormat="1"/>
-    <w:lsdException w:name="heading 7" w:semiHidden="1" w:uiPriority="9" w:unhideWhenUsed="1" w:qFormat="1"/>
-    <w:lsdException w:name="heading 8" w:semiHidden="1" w:uiPriority="9" w:unhideWhenUsed="1" w:qFormat="1"/>
-    <w:lsdException w:name="heading 9" w:semiHidden="1" w:uiPriority="9" w:unhideWhenUsed="1" w:qFormat="1"/>
-    <w:lsdException w:name="index 1" w:semiHidden="1" w:unhideWhenUsed="1"/>
-    <w:lsdException w:name="index 2" w:semiHidden="1" w:unhideWhenUsed="1"/>
-    <w:lsdException w:name="index 3" w:semiHidden="1" w:unhideWhenUsed="1"/>
-    <w:lsdException w:name="index 4" w:semiHidden="1" w:unhideWhenUsed="1"/>
-    <w:lsdException w:name="index 5" w:semiHidden="1" w:unhideWhenUsed="1"/>
-    <w:lsdException w:name="index 6" w:semiHidden="1" w:unhideWhenUsed="1"/>
-    <w:lsdException w:name="index 7" w:semiHidden="1" w:unhideWhenUsed="1"/>
-    <w:lsdException w:name="index 8" w:semiHidden="1" w:unhideWhenUsed="1"/>
-    <w:lsdException w:name="index 9" w:semiHidden="1" w:unhideWhenUsed="1"/>
-    <w:lsdException w:name="toc 1" w:semiHidden="1" w:uiPriority="39" w:unhideWhenUsed="1"/>
-    <w:lsdException w:name="toc 2" w:semiHidden="1" w:uiPriority="39" w:unhideWhenUsed="1"/>
-    <w:lsdException w:name="toc 3" w:semiHidden="1" w:uiPriority="39" w:unhideWhenUsed="1"/>
-    <w:lsdException w:name="toc 4" w:semiHidden="1" w:uiPriority="39" w:unhideWhenUsed="1"/>
-    <w:lsdException w:name="toc 5" w:semiHidden="1" w:uiPriority="39" w:unhideWhenUsed="1"/>
-    <w:lsdException w:name="toc 6" w:semiHidden="1" w:uiPriority="39" w:unhideWhenUsed="1"/>
-    <w:lsdException w:name="toc 7" w:semiHidden="1" w:uiPriority="39" w:unhideWhenUsed="1"/>
-    <w:lsdException w:name="toc 8" w:semiHidden="1" w:uiPriority="39" w:unhideWhenUsed="1"/>
-    <w:lsdException w:name="toc 9" w:semiHidden="1" w:uiPriority="39" w:unhideWhenUsed="1"/>
-    <w:lsdException w:name="Normal Indent" w:semiHidden="1" w:unhideWhenUsed="1"/>
-    <w:lsdException w:name="footnote text" w:semiHidden="1" w:unhideWhenUsed="1"/>
-    <w:lsdException w:name="annotation text" w:semiHidden="1" w:unhideWhenUsed="1"/>
-    <w:lsdException w:name="header" w:semiHidden="1" w:unhideWhenUsed="1"/>
-    <w:lsdException w:name="footer" w:semiHidden="1" w:unhideWhenUsed="1"/>
-    <w:lsdException w:name="index heading" w:semiHidden="1" w:unhideWhenUsed="1"/>
-    <w:lsdException w:name="caption" w:semiHidden="1" w:uiPriority="35" w:unhideWhenUsed="1" w:qFormat="1"/>
-    <w:lsdException w:name="table of figures" w:semiHidden="1" w:unhideWhenUsed="1"/>
-    <w:lsdException w:name="envelope address" w:semiHidden="1" w:unhideWhenUsed="1"/>
-    <w:lsdException w:name="envelope return" w:semiHidden="1" w:unhideWhenUsed="1"/>
-    <w:lsdException w:name="footnote reference" w:semiHidden="1" w:unhideWhenUsed="1"/>
-    <w:lsdException w:name="annotation reference" w:semiHidden="1" w:unhideWhenUsed="1"/>
-    <w:lsdException w:name="line number" w:semiHidden="1" w:unhideWhenUsed="1"/>
-    <w:lsdException w:name="page number" w:semiHidden="1" w:unhideWhenUsed="1"/>
-    <w:lsdException w:name="endnote reference" w:semiHidden="1" w:unhideWhenUsed="1"/>
-    <w:lsdException w:name="endnote text" w:semiHidden="1" w:unhideWhenUsed="1"/>
-    <w:lsdException w:name="table of authorities" w:semiHidden="1" w:unhideWhenUsed="1"/>
-    <w:lsdException w:name="macro" w:semiHidden="1" w:unhideWhenUsed="1"/>
-    <w:lsdException w:name="toa heading" w:semiHidden="1" w:unhideWhenUsed="1"/>
-    <w:lsdException w:name="List" w:semiHidden="1" w:unhideWhenUsed="1"/>
-    <w:lsdException w:name="List Bullet" w:semiHidden="1" w:unhideWhenUsed="1"/>
-    <w:lsdException w:name="List Number" w:semiHidden="1" w:unhideWhenUsed="1"/>
-    <w:lsdException w:name="List 2" w:semiHidden="1" w:unhideWhenUsed="1"/>
-    <w:lsdException w:name="List 3" w:semiHidden="1" w:unhideWhenUsed="1"/>
-    <w:lsdException w:name="List 4" w:semiHidden="1" w:unhideWhenUsed="1"/>
-    <w:lsdException w:name="List 5" w:semiHidden="1" w:unhideWhenUsed="1"/>
-    <w:lsdException w:name="List Bullet 2" w:semiHidden="1" w:unhideWhenUsed="1"/>
-    <w:lsdException w:name="List Bullet 3" w:semiHidden="1" w:unhideWhenUsed="1"/>
-    <w:lsdException w:name="List Bullet 4" w:semiHidden="1" w:unhideWhenUsed="1"/>
-    <w:lsdException w:name="List Bullet 5" w:semiHidden="1" w:unhideWhenUsed="1"/>
-    <w:lsdException w:name="List Number 2" w:semiHidden="1" w:unhideWhenUsed="1"/>
-    <w:lsdException w:name="List Number 3" w:semiHidden="1" w:unhideWhenUsed="1"/>
-    <w:lsdException w:name="List Number 4" w:semiHidden="1" w:unhideWhenUsed="1"/>
-    <w:lsdException w:name="List Number 5" w:semiHidden="1" w:unhideWhenUsed="1"/>
-    <w:lsdException w:name="Title" w:uiPriority="10" w:qFormat="1"/>
-    <w:lsdException w:name="Closing" w:semiHidden="1" w:unhideWhenUsed="1"/>
-    <w:lsdException w:name="Signature" w:semiHidden="1" w:unhideWhenUsed="1"/>
-    <w:lsdException w:name="Default Paragraph Font" w:semiHidden="1" w:uiPriority="1" w:unhideWhenUsed="1"/>
-    <w:lsdException w:name="Body Text" w:semiHidden="1" w:unhideWhenUsed="1"/>
-    <w:lsdException w:name="Body Text Indent" w:semiHidden="1" w:unhideWhenUsed="1"/>
-    <w:lsdException w:name="List Continue" w:semiHidden="1" w:unhideWhenUsed="1"/>
-    <w:lsdException w:name="List Continue 2" w:semiHidden="1" w:unhideWhenUsed="1"/>
-    <w:lsdException w:name="List Continue 3" w:semiHidden="1" w:unhideWhenUsed="1"/>
-    <w:lsdException w:name="List Continue 4" w:semiHidden="1" w:unhideWhenUsed="1"/>
-    <w:lsdException w:name="List Continue 5" w:semiHidden="1" w:unhideWhenUsed="1"/>
-    <w:lsdException w:name="Message Header" w:semiHidden="1" w:unhideWhenUsed="1"/>
-    <w:lsdException w:name="Subtitle" w:uiPriority="11" w:qFormat="1"/>
-    <w:lsdException w:name="Salutation" w:semiHidden="1" w:unhideWhenUsed="1"/>
-    <w:lsdException w:name="Date" w:semiHidden="1" w:unhideWhenUsed="1"/>
-    <w:lsdException w:name="Body Text First Indent" w:semiHidden="1" w:unhideWhenUsed="1"/>
-    <w:lsdException w:name="Body Text First Indent 2" w:semiHidden="1" w:unhideWhenUsed="1"/>
-    <w:lsdException w:name="Note Heading" w:semiHidden="1" w:unhideWhenUsed="1"/>
-    <w:lsdException w:name="Body Text 2" w:semiHidden="1" w:unhideWhenUsed="1"/>
-    <w:lsdException w:name="Body Text 3" w:semiHidden="1" w:unhideWhenUsed="1"/>
-    <w:lsdException w:name="Body Text Indent 2" w:semiHidden="1" w:unhideWhenUsed="1"/>
-    <w:lsdException w:name="Body Text Indent 3" w:semiHidden="1" w:unhideWhenUsed="1"/>
-    <w:lsdException w:name="Block Text" w:semiHidden="1" w:unhideWhenUsed="1"/>
-    <w:lsdException w:name="Hyperlink" w:semiHidden="1" w:unhideWhenUsed="1"/>
-    <w:lsdException w:name="FollowedHyperlink" w:semiHidden="1" w:unhideWhenUsed="1"/>
-    <w:lsdException w:name="Strong" w:uiPriority="22" w:qFormat="1"/>
-    <w:lsdException w:name="Emphasis" w:uiPriority="20" w:qFormat="1"/>
-    <w:lsdException w:name="Document Map" w:semiHidden="1" w:unhideWhenUsed="1"/>
-    <w:lsdException w:name="Plain Text" w:semiHidden="1" w:unhideWhenUsed="1"/>
-    <w:lsdException w:name="E-mail Signature" w:semiHidden="1" w:unhideWhenUsed="1"/>
-    <w:lsdException w:name="HTML Top of Form" w:semiHidden="1" w:unhideWhenUsed="1"/>
-    <w:lsdException w:name="HTML Bottom of Form" w:semiHidden="1" w:unhideWhenUsed="1"/>
-    <w:lsdException w:name="Normal (Web)" w:semiHidden="1" w:unhideWhenUsed="1"/>
-    <w:lsdException w:name="HTML Acronym" w:semiHidden="1" w:unhideWhenUsed="1"/>
-    <w:lsdException w:name="HTML Address" w:semiHidden="1" w:unhideWhenUsed="1"/>
-    <w:lsdException w:name="HTML Cite" w:semiHidden="1" w:unhideWhenUsed="1"/>
-    <w:lsdException w:name="HTML Code" w:semiHidden="1" w:unhideWhenUsed="1"/>
-    <w:lsdException w:name="HTML Definition" w:semiHidden="1" w:unhideWhenUsed="1"/>
-    <w:lsdException w:name="HTML Keyboard" w:semiHidden="1" w:unhideWhenUsed="1"/>
-    <w:lsdException w:name="HTML Preformatted" w:semiHidden="1" w:unhideWhenUsed="1"/>
-    <w:lsdException w:name="HTML Sample" w:semiHidden="1" w:unhideWhenUsed="1"/>
-    <w:lsdException w:name="HTML Typewriter" w:semiHidden="1" w:unhideWhenUsed="1"/>
-    <w:lsdException w:name="HTML Variable" w:semiHidden="1" w:unhideWhenUsed="1"/>
-    <w:lsdException w:name="Normal Table" w:semiHidden="1" w:unhideWhenUsed="1"/>
-    <w:lsdException w:name="annotation subject" w:semiHidden="1" w:unhideWhenUsed="1"/>
-    <w:lsdException w:name="No List" w:semiHidden="1" w:unhideWhenUsed="1"/>
-    <w:lsdException w:name="Outline List 1" w:semiHidden="1" w:unhideWhenUsed="1"/>
-    <w:lsdException w:name="Outline List 2" w:semiHidden="1" w:unhideWhenUsed="1"/>
-    <w:lsdException w:name="Outline List 3" w:semiHidden="1" w:unhideWhenUsed="1"/>
-    <w:lsdException w:name="Table Simple 1" w:semiHidden="1" w:unhideWhenUsed="1"/>
-    <w:lsdException w:name="Table Simple 2" w:semiHidden="1" w:unhideWhenUsed="1"/>
-    <w:lsdException w:name="Table Simple 3" w:semiHidden="1" w:unhideWhenUsed="1"/>
-    <w:lsdException w:name="Table Classic 1" w:semiHidden="1" w:unhideWhenUsed="1"/>
-    <w:lsdException w:name="Table Classic 2" w:semiHidden="1" w:unhideWhenUsed="1"/>
-    <w:lsdException w:name="Table Classic 3" w:semiHidden="1" w:unhideWhenUsed="1"/>
-    <w:lsdException w:name="Table Classic 4" w:semiHidden="1" w:unhideWhenUsed="1"/>
-    <w:lsdException w:name="Table Colorful 1" w:semiHidden="1" w:unhideWhenUsed="1"/>
-    <w:lsdException w:name="Table Colorful 2" w:semiHidden="1" w:unhideWhenUsed="1"/>
-    <w:lsdException w:name="Table Colorful 3" w:semiHidden="1" w:unhideWhenUsed="1"/>
-    <w:lsdException w:name="Table Columns 1" w:semiHidden="1" w:unhideWhenUsed="1"/>
-    <w:lsdException w:name="Table Columns 2" w:semiHidden="1" w:unhideWhenUsed="1"/>
-    <w:lsdException w:name="Table Columns 3" w:semiHidden="1" w:unhideWhenUsed="1"/>
-    <w:lsdException w:name="Table Columns 4" w:semiHidden="1" w:unhideWhenUsed="1"/>
-    <w:lsdException w:name="Table Columns 5" w:semiHidden="1" w:unhideWhenUsed="1"/>
-    <w:lsdException w:name="Table Grid 1" w:semiHidden="1" w:unhideWhenUsed="1"/>
-    <w:lsdException w:name="Table Grid 2" w:semiHidden="1" w:unhideWhenUsed="1"/>
-    <w:lsdException w:name="Table Grid 3" w:semiHidden="1" w:unhideWhenUsed="1"/>
-    <w:lsdException w:name="Table Grid 4" w:semiHidden="1" w:unhideWhenUsed="1"/>
-    <w:lsdException w:name="Table Grid 5" w:semiHidden="1" w:unhideWhenUsed="1"/>
-    <w:lsdException w:name="Table Grid 6" w:semiHidden="1" w:unhideWhenUsed="1"/>
-    <w:lsdException w:name="Table Grid 7" w:semiHidden="1" w:unhideWhenUsed="1"/>
-    <w:lsdException w:name="Table Grid 8" w:semiHidden="1" w:unhideWhenUsed="1"/>
-    <w:lsdException w:name="Table List 1" w:semiHidden="1" w:unhideWhenUsed="1"/>
-    <w:lsdException w:name="Table List 2" w:semiHidden="1" w:unhideWhenUsed="1"/>
-    <w:lsdException w:name="Table List 3" w:semiHidden="1" w:unhideWhenUsed="1"/>
-    <w:lsdException w:name="Table List 4" w:semiHidden="1" w:unhideWhenUsed="1"/>
-    <w:lsdException w:name="Table List 5" w:semiHidden="1" w:unhideWhenUsed="1"/>
-    <w:lsdException w:name="Table List 6" w:semiHidden="1" w:unhideWhenUsed="1"/>
-    <w:lsdException w:name="Table List 7" w:semiHidden="1" w:unhideWhenUsed="1"/>
-    <w:lsdException w:name="Table List 8" w:semiHidden="1" w:unhideWhenUsed="1"/>
-    <w:lsdException w:name="Table 3D effects 1" w:semiHidden="1" w:unhideWhenUsed="1"/>
-    <w:lsdException w:name="Table 3D effects 2" w:semiHidden="1" w:unhideWhenUsed="1"/>
-    <w:lsdException w:name="Table 3D effects 3" w:semiHidden="1" w:unhideWhenUsed="1"/>
-    <w:lsdException w:name="Table Contemporary" w:semiHidden="1" w:unhideWhenUsed="1"/>
-    <w:lsdException w:name="Table Elegant" w:semiHidden="1" w:unhideWhenUsed="1"/>
-    <w:lsdException w:name="Table Professional" w:semiHidden="1" w:unhideWhenUsed="1"/>
-    <w:lsdException w:name="Table Subtle 1" w:semiHidden="1" w:unhideWhenUsed="1"/>
-    <w:lsdException w:name="Table Subtle 2" w:semiHidden="1" w:unhideWhenUsed="1"/>
-    <w:lsdException w:name="Table Web 1" w:semiHidden="1" w:unhideWhenUsed="1"/>
-    <w:lsdException w:name="Table Web 2" w:semiHidden="1" w:unhideWhenUsed="1"/>
-    <w:lsdException w:name="Table Web 3" w:semiHidden="1" w:unhideWhenUsed="1"/>
-    <w:lsdException w:name="Balloon Text" w:semiHidden="1" w:unhideWhenUsed="1"/>
-    <w:lsdException w:name="Table Grid" w:uiPriority="39"/>
-    <w:lsdException w:name="Table Theme" w:semiHidden="1" w:unhideWhenUsed="1"/>
-    <w:lsdException w:name="Placeholder Text" w:semiHidden="1"/>
-    <w:lsdException w:name="No Spacing" w:uiPriority="1" w:qFormat="1"/>
-    <w:lsdException w:name="Light Shading" w:uiPriority="60"/>
-    <w:lsdException w:name="Light List" w:uiPriority="61"/>
-    <w:lsdException w:name="Light Grid" w:uiPriority="62"/>
-    <w:lsdException w:name="Medium Shading 1" w:uiPriority="63"/>
-    <w:lsdException w:name="Medium Shading 2" w:uiPriority="64"/>
-    <w:lsdException w:name="Medium List 1" w:uiPriority="65"/>
-    <w:lsdException w:name="Medium List 2" w:uiPriority="66"/>
-    <w:lsdException w:name="Medium Grid 1" w:uiPriority="67"/>
-    <w:lsdException w:name="Medium Grid 2" w:uiPriority="68"/>
-    <w:lsdException w:name="Medium Grid 3" w:uiPriority="69"/>
-    <w:lsdException w:name="Dark List" w:uiPriority="70"/>
-    <w:lsdException w:name="Colorful Shading" w:uiPriority="71"/>
-    <w:lsdException w:name="Colorful List" w:uiPriority="72"/>
-    <w:lsdException w:name="Colorful Grid" w:uiPriority="73"/>
-    <w:lsdException w:name="Light Shading Accent 1" w:uiPriority="60"/>
-    <w:lsdException w:name="Light List Accent 1" w:uiPriority="61"/>
-    <w:lsdException w:name="Light Grid Accent 1" w:uiPriority="62"/>
-    <w:lsdException w:name="Medium Shading 1 Accent 1" w:uiPriority="63"/>
-    <w:lsdException w:name="Medium Shading 2 Accent 1" w:uiPriority="64"/>
-    <w:lsdException w:name="Medium List 1 Accent 1" w:uiPriority="65"/>
-    <w:lsdException w:name="Revision" w:semiHidden="1"/>
-    <w:lsdException w:name="List Paragraph" w:uiPriority="34" w:qFormat="1"/>
-    <w:lsdException w:name="Quote" w:uiPriority="29" w:qFormat="1"/>
-    <w:lsdException w:name="Intense Quote" w:uiPriority="30" w:qFormat="1"/>
-    <w:lsdException w:name="Medium List 2 Accent 1" w:uiPriority="66"/>
-    <w:lsdException w:name="Medium Grid 1 Accent 1" w:uiPriority="67"/>
-    <w:lsdException w:name="Medium Grid 2 Accent 1" w:uiPriority="68"/>
-    <w:lsdException w:name="Medium Grid 3 Accent 1" w:uiPriority="69"/>
-    <w:lsdException w:name="Dark List Accent 1" w:uiPriority="70"/>
-    <w:lsdException w:name="Colorful Shading Accent 1" w:uiPriority="71"/>
-    <w:lsdException w:name="Colorful List Accent 1" w:uiPriority="72"/>
-    <w:lsdException w:name="Colorful Grid Accent 1" w:uiPriority="73"/>
-    <w:lsdException w:name="Light Shading Accent 2" w:uiPriority="60"/>
-    <w:lsdException w:name="Light List Accent 2" w:uiPriority="61"/>
-    <w:lsdException w:name="Light Grid Accent 2" w:uiPriority="62"/>
-    <w:lsdException w:name="Medium Shading 1 Accent 2" w:uiPriority="63"/>
-    <w:lsdException w:name="Medium Shading 2 Accent 2" w:uiPriority="64"/>
-    <w:lsdException w:name="Medium List 1 Accent 2" w:uiPriority="65"/>
-    <w:lsdException w:name="Medium List 2 Accent 2" w:uiPriority="66"/>
-    <w:lsdException w:name="Medium Grid 1 Accent 2" w:uiPriority="67"/>
-    <w:lsdException w:name="Medium Grid 2 Accent 2" w:uiPriority="68"/>
-    <w:lsdException w:name="Medium Grid 3 Accent 2" w:uiPriority="69"/>
-    <w:lsdException w:name="Dark List Accent 2" w:uiPriority="70"/>
-    <w:lsdException w:name="Colorful Shading Accent 2" w:uiPriority="71"/>
-    <w:lsdException w:name="Colorful List Accent 2" w:uiPriority="72"/>
-    <w:lsdException w:name="Colorful Grid Accent 2" w:uiPriority="73"/>
-    <w:lsdException w:name="Light Shading Accent 3" w:uiPriority="60"/>
-    <w:lsdException w:name="Light List Accent 3" w:uiPriority="61"/>
-    <w:lsdException w:name="Light Grid Accent 3" w:uiPriority="62"/>
-    <w:lsdException w:name="Medium Shading 1 Accent 3" w:uiPriority="63"/>
-    <w:lsdException w:name="Medium Shading 2 Accent 3" w:uiPriority="64"/>
-    <w:lsdException w:name="Medium List 1 Accent 3" w:uiPriority="65"/>
-    <w:lsdException w:name="Medium List 2 Accent 3" w:uiPriority="66"/>
-    <w:lsdException w:name="Medium Grid 1 Accent 3" w:uiPriority="67"/>
-    <w:lsdException w:name="Medium Grid 2 Accent 3" w:uiPriority="68"/>
-    <w:lsdException w:name="Medium Grid 3 Accent 3" w:uiPriority="69"/>
-    <w:lsdException w:name="Dark List Accent 3" w:uiPriority="70"/>
-    <w:lsdException w:name="Colorful Shading Accent 3" w:uiPriority="71"/>
-    <w:lsdException w:name="Colorful List Accent 3" w:uiPriority="72"/>
-    <w:lsdException w:name="Colorful Grid Accent 3" w:uiPriority="73"/>
-    <w:lsdException w:name="Light Shading Accent 4" w:uiPriority="60"/>
-    <w:lsdException w:name="Light List Accent 4" w:uiPriority="61"/>
-    <w:lsdException w:name="Light Grid Accent 4" w:uiPriority="62"/>
-    <w:lsdException w:name="Medium Shading 1 Accent 4" w:uiPriority="63"/>
-    <w:lsdException w:name="Medium Shading 2 Accent 4" w:uiPriority="64"/>
-    <w:lsdException w:name="Medium List 1 Accent 4" w:uiPriority="65"/>
-    <w:lsdException w:name="Medium List 2 Accent 4" w:uiPriority="66"/>
-    <w:lsdException w:name="Medium Grid 1 Accent 4" w:uiPriority="67"/>
-    <w:lsdException w:name="Medium Grid 2 Accent 4" w:uiPriority="68"/>
-    <w:lsdException w:name="Medium Grid 3 Accent 4" w:uiPriority="69"/>
-    <w:lsdException w:name="Dark List Accent 4" w:uiPriority="70"/>
-    <w:lsdException w:name="Colorful Shading Accent 4" w:uiPriority="71"/>
-    <w:lsdException w:name="Colorful List Accent 4" w:uiPriority="72"/>
-    <w:lsdException w:name="Colorful Grid Accent 4" w:uiPriority="73"/>
-    <w:lsdException w:name="Light Shading Accent 5" w:uiPriority="60"/>
-    <w:lsdException w:name="Light List Accent 5" w:uiPriority="61"/>
-    <w:lsdException w:name="Light Grid Accent 5" w:uiPriority="62"/>
-    <w:lsdException w:name="Medium Shading 1 Accent 5" w:uiPriority="63"/>
-    <w:lsdException w:name="Medium Shading 2 Accent 5" w:uiPriority="64"/>
-    <w:lsdException w:name="Medium List 1 Accent 5" w:uiPriority="65"/>
-    <w:lsdException w:name="Medium List 2 Accent 5" w:uiPriority="66"/>
-    <w:lsdException w:name="Medium Grid 1 Accent 5" w:uiPriority="67"/>
-    <w:lsdException w:name="Medium Grid 2 Accent 5" w:uiPriority="68"/>
-    <w:lsdException w:name="Medium Grid 3 Accent 5" w:uiPriority="69"/>
-    <w:lsdException w:name="Dark List Accent 5" w:uiPriority="70"/>
-    <w:lsdException w:name="Colorful Shading Accent 5" w:uiPriority="71"/>
-    <w:lsdException w:name="Colorful List Accent 5" w:uiPriority="72"/>
-    <w:lsdException w:name="Colorful Grid Accent 5" w:uiPriority="73"/>
-    <w:lsdException w:name="Light Shading Accent 6" w:uiPriority="60"/>
-    <w:lsdException w:name="Light List Accent 6" w:uiPriority="61"/>
-    <w:lsdException w:name="Light Grid Accent 6" w:uiPriority="62"/>
-    <w:lsdException w:name="Medium Shading 1 Accent 6" w:uiPriority="63"/>
-    <w:lsdException w:name="Medium Shading 2 Accent 6" w:uiPriority="64"/>
-    <w:lsdException w:name="Medium List 1 Accent 6" w:uiPriority="65"/>
-    <w:lsdException w:name="Medium List 2 Accent 6" w:uiPriority="66"/>
-    <w:lsdException w:name="Medium Grid 1 Accent 6" w:uiPriority="67"/>
-    <w:lsdException w:name="Medium Grid 2 Accent 6" w:uiPriority="68"/>
-    <w:lsdException w:name="Medium Grid 3 Accent 6" w:uiPriority="69"/>
-    <w:lsdException w:name="Dark List Accent 6" w:uiPriority="70"/>
-    <w:lsdException w:name="Colorful Shading Accent 6" w:uiPriority="71"/>
-    <w:lsdException w:name="Colorful List Accent 6" w:uiPriority="72"/>
-    <w:lsdException w:name="Colorful Grid Accent 6" w:uiPriority="73"/>
-    <w:lsdException w:name="Subtle Emphasis" w:uiPriority="19" w:qFormat="1"/>
-    <w:lsdException w:name="Intense Emphasis" w:uiPriority="21" w:qFormat="1"/>
-    <w:lsdException w:name="Subtle Reference" w:uiPriority="31" w:qFormat="1"/>
-    <w:lsdException w:name="Intense Reference" w:uiPriority="32" w:qFormat="1"/>
-    <w:lsdException w:name="Book Title" w:uiPriority="33" w:qFormat="1"/>
-    <w:lsdException w:name="Bibliography" w:semiHidden="1" w:uiPriority="37" w:unhideWhenUsed="1"/>
-    <w:lsdException w:name="TOC Heading" w:semiHidden="1" w:uiPriority="39" w:unhideWhenUsed="1" w:qFormat="1"/>
-    <w:lsdException w:name="Plain Table 1" w:uiPriority="41"/>
-    <w:lsdException w:name="Plain Table 2" w:uiPriority="42"/>
-    <w:lsdException w:name="Plain Table 3" w:uiPriority="43"/>
-    <w:lsdException w:name="Plain Table 4" w:uiPriority="44"/>
-    <w:lsdException w:name="Plain Table 5" w:uiPriority="45"/>
-    <w:lsdException w:name="Grid Table Light" w:uiPriority="40"/>
-    <w:lsdException w:name="Grid Table 1 Light" w:uiPriority="46"/>
-    <w:lsdException w:name="Grid Table 2" w:uiPriority="47"/>
-    <w:lsdException w:name="Grid Table 3" w:uiPriority="48"/>
-    <w:lsdException w:name="Grid Table 4" w:uiPriority="49"/>
-    <w:lsdException w:name="Grid Table 5 Dark" w:uiPriority="50"/>
-    <w:lsdException w:name="Grid Table 6 Colorful" w:uiPriority="51"/>
-    <w:lsdException w:name="Grid Table 7 Colorful" w:uiPriority="52"/>
-    <w:lsdException w:name="Grid Table 1 Light Accent 1" w:uiPriority="46"/>
-    <w:lsdException w:name="Grid Table 2 Accent 1" w:uiPriority="47"/>
-    <w:lsdException w:name="Grid Table 3 Accent 1" w:uiPriority="48"/>
-    <w:lsdException w:name="Grid Table 4 Accent 1" w:uiPriority="49"/>
-    <w:lsdException w:name="Grid Table 5 Dark Accent 1" w:uiPriority="50"/>
-    <w:lsdException w:name="Grid Table 6 Colorful Accent 1" w:uiPriority="51"/>
-    <w:lsdException w:name="Grid Table 7 Colorful Accent 1" w:uiPriority="52"/>
-    <w:lsdException w:name="Grid Table 1 Light Accent 2" w:uiPriority="46"/>
-    <w:lsdException w:name="Grid Table 2 Accent 2" w:uiPriority="47"/>
-    <w:lsdException w:name="Grid Table 3 Accent 2" w:uiPriority="48"/>
-    <w:lsdException w:name="Grid Table 4 Accent 2" w:uiPriority="49"/>
-    <w:lsdException w:name="Grid Table 5 Dark Accent 2" w:uiPriority="50"/>
-    <w:lsdException w:name="Grid Table 6 Colorful Accent 2" w:uiPriority="51"/>
-    <w:lsdException w:name="Grid Table 7 Colorful Accent 2" w:uiPriority="52"/>
-    <w:lsdException w:name="Grid Table 1 Light Accent 3" w:uiPriority="46"/>
-    <w:lsdException w:name="Grid Table 2 Accent 3" w:uiPriority="47"/>
-    <w:lsdException w:name="Grid Table 3 Accent 3" w:uiPriority="48"/>
-    <w:lsdException w:name="Grid Table 4 Accent 3" w:uiPriority="49"/>
-    <w:lsdException w:name="Grid Table 5 Dark Accent 3" w:uiPriority="50"/>
-    <w:lsdException w:name="Grid Table 6 Colorful Accent 3" w:uiPriority="51"/>
-    <w:lsdException w:name="Grid Table 7 Colorful Accent 3" w:uiPriority="52"/>
-    <w:lsdException w:name="Grid Table 1 Light Accent 4" w:uiPriority="46"/>
-    <w:lsdException w:name="Grid Table 2 Accent 4" w:uiPriority="47"/>
-    <w:lsdException w:name="Grid Table 3 Accent 4" w:uiPriority="48"/>
-    <w:lsdException w:name="Grid Table 4 Accent 4" w:uiPriority="49"/>
-    <w:lsdException w:name="Grid Table 5 Dark Accent 4" w:uiPriority="50"/>
-    <w:lsdException w:name="Grid Table 6 Colorful Accent 4" w:uiPriority="51"/>
-    <w:lsdException w:name="Grid Table 7 Colorful Accent 4" w:uiPriority="52"/>
-    <w:lsdException w:name="Grid Table 1 Light Accent 5" w:uiPriority="46"/>
-    <w:lsdException w:name="Grid Table 2 Accent 5" w:uiPriority="47"/>
-    <w:lsdException w:name="Grid Table 3 Accent 5" w:uiPriority="48"/>
-    <w:lsdException w:name="Grid Table 4 Accent 5" w:uiPriority="49"/>
-    <w:lsdException w:name="Grid Table 5 Dark Accent 5" w:uiPriority="50"/>
-    <w:lsdException w:name="Grid Table 6 Colorful Accent 5" w:uiPriority="51"/>
-    <w:lsdException w:name="Grid Table 7 Colorful Accent 5" w:uiPriority="52"/>
-    <w:lsdException w:name="Grid Table 1 Light Accent 6" w:uiPriority="46"/>
-    <w:lsdException w:name="Grid Table 2 Accent 6" w:uiPriority="47"/>
-    <w:lsdException w:name="Grid Table 3 Accent 6" w:uiPriority="48"/>
-    <w:lsdException w:name="Grid Table 4 Accent 6" w:uiPriority="49"/>
-    <w:lsdException w:name="Grid Table 5 Dark Accent 6" w:uiPriority="50"/>
-    <w:lsdException w:name="Grid Table 6 Colorful Accent 6" w:uiPriority="51"/>
-    <w:lsdException w:name="Grid Table 7 Colorful Accent 6" w:uiPriority="52"/>
-    <w:lsdException w:name="List Table 1 Light" w:uiPriority="46"/>
-    <w:lsdException w:name="List Table 2" w:uiPriority="47"/>
-    <w:lsdException w:name="List Table 3" w:uiPriority="48"/>
-    <w:lsdException w:name="List Table 4" w:uiPriority="49"/>
-    <w:lsdException w:name="List Table 5 Dark" w:uiPriority="50"/>
-    <w:lsdException w:name="List Table 6 Colorful" w:uiPriority="51"/>
-    <w:lsdException w:name="List Table 7 Colorful" w:uiPriority="52"/>
-    <w:lsdException w:name="List Table 1 Light Accent 1" w:uiPriority="46"/>
-    <w:lsdException w:name="List Table 2 Accent 1" w:uiPriority="47"/>
-    <w:lsdException w:name="List Table 3 Accent 1" w:uiPriority="48"/>
-    <w:lsdException w:name="List Table 4 Accent 1" w:uiPriority="49"/>
-    <w:lsdException w:name="List Table 5 Dark Accent 1" w:uiPriority="50"/>
-    <w:lsdException w:name="List Table 6 Colorful Accent 1" w:uiPriority="51"/>
-    <w:lsdException w:name="List Table 7 Colorful Accent 1" w:uiPriority="52"/>
-    <w:lsdException w:name="List Table 1 Light Accent 2" w:uiPriority="46"/>
-    <w:lsdException w:name="List Table 2 Accent 2" w:uiPriority="47"/>
-    <w:lsdException w:name="List Table 3 Accent 2" w:uiPriority="48"/>
-    <w:lsdException w:name="List Table 4 Accent 2" w:uiPriority="49"/>
-    <w:lsdException w:name="List Table 5 Dark Accent 2" w:uiPriority="50"/>
-    <w:lsdException w:name="List Table 6 Colorful Accent 2" w:uiPriority="51"/>
-    <w:lsdException w:name="List Table 7 Colorful Accent 2" w:uiPriority="52"/>
-    <w:lsdException w:name="List Table 1 Light Accent 3" w:uiPriority="46"/>
-    <w:lsdException w:name="List Table 2 Accent 3" w:uiPriority="47"/>
-    <w:lsdException w:name="List Table 3 Accent 3" w:uiPriority="48"/>
-    <w:lsdException w:name="List Table 4 Accent 3" w:uiPriority="49"/>
-    <w:lsdException w:name="List Table 5 Dark Accent 3" w:uiPriority="50"/>
-    <w:lsdException w:name="List Table 6 Colorful Accent 3" w:uiPriority="51"/>
-    <w:lsdException w:name="List Table 7 Colorful Accent 3" w:uiPriority="52"/>
-    <w:lsdException w:name="List Table 1 Light Accent 4" w:uiPriority="46"/>
-    <w:lsdException w:name="List Table 2 Accent 4" w:uiPriority="47"/>
-    <w:lsdException w:name="List Table 3 Accent 4" w:uiPriority="48"/>
-    <w:lsdException w:name="List Table 4 Accent 4" w:uiPriority="49"/>
-    <w:lsdException w:name="List Table 5 Dark Accent 4" w:uiPriority="50"/>
-    <w:lsdException w:name="List Table 6 Colorful Accent 4" w:uiPriority="51"/>
-    <w:lsdException w:name="List Table 7 Colorful Accent 4" w:uiPriority="52"/>
-    <w:lsdException w:name="List Table 1 Light Accent 5" w:uiPriority="46"/>
-    <w:lsdException w:name="List Table 2 Accent 5" w:uiPriority="47"/>
-    <w:lsdException w:name="List Table 3 Accent 5" w:uiPriority="48"/>
-    <w:lsdException w:name="List Table 4 Accent 5" w:uiPriority="49"/>
-    <w:lsdException w:name="List Table 5 Dark Accent 5" w:uiPriority="50"/>
-    <w:lsdException w:name="List Table 6 Colorful Accent 5" w:uiPriority="51"/>
-    <w:lsdException w:name="List Table 7 Colorful Accent 5" w:uiPriority="52"/>
-    <w:lsdException w:name="List Table 1 Light Accent 6" w:uiPriority="46"/>
-    <w:lsdException w:name="List Table 2 Accent 6" w:uiPriority="47"/>
-    <w:lsdException w:name="List Table 3 Accent 6" w:uiPriority="48"/>
-    <w:lsdException w:name="List Table 4 Accent 6" w:uiPriority="49"/>
-    <w:lsdException w:name="List Table 5 Dark Accent 6" w:uiPriority="50"/>
-    <w:lsdException w:name="List Table 6 Colorful Accent 6" w:uiPriority="51"/>
-    <w:lsdException w:name="List Table 7 Colorful Accent 6" w:uiPriority="52"/>
-  </w:latentStyles>
-  <w:style w:type="paragraph" w:default="1" w:styleId="Normal">
-    <w:name w:val="Normal"/>
-    <w:qFormat/>
-  </w:style>
-  <w:style w:type="character" w:default="1" w:styleId="Policepardfaut">
-    <w:name w:val="Default Paragraph Font"/>
-    <w:uiPriority w:val="1"/>
-    <w:semiHidden/>
-    <w:unhideWhenUsed/>
-  </w:style>
-  <w:style w:type="table" w:default="1" w:styleId="TableauNormal">
-    <w:name w:val="Normal Table"/>
-    <w:uiPriority w:val="99"/>
-    <w:semiHidden/>
-    <w:unhideWhenUsed/>
-    <w:tblPr>
-      <w:tblInd w:w="0" w:type="dxa"/>
-      <w:tblCellMar>
-        <w:top w:w="0" w:type="dxa"/>
-        <w:left w:w="108" w:type="dxa"/>
-        <w:bottom w:w="0" w:type="dxa"/>
-        <w:right w:w="108" w:type="dxa"/>
-      </w:tblCellMar>
-    </w:tblPr>
-  </w:style>
-  <w:style w:type="numbering" w:default="1" w:styleId="Aucuneliste">
-    <w:name w:val="No List"/>
-    <w:uiPriority w:val="99"/>
-    <w:semiHidden/>
-    <w:unhideWhenUsed/>
-  </w:style>
-  <w:style w:type="paragraph" w:customStyle="1" w:styleId="8B23348ADD7342F7B66C2810B467BB2D">
-    <w:name w:val="8B23348ADD7342F7B66C2810B467BB2D"/>
-    <w:rsid w:val="00A17616"/>
-  </w:style>
-  <w:style w:type="paragraph" w:customStyle="1" w:styleId="0E05C07E88624DCA8B7BEA2576E0C064">
-    <w:name w:val="0E05C07E88624DCA8B7BEA2576E0C064"/>
-    <w:rsid w:val="00A17616"/>
-  </w:style>
-  <w:style w:type="paragraph" w:customStyle="1" w:styleId="A7404BDC14A246E78B648530D7F64C9D">
-    <w:name w:val="A7404BDC14A246E78B648530D7F64C9D"/>
-    <w:rsid w:val="00A17616"/>
-  </w:style>
-</w:styles>
-</file>
-
-<file path=word/glossary/webSettings.xml><?xml version="1.0" encoding="utf-8"?>
-<w:webSettings xmlns:mc="http://schemas.openxmlformats.org/markup-compatibility/2006" xmlns:r="http://schemas.openxmlformats.org/officeDocument/2006/relationships" xmlns:w="http://schemas.openxmlformats.org/wordprocessingml/2006/main" xmlns:w14="http://schemas.microsoft.com/office/word/2010/wordml" xmlns:w15="http://schemas.microsoft.com/office/word/2012/wordml" xmlns:w16se="http://schemas.microsoft.com/office/word/2015/wordml/symex" mc:Ignorable="w14 w15 w16se">
-  <w:optimizeForBrowser/>
-  <w:allowPNG/>
-</w:webSettings>
-</file>
-
 <file path=word/theme/theme1.xml><?xml version="1.0" encoding="utf-8"?>
 <a:theme xmlns:a="http://schemas.openxmlformats.org/drawingml/2006/main" name="Thème Office">
   <a:themeElements>
@@ -17551,7 +16999,7 @@
 </file>
 
 <file path=customXml/itemProps1.xml><?xml version="1.0" encoding="utf-8"?>
-<ds:datastoreItem xmlns:ds="http://schemas.openxmlformats.org/officeDocument/2006/customXml" ds:itemID="{25A22189-5C58-4FCA-9C47-3B396FE90170}">
+<ds:datastoreItem xmlns:ds="http://schemas.openxmlformats.org/officeDocument/2006/customXml" ds:itemID="{A12FC9C7-DD9C-4CE0-86CE-31EBA4D257CA}">
   <ds:schemaRefs>
     <ds:schemaRef ds:uri="http://schemas.openxmlformats.org/officeDocument/2006/bibliography"/>
   </ds:schemaRefs>

</xml_diff>

<commit_message>
les types de sauvegardes
</commit_message>
<xml_diff>
--- a/Semaine 4/GRP-3-SEM-4-Rapport.docx
+++ b/Semaine 4/GRP-3-SEM-4-Rapport.docx
@@ -1,6 +1,6 @@
 
 <file path=word/document.xml><?xml version="1.0" encoding="utf-8"?>
-<w:document xmlns:wpc="http://schemas.microsoft.com/office/word/2010/wordprocessingCanvas" xmlns:cx="http://schemas.microsoft.com/office/drawing/2014/chartex" xmlns:cx1="http://schemas.microsoft.com/office/drawing/2015/9/8/chartex" xmlns:cx2="http://schemas.microsoft.com/office/drawing/2015/10/21/chartex" xmlns:cx3="http://schemas.microsoft.com/office/drawing/2016/5/9/chartex" xmlns:cx4="http://schemas.microsoft.com/office/drawing/2016/5/10/chartex" xmlns:cx5="http://schemas.microsoft.com/office/drawing/2016/5/11/chartex" xmlns:cx6="http://schemas.microsoft.com/office/drawing/2016/5/12/chartex" xmlns:cx7="http://schemas.microsoft.com/office/drawing/2016/5/13/chartex" xmlns:cx8="http://schemas.microsoft.com/office/drawing/2016/5/14/chartex" xmlns:mc="http://schemas.openxmlformats.org/markup-compatibility/2006" xmlns:aink="http://schemas.microsoft.com/office/drawing/2016/ink" xmlns:am3d="http://schemas.microsoft.com/office/drawing/2017/model3d" xmlns:o="urn:schemas-microsoft-com:office:office" xmlns:r="http://schemas.openxmlformats.org/officeDocument/2006/relationships" xmlns:m="http://schemas.openxmlformats.org/officeDocument/2006/math" xmlns:v="urn:schemas-microsoft-com:vml" xmlns:wp14="http://schemas.microsoft.com/office/word/2010/wordprocessingDrawing" xmlns:wp="http://schemas.openxmlformats.org/drawingml/2006/wordprocessingDrawing" xmlns:w10="urn:schemas-microsoft-com:office:word" xmlns:w="http://schemas.openxmlformats.org/wordprocessingml/2006/main" xmlns:w14="http://schemas.microsoft.com/office/word/2010/wordml" xmlns:w15="http://schemas.microsoft.com/office/word/2012/wordml" xmlns:w16cid="http://schemas.microsoft.com/office/word/2016/wordml/cid" xmlns:w16se="http://schemas.microsoft.com/office/word/2015/wordml/symex" xmlns:wpg="http://schemas.microsoft.com/office/word/2010/wordprocessingGroup" xmlns:wpi="http://schemas.microsoft.com/office/word/2010/wordprocessingInk" xmlns:wne="http://schemas.microsoft.com/office/word/2006/wordml" xmlns:wps="http://schemas.microsoft.com/office/word/2010/wordprocessingShape" mc:Ignorable="w14 w15 w16se w16cid wp14">
+<w:document xmlns:wpc="http://schemas.microsoft.com/office/word/2010/wordprocessingCanvas" xmlns:cx="http://schemas.microsoft.com/office/drawing/2014/chartex" xmlns:cx1="http://schemas.microsoft.com/office/drawing/2015/9/8/chartex" xmlns:mc="http://schemas.openxmlformats.org/markup-compatibility/2006" xmlns:o="urn:schemas-microsoft-com:office:office" xmlns:r="http://schemas.openxmlformats.org/officeDocument/2006/relationships" xmlns:m="http://schemas.openxmlformats.org/officeDocument/2006/math" xmlns:v="urn:schemas-microsoft-com:vml" xmlns:wp14="http://schemas.microsoft.com/office/word/2010/wordprocessingDrawing" xmlns:wp="http://schemas.openxmlformats.org/drawingml/2006/wordprocessingDrawing" xmlns:w10="urn:schemas-microsoft-com:office:word" xmlns:w="http://schemas.openxmlformats.org/wordprocessingml/2006/main" xmlns:w14="http://schemas.microsoft.com/office/word/2010/wordml" xmlns:w15="http://schemas.microsoft.com/office/word/2012/wordml" xmlns:w16se="http://schemas.microsoft.com/office/word/2015/wordml/symex" xmlns:wpg="http://schemas.microsoft.com/office/word/2010/wordprocessingGroup" xmlns:wpi="http://schemas.microsoft.com/office/word/2010/wordprocessingInk" xmlns:wne="http://schemas.microsoft.com/office/word/2006/wordml" xmlns:wps="http://schemas.microsoft.com/office/word/2010/wordprocessingShape" mc:Ignorable="w14 w15 w16se wp14">
   <w:body>
     <w:p>
       <w:pPr>
@@ -8035,8 +8035,9 @@
           <mc:Fallback>
             <w:pict>
               <v:group w14:anchorId="381B8437" id="Groupe 46" o:spid="_x0000_s1026" style="position:absolute;margin-left:387.55pt;margin-top:12.15pt;width:89.95pt;height:90.15pt;z-index:251664384;mso-width-relative:margin;mso-height-relative:margin" coordorigin="20344,459" coordsize="9562,11452" o:gfxdata="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">
-                <v:shape id="Image 24" o:spid="_x0000_s1027" type="#_x0000_t75" style="position:absolute;left:22493;top:3986;width:7413;height:7926;visibility:visible;mso-wrap-style:square" o:gfxdata="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">
+                <v:shape id="Image 24" o:spid="_x0000_s1027" type="#_x0000_t75" style="position:absolute;left:22493;top:3986;width:7413;height:7926;visibility:visible;mso-wrap-style:square" o:gfxdata="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">
                   <v:imagedata r:id="rId14" o:title=""/>
+                  <v:path arrowok="t"/>
                 </v:shape>
                 <v:shapetype id="_x0000_t202" coordsize="21600,21600" o:spt="202" path="m,l,21600r21600,l21600,xe">
                   <v:stroke joinstyle="miter"/>
@@ -8189,8 +8190,9 @@
           <mc:Fallback>
             <w:pict>
               <v:group w14:anchorId="4873EF5D" id="Groupe 41" o:spid="_x0000_s1029" style="position:absolute;margin-left:231.5pt;margin-top:11.25pt;width:89.45pt;height:91.05pt;z-index:251663360;mso-width-relative:margin;mso-height-relative:margin" coordsize="9579,11566" o:gfxdata="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">
-                <v:shape id="Image 21" o:spid="_x0000_s1030" type="#_x0000_t75" style="position:absolute;left:2035;top:3501;width:7544;height:8065;visibility:visible;mso-wrap-style:square" o:gfxdata="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">
+                <v:shape id="Image 21" o:spid="_x0000_s1030" type="#_x0000_t75" style="position:absolute;left:2035;top:3501;width:7544;height:8065;visibility:visible;mso-wrap-style:square" o:gfxdata="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">
                   <v:imagedata r:id="rId14" o:title=""/>
+                  <v:path arrowok="t"/>
                 </v:shape>
                 <v:shape id="ZoneTexte 44" o:spid="_x0000_s1031" type="#_x0000_t202" style="position:absolute;width:9520;height:4166;visibility:visible;mso-wrap-style:none;v-text-anchor:top" o:gfxdata="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" filled="f" stroked="f">
                   <v:textbox>
@@ -8305,7 +8307,7 @@
               </wp:anchor>
             </w:drawing>
           </mc:Choice>
-          <mc:Fallback>
+          <mc:Fallback xmlns:w16cid="http://schemas.microsoft.com/office/word/2016/wordml/cid" xmlns:am3d="http://schemas.microsoft.com/office/drawing/2017/model3d" xmlns:aink="http://schemas.microsoft.com/office/drawing/2016/ink" xmlns:cx8="http://schemas.microsoft.com/office/drawing/2016/5/14/chartex" xmlns:cx7="http://schemas.microsoft.com/office/drawing/2016/5/13/chartex" xmlns:cx6="http://schemas.microsoft.com/office/drawing/2016/5/12/chartex" xmlns:cx5="http://schemas.microsoft.com/office/drawing/2016/5/11/chartex" xmlns:cx4="http://schemas.microsoft.com/office/drawing/2016/5/10/chartex" xmlns:cx3="http://schemas.microsoft.com/office/drawing/2016/5/9/chartex" xmlns:cx2="http://schemas.microsoft.com/office/drawing/2015/10/21/chartex">
             <w:pict>
               <v:rect w14:anchorId="5363E972" id="Rectangle 53" o:spid="_x0000_s1026" style="position:absolute;margin-left:231.25pt;margin-top:3.95pt;width:258.5pt;height:105.6pt;z-index:251665408;visibility:visible;mso-wrap-style:square;mso-width-percent:0;mso-height-percent:0;mso-wrap-distance-left:9pt;mso-wrap-distance-top:0;mso-wrap-distance-right:9pt;mso-wrap-distance-bottom:0;mso-position-horizontal:absolute;mso-position-horizontal-relative:text;mso-position-vertical:absolute;mso-position-vertical-relative:text;mso-width-percent:0;mso-height-percent:0;mso-width-relative:margin;mso-height-relative:margin;v-text-anchor:middle" o:gfxdata="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" filled="f" strokecolor="white [3212]" strokeweight="1.5pt">
                 <v:shadow on="t" color="black" opacity="22937f" origin=",.5" offset=".67103mm,.21803mm"/>
@@ -8444,8 +8446,9 @@
           <mc:Fallback>
             <w:pict>
               <v:group w14:anchorId="6BEE6311" id="Groupe 54" o:spid="_x0000_s1032" style="position:absolute;margin-left:237.7pt;margin-top:83.45pt;width:77.8pt;height:91.05pt;z-index:251668480" coordorigin="783,174" coordsize="9880,11566" o:gfxdata="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">
-                <v:shape id="Image 27" o:spid="_x0000_s1033" type="#_x0000_t75" style="position:absolute;left:2819;top:3675;width:7544;height:8065;visibility:visible;mso-wrap-style:square" o:gfxdata="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">
+                <v:shape id="Image 27" o:spid="_x0000_s1033" type="#_x0000_t75" style="position:absolute;left:2819;top:3675;width:7544;height:8065;visibility:visible;mso-wrap-style:square" o:gfxdata="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">
                   <v:imagedata r:id="rId14" o:title=""/>
+                  <v:path arrowok="t"/>
                 </v:shape>
                 <v:shape id="ZoneTexte 20" o:spid="_x0000_s1034" type="#_x0000_t202" style="position:absolute;left:783;top:174;width:9881;height:4179;visibility:visible;mso-wrap-style:none;v-text-anchor:top" o:gfxdata="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" filled="f" stroked="f">
                   <v:textbox>
@@ -8583,8 +8586,9 @@
           <mc:Fallback>
             <w:pict>
               <v:group w14:anchorId="541A680B" id="Groupe 55" o:spid="_x0000_s1035" style="position:absolute;margin-left:389.25pt;margin-top:83.45pt;width:77.8pt;height:90.15pt;z-index:251669504" coordorigin="20047,148" coordsize="9880,11452" o:gfxdata="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">
-                <v:shape id="Image 30" o:spid="_x0000_s1036" type="#_x0000_t75" style="position:absolute;left:22195;top:3675;width:7414;height:7926;visibility:visible;mso-wrap-style:square" o:gfxdata="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">
+                <v:shape id="Image 30" o:spid="_x0000_s1036" type="#_x0000_t75" style="position:absolute;left:22195;top:3675;width:7414;height:7926;visibility:visible;mso-wrap-style:square" o:gfxdata="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">
                   <v:imagedata r:id="rId14" o:title=""/>
+                  <v:path arrowok="t"/>
                 </v:shape>
                 <v:shape id="ZoneTexte 21" o:spid="_x0000_s1037" type="#_x0000_t202" style="position:absolute;left:20047;top:148;width:9880;height:4180;visibility:visible;mso-wrap-style:none;v-text-anchor:top" o:gfxdata="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" filled="f" stroked="f">
                   <v:textbox>
@@ -8688,7 +8692,7 @@
               </wp:anchor>
             </w:drawing>
           </mc:Choice>
-          <mc:Fallback>
+          <mc:Fallback xmlns:w16cid="http://schemas.microsoft.com/office/word/2016/wordml/cid" xmlns:am3d="http://schemas.microsoft.com/office/drawing/2017/model3d" xmlns:aink="http://schemas.microsoft.com/office/drawing/2016/ink" xmlns:cx8="http://schemas.microsoft.com/office/drawing/2016/5/14/chartex" xmlns:cx7="http://schemas.microsoft.com/office/drawing/2016/5/13/chartex" xmlns:cx6="http://schemas.microsoft.com/office/drawing/2016/5/12/chartex" xmlns:cx5="http://schemas.microsoft.com/office/drawing/2016/5/11/chartex" xmlns:cx4="http://schemas.microsoft.com/office/drawing/2016/5/10/chartex" xmlns:cx3="http://schemas.microsoft.com/office/drawing/2016/5/9/chartex" xmlns:cx2="http://schemas.microsoft.com/office/drawing/2015/10/21/chartex">
             <w:pict>
               <v:rect w14:anchorId="2AF23008" id="Rectangle 22" o:spid="_x0000_s1026" style="position:absolute;margin-left:231.45pt;margin-top:86.65pt;width:258.5pt;height:105.6pt;z-index:251670528;visibility:visible;mso-wrap-style:square;mso-wrap-distance-left:9pt;mso-wrap-distance-top:0;mso-wrap-distance-right:9pt;mso-wrap-distance-bottom:0;mso-position-horizontal:absolute;mso-position-horizontal-relative:text;mso-position-vertical:absolute;mso-position-vertical-relative:text;v-text-anchor:middle" o:gfxdata="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" filled="f" strokecolor="white [3212]" strokeweight="1.5pt">
                 <v:shadow on="t" color="black" opacity="22937f" origin=",.5" offset=".67103mm,.21803mm"/>
@@ -9385,7 +9389,7 @@
           <v:shape id="_x0000_i1026" type="#_x0000_t75" style="width:360.95pt;height:243.3pt" o:ole="">
             <v:imagedata r:id="rId17" o:title=""/>
           </v:shape>
-          <o:OLEObject Type="Embed" ProgID="Visio.Drawing.15" ShapeID="_x0000_i1026" DrawAspect="Content" ObjectID="_1600344179" r:id="rId18"/>
+          <o:OLEObject Type="Embed" ProgID="Visio.Drawing.15" ShapeID="_x0000_i1026" DrawAspect="Content" ObjectID="_1600359748" r:id="rId18"/>
         </w:object>
       </w:r>
     </w:p>
@@ -9548,15 +9552,7 @@
         <w:t xml:space="preserve"> en 198</w:t>
       </w:r>
       <w:r>
-        <w:t xml:space="preserve">9 et son nom signifie </w:t>
-      </w:r>
-      <w:proofErr w:type="spellStart"/>
-      <w:r>
-        <w:t>Videotex</w:t>
-      </w:r>
-      <w:proofErr w:type="spellEnd"/>
-      <w:r>
-        <w:t xml:space="preserve">. </w:t>
+        <w:t xml:space="preserve">9 et son nom signifie Videotex. </w:t>
       </w:r>
       <w:r>
         <w:t xml:space="preserve">Le siège est à Pully et nous avons d’autre succursale </w:t>
@@ -9681,15 +9677,7 @@
     </w:p>
     <w:p>
       <w:r>
-        <w:t xml:space="preserve">Pour conserver nos données nous utilisons comme technologie Bacula / </w:t>
-      </w:r>
-      <w:proofErr w:type="spellStart"/>
-      <w:r>
-        <w:t>Veam</w:t>
-      </w:r>
-      <w:proofErr w:type="spellEnd"/>
-      <w:r>
-        <w:t xml:space="preserve"> et notre hardware est du NetApp.</w:t>
+        <w:t>Pour conserver nos données nous utilisons comme technologie Bacula / Veam et notre hardware est du NetApp.</w:t>
       </w:r>
       <w:r>
         <w:br/>
@@ -9892,15 +9880,7 @@
         </w:rPr>
       </w:pPr>
       <w:r>
-        <w:t xml:space="preserve">L’Université de Lausanne, bâtiment dédié aux étudiants, professeurs et chercheurs universitaires, est un bâtiment </w:t>
-      </w:r>
-      <w:proofErr w:type="gramStart"/>
-      <w:r>
-        <w:t>qui regroupes pas</w:t>
-      </w:r>
-      <w:proofErr w:type="gramEnd"/>
-      <w:r>
-        <w:t xml:space="preserve"> moins de 15'000 étudiants et 5'000 employés situés sur les bords du Lac Léman, et il est composé de 7 facultés : médecine-biologie / sciences sociales / lettre / théologie / géosciences / droit / commerciales (HEC). Ce bâtiment a eu ses débuts en 1537 et l’un des plus vieilles sociétés de Suisse.</w:t>
+        <w:t>L’Université de Lausanne, bâtiment dédié aux étudiants, professeurs et chercheurs universitaires, est un bâtiment qui regroupes pas moins de 15'000 étudiants et 5'000 employés situés sur les bords du Lac Léman, et il est composé de 7 facultés : médecine-biologie / sciences sociales / lettre / théologie / géosciences / droit / commerciales (HEC). Ce bâtiment a eu ses débuts en 1537 et l’un des plus vieilles sociétés de Suisse.</w:t>
       </w:r>
       <w:r>
         <w:rPr>
@@ -10017,115 +9997,89 @@
         <w:t xml:space="preserve"> et les logiciels utilisés sont les suivan</w:t>
       </w:r>
       <w:r>
-        <w:t xml:space="preserve">tes : Raid, Networker, </w:t>
-      </w:r>
-      <w:proofErr w:type="spellStart"/>
+        <w:t xml:space="preserve">tes : Raid, Networker, Avamar, </w:t>
+      </w:r>
+      <w:r>
+        <w:t>point</w:t>
+      </w:r>
+      <w:r>
+        <w:t xml:space="preserve"> de restauration, Crash Plan, cluster, déduplication.</w:t>
+      </w:r>
+    </w:p>
+    <w:p>
+      <w:pPr>
+        <w:pStyle w:val="Titre3"/>
+      </w:pPr>
+      <w:bookmarkStart w:id="27" w:name="_Toc526323771"/>
+      <w:r>
+        <w:t>Raid</w:t>
+      </w:r>
+      <w:bookmarkEnd w:id="27"/>
+      <w:r>
+        <w:t xml:space="preserve"> </w:t>
+      </w:r>
+    </w:p>
+    <w:p>
+      <w:pPr>
+        <w:rPr>
+          <w:color w:val="000000" w:themeColor="text1"/>
+        </w:rPr>
+      </w:pPr>
+      <w:r>
+        <w:rPr>
+          <w:color w:val="000000" w:themeColor="text1"/>
+        </w:rPr>
+        <w:t xml:space="preserve">Pour éviter les défaillances hardware, l’UNIL utilise la technologie Raid. Il permet de se prémunir de la perte de données si l’un des équipements connaissait une avarie. Ce point sera plus détaillé dans la partie de sécurité des données. </w:t>
+      </w:r>
+    </w:p>
+    <w:p>
+      <w:pPr>
+        <w:pStyle w:val="Titre3"/>
+      </w:pPr>
+      <w:bookmarkStart w:id="28" w:name="_Toc526323772"/>
       <w:r>
         <w:t>Avamar</w:t>
       </w:r>
-      <w:proofErr w:type="spellEnd"/>
-      <w:r>
-        <w:t xml:space="preserve">, </w:t>
-      </w:r>
-      <w:r>
-        <w:t>point</w:t>
-      </w:r>
-      <w:r>
-        <w:t xml:space="preserve"> de restauration, Crash Plan, cluster, déduplication.</w:t>
+      <w:bookmarkEnd w:id="28"/>
+    </w:p>
+    <w:p>
+      <w:pPr>
+        <w:rPr>
+          <w:color w:val="000000" w:themeColor="text1"/>
+        </w:rPr>
+      </w:pPr>
+      <w:r>
+        <w:t xml:space="preserve">Pour permettre une restauration extrêmement rapide d’un serveur, le logiciel Avamar est utilisé pour les sauvegardes ponctuelles des images </w:t>
+      </w:r>
+      <w:r>
+        <w:t>des machines virtualisées</w:t>
+      </w:r>
+      <w:r>
+        <w:t xml:space="preserve">. Il sauvegarde 150 machines critiques. Il effectue une image de chaque VMs de manière quotidienne, sauf le samedi. La rétention des sauvegardes est de 7 jours </w:t>
+      </w:r>
+      <w:r>
+        <w:rPr>
+          <w:color w:val="000000" w:themeColor="text1"/>
+        </w:rPr>
+        <w:t xml:space="preserve">et </w:t>
+      </w:r>
+      <w:r>
+        <w:rPr>
+          <w:color w:val="000000" w:themeColor="text1"/>
+        </w:rPr>
+        <w:t>l</w:t>
+      </w:r>
+      <w:r>
+        <w:rPr>
+          <w:color w:val="000000" w:themeColor="text1"/>
+        </w:rPr>
+        <w:t>e RPO maximum est de 24 heures.</w:t>
       </w:r>
     </w:p>
     <w:p>
       <w:pPr>
         <w:pStyle w:val="Titre3"/>
       </w:pPr>
-      <w:bookmarkStart w:id="27" w:name="_Toc526323771"/>
-      <w:r>
-        <w:t>Raid</w:t>
-      </w:r>
-      <w:bookmarkEnd w:id="27"/>
-      <w:r>
-        <w:t xml:space="preserve"> </w:t>
-      </w:r>
-    </w:p>
-    <w:p>
-      <w:pPr>
-        <w:rPr>
-          <w:color w:val="000000" w:themeColor="text1"/>
-        </w:rPr>
-      </w:pPr>
-      <w:r>
-        <w:rPr>
-          <w:color w:val="000000" w:themeColor="text1"/>
-        </w:rPr>
-        <w:t xml:space="preserve">Pour éviter les défaillances hardware, l’UNIL utilise la technologie Raid. Il permet de se prémunir de la perte de données si l’un des équipements connaissait une avarie. Ce point sera plus détaillé dans la partie de sécurité des données. </w:t>
-      </w:r>
-    </w:p>
-    <w:p>
-      <w:pPr>
-        <w:pStyle w:val="Titre3"/>
-      </w:pPr>
-      <w:bookmarkStart w:id="28" w:name="_Toc526323772"/>
-      <w:proofErr w:type="spellStart"/>
-      <w:r>
-        <w:t>Avamar</w:t>
-      </w:r>
-      <w:bookmarkEnd w:id="28"/>
-      <w:proofErr w:type="spellEnd"/>
-    </w:p>
-    <w:p>
-      <w:pPr>
-        <w:rPr>
-          <w:color w:val="000000" w:themeColor="text1"/>
-        </w:rPr>
-      </w:pPr>
-      <w:r>
-        <w:t xml:space="preserve">Pour permettre une restauration extrêmement rapide d’un serveur, le logiciel </w:t>
-      </w:r>
-      <w:proofErr w:type="spellStart"/>
-      <w:r>
-        <w:t>Avamar</w:t>
-      </w:r>
-      <w:proofErr w:type="spellEnd"/>
-      <w:r>
-        <w:t xml:space="preserve"> est utilisé pour les sauvegardes ponctuelles des images </w:t>
-      </w:r>
-      <w:r>
-        <w:t>des machines virtualisées</w:t>
-      </w:r>
-      <w:r>
-        <w:t xml:space="preserve">. Il sauvegarde 150 machines critiques. Il effectue une image de chaque </w:t>
-      </w:r>
-      <w:proofErr w:type="spellStart"/>
-      <w:r>
-        <w:t>VMs</w:t>
-      </w:r>
-      <w:proofErr w:type="spellEnd"/>
-      <w:r>
-        <w:t xml:space="preserve"> de manière quotidienne, sauf le samedi. La rétention des sauvegardes est de 7 jours </w:t>
-      </w:r>
-      <w:r>
-        <w:rPr>
-          <w:color w:val="000000" w:themeColor="text1"/>
-        </w:rPr>
-        <w:t xml:space="preserve">et </w:t>
-      </w:r>
-      <w:r>
-        <w:rPr>
-          <w:color w:val="000000" w:themeColor="text1"/>
-        </w:rPr>
-        <w:t>l</w:t>
-      </w:r>
-      <w:r>
-        <w:rPr>
-          <w:color w:val="000000" w:themeColor="text1"/>
-        </w:rPr>
-        <w:t>e RPO maximum est de 24 heures.</w:t>
-      </w:r>
-    </w:p>
-    <w:p>
-      <w:pPr>
-        <w:pStyle w:val="Titre3"/>
-      </w:pPr>
       <w:bookmarkStart w:id="29" w:name="_Toc526323773"/>
       <w:r>
         <w:t>Networker</w:t>
@@ -10134,36 +10088,12 @@
     </w:p>
     <w:p>
       <w:r>
-        <w:t xml:space="preserve">Networker permet de </w:t>
-      </w:r>
-      <w:proofErr w:type="gramStart"/>
-      <w:r>
-        <w:t>complémenté</w:t>
-      </w:r>
-      <w:proofErr w:type="gramEnd"/>
-      <w:r>
-        <w:t xml:space="preserve"> </w:t>
-      </w:r>
-      <w:proofErr w:type="spellStart"/>
-      <w:r>
-        <w:t>Avamar</w:t>
-      </w:r>
-      <w:proofErr w:type="spellEnd"/>
-      <w:r>
-        <w:t>, particulièrement pour la sauvegarde de certaine base de donnée au fil de l’eau et aussi de proposer une conservation jusqu’à trois mois des documents pour les serveurs.</w:t>
-      </w:r>
-    </w:p>
-    <w:p>
-      <w:r>
-        <w:t xml:space="preserve">Network effectuent une sauvegarde quotidienne incrémentale chaque nuit sauf le samedi car il effectue une sauvegarde full chaque vendredi. La rétention des fichiers est de 3 mois selon les directives de la SLA (Service </w:t>
-      </w:r>
-      <w:proofErr w:type="spellStart"/>
-      <w:r>
-        <w:t>Level</w:t>
-      </w:r>
-      <w:proofErr w:type="spellEnd"/>
-      <w:r>
-        <w:t xml:space="preserve"> agreement). </w:t>
+        <w:t>Networker permet de complémenté Avamar, particulièrement pour la sauvegarde de certaine base de donnée au fil de l’eau et aussi de proposer une conservation jusqu’à trois mois des documents pour les serveurs.</w:t>
+      </w:r>
+    </w:p>
+    <w:p>
+      <w:r>
+        <w:t xml:space="preserve">Network effectuent une sauvegarde quotidienne incrémentale chaque nuit sauf le samedi car il effectue une sauvegarde full chaque vendredi. La rétention des fichiers est de 3 mois selon les directives de la SLA (Service Level agreement). </w:t>
       </w:r>
     </w:p>
     <w:p>
@@ -10174,15 +10104,7 @@
     <w:p>
       <w:r>
         <w:lastRenderedPageBreak/>
-        <w:t xml:space="preserve">Un </w:t>
-      </w:r>
-      <w:proofErr w:type="spellStart"/>
-      <w:r>
-        <w:t>Recover</w:t>
-      </w:r>
-      <w:proofErr w:type="spellEnd"/>
-      <w:r>
-        <w:t xml:space="preserve"> Point </w:t>
+        <w:t xml:space="preserve">Un Recover Point </w:t>
       </w:r>
       <w:r>
         <w:t>Objective (</w:t>
@@ -10764,21 +10686,7 @@
         <w:rPr>
           <w:color w:val="000000" w:themeColor="text1"/>
         </w:rPr>
-        <w:t xml:space="preserve">Le cluster primaire est répliqué de manière asynchrone toute les 4 heures sur le cluster secondaire disponible dans un autre lieu sur le campus. Le second cluster est accessible quand </w:t>
-      </w:r>
-      <w:proofErr w:type="spellStart"/>
-      <w:r>
-        <w:rPr>
-          <w:color w:val="000000" w:themeColor="text1"/>
-        </w:rPr>
-        <w:t>read-only</w:t>
-      </w:r>
-      <w:proofErr w:type="spellEnd"/>
-      <w:r>
-        <w:rPr>
-          <w:color w:val="000000" w:themeColor="text1"/>
-        </w:rPr>
-        <w:t xml:space="preserve"> afin que les fichiers ne </w:t>
+        <w:t xml:space="preserve">Le cluster primaire est répliqué de manière asynchrone toute les 4 heures sur le cluster secondaire disponible dans un autre lieu sur le campus. Le second cluster est accessible quand read-only afin que les fichiers ne </w:t>
       </w:r>
       <w:r>
         <w:rPr>
@@ -10790,21 +10698,7 @@
         <w:rPr>
           <w:color w:val="000000" w:themeColor="text1"/>
         </w:rPr>
-        <w:t xml:space="preserve"> pas modifiables. Si le cluster primaire venait à tomber en panne, nous </w:t>
-      </w:r>
-      <w:proofErr w:type="gramStart"/>
-      <w:r>
-        <w:rPr>
-          <w:color w:val="000000" w:themeColor="text1"/>
-        </w:rPr>
-        <w:t>pourrons</w:t>
-      </w:r>
-      <w:proofErr w:type="gramEnd"/>
-      <w:r>
-        <w:rPr>
-          <w:color w:val="000000" w:themeColor="text1"/>
-        </w:rPr>
-        <w:t xml:space="preserve"> basculer les utilisateurs sur le cluster secondaire et l’utiliser afin de restaurer les données sur le premier.</w:t>
+        <w:t xml:space="preserve"> pas modifiables. Si le cluster primaire venait à tomber en panne, nous pourrons basculer les utilisateurs sur le cluster secondaire et l’utiliser afin de restaurer les données sur le premier.</w:t>
       </w:r>
     </w:p>
     <w:p>
@@ -10838,21 +10732,7 @@
         <w:rPr>
           <w:color w:val="000000" w:themeColor="text1"/>
         </w:rPr>
-        <w:t xml:space="preserve"> en panne, une sauvegarde « </w:t>
-      </w:r>
-      <w:proofErr w:type="spellStart"/>
-      <w:r>
-        <w:rPr>
-          <w:color w:val="000000" w:themeColor="text1"/>
-        </w:rPr>
-        <w:t>incremental-forever</w:t>
-      </w:r>
-      <w:proofErr w:type="spellEnd"/>
-      <w:r>
-        <w:rPr>
-          <w:color w:val="000000" w:themeColor="text1"/>
-        </w:rPr>
-        <w:t xml:space="preserve"> backup</w:t>
+        <w:t xml:space="preserve"> en panne, une sauvegarde « incremental-forever backup</w:t>
       </w:r>
       <w:r>
         <w:rPr>
@@ -10913,21 +10793,7 @@
         <w:rPr>
           <w:color w:val="000000" w:themeColor="text1"/>
         </w:rPr>
-        <w:t xml:space="preserve">, le logiciel </w:t>
-      </w:r>
-      <w:proofErr w:type="spellStart"/>
-      <w:r>
-        <w:rPr>
-          <w:color w:val="000000" w:themeColor="text1"/>
-        </w:rPr>
-        <w:t>Avamar</w:t>
-      </w:r>
-      <w:proofErr w:type="spellEnd"/>
-      <w:r>
-        <w:rPr>
-          <w:color w:val="000000" w:themeColor="text1"/>
-        </w:rPr>
-        <w:t xml:space="preserve"> est utilisé pour </w:t>
+        <w:t xml:space="preserve">, le logiciel Avamar est utilisé pour </w:t>
       </w:r>
       <w:r>
         <w:rPr>
@@ -11091,15 +10957,7 @@
         <w:t>s</w:t>
       </w:r>
       <w:r>
-        <w:t xml:space="preserve"> en place afin d’éviter la mauvaise utilisation des données de la personne, comme par exemple le profilage, vu dernièrement dans le scandale Facebook et Cambridge </w:t>
-      </w:r>
-      <w:proofErr w:type="spellStart"/>
-      <w:r>
-        <w:t>Analytica</w:t>
-      </w:r>
-      <w:proofErr w:type="spellEnd"/>
-      <w:r>
-        <w:t>.</w:t>
+        <w:t xml:space="preserve"> en place afin d’éviter la mauvaise utilisation des données de la personne, comme par exemple le profilage, vu dernièrement dans le scandale Facebook et Cambridge Analytica.</w:t>
       </w:r>
     </w:p>
     <w:p>
@@ -11255,21 +11113,7 @@
         <w:rPr>
           <w:rFonts w:ascii="Arial" w:hAnsi="Arial"/>
         </w:rPr>
-        <w:t xml:space="preserve">Nommer Un DPO (Digital protection </w:t>
-      </w:r>
-      <w:proofErr w:type="spellStart"/>
-      <w:r>
-        <w:rPr>
-          <w:rFonts w:ascii="Arial" w:hAnsi="Arial"/>
-        </w:rPr>
-        <w:t>Officer</w:t>
-      </w:r>
-      <w:proofErr w:type="spellEnd"/>
-      <w:r>
-        <w:rPr>
-          <w:rFonts w:ascii="Arial" w:hAnsi="Arial"/>
-        </w:rPr>
-        <w:t>), responsable par but principalement permettre à un organisme effectuant des traitements de données personnelles de s'assurer qu'il respecte bien la réglementation applicable à leur protection.</w:t>
+        <w:t>Nommer Un DPO (Digital protection Officer), responsable par but principalement permettre à un organisme effectuant des traitements de données personnelles de s'assurer qu'il respecte bien la réglementation applicable à leur protection.</w:t>
       </w:r>
     </w:p>
     <w:p>
@@ -11736,10 +11580,12 @@
       </w:r>
     </w:p>
     <w:p>
+      <w:bookmarkStart w:id="50" w:name="_Toc526323794"/>
+    </w:p>
+    <w:p>
       <w:pPr>
         <w:pStyle w:val="Titre2"/>
       </w:pPr>
-      <w:bookmarkStart w:id="50" w:name="_Toc526323794"/>
       <w:r>
         <w:t>Les disques durs et le systèmes RAIDs</w:t>
       </w:r>
@@ -11762,35 +11608,7 @@
         <w:rPr>
           <w:color w:val="000000" w:themeColor="text1"/>
         </w:rPr>
-        <w:t xml:space="preserve">La technologie RAID qui veux dire </w:t>
-      </w:r>
-      <w:proofErr w:type="spellStart"/>
-      <w:r>
-        <w:rPr>
-          <w:color w:val="000000" w:themeColor="text1"/>
-        </w:rPr>
-        <w:t>Redundant</w:t>
-      </w:r>
-      <w:proofErr w:type="spellEnd"/>
-      <w:r>
-        <w:rPr>
-          <w:color w:val="000000" w:themeColor="text1"/>
-        </w:rPr>
-        <w:t xml:space="preserve"> </w:t>
-      </w:r>
-      <w:proofErr w:type="spellStart"/>
-      <w:r>
-        <w:rPr>
-          <w:color w:val="000000" w:themeColor="text1"/>
-        </w:rPr>
-        <w:t>Array</w:t>
-      </w:r>
-      <w:proofErr w:type="spellEnd"/>
-      <w:r>
-        <w:rPr>
-          <w:color w:val="000000" w:themeColor="text1"/>
-        </w:rPr>
-        <w:t xml:space="preserve"> of Independent Disks a été créer pour joindre plusieurs disques et ainsi diminuer le prix de stockage. Ce fut</w:t>
+        <w:t>La technologie RAID qui veux dire Redundant Array of Independent Disks a été créer pour joindre plusieurs disques et ainsi diminuer le prix de stockage. Ce fut</w:t>
       </w:r>
       <w:r>
         <w:rPr>
@@ -11945,7 +11763,7 @@
           <w:lang w:val="en-GB"/>
         </w:rPr>
         <w:tab/>
-        <w:t xml:space="preserve">Le JBOD (Just A Bunch </w:t>
+        <w:t xml:space="preserve">Le JBOD (Just </w:t>
       </w:r>
       <w:proofErr w:type="gramStart"/>
       <w:r>
@@ -11953,7 +11771,7 @@
           <w:color w:val="000000" w:themeColor="text1"/>
           <w:lang w:val="en-GB"/>
         </w:rPr>
-        <w:t>Of</w:t>
+        <w:t>A</w:t>
       </w:r>
       <w:proofErr w:type="gramEnd"/>
       <w:r>
@@ -11961,7 +11779,7 @@
           <w:color w:val="000000" w:themeColor="text1"/>
           <w:lang w:val="en-GB"/>
         </w:rPr>
-        <w:t xml:space="preserve"> Disks)</w:t>
+        <w:t xml:space="preserve"> Bunch Of Disks)</w:t>
       </w:r>
     </w:p>
     <w:p>
@@ -12164,23 +11982,7 @@
           <w:lang w:val="en-GB"/>
         </w:rPr>
         <w:tab/>
-        <w:t xml:space="preserve">RAID 60 (ensembles RAID 6 </w:t>
-      </w:r>
-      <w:proofErr w:type="spellStart"/>
-      <w:r>
-        <w:rPr>
-          <w:color w:val="000000" w:themeColor="text1"/>
-          <w:lang w:val="en-GB"/>
-        </w:rPr>
-        <w:t>entrelacés</w:t>
-      </w:r>
-      <w:proofErr w:type="spellEnd"/>
-      <w:r>
-        <w:rPr>
-          <w:color w:val="000000" w:themeColor="text1"/>
-          <w:lang w:val="en-GB"/>
-        </w:rPr>
-        <w:t>)</w:t>
+        <w:t>RAID 60 (ensembles RAID 6 entrelacés)</w:t>
       </w:r>
     </w:p>
     <w:p>
@@ -12222,21 +12024,7 @@
         <w:rPr>
           <w:color w:val="00B050"/>
         </w:rPr>
-        <w:t xml:space="preserve">Un système Raid peut être créé de deux </w:t>
-      </w:r>
-      <w:proofErr w:type="gramStart"/>
-      <w:r>
-        <w:rPr>
-          <w:color w:val="00B050"/>
-        </w:rPr>
-        <w:t>formes:</w:t>
-      </w:r>
-      <w:proofErr w:type="gramEnd"/>
-      <w:r>
-        <w:rPr>
-          <w:color w:val="00B050"/>
-        </w:rPr>
-        <w:t xml:space="preserve"> Logiciel et matériel.</w:t>
+        <w:t>Un système Raid peut être créé de deux formes: Logiciel et matériel.</w:t>
       </w:r>
     </w:p>
     <w:p>
@@ -12245,6 +12033,7 @@
       </w:pPr>
       <w:bookmarkStart w:id="52" w:name="_Toc526323796"/>
       <w:r>
+        <w:lastRenderedPageBreak/>
         <w:t>Raid matériel</w:t>
       </w:r>
       <w:r>
@@ -12355,7 +12144,6 @@
         <w:rPr>
           <w:color w:val="00B050"/>
         </w:rPr>
-        <w:lastRenderedPageBreak/>
         <w:t xml:space="preserve"> Le Raid matériel est un contrôleur, il peut</w:t>
       </w:r>
       <w:r>
@@ -12716,13 +12504,26 @@
         <w:rPr>
           <w:lang w:val="en-GB"/>
         </w:rPr>
-        <w:t xml:space="preserve">Le JBOD (Just A Bunch </w:t>
+        <w:t xml:space="preserve">Le JBOD (Just </w:t>
       </w:r>
       <w:proofErr w:type="gramStart"/>
       <w:r>
         <w:rPr>
           <w:lang w:val="en-GB"/>
         </w:rPr>
+        <w:t>A</w:t>
+      </w:r>
+      <w:proofErr w:type="gramEnd"/>
+      <w:r>
+        <w:rPr>
+          <w:lang w:val="en-GB"/>
+        </w:rPr>
+        <w:t xml:space="preserve"> Bunch </w:t>
+      </w:r>
+      <w:r>
+        <w:rPr>
+          <w:lang w:val="en-GB"/>
+        </w:rPr>
         <w:t>O</w:t>
       </w:r>
       <w:r>
@@ -12731,7 +12532,6 @@
         </w:rPr>
         <w:t>f</w:t>
       </w:r>
-      <w:proofErr w:type="gramEnd"/>
       <w:r>
         <w:rPr>
           <w:lang w:val="en-GB"/>
@@ -12772,6 +12572,7 @@
           <w:noProof/>
           <w:lang w:eastAsia="fr-CH"/>
         </w:rPr>
+        <w:lastRenderedPageBreak/>
         <w:drawing>
           <wp:anchor distT="0" distB="0" distL="114300" distR="114300" simplePos="0" relativeHeight="251674624" behindDoc="0" locked="0" layoutInCell="1" allowOverlap="1" wp14:anchorId="5AEF4B6C" wp14:editId="42C62A01">
             <wp:simplePos x="0" y="0"/>
@@ -12894,7 +12695,6 @@
           <w:noProof/>
           <w:lang w:eastAsia="fr-CH"/>
         </w:rPr>
-        <w:lastRenderedPageBreak/>
         <w:drawing>
           <wp:anchor distT="0" distB="0" distL="114300" distR="114300" simplePos="0" relativeHeight="251675648" behindDoc="0" locked="0" layoutInCell="1" allowOverlap="1" wp14:anchorId="49A74AFE" wp14:editId="626E2382">
             <wp:simplePos x="0" y="0"/>
@@ -13286,6 +13086,7 @@
           <w:szCs w:val="19"/>
           <w:lang w:eastAsia="fr-CH"/>
         </w:rPr>
+        <w:lastRenderedPageBreak/>
         <w:drawing>
           <wp:anchor distT="0" distB="0" distL="114300" distR="114300" simplePos="0" relativeHeight="251678720" behindDoc="0" locked="0" layoutInCell="1" allowOverlap="1" wp14:anchorId="3905E5AC" wp14:editId="1FCDAF6B">
             <wp:simplePos x="0" y="0"/>
@@ -13451,7 +13252,6 @@
           <w:szCs w:val="19"/>
           <w:lang w:eastAsia="fr-CH"/>
         </w:rPr>
-        <w:lastRenderedPageBreak/>
         <w:drawing>
           <wp:anchor distT="0" distB="0" distL="114300" distR="114300" simplePos="0" relativeHeight="251679744" behindDoc="0" locked="0" layoutInCell="1" allowOverlap="1" wp14:anchorId="0BB8DAF1" wp14:editId="65DB5EB5">
             <wp:simplePos x="0" y="0"/>
@@ -13825,6 +13625,7 @@
       </w:pPr>
       <w:bookmarkStart w:id="63" w:name="_Toc526323807"/>
       <w:r>
+        <w:lastRenderedPageBreak/>
         <w:t>Les différents systèmes de stockages</w:t>
       </w:r>
       <w:r>
@@ -13962,7 +13763,6 @@
         <w:rPr>
           <w:color w:val="ED7D31" w:themeColor="accent2"/>
         </w:rPr>
-        <w:lastRenderedPageBreak/>
         <w:t xml:space="preserve">Les cartes perforées étaient généralement utilisées pour faire </w:t>
       </w:r>
       <w:r>
@@ -14234,25 +14034,7 @@
           <w:color w:val="ED7D31" w:themeColor="accent2"/>
           <w:sz w:val="22"/>
         </w:rPr>
-        <w:t xml:space="preserve">Type 3 – </w:t>
-      </w:r>
-      <w:proofErr w:type="spellStart"/>
-      <w:r>
-        <w:rPr>
-          <w:rFonts w:ascii="Arial" w:hAnsi="Arial"/>
-          <w:color w:val="ED7D31" w:themeColor="accent2"/>
-          <w:sz w:val="22"/>
-        </w:rPr>
-        <w:t>ferrichrome</w:t>
-      </w:r>
-      <w:proofErr w:type="spellEnd"/>
-      <w:r>
-        <w:rPr>
-          <w:rFonts w:ascii="Arial" w:hAnsi="Arial"/>
-          <w:color w:val="ED7D31" w:themeColor="accent2"/>
-          <w:sz w:val="22"/>
-        </w:rPr>
-        <w:t> : de 30Hz à 16kHz</w:t>
+        <w:t>Type 3 – ferrichrome : de 30Hz à 16kHz</w:t>
       </w:r>
     </w:p>
     <w:p>
@@ -14274,6 +14056,7 @@
           <w:color w:val="ED7D31" w:themeColor="accent2"/>
           <w:sz w:val="22"/>
         </w:rPr>
+        <w:lastRenderedPageBreak/>
         <w:t>Type 4 – métal : de 30Hz à 18kHz</w:t>
       </w:r>
     </w:p>
@@ -14316,7 +14099,6 @@
           <w:color w:val="ED7D31" w:themeColor="accent2"/>
         </w:rPr>
       </w:pPr>
-      <w:bookmarkStart w:id="70" w:name="_GoBack"/>
       <w:r>
         <w:rPr>
           <w:color w:val="ED7D31" w:themeColor="accent2"/>
@@ -14385,120 +14167,735 @@
         <w:t xml:space="preserve"> comme </w:t>
       </w:r>
     </w:p>
-    <w:bookmarkEnd w:id="70"/>
     <w:p/>
     <w:p>
       <w:pPr>
         <w:pStyle w:val="Titre4"/>
       </w:pPr>
-      <w:bookmarkStart w:id="71" w:name="_Toc526323814"/>
-      <w:r>
+      <w:bookmarkStart w:id="70" w:name="_Toc526323814"/>
+      <w:r>
+        <w:t>Le disque dur</w:t>
+      </w:r>
+      <w:bookmarkEnd w:id="70"/>
+    </w:p>
+    <w:p>
+      <w:pPr>
+        <w:pStyle w:val="Titre4"/>
+      </w:pPr>
+      <w:bookmarkStart w:id="71" w:name="_Toc526323815"/>
+      <w:r>
+        <w:t>La disquette</w:t>
+      </w:r>
+      <w:bookmarkEnd w:id="71"/>
+    </w:p>
+    <w:p>
+      <w:pPr>
+        <w:pStyle w:val="Titre3"/>
+      </w:pPr>
+      <w:bookmarkStart w:id="72" w:name="_Toc526323816"/>
+      <w:r>
+        <w:t>Troisième génération</w:t>
+      </w:r>
+      <w:bookmarkEnd w:id="72"/>
+      <w:r>
+        <w:t xml:space="preserve"> – supports optiques </w:t>
+      </w:r>
+    </w:p>
+    <w:p>
+      <w:pPr>
+        <w:pStyle w:val="Titre4"/>
+      </w:pPr>
+      <w:bookmarkStart w:id="73" w:name="_Toc526323817"/>
+      <w:r>
+        <w:t>Le disque compact</w:t>
+      </w:r>
+      <w:bookmarkEnd w:id="73"/>
+    </w:p>
+    <w:p>
+      <w:pPr>
+        <w:pStyle w:val="Titre4"/>
+      </w:pPr>
+      <w:bookmarkStart w:id="74" w:name="_Toc526323818"/>
+      <w:r>
+        <w:t>Le DVD</w:t>
+      </w:r>
+      <w:bookmarkEnd w:id="74"/>
+    </w:p>
+    <w:p>
+      <w:pPr>
+        <w:pStyle w:val="Titre4"/>
+      </w:pPr>
+      <w:bookmarkStart w:id="75" w:name="_Toc526323819"/>
+      <w:r>
+        <w:t>Le Blu-ray</w:t>
+      </w:r>
+      <w:bookmarkEnd w:id="75"/>
+    </w:p>
+    <w:p>
+      <w:pPr>
+        <w:pStyle w:val="Titre3"/>
+      </w:pPr>
+      <w:bookmarkStart w:id="76" w:name="_Toc526323820"/>
+      <w:r>
+        <w:t>Quatrième génération</w:t>
+      </w:r>
+      <w:bookmarkEnd w:id="76"/>
+      <w:r>
+        <w:t xml:space="preserve"> – supports numériques</w:t>
+      </w:r>
+    </w:p>
+    <w:p>
+      <w:pPr>
+        <w:pStyle w:val="Titre4"/>
+      </w:pPr>
+      <w:bookmarkStart w:id="77" w:name="_Toc526323821"/>
+      <w:r>
+        <w:t>La clé USB</w:t>
+      </w:r>
+      <w:bookmarkEnd w:id="77"/>
+    </w:p>
+    <w:p>
+      <w:pPr>
+        <w:pStyle w:val="Titre4"/>
+      </w:pPr>
+      <w:bookmarkStart w:id="78" w:name="_Toc526323822"/>
+      <w:r>
+        <w:t>La carte SD</w:t>
+      </w:r>
+      <w:bookmarkEnd w:id="78"/>
+    </w:p>
+    <w:p>
+      <w:pPr>
+        <w:pStyle w:val="Titre4"/>
+      </w:pPr>
+      <w:bookmarkStart w:id="79" w:name="_Toc526323823"/>
+      <w:r>
+        <w:t>La carte microSD</w:t>
+      </w:r>
+      <w:bookmarkEnd w:id="79"/>
+    </w:p>
+    <w:p/>
+    <w:p>
+      <w:pPr>
+        <w:pStyle w:val="Titre2"/>
+      </w:pPr>
+      <w:r>
+        <w:rPr>
+          <w:noProof/>
+          <w:color w:val="ED7D31" w:themeColor="accent2"/>
+          <w:lang w:eastAsia="fr-CH"/>
+        </w:rPr>
+        <w:drawing>
+          <wp:anchor distT="0" distB="0" distL="114300" distR="114300" simplePos="0" relativeHeight="251686912" behindDoc="1" locked="0" layoutInCell="1" allowOverlap="1" wp14:anchorId="7C05EC26" wp14:editId="059F2494">
+            <wp:simplePos x="0" y="0"/>
+            <wp:positionH relativeFrom="column">
+              <wp:posOffset>3871595</wp:posOffset>
+            </wp:positionH>
+            <wp:positionV relativeFrom="paragraph">
+              <wp:posOffset>307340</wp:posOffset>
+            </wp:positionV>
+            <wp:extent cx="1828800" cy="1771650"/>
+            <wp:effectExtent l="0" t="0" r="0" b="0"/>
+            <wp:wrapTight wrapText="bothSides">
+              <wp:wrapPolygon edited="0">
+                <wp:start x="0" y="0"/>
+                <wp:lineTo x="0" y="21368"/>
+                <wp:lineTo x="21375" y="21368"/>
+                <wp:lineTo x="21375" y="0"/>
+                <wp:lineTo x="0" y="0"/>
+              </wp:wrapPolygon>
+            </wp:wrapTight>
+            <wp:docPr id="39" name="Image 39" descr="C:\Users\Dylan\AppData\Local\Microsoft\Windows\INetCache\Content.Word\Capture.PNG"/>
+            <wp:cNvGraphicFramePr>
+              <a:graphicFrameLocks xmlns:a="http://schemas.openxmlformats.org/drawingml/2006/main" noChangeAspect="1"/>
+            </wp:cNvGraphicFramePr>
+            <a:graphic xmlns:a="http://schemas.openxmlformats.org/drawingml/2006/main">
+              <a:graphicData uri="http://schemas.openxmlformats.org/drawingml/2006/picture">
+                <pic:pic xmlns:pic="http://schemas.openxmlformats.org/drawingml/2006/picture">
+                  <pic:nvPicPr>
+                    <pic:cNvPr id="0" name="Picture 6" descr="C:\Users\Dylan\AppData\Local\Microsoft\Windows\INetCache\Content.Word\Capture.PNG"/>
+                    <pic:cNvPicPr>
+                      <a:picLocks noChangeAspect="1" noChangeArrowheads="1"/>
+                    </pic:cNvPicPr>
+                  </pic:nvPicPr>
+                  <pic:blipFill>
+                    <a:blip r:embed="rId34">
+                      <a:extLst>
+                        <a:ext uri="{28A0092B-C50C-407E-A947-70E740481C1C}">
+                          <a14:useLocalDpi xmlns:a14="http://schemas.microsoft.com/office/drawing/2010/main" val="0"/>
+                        </a:ext>
+                      </a:extLst>
+                    </a:blip>
+                    <a:srcRect/>
+                    <a:stretch>
+                      <a:fillRect/>
+                    </a:stretch>
+                  </pic:blipFill>
+                  <pic:spPr bwMode="auto">
+                    <a:xfrm>
+                      <a:off x="0" y="0"/>
+                      <a:ext cx="1828800" cy="1771650"/>
+                    </a:xfrm>
+                    <a:prstGeom prst="rect">
+                      <a:avLst/>
+                    </a:prstGeom>
+                    <a:noFill/>
+                    <a:ln>
+                      <a:noFill/>
+                    </a:ln>
+                  </pic:spPr>
+                </pic:pic>
+              </a:graphicData>
+            </a:graphic>
+          </wp:anchor>
+        </w:drawing>
+      </w:r>
+      <w:r>
+        <w:t>Les types de sauvegardes</w:t>
+      </w:r>
+      <w:r>
+        <w:rPr>
+          <w:rStyle w:val="Appelnotedebasdep"/>
+        </w:rPr>
+        <w:footnoteReference w:id="14"/>
+      </w:r>
+    </w:p>
+    <w:p>
+      <w:pPr>
+        <w:pStyle w:val="Titre3"/>
+      </w:pPr>
+      <w:bookmarkStart w:id="81" w:name="_Toc514709868"/>
+      <w:r>
+        <w:t>Sauvegarde complète</w:t>
+      </w:r>
+      <w:bookmarkEnd w:id="81"/>
+      <w:r>
+        <w:t xml:space="preserve"> </w:t>
+      </w:r>
+    </w:p>
+    <w:p>
+      <w:pPr>
+        <w:rPr>
+          <w:color w:val="ED7D31" w:themeColor="accent2"/>
+        </w:rPr>
+      </w:pPr>
+      <w:r>
+        <w:rPr>
+          <w:color w:val="ED7D31" w:themeColor="accent2"/>
+        </w:rPr>
+        <w:t>La plus simple, elle sauvegarde toutes les données avec tous les répertoires et sous répertoires à chaque fois.</w:t>
+      </w:r>
+      <w:r>
+        <w:rPr>
+          <w:color w:val="ED7D31" w:themeColor="accent2"/>
+        </w:rPr>
+        <w:t xml:space="preserve"> </w:t>
+      </w:r>
+    </w:p>
+    <w:p>
+      <w:pPr>
+        <w:pStyle w:val="Titre4"/>
+      </w:pPr>
+      <w:r>
+        <w:t xml:space="preserve">Point positif : </w:t>
+      </w:r>
+    </w:p>
+    <w:p>
+      <w:pPr>
+        <w:rPr>
+          <w:color w:val="ED7D31" w:themeColor="accent2"/>
+        </w:rPr>
+      </w:pPr>
+      <w:r>
+        <w:rPr>
+          <w:color w:val="ED7D31" w:themeColor="accent2"/>
+        </w:rPr>
+        <w:t xml:space="preserve">la plus fiable pour la restauration car </w:t>
+      </w:r>
+      <w:r>
+        <w:rPr>
+          <w:color w:val="ED7D31" w:themeColor="accent2"/>
+        </w:rPr>
+        <w:t>il n’y a pas de</w:t>
+      </w:r>
+      <w:r>
+        <w:rPr>
+          <w:color w:val="ED7D31" w:themeColor="accent2"/>
+        </w:rPr>
+        <w:t xml:space="preserve"> calcul à faire ou de multiple réécriture.</w:t>
+      </w:r>
+      <w:r>
+        <w:rPr>
+          <w:color w:val="ED7D31" w:themeColor="accent2"/>
+        </w:rPr>
+        <w:br/>
+        <w:t>la plus rapide pour  la restauration de la sauvegarde car elle n'a pas de comparaison à faire ou de soustraction.</w:t>
+      </w:r>
+    </w:p>
+    <w:p>
+      <w:pPr>
+        <w:pStyle w:val="Titre4"/>
+      </w:pPr>
+      <w:r>
+        <w:t>Point Négatif :</w:t>
+      </w:r>
+    </w:p>
+    <w:p>
+      <w:pPr>
+        <w:rPr>
+          <w:color w:val="ED7D31" w:themeColor="accent2"/>
+        </w:rPr>
+      </w:pPr>
+      <w:r>
+        <w:rPr>
+          <w:color w:val="ED7D31" w:themeColor="accent2"/>
+        </w:rPr>
+        <w:t>c'est la sauvegarde qui prend le plus de volumes de données.</w:t>
+      </w:r>
+      <w:r>
+        <w:rPr>
+          <w:color w:val="ED7D31" w:themeColor="accent2"/>
+        </w:rPr>
+        <w:br/>
+        <w:t xml:space="preserve">C'est aussi la plus longue à faire, car elle copie à chaque fois toutes les données alors que les autres </w:t>
+      </w:r>
+      <w:r>
+        <w:rPr>
+          <w:color w:val="ED7D31" w:themeColor="accent2"/>
+        </w:rPr>
+        <w:t xml:space="preserve">types de sauvegarde </w:t>
+      </w:r>
+      <w:r>
+        <w:rPr>
+          <w:color w:val="ED7D31" w:themeColor="accent2"/>
+        </w:rPr>
+        <w:t>vont en faire moins.</w:t>
+      </w:r>
+    </w:p>
+    <w:p/>
+    <w:p>
+      <w:pPr>
+        <w:pStyle w:val="Titre3"/>
+      </w:pPr>
+      <w:bookmarkStart w:id="82" w:name="_Toc514709869"/>
+      <w:r>
+        <w:rPr>
+          <w:noProof/>
+          <w:color w:val="ED7D31" w:themeColor="accent2"/>
+          <w:lang w:eastAsia="fr-CH"/>
+        </w:rPr>
         <w:lastRenderedPageBreak/>
-        <w:t>Le disque dur</w:t>
-      </w:r>
-      <w:bookmarkEnd w:id="71"/>
+        <w:drawing>
+          <wp:anchor distT="0" distB="0" distL="114300" distR="114300" simplePos="0" relativeHeight="251687936" behindDoc="1" locked="0" layoutInCell="1" allowOverlap="1" wp14:anchorId="103822FD" wp14:editId="00D6A8C5">
+            <wp:simplePos x="0" y="0"/>
+            <wp:positionH relativeFrom="margin">
+              <wp:align>right</wp:align>
+            </wp:positionH>
+            <wp:positionV relativeFrom="paragraph">
+              <wp:posOffset>71120</wp:posOffset>
+            </wp:positionV>
+            <wp:extent cx="1819275" cy="1847850"/>
+            <wp:effectExtent l="0" t="0" r="9525" b="0"/>
+            <wp:wrapTight wrapText="bothSides">
+              <wp:wrapPolygon edited="0">
+                <wp:start x="0" y="0"/>
+                <wp:lineTo x="0" y="21377"/>
+                <wp:lineTo x="21487" y="21377"/>
+                <wp:lineTo x="21487" y="0"/>
+                <wp:lineTo x="0" y="0"/>
+              </wp:wrapPolygon>
+            </wp:wrapTight>
+            <wp:docPr id="40" name="Image 40" descr="C:\Users\Dylan\AppData\Local\Microsoft\Windows\INetCache\Content.Word\Capture2.PNG"/>
+            <wp:cNvGraphicFramePr>
+              <a:graphicFrameLocks xmlns:a="http://schemas.openxmlformats.org/drawingml/2006/main" noChangeAspect="1"/>
+            </wp:cNvGraphicFramePr>
+            <a:graphic xmlns:a="http://schemas.openxmlformats.org/drawingml/2006/main">
+              <a:graphicData uri="http://schemas.openxmlformats.org/drawingml/2006/picture">
+                <pic:pic xmlns:pic="http://schemas.openxmlformats.org/drawingml/2006/picture">
+                  <pic:nvPicPr>
+                    <pic:cNvPr id="0" name="Picture 9" descr="C:\Users\Dylan\AppData\Local\Microsoft\Windows\INetCache\Content.Word\Capture2.PNG"/>
+                    <pic:cNvPicPr>
+                      <a:picLocks noChangeAspect="1" noChangeArrowheads="1"/>
+                    </pic:cNvPicPr>
+                  </pic:nvPicPr>
+                  <pic:blipFill>
+                    <a:blip r:embed="rId35">
+                      <a:extLst>
+                        <a:ext uri="{28A0092B-C50C-407E-A947-70E740481C1C}">
+                          <a14:useLocalDpi xmlns:a14="http://schemas.microsoft.com/office/drawing/2010/main" val="0"/>
+                        </a:ext>
+                      </a:extLst>
+                    </a:blip>
+                    <a:srcRect/>
+                    <a:stretch>
+                      <a:fillRect/>
+                    </a:stretch>
+                  </pic:blipFill>
+                  <pic:spPr bwMode="auto">
+                    <a:xfrm>
+                      <a:off x="0" y="0"/>
+                      <a:ext cx="1819275" cy="1847850"/>
+                    </a:xfrm>
+                    <a:prstGeom prst="rect">
+                      <a:avLst/>
+                    </a:prstGeom>
+                    <a:noFill/>
+                    <a:ln>
+                      <a:noFill/>
+                    </a:ln>
+                  </pic:spPr>
+                </pic:pic>
+              </a:graphicData>
+            </a:graphic>
+          </wp:anchor>
+        </w:drawing>
+      </w:r>
+      <w:r>
+        <w:t>Sauvegarde incrémentale</w:t>
+      </w:r>
+      <w:bookmarkEnd w:id="82"/>
+      <w:r>
+        <w:t xml:space="preserve"> </w:t>
+      </w:r>
     </w:p>
     <w:p>
       <w:pPr>
         <w:pStyle w:val="Titre4"/>
       </w:pPr>
-      <w:bookmarkStart w:id="72" w:name="_Toc526323815"/>
-      <w:r>
-        <w:t>La disquette</w:t>
-      </w:r>
-      <w:bookmarkEnd w:id="72"/>
-    </w:p>
+      <w:r>
+        <w:t xml:space="preserve">Point positif : </w:t>
+      </w:r>
+    </w:p>
+    <w:p>
+      <w:pPr>
+        <w:pStyle w:val="Standard"/>
+        <w:rPr>
+          <w:color w:val="ED7D31" w:themeColor="accent2"/>
+          <w:lang w:val="fr-CH"/>
+        </w:rPr>
+      </w:pPr>
+      <w:r>
+        <w:rPr>
+          <w:color w:val="ED7D31" w:themeColor="accent2"/>
+          <w:lang w:val="fr-CH"/>
+        </w:rPr>
+        <w:t>Elle sauvegarde les modifications depuis la dernière sauvegarde,</w:t>
+      </w:r>
+      <w:r>
+        <w:rPr>
+          <w:color w:val="ED7D31" w:themeColor="accent2"/>
+          <w:lang w:val="fr-CH"/>
+        </w:rPr>
+        <w:t xml:space="preserve"> complète ou incrémentiel. </w:t>
+      </w:r>
+      <w:r>
+        <w:rPr>
+          <w:color w:val="ED7D31" w:themeColor="accent2"/>
+          <w:lang w:val="fr-CH"/>
+        </w:rPr>
+        <w:t xml:space="preserve"> </w:t>
+      </w:r>
+      <w:r>
+        <w:rPr>
+          <w:color w:val="ED7D31" w:themeColor="accent2"/>
+          <w:lang w:val="fr-CH"/>
+        </w:rPr>
+        <w:t>Elle</w:t>
+      </w:r>
+      <w:r>
+        <w:rPr>
+          <w:color w:val="ED7D31" w:themeColor="accent2"/>
+          <w:lang w:val="fr-CH"/>
+        </w:rPr>
+        <w:t xml:space="preserve"> est accompagnée d'une première sauvegarde complète, qui sera le point de départ en cas de restauration, puis chaque incrémentielle sera ensuite restaurée, jusqu'à atteindre la sauvegarde voulu.</w:t>
+      </w:r>
+    </w:p>
+    <w:p/>
+    <w:p>
+      <w:pPr>
+        <w:pStyle w:val="Titre4"/>
+      </w:pPr>
+      <w:r>
+        <w:t>Point Négatif :</w:t>
+      </w:r>
+    </w:p>
+    <w:p>
+      <w:pPr>
+        <w:pStyle w:val="Standard"/>
+        <w:rPr>
+          <w:color w:val="ED7D31" w:themeColor="accent2"/>
+          <w:lang w:val="fr-CH"/>
+        </w:rPr>
+      </w:pPr>
+      <w:r>
+        <w:rPr>
+          <w:color w:val="ED7D31" w:themeColor="accent2"/>
+          <w:lang w:val="fr-CH"/>
+        </w:rPr>
+        <w:t>C'est la plus longue à restaurer, car TOUTES les sauvegardes depuis la dernière complète y compris doivent être restaurées une par une.</w:t>
+      </w:r>
+      <w:r>
+        <w:rPr>
+          <w:color w:val="ED7D31" w:themeColor="accent2"/>
+          <w:lang w:val="fr-CH"/>
+        </w:rPr>
+        <w:br/>
+        <w:t>C'est aussi la moins fiable, en premier lieu car elle prend plus de temps à être faite, avec de nombreuse réécriture, ce qui l'expose d'avantage a une panne qui engendrerais une corruption des données, mais aussi car les restaurations ne supprime pas des fichiers déplacé ou dont le nom a changé</w:t>
+      </w:r>
+    </w:p>
+    <w:p/>
+    <w:p/>
     <w:p>
       <w:pPr>
         <w:pStyle w:val="Titre3"/>
       </w:pPr>
-      <w:bookmarkStart w:id="73" w:name="_Toc526323816"/>
-      <w:r>
-        <w:t>Troisième génération</w:t>
-      </w:r>
-      <w:bookmarkEnd w:id="73"/>
-      <w:r>
-        <w:t xml:space="preserve"> – supports optiques </w:t>
-      </w:r>
-    </w:p>
-    <w:p>
-      <w:pPr>
-        <w:pStyle w:val="Titre4"/>
-      </w:pPr>
-      <w:bookmarkStart w:id="74" w:name="_Toc526323817"/>
-      <w:r>
-        <w:t>Le disque compact</w:t>
-      </w:r>
-      <w:bookmarkEnd w:id="74"/>
-    </w:p>
-    <w:p>
-      <w:pPr>
-        <w:pStyle w:val="Titre4"/>
-      </w:pPr>
-      <w:bookmarkStart w:id="75" w:name="_Toc526323818"/>
-      <w:r>
-        <w:t>Le DVD</w:t>
-      </w:r>
-      <w:bookmarkEnd w:id="75"/>
-    </w:p>
-    <w:p>
-      <w:pPr>
-        <w:pStyle w:val="Titre4"/>
-      </w:pPr>
-      <w:bookmarkStart w:id="76" w:name="_Toc526323819"/>
-      <w:r>
-        <w:t>Le Blu-ray</w:t>
-      </w:r>
-      <w:bookmarkEnd w:id="76"/>
+      <w:bookmarkStart w:id="83" w:name="_Toc514709870"/>
+      <w:r>
+        <w:rPr>
+          <w:noProof/>
+          <w:color w:val="ED7D31" w:themeColor="accent2"/>
+          <w:lang w:eastAsia="fr-CH"/>
+        </w:rPr>
+        <w:drawing>
+          <wp:anchor distT="0" distB="0" distL="114300" distR="114300" simplePos="0" relativeHeight="251688960" behindDoc="1" locked="0" layoutInCell="1" allowOverlap="1" wp14:anchorId="0AFDF92A" wp14:editId="61C75166">
+            <wp:simplePos x="0" y="0"/>
+            <wp:positionH relativeFrom="margin">
+              <wp:align>right</wp:align>
+            </wp:positionH>
+            <wp:positionV relativeFrom="paragraph">
+              <wp:posOffset>8890</wp:posOffset>
+            </wp:positionV>
+            <wp:extent cx="1838325" cy="1914525"/>
+            <wp:effectExtent l="0" t="0" r="9525" b="9525"/>
+            <wp:wrapTight wrapText="bothSides">
+              <wp:wrapPolygon edited="0">
+                <wp:start x="0" y="0"/>
+                <wp:lineTo x="0" y="21493"/>
+                <wp:lineTo x="21488" y="21493"/>
+                <wp:lineTo x="21488" y="0"/>
+                <wp:lineTo x="0" y="0"/>
+              </wp:wrapPolygon>
+            </wp:wrapTight>
+            <wp:docPr id="41" name="Image 41" descr="C:\Users\Dylan\AppData\Local\Microsoft\Windows\INetCache\Content.Word\Capture3.PNG"/>
+            <wp:cNvGraphicFramePr>
+              <a:graphicFrameLocks xmlns:a="http://schemas.openxmlformats.org/drawingml/2006/main" noChangeAspect="1"/>
+            </wp:cNvGraphicFramePr>
+            <a:graphic xmlns:a="http://schemas.openxmlformats.org/drawingml/2006/main">
+              <a:graphicData uri="http://schemas.openxmlformats.org/drawingml/2006/picture">
+                <pic:pic xmlns:pic="http://schemas.openxmlformats.org/drawingml/2006/picture">
+                  <pic:nvPicPr>
+                    <pic:cNvPr id="0" name="Picture 14" descr="C:\Users\Dylan\AppData\Local\Microsoft\Windows\INetCache\Content.Word\Capture3.PNG"/>
+                    <pic:cNvPicPr>
+                      <a:picLocks noChangeAspect="1" noChangeArrowheads="1"/>
+                    </pic:cNvPicPr>
+                  </pic:nvPicPr>
+                  <pic:blipFill>
+                    <a:blip r:embed="rId36">
+                      <a:extLst>
+                        <a:ext uri="{28A0092B-C50C-407E-A947-70E740481C1C}">
+                          <a14:useLocalDpi xmlns:a14="http://schemas.microsoft.com/office/drawing/2010/main" val="0"/>
+                        </a:ext>
+                      </a:extLst>
+                    </a:blip>
+                    <a:srcRect/>
+                    <a:stretch>
+                      <a:fillRect/>
+                    </a:stretch>
+                  </pic:blipFill>
+                  <pic:spPr bwMode="auto">
+                    <a:xfrm>
+                      <a:off x="0" y="0"/>
+                      <a:ext cx="1838325" cy="1914525"/>
+                    </a:xfrm>
+                    <a:prstGeom prst="rect">
+                      <a:avLst/>
+                    </a:prstGeom>
+                    <a:noFill/>
+                    <a:ln>
+                      <a:noFill/>
+                    </a:ln>
+                  </pic:spPr>
+                </pic:pic>
+              </a:graphicData>
+            </a:graphic>
+          </wp:anchor>
+        </w:drawing>
+      </w:r>
+      <w:r>
+        <w:t>Sauvegarde différentielle</w:t>
+      </w:r>
+      <w:bookmarkEnd w:id="83"/>
+    </w:p>
+    <w:p>
+      <w:pPr>
+        <w:pStyle w:val="Standard"/>
+        <w:rPr>
+          <w:color w:val="ED7D31" w:themeColor="accent2"/>
+          <w:lang w:val="fr-CH"/>
+        </w:rPr>
+      </w:pPr>
+      <w:r>
+        <w:rPr>
+          <w:color w:val="ED7D31" w:themeColor="accent2"/>
+          <w:lang w:val="fr-CH"/>
+        </w:rPr>
+        <w:t>La sauvegarde différentielle effectue une première sauvegard</w:t>
+      </w:r>
+      <w:r>
+        <w:rPr>
+          <w:color w:val="ED7D31" w:themeColor="accent2"/>
+          <w:lang w:val="fr-CH"/>
+        </w:rPr>
+        <w:t>e complète, puis chaque sauvegarde différentielle va comparer les modifications des fichiers comparé à la dernière sauvegarde complète.</w:t>
+      </w:r>
+      <w:r>
+        <w:rPr>
+          <w:color w:val="ED7D31" w:themeColor="accent2"/>
+          <w:lang w:val="fr-CH"/>
+        </w:rPr>
+        <w:t xml:space="preserve"> </w:t>
+      </w:r>
+    </w:p>
+    <w:p>
+      <w:pPr>
+        <w:pStyle w:val="Standard"/>
+        <w:rPr>
+          <w:color w:val="ED7D31" w:themeColor="accent2"/>
+          <w:lang w:val="fr-CH"/>
+        </w:rPr>
+      </w:pPr>
+    </w:p>
+    <w:p>
+      <w:pPr>
+        <w:pStyle w:val="Standard"/>
+        <w:rPr>
+          <w:color w:val="ED7D31" w:themeColor="accent2"/>
+          <w:lang w:val="fr-CH"/>
+        </w:rPr>
+      </w:pPr>
+      <w:r>
+        <w:rPr>
+          <w:color w:val="ED7D31" w:themeColor="accent2"/>
+          <w:lang w:val="fr-CH"/>
+        </w:rPr>
+        <w:t>C'est un compris entre la sauvegarde complète et l'incrémentale, elle équilibre les points positifs et négatif de chacun</w:t>
+      </w:r>
+      <w:r>
+        <w:rPr>
+          <w:color w:val="ED7D31" w:themeColor="accent2"/>
+          <w:lang w:val="fr-CH"/>
+        </w:rPr>
+        <w:t>.</w:t>
+      </w:r>
+      <w:r>
+        <w:rPr>
+          <w:color w:val="ED7D31" w:themeColor="accent2"/>
+          <w:lang w:val="fr-CH"/>
+        </w:rPr>
+        <w:t xml:space="preserve">  </w:t>
+      </w:r>
+    </w:p>
+    <w:p>
+      <w:pPr>
+        <w:pStyle w:val="Standard"/>
+        <w:rPr>
+          <w:color w:val="ED7D31" w:themeColor="accent2"/>
+          <w:lang w:val="fr-CH"/>
+        </w:rPr>
+      </w:pPr>
     </w:p>
     <w:p>
       <w:pPr>
         <w:pStyle w:val="Titre3"/>
       </w:pPr>
-      <w:bookmarkStart w:id="77" w:name="_Toc526323820"/>
-      <w:r>
-        <w:t>Quatrième génération</w:t>
-      </w:r>
-      <w:bookmarkEnd w:id="77"/>
-      <w:r>
-        <w:t xml:space="preserve"> – supports numériques</w:t>
-      </w:r>
-    </w:p>
-    <w:p>
-      <w:pPr>
-        <w:pStyle w:val="Titre4"/>
-      </w:pPr>
-      <w:bookmarkStart w:id="78" w:name="_Toc526323821"/>
-      <w:r>
-        <w:t>La clé USB</w:t>
-      </w:r>
-      <w:bookmarkEnd w:id="78"/>
-    </w:p>
-    <w:p>
-      <w:pPr>
-        <w:pStyle w:val="Titre4"/>
-      </w:pPr>
-      <w:bookmarkStart w:id="79" w:name="_Toc526323822"/>
-      <w:r>
-        <w:t>La carte SD</w:t>
-      </w:r>
-      <w:bookmarkEnd w:id="79"/>
-    </w:p>
-    <w:p>
-      <w:pPr>
-        <w:pStyle w:val="Titre4"/>
-      </w:pPr>
-      <w:bookmarkStart w:id="80" w:name="_Toc526323823"/>
-      <w:r>
-        <w:t xml:space="preserve">La carte </w:t>
-      </w:r>
-      <w:proofErr w:type="spellStart"/>
-      <w:r>
-        <w:t>microSD</w:t>
-      </w:r>
-      <w:bookmarkEnd w:id="80"/>
-      <w:proofErr w:type="spellEnd"/>
-    </w:p>
+      <w:r>
+        <w:rPr>
+          <w:noProof/>
+          <w:lang w:eastAsia="fr-CH"/>
+        </w:rPr>
+        <w:drawing>
+          <wp:anchor distT="0" distB="0" distL="114300" distR="114300" simplePos="0" relativeHeight="251689984" behindDoc="1" locked="0" layoutInCell="1" allowOverlap="1" wp14:anchorId="75FB3897" wp14:editId="4B73C39B">
+            <wp:simplePos x="0" y="0"/>
+            <wp:positionH relativeFrom="margin">
+              <wp:align>right</wp:align>
+            </wp:positionH>
+            <wp:positionV relativeFrom="paragraph">
+              <wp:posOffset>52070</wp:posOffset>
+            </wp:positionV>
+            <wp:extent cx="1876425" cy="1914525"/>
+            <wp:effectExtent l="0" t="0" r="9525" b="9525"/>
+            <wp:wrapTight wrapText="bothSides">
+              <wp:wrapPolygon edited="0">
+                <wp:start x="0" y="0"/>
+                <wp:lineTo x="0" y="21493"/>
+                <wp:lineTo x="21490" y="21493"/>
+                <wp:lineTo x="21490" y="0"/>
+                <wp:lineTo x="0" y="0"/>
+              </wp:wrapPolygon>
+            </wp:wrapTight>
+            <wp:docPr id="42" name="Image 42" descr="C:\Users\Dylan\AppData\Local\Microsoft\Windows\INetCache\Content.Word\Capture4.PNG"/>
+            <wp:cNvGraphicFramePr>
+              <a:graphicFrameLocks xmlns:a="http://schemas.openxmlformats.org/drawingml/2006/main" noChangeAspect="1"/>
+            </wp:cNvGraphicFramePr>
+            <a:graphic xmlns:a="http://schemas.openxmlformats.org/drawingml/2006/main">
+              <a:graphicData uri="http://schemas.openxmlformats.org/drawingml/2006/picture">
+                <pic:pic xmlns:pic="http://schemas.openxmlformats.org/drawingml/2006/picture">
+                  <pic:nvPicPr>
+                    <pic:cNvPr id="0" name="Picture 18" descr="C:\Users\Dylan\AppData\Local\Microsoft\Windows\INetCache\Content.Word\Capture4.PNG"/>
+                    <pic:cNvPicPr>
+                      <a:picLocks noChangeAspect="1" noChangeArrowheads="1"/>
+                    </pic:cNvPicPr>
+                  </pic:nvPicPr>
+                  <pic:blipFill>
+                    <a:blip r:embed="rId37">
+                      <a:extLst>
+                        <a:ext uri="{28A0092B-C50C-407E-A947-70E740481C1C}">
+                          <a14:useLocalDpi xmlns:a14="http://schemas.microsoft.com/office/drawing/2010/main" val="0"/>
+                        </a:ext>
+                      </a:extLst>
+                    </a:blip>
+                    <a:srcRect/>
+                    <a:stretch>
+                      <a:fillRect/>
+                    </a:stretch>
+                  </pic:blipFill>
+                  <pic:spPr bwMode="auto">
+                    <a:xfrm>
+                      <a:off x="0" y="0"/>
+                      <a:ext cx="1876425" cy="1914525"/>
+                    </a:xfrm>
+                    <a:prstGeom prst="rect">
+                      <a:avLst/>
+                    </a:prstGeom>
+                    <a:noFill/>
+                    <a:ln>
+                      <a:noFill/>
+                    </a:ln>
+                  </pic:spPr>
+                </pic:pic>
+              </a:graphicData>
+            </a:graphic>
+          </wp:anchor>
+        </w:drawing>
+      </w:r>
+      <w:r>
+        <w:t>Sauvegarde décrémentale</w:t>
+      </w:r>
+    </w:p>
+    <w:p>
+      <w:pPr>
+        <w:rPr>
+          <w:color w:val="ED7D31" w:themeColor="accent2"/>
+        </w:rPr>
+      </w:pPr>
+      <w:r>
+        <w:rPr>
+          <w:color w:val="ED7D31" w:themeColor="accent2"/>
+        </w:rPr>
+        <w:t xml:space="preserve">Ce type de sauvegarde n’est pas souvent utilisé car peu pratique. Elle consiste à effectuer une sauvegarde complète chaque jour et faire une sauvegarde décrémentale qui va sauvegarder la différence entre le jour précédent et le jour actuel. Cette pratique nécessite d’avoir deux sauvegarde complète afin de pouvoir calculer le décrément. </w:t>
+      </w:r>
+    </w:p>
+    <w:p/>
     <w:p>
       <w:pPr>
         <w:pStyle w:val="Titre1"/>
@@ -14507,7 +14904,7 @@
           <w:lang w:eastAsia="fr-CH"/>
         </w:rPr>
       </w:pPr>
-      <w:bookmarkStart w:id="81" w:name="_Toc526323824"/>
+      <w:bookmarkStart w:id="84" w:name="_Toc526323824"/>
       <w:r>
         <w:rPr>
           <w:lang w:eastAsia="fr-CH"/>
@@ -14515,7 +14912,7 @@
         <w:lastRenderedPageBreak/>
         <w:t>Partie 3</w:t>
       </w:r>
-      <w:bookmarkEnd w:id="81"/>
+      <w:bookmarkEnd w:id="84"/>
     </w:p>
     <w:sectPr>
       <w:footnotePr>
@@ -14531,7 +14928,7 @@
 </file>
 
 <file path=word/endnotes.xml><?xml version="1.0" encoding="utf-8"?>
-<w:endnotes xmlns:wpc="http://schemas.microsoft.com/office/word/2010/wordprocessingCanvas" xmlns:cx="http://schemas.microsoft.com/office/drawing/2014/chartex" xmlns:cx1="http://schemas.microsoft.com/office/drawing/2015/9/8/chartex" xmlns:cx2="http://schemas.microsoft.com/office/drawing/2015/10/21/chartex" xmlns:cx3="http://schemas.microsoft.com/office/drawing/2016/5/9/chartex" xmlns:cx4="http://schemas.microsoft.com/office/drawing/2016/5/10/chartex" xmlns:cx5="http://schemas.microsoft.com/office/drawing/2016/5/11/chartex" xmlns:cx6="http://schemas.microsoft.com/office/drawing/2016/5/12/chartex" xmlns:cx7="http://schemas.microsoft.com/office/drawing/2016/5/13/chartex" xmlns:cx8="http://schemas.microsoft.com/office/drawing/2016/5/14/chartex" xmlns:mc="http://schemas.openxmlformats.org/markup-compatibility/2006" xmlns:aink="http://schemas.microsoft.com/office/drawing/2016/ink" xmlns:am3d="http://schemas.microsoft.com/office/drawing/2017/model3d" xmlns:o="urn:schemas-microsoft-com:office:office" xmlns:r="http://schemas.openxmlformats.org/officeDocument/2006/relationships" xmlns:m="http://schemas.openxmlformats.org/officeDocument/2006/math" xmlns:v="urn:schemas-microsoft-com:vml" xmlns:wp14="http://schemas.microsoft.com/office/word/2010/wordprocessingDrawing" xmlns:wp="http://schemas.openxmlformats.org/drawingml/2006/wordprocessingDrawing" xmlns:w10="urn:schemas-microsoft-com:office:word" xmlns:w="http://schemas.openxmlformats.org/wordprocessingml/2006/main" xmlns:w14="http://schemas.microsoft.com/office/word/2010/wordml" xmlns:w15="http://schemas.microsoft.com/office/word/2012/wordml" xmlns:w16cid="http://schemas.microsoft.com/office/word/2016/wordml/cid" xmlns:w16se="http://schemas.microsoft.com/office/word/2015/wordml/symex" xmlns:wpg="http://schemas.microsoft.com/office/word/2010/wordprocessingGroup" xmlns:wpi="http://schemas.microsoft.com/office/word/2010/wordprocessingInk" xmlns:wne="http://schemas.microsoft.com/office/word/2006/wordml" xmlns:wps="http://schemas.microsoft.com/office/word/2010/wordprocessingShape" mc:Ignorable="w14 w15 w16se w16cid wp14">
+<w:endnotes xmlns:wpc="http://schemas.microsoft.com/office/word/2010/wordprocessingCanvas" xmlns:cx="http://schemas.microsoft.com/office/drawing/2014/chartex" xmlns:cx1="http://schemas.microsoft.com/office/drawing/2015/9/8/chartex" xmlns:mc="http://schemas.openxmlformats.org/markup-compatibility/2006" xmlns:o="urn:schemas-microsoft-com:office:office" xmlns:r="http://schemas.openxmlformats.org/officeDocument/2006/relationships" xmlns:m="http://schemas.openxmlformats.org/officeDocument/2006/math" xmlns:v="urn:schemas-microsoft-com:vml" xmlns:wp14="http://schemas.microsoft.com/office/word/2010/wordprocessingDrawing" xmlns:wp="http://schemas.openxmlformats.org/drawingml/2006/wordprocessingDrawing" xmlns:w10="urn:schemas-microsoft-com:office:word" xmlns:w="http://schemas.openxmlformats.org/wordprocessingml/2006/main" xmlns:w14="http://schemas.microsoft.com/office/word/2010/wordml" xmlns:w15="http://schemas.microsoft.com/office/word/2012/wordml" xmlns:w16se="http://schemas.microsoft.com/office/word/2015/wordml/symex" xmlns:wpg="http://schemas.microsoft.com/office/word/2010/wordprocessingGroup" xmlns:wpi="http://schemas.microsoft.com/office/word/2010/wordprocessingInk" xmlns:wne="http://schemas.microsoft.com/office/word/2006/wordml" xmlns:wps="http://schemas.microsoft.com/office/word/2010/wordprocessingShape" mc:Ignorable="w14 w15 w16se wp14">
   <w:endnote w:type="separator" w:id="-1">
     <w:p>
       <w:r>
@@ -14550,7 +14947,7 @@
 </file>
 
 <file path=word/footer1.xml><?xml version="1.0" encoding="utf-8"?>
-<w:ftr xmlns:wpc="http://schemas.microsoft.com/office/word/2010/wordprocessingCanvas" xmlns:cx="http://schemas.microsoft.com/office/drawing/2014/chartex" xmlns:cx1="http://schemas.microsoft.com/office/drawing/2015/9/8/chartex" xmlns:cx2="http://schemas.microsoft.com/office/drawing/2015/10/21/chartex" xmlns:cx3="http://schemas.microsoft.com/office/drawing/2016/5/9/chartex" xmlns:cx4="http://schemas.microsoft.com/office/drawing/2016/5/10/chartex" xmlns:cx5="http://schemas.microsoft.com/office/drawing/2016/5/11/chartex" xmlns:cx6="http://schemas.microsoft.com/office/drawing/2016/5/12/chartex" xmlns:cx7="http://schemas.microsoft.com/office/drawing/2016/5/13/chartex" xmlns:cx8="http://schemas.microsoft.com/office/drawing/2016/5/14/chartex" xmlns:mc="http://schemas.openxmlformats.org/markup-compatibility/2006" xmlns:aink="http://schemas.microsoft.com/office/drawing/2016/ink" xmlns:am3d="http://schemas.microsoft.com/office/drawing/2017/model3d" xmlns:o="urn:schemas-microsoft-com:office:office" xmlns:r="http://schemas.openxmlformats.org/officeDocument/2006/relationships" xmlns:m="http://schemas.openxmlformats.org/officeDocument/2006/math" xmlns:v="urn:schemas-microsoft-com:vml" xmlns:wp14="http://schemas.microsoft.com/office/word/2010/wordprocessingDrawing" xmlns:wp="http://schemas.openxmlformats.org/drawingml/2006/wordprocessingDrawing" xmlns:w10="urn:schemas-microsoft-com:office:word" xmlns:w="http://schemas.openxmlformats.org/wordprocessingml/2006/main" xmlns:w14="http://schemas.microsoft.com/office/word/2010/wordml" xmlns:w15="http://schemas.microsoft.com/office/word/2012/wordml" xmlns:w16cid="http://schemas.microsoft.com/office/word/2016/wordml/cid" xmlns:w16se="http://schemas.microsoft.com/office/word/2015/wordml/symex" xmlns:wpg="http://schemas.microsoft.com/office/word/2010/wordprocessingGroup" xmlns:wpi="http://schemas.microsoft.com/office/word/2010/wordprocessingInk" xmlns:wne="http://schemas.microsoft.com/office/word/2006/wordml" xmlns:wps="http://schemas.microsoft.com/office/word/2010/wordprocessingShape" mc:Ignorable="w14 w15 w16se w16cid wp14">
+<w:ftr xmlns:wpc="http://schemas.microsoft.com/office/word/2010/wordprocessingCanvas" xmlns:cx="http://schemas.microsoft.com/office/drawing/2014/chartex" xmlns:cx1="http://schemas.microsoft.com/office/drawing/2015/9/8/chartex" xmlns:mc="http://schemas.openxmlformats.org/markup-compatibility/2006" xmlns:o="urn:schemas-microsoft-com:office:office" xmlns:r="http://schemas.openxmlformats.org/officeDocument/2006/relationships" xmlns:m="http://schemas.openxmlformats.org/officeDocument/2006/math" xmlns:v="urn:schemas-microsoft-com:vml" xmlns:wp14="http://schemas.microsoft.com/office/word/2010/wordprocessingDrawing" xmlns:wp="http://schemas.openxmlformats.org/drawingml/2006/wordprocessingDrawing" xmlns:w10="urn:schemas-microsoft-com:office:word" xmlns:w="http://schemas.openxmlformats.org/wordprocessingml/2006/main" xmlns:w14="http://schemas.microsoft.com/office/word/2010/wordml" xmlns:w15="http://schemas.microsoft.com/office/word/2012/wordml" xmlns:w16se="http://schemas.microsoft.com/office/word/2015/wordml/symex" xmlns:wpg="http://schemas.microsoft.com/office/word/2010/wordprocessingGroup" xmlns:wpi="http://schemas.microsoft.com/office/word/2010/wordprocessingInk" xmlns:wne="http://schemas.microsoft.com/office/word/2006/wordml" xmlns:wps="http://schemas.microsoft.com/office/word/2010/wordprocessingShape" mc:Ignorable="w14 w15 w16se wp14">
   <w:p>
     <w:pPr>
       <w:pStyle w:val="Pieddepage"/>
@@ -14578,7 +14975,7 @@
       <w:rPr>
         <w:noProof/>
       </w:rPr>
-      <w:t>23</w:t>
+      <w:t>25</w:t>
     </w:r>
     <w:r>
       <w:fldChar w:fldCharType="end"/>
@@ -14608,7 +15005,7 @@
       <w:rPr>
         <w:noProof/>
       </w:rPr>
-      <w:t>25</w:t>
+      <w:t>26</w:t>
     </w:r>
     <w:r>
       <w:rPr>
@@ -14621,7 +15018,7 @@
 </file>
 
 <file path=word/footnotes.xml><?xml version="1.0" encoding="utf-8"?>
-<w:footnotes xmlns:wpc="http://schemas.microsoft.com/office/word/2010/wordprocessingCanvas" xmlns:cx="http://schemas.microsoft.com/office/drawing/2014/chartex" xmlns:cx1="http://schemas.microsoft.com/office/drawing/2015/9/8/chartex" xmlns:cx2="http://schemas.microsoft.com/office/drawing/2015/10/21/chartex" xmlns:cx3="http://schemas.microsoft.com/office/drawing/2016/5/9/chartex" xmlns:cx4="http://schemas.microsoft.com/office/drawing/2016/5/10/chartex" xmlns:cx5="http://schemas.microsoft.com/office/drawing/2016/5/11/chartex" xmlns:cx6="http://schemas.microsoft.com/office/drawing/2016/5/12/chartex" xmlns:cx7="http://schemas.microsoft.com/office/drawing/2016/5/13/chartex" xmlns:cx8="http://schemas.microsoft.com/office/drawing/2016/5/14/chartex" xmlns:mc="http://schemas.openxmlformats.org/markup-compatibility/2006" xmlns:aink="http://schemas.microsoft.com/office/drawing/2016/ink" xmlns:am3d="http://schemas.microsoft.com/office/drawing/2017/model3d" xmlns:o="urn:schemas-microsoft-com:office:office" xmlns:r="http://schemas.openxmlformats.org/officeDocument/2006/relationships" xmlns:m="http://schemas.openxmlformats.org/officeDocument/2006/math" xmlns:v="urn:schemas-microsoft-com:vml" xmlns:wp14="http://schemas.microsoft.com/office/word/2010/wordprocessingDrawing" xmlns:wp="http://schemas.openxmlformats.org/drawingml/2006/wordprocessingDrawing" xmlns:w10="urn:schemas-microsoft-com:office:word" xmlns:w="http://schemas.openxmlformats.org/wordprocessingml/2006/main" xmlns:w14="http://schemas.microsoft.com/office/word/2010/wordml" xmlns:w15="http://schemas.microsoft.com/office/word/2012/wordml" xmlns:w16cid="http://schemas.microsoft.com/office/word/2016/wordml/cid" xmlns:w16se="http://schemas.microsoft.com/office/word/2015/wordml/symex" xmlns:wpg="http://schemas.microsoft.com/office/word/2010/wordprocessingGroup" xmlns:wpi="http://schemas.microsoft.com/office/word/2010/wordprocessingInk" xmlns:wne="http://schemas.microsoft.com/office/word/2006/wordml" xmlns:wps="http://schemas.microsoft.com/office/word/2010/wordprocessingShape" mc:Ignorable="w14 w15 w16se w16cid wp14">
+<w:footnotes xmlns:wpc="http://schemas.microsoft.com/office/word/2010/wordprocessingCanvas" xmlns:cx="http://schemas.microsoft.com/office/drawing/2014/chartex" xmlns:cx1="http://schemas.microsoft.com/office/drawing/2015/9/8/chartex" xmlns:mc="http://schemas.openxmlformats.org/markup-compatibility/2006" xmlns:o="urn:schemas-microsoft-com:office:office" xmlns:r="http://schemas.openxmlformats.org/officeDocument/2006/relationships" xmlns:m="http://schemas.openxmlformats.org/officeDocument/2006/math" xmlns:v="urn:schemas-microsoft-com:vml" xmlns:wp14="http://schemas.microsoft.com/office/word/2010/wordprocessingDrawing" xmlns:wp="http://schemas.openxmlformats.org/drawingml/2006/wordprocessingDrawing" xmlns:w10="urn:schemas-microsoft-com:office:word" xmlns:w="http://schemas.openxmlformats.org/wordprocessingml/2006/main" xmlns:w14="http://schemas.microsoft.com/office/word/2010/wordml" xmlns:w15="http://schemas.microsoft.com/office/word/2012/wordml" xmlns:w16se="http://schemas.microsoft.com/office/word/2015/wordml/symex" xmlns:wpg="http://schemas.microsoft.com/office/word/2010/wordprocessingGroup" xmlns:wpi="http://schemas.microsoft.com/office/word/2010/wordprocessingInk" xmlns:wne="http://schemas.microsoft.com/office/word/2006/wordml" xmlns:wps="http://schemas.microsoft.com/office/word/2010/wordprocessingShape" mc:Ignorable="w14 w15 w16se wp14">
   <w:footnote w:type="separator" w:id="-1">
     <w:p>
       <w:r>
@@ -14826,15 +15223,7 @@
         <w:t xml:space="preserve"> </w:t>
       </w:r>
       <w:r>
-        <w:t>L’</w:t>
-      </w:r>
-      <w:proofErr w:type="spellStart"/>
-      <w:r>
-        <w:t>incremental-forever</w:t>
-      </w:r>
-      <w:proofErr w:type="spellEnd"/>
-      <w:r>
-        <w:t xml:space="preserve"> backup est une sauvegarde où on effectue une seule fois au début une sauvegarde full et on effectue en continue une sauvegarde incrémentale</w:t>
+        <w:t>L’incremental-forever backup est une sauvegarde où on effectue une seule fois au début une sauvegarde full et on effectue en continue une sauvegarde incrémentale</w:t>
       </w:r>
     </w:p>
   </w:footnote>
@@ -15015,11 +15404,47 @@
       </w:r>
     </w:p>
   </w:footnote>
+  <w:footnote w:id="14">
+    <w:p>
+      <w:pPr>
+        <w:pStyle w:val="Notedebasdepage"/>
+      </w:pPr>
+      <w:r>
+        <w:rPr>
+          <w:rStyle w:val="Appelnotedebasdep"/>
+        </w:rPr>
+        <w:footnoteRef/>
+      </w:r>
+      <w:r>
+        <w:t xml:space="preserve"> Les images sont </w:t>
+      </w:r>
+      <w:r>
+        <w:t>tirées</w:t>
+      </w:r>
+      <w:r>
+        <w:t xml:space="preserve"> </w:t>
+      </w:r>
+      <w:r>
+        <w:t>du polycopié</w:t>
+      </w:r>
+      <w:r>
+        <w:t xml:space="preserve"> de l’enseignant M. </w:t>
+      </w:r>
+      <w:r>
+        <w:t>Rogeiro intitulés « Les sauvegardes »</w:t>
+      </w:r>
+      <w:r>
+        <w:t>.</w:t>
+      </w:r>
+      <w:bookmarkStart w:id="80" w:name="_GoBack"/>
+      <w:bookmarkEnd w:id="80"/>
+    </w:p>
+  </w:footnote>
 </w:footnotes>
 </file>
 
 <file path=word/header1.xml><?xml version="1.0" encoding="utf-8"?>
-<w:hdr xmlns:wpc="http://schemas.microsoft.com/office/word/2010/wordprocessingCanvas" xmlns:cx="http://schemas.microsoft.com/office/drawing/2014/chartex" xmlns:cx1="http://schemas.microsoft.com/office/drawing/2015/9/8/chartex" xmlns:cx2="http://schemas.microsoft.com/office/drawing/2015/10/21/chartex" xmlns:cx3="http://schemas.microsoft.com/office/drawing/2016/5/9/chartex" xmlns:cx4="http://schemas.microsoft.com/office/drawing/2016/5/10/chartex" xmlns:cx5="http://schemas.microsoft.com/office/drawing/2016/5/11/chartex" xmlns:cx6="http://schemas.microsoft.com/office/drawing/2016/5/12/chartex" xmlns:cx7="http://schemas.microsoft.com/office/drawing/2016/5/13/chartex" xmlns:cx8="http://schemas.microsoft.com/office/drawing/2016/5/14/chartex" xmlns:mc="http://schemas.openxmlformats.org/markup-compatibility/2006" xmlns:aink="http://schemas.microsoft.com/office/drawing/2016/ink" xmlns:am3d="http://schemas.microsoft.com/office/drawing/2017/model3d" xmlns:o="urn:schemas-microsoft-com:office:office" xmlns:r="http://schemas.openxmlformats.org/officeDocument/2006/relationships" xmlns:m="http://schemas.openxmlformats.org/officeDocument/2006/math" xmlns:v="urn:schemas-microsoft-com:vml" xmlns:wp14="http://schemas.microsoft.com/office/word/2010/wordprocessingDrawing" xmlns:wp="http://schemas.openxmlformats.org/drawingml/2006/wordprocessingDrawing" xmlns:w10="urn:schemas-microsoft-com:office:word" xmlns:w="http://schemas.openxmlformats.org/wordprocessingml/2006/main" xmlns:w14="http://schemas.microsoft.com/office/word/2010/wordml" xmlns:w15="http://schemas.microsoft.com/office/word/2012/wordml" xmlns:w16cid="http://schemas.microsoft.com/office/word/2016/wordml/cid" xmlns:w16se="http://schemas.microsoft.com/office/word/2015/wordml/symex" xmlns:wpg="http://schemas.microsoft.com/office/word/2010/wordprocessingGroup" xmlns:wpi="http://schemas.microsoft.com/office/word/2010/wordprocessingInk" xmlns:wne="http://schemas.microsoft.com/office/word/2006/wordml" xmlns:wps="http://schemas.microsoft.com/office/word/2010/wordprocessingShape" mc:Ignorable="w14 w15 w16se w16cid wp14">
+<w:hdr xmlns:wpc="http://schemas.microsoft.com/office/word/2010/wordprocessingCanvas" xmlns:cx="http://schemas.microsoft.com/office/drawing/2014/chartex" xmlns:cx1="http://schemas.microsoft.com/office/drawing/2015/9/8/chartex" xmlns:mc="http://schemas.openxmlformats.org/markup-compatibility/2006" xmlns:o="urn:schemas-microsoft-com:office:office" xmlns:r="http://schemas.openxmlformats.org/officeDocument/2006/relationships" xmlns:m="http://schemas.openxmlformats.org/officeDocument/2006/math" xmlns:v="urn:schemas-microsoft-com:vml" xmlns:wp14="http://schemas.microsoft.com/office/word/2010/wordprocessingDrawing" xmlns:wp="http://schemas.openxmlformats.org/drawingml/2006/wordprocessingDrawing" xmlns:w10="urn:schemas-microsoft-com:office:word" xmlns:w="http://schemas.openxmlformats.org/wordprocessingml/2006/main" xmlns:w14="http://schemas.microsoft.com/office/word/2010/wordml" xmlns:w15="http://schemas.microsoft.com/office/word/2012/wordml" xmlns:w16se="http://schemas.microsoft.com/office/word/2015/wordml/symex" xmlns:wpg="http://schemas.microsoft.com/office/word/2010/wordprocessingGroup" xmlns:wpi="http://schemas.microsoft.com/office/word/2010/wordprocessingInk" xmlns:wne="http://schemas.microsoft.com/office/word/2006/wordml" xmlns:wps="http://schemas.microsoft.com/office/word/2010/wordprocessingShape" mc:Ignorable="w14 w15 w16se wp14">
   <w:p>
     <w:pPr>
       <w:pStyle w:val="En-tte"/>
@@ -15042,7 +15467,7 @@
 </file>
 
 <file path=word/numbering.xml><?xml version="1.0" encoding="utf-8"?>
-<w:numbering xmlns:wpc="http://schemas.microsoft.com/office/word/2010/wordprocessingCanvas" xmlns:cx="http://schemas.microsoft.com/office/drawing/2014/chartex" xmlns:cx1="http://schemas.microsoft.com/office/drawing/2015/9/8/chartex" xmlns:cx2="http://schemas.microsoft.com/office/drawing/2015/10/21/chartex" xmlns:cx3="http://schemas.microsoft.com/office/drawing/2016/5/9/chartex" xmlns:cx4="http://schemas.microsoft.com/office/drawing/2016/5/10/chartex" xmlns:cx5="http://schemas.microsoft.com/office/drawing/2016/5/11/chartex" xmlns:cx6="http://schemas.microsoft.com/office/drawing/2016/5/12/chartex" xmlns:cx7="http://schemas.microsoft.com/office/drawing/2016/5/13/chartex" xmlns:cx8="http://schemas.microsoft.com/office/drawing/2016/5/14/chartex" xmlns:mc="http://schemas.openxmlformats.org/markup-compatibility/2006" xmlns:aink="http://schemas.microsoft.com/office/drawing/2016/ink" xmlns:am3d="http://schemas.microsoft.com/office/drawing/2017/model3d" xmlns:o="urn:schemas-microsoft-com:office:office" xmlns:r="http://schemas.openxmlformats.org/officeDocument/2006/relationships" xmlns:m="http://schemas.openxmlformats.org/officeDocument/2006/math" xmlns:v="urn:schemas-microsoft-com:vml" xmlns:wp14="http://schemas.microsoft.com/office/word/2010/wordprocessingDrawing" xmlns:wp="http://schemas.openxmlformats.org/drawingml/2006/wordprocessingDrawing" xmlns:w10="urn:schemas-microsoft-com:office:word" xmlns:w="http://schemas.openxmlformats.org/wordprocessingml/2006/main" xmlns:w14="http://schemas.microsoft.com/office/word/2010/wordml" xmlns:w15="http://schemas.microsoft.com/office/word/2012/wordml" xmlns:w16cid="http://schemas.microsoft.com/office/word/2016/wordml/cid" xmlns:w16se="http://schemas.microsoft.com/office/word/2015/wordml/symex" xmlns:wpg="http://schemas.microsoft.com/office/word/2010/wordprocessingGroup" xmlns:wpi="http://schemas.microsoft.com/office/word/2010/wordprocessingInk" xmlns:wne="http://schemas.microsoft.com/office/word/2006/wordml" xmlns:wps="http://schemas.microsoft.com/office/word/2010/wordprocessingShape" mc:Ignorable="w14 w15 w16se w16cid wp14">
+<w:numbering xmlns:wpc="http://schemas.microsoft.com/office/word/2010/wordprocessingCanvas" xmlns:cx="http://schemas.microsoft.com/office/drawing/2014/chartex" xmlns:cx1="http://schemas.microsoft.com/office/drawing/2015/9/8/chartex" xmlns:mc="http://schemas.openxmlformats.org/markup-compatibility/2006" xmlns:o="urn:schemas-microsoft-com:office:office" xmlns:r="http://schemas.openxmlformats.org/officeDocument/2006/relationships" xmlns:m="http://schemas.openxmlformats.org/officeDocument/2006/math" xmlns:v="urn:schemas-microsoft-com:vml" xmlns:wp14="http://schemas.microsoft.com/office/word/2010/wordprocessingDrawing" xmlns:wp="http://schemas.openxmlformats.org/drawingml/2006/wordprocessingDrawing" xmlns:w10="urn:schemas-microsoft-com:office:word" xmlns:w="http://schemas.openxmlformats.org/wordprocessingml/2006/main" xmlns:w14="http://schemas.microsoft.com/office/word/2010/wordml" xmlns:w15="http://schemas.microsoft.com/office/word/2012/wordml" xmlns:w16se="http://schemas.microsoft.com/office/word/2015/wordml/symex" xmlns:wpg="http://schemas.microsoft.com/office/word/2010/wordprocessingGroup" xmlns:wpi="http://schemas.microsoft.com/office/word/2010/wordprocessingInk" xmlns:wne="http://schemas.microsoft.com/office/word/2006/wordml" xmlns:wps="http://schemas.microsoft.com/office/word/2010/wordprocessingShape" mc:Ignorable="w14 w15 w16se wp14">
   <w:abstractNum w:abstractNumId="0" w15:restartNumberingAfterBreak="0">
     <w:nsid w:val="079D3DFF"/>
     <w:multiLevelType w:val="multilevel"/>
@@ -16081,7 +16506,7 @@
 </file>
 
 <file path=word/styles.xml><?xml version="1.0" encoding="utf-8"?>
-<w:styles xmlns:mc="http://schemas.openxmlformats.org/markup-compatibility/2006" xmlns:r="http://schemas.openxmlformats.org/officeDocument/2006/relationships" xmlns:w="http://schemas.openxmlformats.org/wordprocessingml/2006/main" xmlns:w14="http://schemas.microsoft.com/office/word/2010/wordml" xmlns:w15="http://schemas.microsoft.com/office/word/2012/wordml" xmlns:w16cid="http://schemas.microsoft.com/office/word/2016/wordml/cid" xmlns:w16se="http://schemas.microsoft.com/office/word/2015/wordml/symex" mc:Ignorable="w14 w15 w16se w16cid">
+<w:styles xmlns:mc="http://schemas.openxmlformats.org/markup-compatibility/2006" xmlns:r="http://schemas.openxmlformats.org/officeDocument/2006/relationships" xmlns:w="http://schemas.openxmlformats.org/wordprocessingml/2006/main" xmlns:w14="http://schemas.microsoft.com/office/word/2010/wordml" xmlns:w15="http://schemas.microsoft.com/office/word/2012/wordml" xmlns:w16se="http://schemas.microsoft.com/office/word/2015/wordml/symex" mc:Ignorable="w14 w15 w16se">
   <w:docDefaults>
     <w:rPrDefault>
       <w:rPr>
@@ -16097,7 +16522,7 @@
       </w:pPr>
     </w:pPrDefault>
   </w:docDefaults>
-  <w:latentStyles w:defLockedState="0" w:defUIPriority="99" w:defSemiHidden="0" w:defUnhideWhenUsed="0" w:defQFormat="0" w:count="375">
+  <w:latentStyles w:defLockedState="0" w:defUIPriority="99" w:defSemiHidden="0" w:defUnhideWhenUsed="0" w:defQFormat="0" w:count="371">
     <w:lsdException w:name="Normal" w:uiPriority="0" w:qFormat="1"/>
     <w:lsdException w:name="heading 1" w:uiPriority="9" w:qFormat="1"/>
     <w:lsdException w:name="heading 2" w:semiHidden="1" w:uiPriority="9" w:unhideWhenUsed="1" w:qFormat="1"/>
@@ -16203,6 +16628,7 @@
     <w:lsdException w:name="HTML Sample" w:semiHidden="1" w:unhideWhenUsed="1"/>
     <w:lsdException w:name="HTML Typewriter" w:semiHidden="1" w:unhideWhenUsed="1"/>
     <w:lsdException w:name="HTML Variable" w:semiHidden="1" w:unhideWhenUsed="1"/>
+    <w:lsdException w:name="Normal Table" w:semiHidden="1" w:unhideWhenUsed="1"/>
     <w:lsdException w:name="annotation subject" w:semiHidden="1" w:unhideWhenUsed="1"/>
     <w:lsdException w:name="No List" w:semiHidden="1" w:unhideWhenUsed="1"/>
     <w:lsdException w:name="Outline List 1" w:semiHidden="1" w:unhideWhenUsed="1"/>
@@ -16246,8 +16672,10 @@
     <w:lsdException w:name="Table Elegant" w:semiHidden="1" w:unhideWhenUsed="1"/>
     <w:lsdException w:name="Table Professional" w:semiHidden="1" w:unhideWhenUsed="1"/>
     <w:lsdException w:name="Table Subtle 1" w:semiHidden="1" w:unhideWhenUsed="1"/>
+    <w:lsdException w:name="Table Subtle 2" w:semiHidden="1" w:unhideWhenUsed="1"/>
     <w:lsdException w:name="Table Web 1" w:semiHidden="1" w:unhideWhenUsed="1"/>
     <w:lsdException w:name="Table Web 2" w:semiHidden="1" w:unhideWhenUsed="1"/>
+    <w:lsdException w:name="Table Web 3" w:semiHidden="1" w:unhideWhenUsed="1"/>
     <w:lsdException w:name="Balloon Text" w:semiHidden="1" w:unhideWhenUsed="1"/>
     <w:lsdException w:name="Table Grid" w:uiPriority="39"/>
     <w:lsdException w:name="Table Theme" w:semiHidden="1" w:unhideWhenUsed="1"/>
@@ -16466,10 +16894,6 @@
     <w:lsdException w:name="List Table 5 Dark Accent 6" w:uiPriority="50"/>
     <w:lsdException w:name="List Table 6 Colorful Accent 6" w:uiPriority="51"/>
     <w:lsdException w:name="List Table 7 Colorful Accent 6" w:uiPriority="52"/>
-    <w:lsdException w:name="Mention" w:semiHidden="1" w:unhideWhenUsed="1"/>
-    <w:lsdException w:name="Smart Hyperlink" w:semiHidden="1" w:unhideWhenUsed="1"/>
-    <w:lsdException w:name="Hashtag" w:semiHidden="1" w:unhideWhenUsed="1"/>
-    <w:lsdException w:name="Unresolved Mention" w:semiHidden="1" w:unhideWhenUsed="1"/>
   </w:latentStyles>
   <w:style w:type="paragraph" w:default="1" w:styleId="Normal">
     <w:name w:val="Normal"/>
@@ -17301,6 +17725,24 @@
       <w:szCs w:val="20"/>
     </w:rPr>
   </w:style>
+  <w:style w:type="paragraph" w:customStyle="1" w:styleId="Standard">
+    <w:name w:val="Standard"/>
+    <w:rsid w:val="00935A52"/>
+    <w:pPr>
+      <w:widowControl w:val="0"/>
+      <w:suppressAutoHyphens/>
+      <w:autoSpaceDN w:val="0"/>
+      <w:spacing w:after="0" w:line="240" w:lineRule="auto"/>
+      <w:textAlignment w:val="baseline"/>
+    </w:pPr>
+    <w:rPr>
+      <w:rFonts w:ascii="Times New Roman" w:eastAsia="Andale Sans UI" w:hAnsi="Times New Roman" w:cs="Tahoma"/>
+      <w:kern w:val="3"/>
+      <w:sz w:val="24"/>
+      <w:szCs w:val="24"/>
+      <w:lang w:val="de-DE" w:eastAsia="ja-JP" w:bidi="fa-IR"/>
+    </w:rPr>
+  </w:style>
 </w:styles>
 </file>
 
@@ -17570,7 +18012,7 @@
 </file>
 
 <file path=customXml/itemProps1.xml><?xml version="1.0" encoding="utf-8"?>
-<ds:datastoreItem xmlns:ds="http://schemas.openxmlformats.org/officeDocument/2006/customXml" ds:itemID="{3FBE67E1-03EA-4C44-BD25-C924F993B591}">
+<ds:datastoreItem xmlns:ds="http://schemas.openxmlformats.org/officeDocument/2006/customXml" ds:itemID="{27AB2D7A-C671-4F62-8053-7C593CCD71E3}">
   <ds:schemaRefs>
     <ds:schemaRef ds:uri="http://schemas.openxmlformats.org/officeDocument/2006/bibliography"/>
   </ds:schemaRefs>

</xml_diff>